<commit_message>
paperworks and report v1
</commit_message>
<xml_diff>
--- a/Documents/memoria_esqueleto.docx
+++ b/Documents/memoria_esqueleto.docx
@@ -298,8 +298,6 @@
           </w:r>
         </w:p>
         <w:p>
-          <w:bookmarkStart w:id="0" w:name="_GoBack"/>
-          <w:bookmarkEnd w:id="0"/>
           <w:r>
             <w:rPr>
               <w:noProof/>
@@ -514,6 +512,7 @@
                                     <w:dataBinding w:prefixMappings="xmlns:ns0='http://schemas.microsoft.com/office/2006/coverPageProps' " w:xpath="/ns0:CoverPageProperties[1]/ns0:CompanyEmail[1]" w:storeItemID="{55AF091B-3C7A-41E3-B477-F2FDAA23CFDA}"/>
                                     <w:text/>
                                   </w:sdtPr>
+                                  <w:sdtEndPr/>
                                   <w:sdtContent>
                                     <w:r>
                                       <w:rPr>
@@ -638,6 +637,7 @@
                               <w:dataBinding w:prefixMappings="xmlns:ns0='http://schemas.microsoft.com/office/2006/coverPageProps' " w:xpath="/ns0:CoverPageProperties[1]/ns0:CompanyEmail[1]" w:storeItemID="{55AF091B-3C7A-41E3-B477-F2FDAA23CFDA}"/>
                               <w:text/>
                             </w:sdtPr>
+                            <w:sdtEndPr/>
                             <w:sdtContent>
                               <w:r>
                                 <w:rPr>
@@ -734,16 +734,7 @@
                                     <w:sz w:val="32"/>
                                     <w:szCs w:val="28"/>
                                   </w:rPr>
-                                  <w:t xml:space="preserve"> </w:t>
-                                </w:r>
-                                <w:r>
-                                  <w:rPr>
-                                    <w:b/>
-                                    <w:color w:val="808080" w:themeColor="background1" w:themeShade="80"/>
-                                    <w:sz w:val="32"/>
-                                    <w:szCs w:val="28"/>
-                                  </w:rPr>
-                                  <w:t>TRABAJO DE FIN DE MÁSTER</w:t>
+                                  <w:t xml:space="preserve"> TRABAJO DE FIN DE MÁSTER</w:t>
                                 </w:r>
                               </w:p>
                               <w:p>
@@ -810,16 +801,7 @@
                               <w:sz w:val="32"/>
                               <w:szCs w:val="28"/>
                             </w:rPr>
-                            <w:t xml:space="preserve"> </w:t>
-                          </w:r>
-                          <w:r>
-                            <w:rPr>
-                              <w:b/>
-                              <w:color w:val="808080" w:themeColor="background1" w:themeShade="80"/>
-                              <w:sz w:val="32"/>
-                              <w:szCs w:val="28"/>
-                            </w:rPr>
-                            <w:t>TRABAJO DE FIN DE MÁSTER</w:t>
+                            <w:t xml:space="preserve"> TRABAJO DE FIN DE MÁSTER</w:t>
                           </w:r>
                         </w:p>
                         <w:p>
@@ -1087,6 +1069,7 @@
     <w:p/>
     <w:p>
       <w:pPr>
+        <w:jc w:val="center"/>
         <w:rPr>
           <w:b/>
           <w:sz w:val="44"/>
@@ -1100,6 +1083,7 @@
         <w:t>ÍNDICE DE CONTENIDOS</w:t>
       </w:r>
     </w:p>
+    <w:p/>
     <w:p/>
     <w:p>
       <w:pPr>
@@ -1202,30 +1186,6 @@
       </w:pPr>
       <w:r>
         <w:t>ANEXO I. GUÍA DE USUARIO DASHBOARD………………………………………………………..</w:t>
-      </w:r>
-    </w:p>
-    <w:p/>
-    <w:p>
-      <w:pPr>
-        <w:rPr>
-          <w:lang w:val="es-ES_tradnl"/>
-        </w:rPr>
-      </w:pPr>
-      <w:r>
-        <w:rPr>
-          <w:b/>
-          <w:bCs/>
-          <w:lang w:val="en-US"/>
-        </w:rPr>
-        <w:t>PREDICCI</w:t>
-      </w:r>
-      <w:r>
-        <w:rPr>
-          <w:b/>
-          <w:bCs/>
-          <w:lang w:val="es-ES_tradnl"/>
-        </w:rPr>
-        <w:t>ÓN DE LA CARGA DE VEHÍCULOS EN VÍAS URBANAS DE MADRID</w:t>
       </w:r>
     </w:p>
     <w:p/>
@@ -1243,48 +1203,347 @@
     <w:p/>
     <w:p/>
     <w:p/>
-    <w:p/>
     <w:p>
       <w:pPr>
         <w:pStyle w:val="Prrafodelista"/>
         <w:numPr>
           <w:ilvl w:val="0"/>
-          <w:numId w:val="3"/>
+          <w:numId w:val="6"/>
         </w:numPr>
-      </w:pPr>
-      <w:r>
-        <w:t>INTRODUCCIÓN AL TRABAJO REALIZADO</w:t>
-      </w:r>
-    </w:p>
-    <w:p>
-      <w:pPr>
-        <w:pStyle w:val="Prrafodelista"/>
-      </w:pPr>
-    </w:p>
-    <w:p>
-      <w:pPr>
-        <w:pStyle w:val="Prrafodelista"/>
-      </w:pPr>
-      <w:r>
-        <w:t xml:space="preserve">Descripción del problema a resolver, de los datos que se van a usar, explicando por qué es un problema relevante. Se puede incluir una descripción de trabajos anteriores que se hayan encontrado y que estén relacionados con el TFM (poner referencias a los </w:t>
-      </w:r>
-      <w:proofErr w:type="spellStart"/>
-      <w:r>
-        <w:t>papers</w:t>
-      </w:r>
-      <w:proofErr w:type="spellEnd"/>
-      <w:r>
-        <w:t xml:space="preserve"> descargados donde se hace un trabajo parecido)</w:t>
-      </w:r>
-    </w:p>
-    <w:p>
-      <w:pPr>
-        <w:pStyle w:val="Prrafodelista"/>
-      </w:pPr>
-    </w:p>
-    <w:p>
-      <w:pPr>
-        <w:pStyle w:val="Prrafodelista"/>
+        <w:rPr>
+          <w:rFonts w:ascii="Adobe Heiti Std R" w:eastAsia="Adobe Heiti Std R" w:hAnsi="Adobe Heiti Std R"/>
+          <w:sz w:val="28"/>
+        </w:rPr>
+      </w:pPr>
+      <w:r>
+        <w:rPr>
+          <w:rFonts w:ascii="Adobe Heiti Std R" w:eastAsia="Adobe Heiti Std R" w:hAnsi="Adobe Heiti Std R"/>
+          <w:sz w:val="28"/>
+        </w:rPr>
+        <w:t>INTRODUCCI</w:t>
+      </w:r>
+      <w:r>
+        <w:rPr>
+          <w:rFonts w:ascii="Calibri" w:eastAsia="Calibri" w:hAnsi="Calibri" w:cs="Calibri"/>
+          <w:sz w:val="28"/>
+        </w:rPr>
+        <w:t>Ó</w:t>
+      </w:r>
+      <w:r>
+        <w:rPr>
+          <w:rFonts w:ascii="Adobe Heiti Std R" w:eastAsia="Adobe Heiti Std R" w:hAnsi="Adobe Heiti Std R"/>
+          <w:sz w:val="28"/>
+        </w:rPr>
+        <w:t>N AL TRABAJO REALIZADO</w:t>
+      </w:r>
+    </w:p>
+    <w:p>
+      <w:pPr>
+        <w:rPr>
+          <w:rFonts w:ascii="Baskerville" w:eastAsia="Adobe Ming Std L" w:hAnsi="Baskerville"/>
+        </w:rPr>
+      </w:pPr>
+    </w:p>
+    <w:p>
+      <w:pPr>
+        <w:pStyle w:val="Prrafodelista"/>
+        <w:jc w:val="both"/>
+        <w:rPr>
+          <w:rFonts w:ascii="Baskerville" w:eastAsia="Adobe Ming Std L" w:hAnsi="Baskerville"/>
+        </w:rPr>
+      </w:pPr>
+      <w:r>
+        <w:rPr>
+          <w:rFonts w:ascii="Baskerville" w:eastAsia="Adobe Ming Std L" w:hAnsi="Baskerville"/>
+        </w:rPr>
+        <w:t>En este trabajo de fin de Máster se aborda el problema del tráfico en grandes ciudades como Madrid, concretamente el estudio y la predicción de la carga de tráfico en vías urbanas de esta cuidad.</w:t>
+      </w:r>
+    </w:p>
+    <w:p>
+      <w:pPr>
+        <w:pStyle w:val="Prrafodelista"/>
+        <w:jc w:val="both"/>
+        <w:rPr>
+          <w:rFonts w:ascii="Baskerville" w:eastAsia="Adobe Ming Std L" w:hAnsi="Baskerville"/>
+        </w:rPr>
+      </w:pPr>
+    </w:p>
+    <w:p>
+      <w:pPr>
+        <w:pStyle w:val="Prrafodelista"/>
+        <w:jc w:val="both"/>
+        <w:rPr>
+          <w:rFonts w:ascii="Baskerville" w:eastAsia="Adobe Ming Std L" w:hAnsi="Baskerville"/>
+        </w:rPr>
+      </w:pPr>
+      <w:r>
+        <w:rPr>
+          <w:rFonts w:ascii="Baskerville" w:eastAsia="Adobe Ming Std L" w:hAnsi="Baskerville"/>
+        </w:rPr>
+        <w:t>El crecimiento progresivo de población en las grandes urbes desemboca en un mayor número de vehículos en sus calles, algo que conlleva de forma inevitable a un aumento en los niveles de tráfico. Este trabajo surge a partir de esta idea y de los problemas que conlleva a las personas que se ven forzadas a usar sus vehículos para ir a trabajar en lugar de hacer lo  en transporte público.</w:t>
+      </w:r>
+    </w:p>
+    <w:p>
+      <w:pPr>
+        <w:pStyle w:val="Prrafodelista"/>
+        <w:jc w:val="both"/>
+        <w:rPr>
+          <w:rFonts w:ascii="Baskerville" w:eastAsia="Adobe Ming Std L" w:hAnsi="Baskerville"/>
+        </w:rPr>
+      </w:pPr>
+    </w:p>
+    <w:p>
+      <w:pPr>
+        <w:pStyle w:val="Prrafodelista"/>
+        <w:jc w:val="both"/>
+        <w:rPr>
+          <w:rFonts w:ascii="Baskerville" w:eastAsia="Adobe Ming Std L" w:hAnsi="Baskerville"/>
+        </w:rPr>
+      </w:pPr>
+      <w:r>
+        <w:rPr>
+          <w:rFonts w:ascii="Baskerville" w:eastAsia="Adobe Ming Std L" w:hAnsi="Baskerville"/>
+        </w:rPr>
+        <w:t>La idea principal del trabajo es partir de un itinerario ya predefinido y fijo, por ejemplo</w:t>
+      </w:r>
+      <w:r>
+        <w:rPr>
+          <w:rFonts w:ascii="Baskerville" w:eastAsia="Adobe Ming Std L" w:hAnsi="Baskerville"/>
+        </w:rPr>
+        <w:t xml:space="preserve"> </w:t>
+      </w:r>
+      <w:r>
+        <w:rPr>
+          <w:rFonts w:ascii="Baskerville" w:eastAsia="Adobe Ming Std L" w:hAnsi="Baskerville"/>
+        </w:rPr>
+        <w:t xml:space="preserve">la ruta que hacemos desde casa al trabajo cada día, y conseguir predecir la carga de vehículos que habrá en un momento dado. Esta idea se </w:t>
+      </w:r>
+      <w:r>
+        <w:rPr>
+          <w:rFonts w:ascii="Baskerville" w:eastAsia="Adobe Ming Std L" w:hAnsi="Baskerville"/>
+        </w:rPr>
+        <w:t>basa</w:t>
+      </w:r>
+      <w:r>
+        <w:rPr>
+          <w:rFonts w:ascii="Baskerville" w:eastAsia="Adobe Ming Std L" w:hAnsi="Baskerville"/>
+        </w:rPr>
+        <w:t xml:space="preserve"> en </w:t>
+      </w:r>
+      <w:r>
+        <w:rPr>
+          <w:rFonts w:ascii="Baskerville" w:eastAsia="Adobe Ming Std L" w:hAnsi="Baskerville"/>
+        </w:rPr>
+        <w:t>la intención de</w:t>
+      </w:r>
+      <w:r>
+        <w:rPr>
+          <w:rFonts w:ascii="Baskerville" w:eastAsia="Adobe Ming Std L" w:hAnsi="Baskerville"/>
+        </w:rPr>
+        <w:t xml:space="preserve"> optimizar el tiempo</w:t>
+      </w:r>
+      <w:r>
+        <w:rPr>
+          <w:rFonts w:ascii="Baskerville" w:eastAsia="Adobe Ming Std L" w:hAnsi="Baskerville"/>
+        </w:rPr>
+        <w:t xml:space="preserve"> que tenemos. E</w:t>
+      </w:r>
+      <w:r>
+        <w:rPr>
+          <w:rFonts w:ascii="Baskerville" w:eastAsia="Adobe Ming Std L" w:hAnsi="Baskerville"/>
+        </w:rPr>
+        <w:t>n muchos casos</w:t>
+      </w:r>
+      <w:r>
+        <w:rPr>
+          <w:rFonts w:ascii="Baskerville" w:eastAsia="Adobe Ming Std L" w:hAnsi="Baskerville"/>
+        </w:rPr>
+        <w:t xml:space="preserve">, </w:t>
+      </w:r>
+      <w:r>
+        <w:rPr>
+          <w:rFonts w:ascii="Baskerville" w:eastAsia="Adobe Ming Std L" w:hAnsi="Baskerville"/>
+        </w:rPr>
+        <w:t>si por la mañana salimos de casa 15 min más tarde, podemos experimentar un retraso</w:t>
+      </w:r>
+      <w:r>
+        <w:rPr>
+          <w:rFonts w:ascii="Baskerville" w:eastAsia="Adobe Ming Std L" w:hAnsi="Baskerville"/>
+        </w:rPr>
+        <w:t xml:space="preserve"> en la llegada</w:t>
+      </w:r>
+      <w:r>
+        <w:rPr>
+          <w:rFonts w:ascii="Baskerville" w:eastAsia="Adobe Ming Std L" w:hAnsi="Baskerville"/>
+        </w:rPr>
+        <w:t xml:space="preserve"> considerablemente mayor, de hasta 30 </w:t>
+      </w:r>
+      <w:r>
+        <w:rPr>
+          <w:rFonts w:ascii="Baskerville" w:eastAsia="Adobe Ming Std L" w:hAnsi="Baskerville"/>
+        </w:rPr>
+        <w:t>o</w:t>
+      </w:r>
+      <w:r>
+        <w:rPr>
+          <w:rFonts w:ascii="Baskerville" w:eastAsia="Adobe Ming Std L" w:hAnsi="Baskerville"/>
+        </w:rPr>
+        <w:t xml:space="preserve"> 45 minutos debido al aumento del tráfico.</w:t>
+      </w:r>
+    </w:p>
+    <w:p>
+      <w:pPr>
+        <w:pStyle w:val="Prrafodelista"/>
+        <w:jc w:val="both"/>
+        <w:rPr>
+          <w:rFonts w:ascii="Baskerville" w:eastAsia="Adobe Ming Std L" w:hAnsi="Baskerville"/>
+        </w:rPr>
+      </w:pPr>
+    </w:p>
+    <w:p>
+      <w:pPr>
+        <w:pStyle w:val="Prrafodelista"/>
+        <w:jc w:val="both"/>
+        <w:rPr>
+          <w:rFonts w:ascii="Baskerville" w:eastAsia="Adobe Ming Std L" w:hAnsi="Baskerville"/>
+        </w:rPr>
+      </w:pPr>
+      <w:r>
+        <w:rPr>
+          <w:rFonts w:ascii="Baskerville" w:eastAsia="Adobe Ming Std L" w:hAnsi="Baskerville"/>
+        </w:rPr>
+        <w:t>Para la realización de este proyecto se usan los datos de intensidad de tráfico que el Ayto. de Madrid</w:t>
+      </w:r>
+      <w:r>
+        <w:rPr>
+          <w:rFonts w:ascii="Baskerville" w:eastAsia="Adobe Ming Std L" w:hAnsi="Baskerville"/>
+        </w:rPr>
+        <w:t xml:space="preserve"> </w:t>
+      </w:r>
+      <w:r>
+        <w:rPr>
+          <w:rFonts w:ascii="Baskerville" w:eastAsia="Adobe Ming Std L" w:hAnsi="Baskerville"/>
+        </w:rPr>
+        <w:t>(D</w:t>
+      </w:r>
+      <w:r>
+        <w:rPr>
+          <w:rFonts w:ascii="Baskerville" w:eastAsia="Adobe Ming Std L" w:hAnsi="Baskerville"/>
+        </w:rPr>
+        <w:t>irección General de Gestión y Vigilancia de la Circulación</w:t>
+      </w:r>
+      <w:r>
+        <w:rPr>
+          <w:rFonts w:ascii="Baskerville" w:eastAsia="Adobe Ming Std L" w:hAnsi="Baskerville"/>
+        </w:rPr>
+        <w:t xml:space="preserve">) pone a disposición de la ciudadanía a través del siguiente </w:t>
+      </w:r>
+      <w:hyperlink r:id="rId11" w:history="1">
+        <w:r>
+          <w:rPr>
+            <w:rStyle w:val="Hipervnculo"/>
+            <w:rFonts w:ascii="Baskerville" w:eastAsia="Adobe Ming Std L" w:hAnsi="Baskerville"/>
+          </w:rPr>
+          <w:t>en</w:t>
+        </w:r>
+        <w:r>
+          <w:rPr>
+            <w:rStyle w:val="Hipervnculo"/>
+            <w:rFonts w:ascii="Baskerville" w:eastAsia="Adobe Ming Std L" w:hAnsi="Baskerville"/>
+          </w:rPr>
+          <w:t>l</w:t>
+        </w:r>
+        <w:r>
+          <w:rPr>
+            <w:rStyle w:val="Hipervnculo"/>
+            <w:rFonts w:ascii="Baskerville" w:eastAsia="Adobe Ming Std L" w:hAnsi="Baskerville"/>
+          </w:rPr>
+          <w:t>ace</w:t>
+        </w:r>
+      </w:hyperlink>
+      <w:r>
+        <w:rPr>
+          <w:rFonts w:ascii="Baskerville" w:eastAsia="Adobe Ming Std L" w:hAnsi="Baskerville"/>
+        </w:rPr>
+        <w:t>.</w:t>
+      </w:r>
+    </w:p>
+    <w:p>
+      <w:pPr>
+        <w:pStyle w:val="Prrafodelista"/>
+        <w:jc w:val="both"/>
+        <w:rPr>
+          <w:rFonts w:ascii="Baskerville" w:eastAsia="Adobe Ming Std L" w:hAnsi="Baskerville"/>
+        </w:rPr>
+      </w:pPr>
+    </w:p>
+    <w:p>
+      <w:pPr>
+        <w:pStyle w:val="Prrafodelista"/>
+        <w:jc w:val="both"/>
+        <w:rPr>
+          <w:rFonts w:ascii="Baskerville" w:eastAsia="Adobe Ming Std L" w:hAnsi="Baskerville"/>
+        </w:rPr>
+      </w:pPr>
+      <w:r>
+        <w:rPr>
+          <w:rFonts w:ascii="Baskerville" w:eastAsia="Adobe Ming Std L" w:hAnsi="Baskerville"/>
+        </w:rPr>
+        <w:t xml:space="preserve">Las muestras de tráfico son recogidas por una red de Puntos de Medida que el Ayuntamiento ha desplegado por toda la cuidad. Es necesario usar los datos referentes a estos puntos, los cuales pueden encontrarse a través de este otro </w:t>
+      </w:r>
+      <w:hyperlink r:id="rId12" w:history="1">
+        <w:r>
+          <w:rPr>
+            <w:rStyle w:val="Hipervnculo"/>
+            <w:rFonts w:ascii="Baskerville" w:eastAsia="Adobe Ming Std L" w:hAnsi="Baskerville"/>
+          </w:rPr>
+          <w:t>enlace</w:t>
+        </w:r>
+      </w:hyperlink>
+      <w:r>
+        <w:rPr>
+          <w:rFonts w:ascii="Baskerville" w:eastAsia="Adobe Ming Std L" w:hAnsi="Baskerville"/>
+        </w:rPr>
+        <w:t>.</w:t>
+      </w:r>
+    </w:p>
+    <w:p>
+      <w:pPr>
+        <w:pStyle w:val="Prrafodelista"/>
+        <w:jc w:val="both"/>
+        <w:rPr>
+          <w:rFonts w:ascii="Baskerville" w:eastAsia="Adobe Ming Std L" w:hAnsi="Baskerville"/>
+        </w:rPr>
+      </w:pPr>
+    </w:p>
+    <w:p>
+      <w:pPr>
+        <w:pStyle w:val="Prrafodelista"/>
+        <w:jc w:val="both"/>
+        <w:rPr>
+          <w:rFonts w:ascii="Baskerville" w:eastAsia="Adobe Ming Std L" w:hAnsi="Baskerville"/>
+        </w:rPr>
+      </w:pPr>
+      <w:r>
+        <w:rPr>
+          <w:rFonts w:ascii="Baskerville" w:eastAsia="Adobe Ming Std L" w:hAnsi="Baskerville"/>
+        </w:rPr>
+        <w:t>Se han encontrado trabajos relacionados con esta temática en Internet, los cuales han servido para sentar las ba</w:t>
+      </w:r>
+      <w:r>
+        <w:rPr>
+          <w:rFonts w:ascii="Baskerville" w:eastAsia="Adobe Ming Std L" w:hAnsi="Baskerville"/>
+        </w:rPr>
+        <w:t>ses del procedimiento a aplicar. Los más relevantes se citan a continuación.</w:t>
+      </w:r>
+    </w:p>
+    <w:p>
+      <w:pPr>
+        <w:pStyle w:val="Prrafodelista"/>
+        <w:jc w:val="both"/>
+        <w:rPr>
+          <w:rFonts w:ascii="Baskerville" w:eastAsia="Adobe Ming Std L" w:hAnsi="Baskerville"/>
+        </w:rPr>
       </w:pPr>
     </w:p>
     <w:p>
@@ -1292,67 +1551,985 @@
         <w:pStyle w:val="Prrafodelista"/>
         <w:numPr>
           <w:ilvl w:val="0"/>
-          <w:numId w:val="3"/>
+          <w:numId w:val="5"/>
         </w:numPr>
-      </w:pPr>
-      <w:r>
-        <w:t>DESCRIPCIÓN DE LOS DATOS DE ENTRADA</w:t>
-      </w:r>
-    </w:p>
-    <w:p>
-      <w:pPr>
-        <w:pStyle w:val="Prrafodelista"/>
-      </w:pPr>
-    </w:p>
-    <w:p>
-      <w:pPr>
-        <w:pStyle w:val="Prrafodelista"/>
-      </w:pPr>
-      <w:r>
-        <w:t xml:space="preserve">Formato. Diccionario de datos, describiendo los campos que contienen los datos como están codificados, donde se pueden encontrar. </w:t>
-      </w:r>
-    </w:p>
-    <w:p>
-      <w:pPr>
-        <w:pStyle w:val="Prrafodelista"/>
-      </w:pPr>
+        <w:jc w:val="both"/>
+        <w:rPr>
+          <w:rStyle w:val="Hipervnculo"/>
+          <w:rFonts w:ascii="Baskerville" w:eastAsia="Adobe Ming Std L" w:hAnsi="Baskerville"/>
+          <w:i/>
+        </w:rPr>
+      </w:pPr>
+      <w:r>
+        <w:rPr>
+          <w:rFonts w:ascii="Baskerville" w:eastAsia="Adobe Ming Std L" w:hAnsi="Baskerville"/>
+          <w:i/>
+        </w:rPr>
+        <w:fldChar w:fldCharType="begin"/>
+      </w:r>
+      <w:r>
+        <w:rPr>
+          <w:rFonts w:ascii="Baskerville" w:eastAsia="Adobe Ming Std L" w:hAnsi="Baskerville"/>
+          <w:i/>
+        </w:rPr>
+        <w:instrText xml:space="preserve"> HYPERLINK "https://cyberleninka.org/article/n/1462742/viewer" </w:instrText>
+      </w:r>
+      <w:r>
+        <w:rPr>
+          <w:rFonts w:ascii="Baskerville" w:eastAsia="Adobe Ming Std L" w:hAnsi="Baskerville"/>
+          <w:i/>
+        </w:rPr>
+      </w:r>
+      <w:r>
+        <w:rPr>
+          <w:rFonts w:ascii="Baskerville" w:eastAsia="Adobe Ming Std L" w:hAnsi="Baskerville"/>
+          <w:i/>
+        </w:rPr>
+        <w:fldChar w:fldCharType="separate"/>
+      </w:r>
+      <w:r>
+        <w:rPr>
+          <w:rStyle w:val="Hipervnculo"/>
+          <w:rFonts w:ascii="Baskerville" w:eastAsia="Adobe Ming Std L" w:hAnsi="Baskerville"/>
+          <w:i/>
+        </w:rPr>
+        <w:t xml:space="preserve">Application of data </w:t>
+      </w:r>
+      <w:proofErr w:type="spellStart"/>
+      <w:r>
+        <w:rPr>
+          <w:rStyle w:val="Hipervnculo"/>
+          <w:rFonts w:ascii="Baskerville" w:eastAsia="Adobe Ming Std L" w:hAnsi="Baskerville"/>
+          <w:i/>
+        </w:rPr>
+        <w:t>mining</w:t>
+      </w:r>
+      <w:proofErr w:type="spellEnd"/>
+      <w:r>
+        <w:rPr>
+          <w:rStyle w:val="Hipervnculo"/>
+          <w:rFonts w:ascii="Baskerville" w:eastAsia="Adobe Ming Std L" w:hAnsi="Baskerville"/>
+          <w:i/>
+        </w:rPr>
+        <w:t xml:space="preserve"> </w:t>
+      </w:r>
+      <w:proofErr w:type="spellStart"/>
+      <w:r>
+        <w:rPr>
+          <w:rStyle w:val="Hipervnculo"/>
+          <w:rFonts w:ascii="Baskerville" w:eastAsia="Adobe Ming Std L" w:hAnsi="Baskerville"/>
+          <w:i/>
+        </w:rPr>
+        <w:t>techniques</w:t>
+      </w:r>
+      <w:proofErr w:type="spellEnd"/>
+      <w:r>
+        <w:rPr>
+          <w:rStyle w:val="Hipervnculo"/>
+          <w:rFonts w:ascii="Baskerville" w:eastAsia="Adobe Ming Std L" w:hAnsi="Baskerville"/>
+          <w:i/>
+        </w:rPr>
+        <w:t xml:space="preserve"> </w:t>
+      </w:r>
+      <w:proofErr w:type="spellStart"/>
+      <w:r>
+        <w:rPr>
+          <w:rStyle w:val="Hipervnculo"/>
+          <w:rFonts w:ascii="Baskerville" w:eastAsia="Adobe Ming Std L" w:hAnsi="Baskerville"/>
+          <w:i/>
+        </w:rPr>
+        <w:t>for</w:t>
+      </w:r>
+      <w:proofErr w:type="spellEnd"/>
+      <w:r>
+        <w:rPr>
+          <w:rStyle w:val="Hipervnculo"/>
+          <w:rFonts w:ascii="Baskerville" w:eastAsia="Adobe Ming Std L" w:hAnsi="Baskerville"/>
+          <w:i/>
+        </w:rPr>
+        <w:t xml:space="preserve"> </w:t>
+      </w:r>
+      <w:proofErr w:type="spellStart"/>
+      <w:r>
+        <w:rPr>
+          <w:rStyle w:val="Hipervnculo"/>
+          <w:rFonts w:ascii="Baskerville" w:eastAsia="Adobe Ming Std L" w:hAnsi="Baskerville"/>
+          <w:i/>
+        </w:rPr>
+        <w:t>traffic</w:t>
+      </w:r>
+      <w:proofErr w:type="spellEnd"/>
+      <w:r>
+        <w:rPr>
+          <w:rStyle w:val="Hipervnculo"/>
+          <w:rFonts w:ascii="Baskerville" w:eastAsia="Adobe Ming Std L" w:hAnsi="Baskerville"/>
+          <w:i/>
+        </w:rPr>
+        <w:t xml:space="preserve"> </w:t>
+      </w:r>
+      <w:proofErr w:type="spellStart"/>
+      <w:r>
+        <w:rPr>
+          <w:rStyle w:val="Hipervnculo"/>
+          <w:rFonts w:ascii="Baskerville" w:eastAsia="Adobe Ming Std L" w:hAnsi="Baskerville"/>
+          <w:i/>
+        </w:rPr>
+        <w:t>density</w:t>
+      </w:r>
+      <w:proofErr w:type="spellEnd"/>
+      <w:r>
+        <w:rPr>
+          <w:rStyle w:val="Hipervnculo"/>
+          <w:rFonts w:ascii="Baskerville" w:eastAsia="Adobe Ming Std L" w:hAnsi="Baskerville"/>
+          <w:i/>
+        </w:rPr>
+        <w:t xml:space="preserve"> </w:t>
+      </w:r>
+      <w:proofErr w:type="spellStart"/>
+      <w:r>
+        <w:rPr>
+          <w:rStyle w:val="Hipervnculo"/>
+          <w:rFonts w:ascii="Baskerville" w:eastAsia="Adobe Ming Std L" w:hAnsi="Baskerville"/>
+          <w:i/>
+        </w:rPr>
+        <w:t>estimation</w:t>
+      </w:r>
+      <w:proofErr w:type="spellEnd"/>
+      <w:r>
+        <w:rPr>
+          <w:rStyle w:val="Hipervnculo"/>
+          <w:rFonts w:ascii="Baskerville" w:eastAsia="Adobe Ming Std L" w:hAnsi="Baskerville"/>
+          <w:i/>
+        </w:rPr>
+        <w:t xml:space="preserve"> and </w:t>
+      </w:r>
+      <w:proofErr w:type="spellStart"/>
+      <w:r>
+        <w:rPr>
+          <w:rStyle w:val="Hipervnculo"/>
+          <w:rFonts w:ascii="Baskerville" w:eastAsia="Adobe Ming Std L" w:hAnsi="Baskerville"/>
+          <w:i/>
+        </w:rPr>
+        <w:t>prediction</w:t>
+      </w:r>
+      <w:proofErr w:type="spellEnd"/>
+      <w:r>
+        <w:rPr>
+          <w:rStyle w:val="Hipervnculo"/>
+          <w:rFonts w:ascii="Baskerville" w:eastAsia="Adobe Ming Std L" w:hAnsi="Baskerville"/>
+          <w:i/>
+        </w:rPr>
+        <w:t xml:space="preserve">. </w:t>
+      </w:r>
+      <w:proofErr w:type="spellStart"/>
+      <w:r>
+        <w:rPr>
+          <w:rStyle w:val="Hipervnculo"/>
+          <w:rFonts w:ascii="Baskerville" w:eastAsia="Adobe Ming Std L" w:hAnsi="Baskerville"/>
+          <w:i/>
+        </w:rPr>
+        <w:t>Jithin</w:t>
+      </w:r>
+      <w:proofErr w:type="spellEnd"/>
+      <w:r>
+        <w:rPr>
+          <w:rStyle w:val="Hipervnculo"/>
+          <w:rFonts w:ascii="Baskerville" w:eastAsia="Adobe Ming Std L" w:hAnsi="Baskerville"/>
+          <w:i/>
+        </w:rPr>
+        <w:t xml:space="preserve"> Raja, </w:t>
+      </w:r>
+      <w:proofErr w:type="spellStart"/>
+      <w:r>
+        <w:rPr>
+          <w:rStyle w:val="Hipervnculo"/>
+          <w:rFonts w:ascii="Baskerville" w:eastAsia="Adobe Ming Std L" w:hAnsi="Baskerville"/>
+          <w:i/>
+        </w:rPr>
+        <w:t>Hareesh</w:t>
+      </w:r>
+      <w:proofErr w:type="spellEnd"/>
+      <w:r>
+        <w:rPr>
+          <w:rStyle w:val="Hipervnculo"/>
+          <w:rFonts w:ascii="Baskerville" w:eastAsia="Adobe Ming Std L" w:hAnsi="Baskerville"/>
+          <w:i/>
+        </w:rPr>
+        <w:t xml:space="preserve"> </w:t>
+      </w:r>
+      <w:proofErr w:type="spellStart"/>
+      <w:r>
+        <w:rPr>
+          <w:rStyle w:val="Hipervnculo"/>
+          <w:rFonts w:ascii="Baskerville" w:eastAsia="Adobe Ming Std L" w:hAnsi="Baskerville"/>
+          <w:i/>
+        </w:rPr>
+        <w:t>Bahuleyana</w:t>
+      </w:r>
+      <w:proofErr w:type="spellEnd"/>
+      <w:r>
+        <w:rPr>
+          <w:rStyle w:val="Hipervnculo"/>
+          <w:rFonts w:ascii="Baskerville" w:eastAsia="Adobe Ming Std L" w:hAnsi="Baskerville"/>
+          <w:i/>
+        </w:rPr>
+        <w:t xml:space="preserve">, </w:t>
+      </w:r>
+      <w:proofErr w:type="spellStart"/>
+      <w:r>
+        <w:rPr>
+          <w:rStyle w:val="Hipervnculo"/>
+          <w:rFonts w:ascii="Baskerville" w:eastAsia="Adobe Ming Std L" w:hAnsi="Baskerville"/>
+          <w:i/>
+        </w:rPr>
+        <w:t>Lelitha</w:t>
+      </w:r>
+      <w:proofErr w:type="spellEnd"/>
+      <w:r>
+        <w:rPr>
+          <w:rStyle w:val="Hipervnculo"/>
+          <w:rFonts w:ascii="Baskerville" w:eastAsia="Adobe Ming Std L" w:hAnsi="Baskerville"/>
+          <w:i/>
+        </w:rPr>
+        <w:t xml:space="preserve"> </w:t>
+      </w:r>
+      <w:proofErr w:type="spellStart"/>
+      <w:r>
+        <w:rPr>
+          <w:rStyle w:val="Hipervnculo"/>
+          <w:rFonts w:ascii="Baskerville" w:eastAsia="Adobe Ming Std L" w:hAnsi="Baskerville"/>
+          <w:i/>
+        </w:rPr>
+        <w:t>Devi</w:t>
+      </w:r>
+      <w:proofErr w:type="spellEnd"/>
+      <w:r>
+        <w:rPr>
+          <w:rStyle w:val="Hipervnculo"/>
+          <w:rFonts w:ascii="Baskerville" w:eastAsia="Adobe Ming Std L" w:hAnsi="Baskerville"/>
+          <w:i/>
+        </w:rPr>
+        <w:t xml:space="preserve"> </w:t>
+      </w:r>
+      <w:proofErr w:type="spellStart"/>
+      <w:r>
+        <w:rPr>
+          <w:rStyle w:val="Hipervnculo"/>
+          <w:rFonts w:ascii="Baskerville" w:eastAsia="Adobe Ming Std L" w:hAnsi="Baskerville"/>
+          <w:i/>
+        </w:rPr>
+        <w:t>Vanajakshia</w:t>
+      </w:r>
+      <w:proofErr w:type="spellEnd"/>
+      <w:r>
+        <w:rPr>
+          <w:rStyle w:val="Hipervnculo"/>
+          <w:rFonts w:ascii="Baskerville" w:eastAsia="Adobe Ming Std L" w:hAnsi="Baskerville"/>
+          <w:i/>
+        </w:rPr>
+        <w:t xml:space="preserve">. 11th </w:t>
+      </w:r>
+      <w:proofErr w:type="spellStart"/>
+      <w:r>
+        <w:rPr>
+          <w:rStyle w:val="Hipervnculo"/>
+          <w:rFonts w:ascii="Baskerville" w:eastAsia="Adobe Ming Std L" w:hAnsi="Baskerville"/>
+          <w:i/>
+        </w:rPr>
+        <w:t>Transportation</w:t>
+      </w:r>
+      <w:proofErr w:type="spellEnd"/>
+      <w:r>
+        <w:rPr>
+          <w:rStyle w:val="Hipervnculo"/>
+          <w:rFonts w:ascii="Baskerville" w:eastAsia="Adobe Ming Std L" w:hAnsi="Baskerville"/>
+          <w:i/>
+        </w:rPr>
+        <w:t xml:space="preserve"> </w:t>
+      </w:r>
+      <w:proofErr w:type="spellStart"/>
+      <w:r>
+        <w:rPr>
+          <w:rStyle w:val="Hipervnculo"/>
+          <w:rFonts w:ascii="Baskerville" w:eastAsia="Adobe Ming Std L" w:hAnsi="Baskerville"/>
+          <w:i/>
+        </w:rPr>
+        <w:t>Planning</w:t>
+      </w:r>
+      <w:proofErr w:type="spellEnd"/>
+      <w:r>
+        <w:rPr>
+          <w:rStyle w:val="Hipervnculo"/>
+          <w:rFonts w:ascii="Baskerville" w:eastAsia="Adobe Ming Std L" w:hAnsi="Baskerville"/>
+          <w:i/>
+        </w:rPr>
+        <w:t xml:space="preserve"> and </w:t>
+      </w:r>
+      <w:proofErr w:type="spellStart"/>
+      <w:r>
+        <w:rPr>
+          <w:rStyle w:val="Hipervnculo"/>
+          <w:rFonts w:ascii="Baskerville" w:eastAsia="Adobe Ming Std L" w:hAnsi="Baskerville"/>
+          <w:i/>
+        </w:rPr>
+        <w:t>Implementation</w:t>
+      </w:r>
+      <w:proofErr w:type="spellEnd"/>
+      <w:r>
+        <w:rPr>
+          <w:rStyle w:val="Hipervnculo"/>
+          <w:rFonts w:ascii="Baskerville" w:eastAsia="Adobe Ming Std L" w:hAnsi="Baskerville"/>
+          <w:i/>
+        </w:rPr>
+        <w:t xml:space="preserve"> </w:t>
+      </w:r>
+      <w:proofErr w:type="spellStart"/>
+      <w:r>
+        <w:rPr>
+          <w:rStyle w:val="Hipervnculo"/>
+          <w:rFonts w:ascii="Baskerville" w:eastAsia="Adobe Ming Std L" w:hAnsi="Baskerville"/>
+          <w:i/>
+        </w:rPr>
+        <w:t>Methodologies</w:t>
+      </w:r>
+      <w:proofErr w:type="spellEnd"/>
+      <w:r>
+        <w:rPr>
+          <w:rStyle w:val="Hipervnculo"/>
+          <w:rFonts w:ascii="Baskerville" w:eastAsia="Adobe Ming Std L" w:hAnsi="Baskerville"/>
+          <w:i/>
+        </w:rPr>
+        <w:t xml:space="preserve"> </w:t>
+      </w:r>
+      <w:proofErr w:type="spellStart"/>
+      <w:r>
+        <w:rPr>
+          <w:rStyle w:val="Hipervnculo"/>
+          <w:rFonts w:ascii="Baskerville" w:eastAsia="Adobe Ming Std L" w:hAnsi="Baskerville"/>
+          <w:i/>
+        </w:rPr>
+        <w:t>for</w:t>
+      </w:r>
+      <w:proofErr w:type="spellEnd"/>
+      <w:r>
+        <w:rPr>
+          <w:rStyle w:val="Hipervnculo"/>
+          <w:rFonts w:ascii="Baskerville" w:eastAsia="Adobe Ming Std L" w:hAnsi="Baskerville"/>
+          <w:i/>
+        </w:rPr>
+        <w:t xml:space="preserve"> </w:t>
+      </w:r>
+      <w:proofErr w:type="spellStart"/>
+      <w:r>
+        <w:rPr>
+          <w:rStyle w:val="Hipervnculo"/>
+          <w:rFonts w:ascii="Baskerville" w:eastAsia="Adobe Ming Std L" w:hAnsi="Baskerville"/>
+          <w:i/>
+        </w:rPr>
+        <w:t>Developing</w:t>
+      </w:r>
+      <w:proofErr w:type="spellEnd"/>
+      <w:r>
+        <w:rPr>
+          <w:rStyle w:val="Hipervnculo"/>
+          <w:rFonts w:ascii="Baskerville" w:eastAsia="Adobe Ming Std L" w:hAnsi="Baskerville"/>
+          <w:i/>
+        </w:rPr>
+        <w:t xml:space="preserve"> </w:t>
+      </w:r>
+      <w:proofErr w:type="spellStart"/>
+      <w:r>
+        <w:rPr>
+          <w:rStyle w:val="Hipervnculo"/>
+          <w:rFonts w:ascii="Baskerville" w:eastAsia="Adobe Ming Std L" w:hAnsi="Baskerville"/>
+          <w:i/>
+        </w:rPr>
+        <w:t>Countries</w:t>
+      </w:r>
+      <w:proofErr w:type="spellEnd"/>
+      <w:r>
+        <w:rPr>
+          <w:rStyle w:val="Hipervnculo"/>
+          <w:rFonts w:ascii="Baskerville" w:eastAsia="Adobe Ming Std L" w:hAnsi="Baskerville"/>
+          <w:i/>
+        </w:rPr>
+        <w:t xml:space="preserve">, 10-12 </w:t>
+      </w:r>
+      <w:proofErr w:type="spellStart"/>
+      <w:r>
+        <w:rPr>
+          <w:rStyle w:val="Hipervnculo"/>
+          <w:rFonts w:ascii="Baskerville" w:eastAsia="Adobe Ming Std L" w:hAnsi="Baskerville"/>
+          <w:i/>
+        </w:rPr>
+        <w:t>December</w:t>
+      </w:r>
+      <w:proofErr w:type="spellEnd"/>
+      <w:r>
+        <w:rPr>
+          <w:rStyle w:val="Hipervnculo"/>
+          <w:rFonts w:ascii="Baskerville" w:eastAsia="Adobe Ming Std L" w:hAnsi="Baskerville"/>
+          <w:i/>
+        </w:rPr>
+        <w:t xml:space="preserve"> 2014, Mumbai, India.</w:t>
+      </w:r>
+    </w:p>
+    <w:p>
+      <w:pPr>
+        <w:pStyle w:val="Prrafodelista"/>
+        <w:ind w:left="1440"/>
+        <w:jc w:val="both"/>
+        <w:rPr>
+          <w:rFonts w:ascii="Baskerville" w:eastAsia="Adobe Ming Std L" w:hAnsi="Baskerville"/>
+          <w:i/>
+        </w:rPr>
+      </w:pPr>
+      <w:r>
+        <w:rPr>
+          <w:rFonts w:ascii="Baskerville" w:eastAsia="Adobe Ming Std L" w:hAnsi="Baskerville"/>
+          <w:i/>
+        </w:rPr>
+        <w:fldChar w:fldCharType="end"/>
+      </w:r>
     </w:p>
     <w:p>
       <w:pPr>
         <w:pStyle w:val="Prrafodelista"/>
         <w:numPr>
           <w:ilvl w:val="0"/>
-          <w:numId w:val="3"/>
+          <w:numId w:val="5"/>
         </w:numPr>
-      </w:pPr>
-      <w:r>
-        <w:t>METODOLOGÍA</w:t>
-      </w:r>
-    </w:p>
-    <w:p>
-      <w:pPr>
-        <w:pStyle w:val="Prrafodelista"/>
-      </w:pPr>
-    </w:p>
-    <w:p>
-      <w:pPr>
-        <w:pStyle w:val="Prrafodelista"/>
-      </w:pPr>
-      <w:r>
-        <w:t xml:space="preserve">Esto incluye tanto una descripción genérica del proceso de datos que se ha realizado (sin excesivos detalles porque para los detalles ya está el código escrito), como una descripción del método estadístico o de machine </w:t>
+        <w:jc w:val="both"/>
+        <w:rPr>
+          <w:rStyle w:val="Hipervnculo"/>
+          <w:rFonts w:ascii="Baskerville" w:eastAsia="Adobe Ming Std L" w:hAnsi="Baskerville"/>
+          <w:i/>
+        </w:rPr>
+      </w:pPr>
+      <w:r>
+        <w:rPr>
+          <w:rFonts w:ascii="Baskerville" w:eastAsia="Adobe Ming Std L" w:hAnsi="Baskerville"/>
+          <w:i/>
+        </w:rPr>
+        <w:fldChar w:fldCharType="begin"/>
+      </w:r>
+      <w:r>
+        <w:rPr>
+          <w:rFonts w:ascii="Baskerville" w:eastAsia="Adobe Ming Std L" w:hAnsi="Baskerville"/>
+          <w:i/>
+        </w:rPr>
+        <w:instrText xml:space="preserve"> HYPERLINK "https://www.mdpi.com/1424-8220/18/9/3172/htm" </w:instrText>
+      </w:r>
+      <w:r>
+        <w:rPr>
+          <w:rFonts w:ascii="Baskerville" w:eastAsia="Adobe Ming Std L" w:hAnsi="Baskerville"/>
+          <w:i/>
+        </w:rPr>
+      </w:r>
+      <w:r>
+        <w:rPr>
+          <w:rFonts w:ascii="Baskerville" w:eastAsia="Adobe Ming Std L" w:hAnsi="Baskerville"/>
+          <w:i/>
+        </w:rPr>
+        <w:fldChar w:fldCharType="separate"/>
+      </w:r>
+      <w:r>
+        <w:rPr>
+          <w:rStyle w:val="Hipervnculo"/>
+          <w:rFonts w:ascii="Baskerville" w:eastAsia="Adobe Ming Std L" w:hAnsi="Baskerville"/>
+          <w:i/>
+        </w:rPr>
+        <w:t xml:space="preserve">Deep </w:t>
       </w:r>
       <w:proofErr w:type="spellStart"/>
       <w:r>
-        <w:t>learning</w:t>
+        <w:rPr>
+          <w:rStyle w:val="Hipervnculo"/>
+          <w:rFonts w:ascii="Baskerville" w:eastAsia="Adobe Ming Std L" w:hAnsi="Baskerville"/>
+          <w:i/>
+        </w:rPr>
+        <w:t>Learning-Based</w:t>
       </w:r>
       <w:proofErr w:type="spellEnd"/>
       <w:r>
-        <w:t xml:space="preserve"> que se use.</w:t>
-      </w:r>
-    </w:p>
-    <w:p>
-      <w:pPr>
-        <w:pStyle w:val="Prrafodelista"/>
+        <w:rPr>
+          <w:rStyle w:val="Hipervnculo"/>
+          <w:rFonts w:ascii="Baskerville" w:eastAsia="Adobe Ming Std L" w:hAnsi="Baskerville"/>
+          <w:i/>
+        </w:rPr>
+        <w:t xml:space="preserve"> </w:t>
+      </w:r>
+      <w:proofErr w:type="spellStart"/>
+      <w:r>
+        <w:rPr>
+          <w:rStyle w:val="Hipervnculo"/>
+          <w:rFonts w:ascii="Baskerville" w:eastAsia="Adobe Ming Std L" w:hAnsi="Baskerville"/>
+          <w:i/>
+        </w:rPr>
+        <w:t>Caution</w:t>
+      </w:r>
+      <w:proofErr w:type="spellEnd"/>
+      <w:r>
+        <w:rPr>
+          <w:rStyle w:val="Hipervnculo"/>
+          <w:rFonts w:ascii="Baskerville" w:eastAsia="Adobe Ming Std L" w:hAnsi="Baskerville"/>
+          <w:i/>
+        </w:rPr>
+        <w:t xml:space="preserve"> </w:t>
+      </w:r>
+      <w:proofErr w:type="spellStart"/>
+      <w:r>
+        <w:rPr>
+          <w:rStyle w:val="Hipervnculo"/>
+          <w:rFonts w:ascii="Baskerville" w:eastAsia="Adobe Ming Std L" w:hAnsi="Baskerville"/>
+          <w:i/>
+        </w:rPr>
+        <w:t>Area</w:t>
+      </w:r>
+      <w:proofErr w:type="spellEnd"/>
+      <w:r>
+        <w:rPr>
+          <w:rStyle w:val="Hipervnculo"/>
+          <w:rFonts w:ascii="Baskerville" w:eastAsia="Adobe Ming Std L" w:hAnsi="Baskerville"/>
+          <w:i/>
+        </w:rPr>
+        <w:t xml:space="preserve"> </w:t>
+      </w:r>
+      <w:proofErr w:type="spellStart"/>
+      <w:r>
+        <w:rPr>
+          <w:rStyle w:val="Hipervnculo"/>
+          <w:rFonts w:ascii="Baskerville" w:eastAsia="Adobe Ming Std L" w:hAnsi="Baskerville"/>
+          <w:i/>
+        </w:rPr>
+        <w:t>Traffic</w:t>
+      </w:r>
+      <w:proofErr w:type="spellEnd"/>
+      <w:r>
+        <w:rPr>
+          <w:rStyle w:val="Hipervnculo"/>
+          <w:rFonts w:ascii="Baskerville" w:eastAsia="Adobe Ming Std L" w:hAnsi="Baskerville"/>
+          <w:i/>
+        </w:rPr>
+        <w:t xml:space="preserve"> </w:t>
+      </w:r>
+      <w:proofErr w:type="spellStart"/>
+      <w:r>
+        <w:rPr>
+          <w:rStyle w:val="Hipervnculo"/>
+          <w:rFonts w:ascii="Baskerville" w:eastAsia="Adobe Ming Std L" w:hAnsi="Baskerville"/>
+          <w:i/>
+        </w:rPr>
+        <w:t>Prediction</w:t>
+      </w:r>
+      <w:proofErr w:type="spellEnd"/>
+      <w:r>
+        <w:rPr>
+          <w:rStyle w:val="Hipervnculo"/>
+          <w:rFonts w:ascii="Baskerville" w:eastAsia="Adobe Ming Std L" w:hAnsi="Baskerville"/>
+          <w:i/>
+        </w:rPr>
+        <w:t xml:space="preserve"> </w:t>
+      </w:r>
+      <w:proofErr w:type="spellStart"/>
+      <w:r>
+        <w:rPr>
+          <w:rStyle w:val="Hipervnculo"/>
+          <w:rFonts w:ascii="Baskerville" w:eastAsia="Adobe Ming Std L" w:hAnsi="Baskerville"/>
+          <w:i/>
+        </w:rPr>
+        <w:t>with</w:t>
+      </w:r>
+      <w:proofErr w:type="spellEnd"/>
+      <w:r>
+        <w:rPr>
+          <w:rStyle w:val="Hipervnculo"/>
+          <w:rFonts w:ascii="Baskerville" w:eastAsia="Adobe Ming Std L" w:hAnsi="Baskerville"/>
+          <w:i/>
+        </w:rPr>
+        <w:t xml:space="preserve"> </w:t>
+      </w:r>
+      <w:proofErr w:type="spellStart"/>
+      <w:r>
+        <w:rPr>
+          <w:rStyle w:val="Hipervnculo"/>
+          <w:rFonts w:ascii="Baskerville" w:eastAsia="Adobe Ming Std L" w:hAnsi="Baskerville"/>
+          <w:i/>
+        </w:rPr>
+        <w:t>Automatic</w:t>
+      </w:r>
+      <w:proofErr w:type="spellEnd"/>
+      <w:r>
+        <w:rPr>
+          <w:rStyle w:val="Hipervnculo"/>
+          <w:rFonts w:ascii="Baskerville" w:eastAsia="Adobe Ming Std L" w:hAnsi="Baskerville"/>
+          <w:i/>
+        </w:rPr>
+        <w:t xml:space="preserve"> </w:t>
+      </w:r>
+      <w:proofErr w:type="spellStart"/>
+      <w:r>
+        <w:rPr>
+          <w:rStyle w:val="Hipervnculo"/>
+          <w:rFonts w:ascii="Baskerville" w:eastAsia="Adobe Ming Std L" w:hAnsi="Baskerville"/>
+          <w:i/>
+        </w:rPr>
+        <w:t>Identification</w:t>
+      </w:r>
+      <w:proofErr w:type="spellEnd"/>
+      <w:r>
+        <w:rPr>
+          <w:rStyle w:val="Hipervnculo"/>
+          <w:rFonts w:ascii="Baskerville" w:eastAsia="Adobe Ming Std L" w:hAnsi="Baskerville"/>
+          <w:i/>
+        </w:rPr>
+        <w:t xml:space="preserve"> </w:t>
+      </w:r>
+      <w:proofErr w:type="spellStart"/>
+      <w:r>
+        <w:rPr>
+          <w:rStyle w:val="Hipervnculo"/>
+          <w:rFonts w:ascii="Baskerville" w:eastAsia="Adobe Ming Std L" w:hAnsi="Baskerville"/>
+          <w:i/>
+        </w:rPr>
+        <w:t>System</w:t>
+      </w:r>
+      <w:proofErr w:type="spellEnd"/>
+      <w:r>
+        <w:rPr>
+          <w:rStyle w:val="Hipervnculo"/>
+          <w:rFonts w:ascii="Baskerville" w:eastAsia="Adobe Ming Std L" w:hAnsi="Baskerville"/>
+          <w:i/>
+        </w:rPr>
+        <w:t xml:space="preserve"> Sensor Data. </w:t>
+      </w:r>
+      <w:proofErr w:type="spellStart"/>
+      <w:r>
+        <w:rPr>
+          <w:rStyle w:val="Hipervnculo"/>
+          <w:rFonts w:ascii="Baskerville" w:eastAsia="Adobe Ming Std L" w:hAnsi="Baskerville"/>
+          <w:i/>
+        </w:rPr>
+        <w:t>Kwang-Il</w:t>
+      </w:r>
+      <w:proofErr w:type="spellEnd"/>
+      <w:r>
+        <w:rPr>
+          <w:rStyle w:val="Hipervnculo"/>
+          <w:rFonts w:ascii="Baskerville" w:eastAsia="Adobe Ming Std L" w:hAnsi="Baskerville"/>
+          <w:i/>
+        </w:rPr>
+        <w:t xml:space="preserve"> Kim and </w:t>
+      </w:r>
+      <w:proofErr w:type="spellStart"/>
+      <w:r>
+        <w:rPr>
+          <w:rStyle w:val="Hipervnculo"/>
+          <w:rFonts w:ascii="Baskerville" w:eastAsia="Adobe Ming Std L" w:hAnsi="Baskerville"/>
+          <w:i/>
+        </w:rPr>
+        <w:t>Keon</w:t>
+      </w:r>
+      <w:proofErr w:type="spellEnd"/>
+      <w:r>
+        <w:rPr>
+          <w:rStyle w:val="Hipervnculo"/>
+          <w:rFonts w:ascii="Baskerville" w:eastAsia="Adobe Ming Std L" w:hAnsi="Baskerville"/>
+          <w:i/>
+        </w:rPr>
+        <w:t xml:space="preserve"> </w:t>
+      </w:r>
+      <w:proofErr w:type="spellStart"/>
+      <w:r>
+        <w:rPr>
+          <w:rStyle w:val="Hipervnculo"/>
+          <w:rFonts w:ascii="Baskerville" w:eastAsia="Adobe Ming Std L" w:hAnsi="Baskerville"/>
+          <w:i/>
+        </w:rPr>
+        <w:t>Myung</w:t>
+      </w:r>
+      <w:proofErr w:type="spellEnd"/>
+      <w:r>
+        <w:rPr>
+          <w:rStyle w:val="Hipervnculo"/>
+          <w:rFonts w:ascii="Baskerville" w:eastAsia="Adobe Ming Std L" w:hAnsi="Baskerville"/>
+          <w:i/>
+        </w:rPr>
+        <w:t xml:space="preserve"> Lee. </w:t>
+      </w:r>
+      <w:proofErr w:type="spellStart"/>
+      <w:r>
+        <w:rPr>
+          <w:rStyle w:val="Hipervnculo"/>
+          <w:rFonts w:ascii="Baskerville" w:eastAsia="Adobe Ming Std L" w:hAnsi="Baskerville"/>
+          <w:i/>
+        </w:rPr>
+        <w:t>Department</w:t>
+      </w:r>
+      <w:proofErr w:type="spellEnd"/>
+      <w:r>
+        <w:rPr>
+          <w:rStyle w:val="Hipervnculo"/>
+          <w:rFonts w:ascii="Baskerville" w:eastAsia="Adobe Ming Std L" w:hAnsi="Baskerville"/>
+          <w:i/>
+        </w:rPr>
+        <w:t xml:space="preserve"> of </w:t>
+      </w:r>
+      <w:proofErr w:type="spellStart"/>
+      <w:r>
+        <w:rPr>
+          <w:rStyle w:val="Hipervnculo"/>
+          <w:rFonts w:ascii="Baskerville" w:eastAsia="Adobe Ming Std L" w:hAnsi="Baskerville"/>
+          <w:i/>
+        </w:rPr>
+        <w:t>Computer</w:t>
+      </w:r>
+      <w:proofErr w:type="spellEnd"/>
+      <w:r>
+        <w:rPr>
+          <w:rStyle w:val="Hipervnculo"/>
+          <w:rFonts w:ascii="Baskerville" w:eastAsia="Adobe Ming Std L" w:hAnsi="Baskerville"/>
+          <w:i/>
+        </w:rPr>
+        <w:t xml:space="preserve"> </w:t>
+      </w:r>
+      <w:proofErr w:type="spellStart"/>
+      <w:r>
+        <w:rPr>
+          <w:rStyle w:val="Hipervnculo"/>
+          <w:rFonts w:ascii="Baskerville" w:eastAsia="Adobe Ming Std L" w:hAnsi="Baskerville"/>
+          <w:i/>
+        </w:rPr>
+        <w:t>Science</w:t>
+      </w:r>
+      <w:proofErr w:type="spellEnd"/>
+      <w:r>
+        <w:rPr>
+          <w:rStyle w:val="Hipervnculo"/>
+          <w:rFonts w:ascii="Baskerville" w:eastAsia="Adobe Ming Std L" w:hAnsi="Baskerville"/>
+          <w:i/>
+        </w:rPr>
+        <w:t xml:space="preserve">, </w:t>
+      </w:r>
+      <w:proofErr w:type="spellStart"/>
+      <w:r>
+        <w:rPr>
+          <w:rStyle w:val="Hipervnculo"/>
+          <w:rFonts w:ascii="Baskerville" w:eastAsia="Adobe Ming Std L" w:hAnsi="Baskerville"/>
+          <w:i/>
+        </w:rPr>
+        <w:t>Chungbuk</w:t>
+      </w:r>
+      <w:proofErr w:type="spellEnd"/>
+      <w:r>
+        <w:rPr>
+          <w:rStyle w:val="Hipervnculo"/>
+          <w:rFonts w:ascii="Baskerville" w:eastAsia="Adobe Ming Std L" w:hAnsi="Baskerville"/>
+          <w:i/>
+        </w:rPr>
+        <w:t xml:space="preserve"> </w:t>
+      </w:r>
+      <w:proofErr w:type="spellStart"/>
+      <w:r>
+        <w:rPr>
+          <w:rStyle w:val="Hipervnculo"/>
+          <w:rFonts w:ascii="Baskerville" w:eastAsia="Adobe Ming Std L" w:hAnsi="Baskerville"/>
+          <w:i/>
+        </w:rPr>
+        <w:t>National</w:t>
+      </w:r>
+      <w:proofErr w:type="spellEnd"/>
+      <w:r>
+        <w:rPr>
+          <w:rStyle w:val="Hipervnculo"/>
+          <w:rFonts w:ascii="Baskerville" w:eastAsia="Adobe Ming Std L" w:hAnsi="Baskerville"/>
+          <w:i/>
+        </w:rPr>
+        <w:t xml:space="preserve"> </w:t>
+      </w:r>
+      <w:proofErr w:type="spellStart"/>
+      <w:r>
+        <w:rPr>
+          <w:rStyle w:val="Hipervnculo"/>
+          <w:rFonts w:ascii="Baskerville" w:eastAsia="Adobe Ming Std L" w:hAnsi="Baskerville"/>
+          <w:i/>
+        </w:rPr>
+        <w:t>University</w:t>
+      </w:r>
+      <w:proofErr w:type="spellEnd"/>
+      <w:r>
+        <w:rPr>
+          <w:rStyle w:val="Hipervnculo"/>
+          <w:rFonts w:ascii="Baskerville" w:eastAsia="Adobe Ming Std L" w:hAnsi="Baskerville"/>
+          <w:i/>
+        </w:rPr>
+        <w:t xml:space="preserve">, </w:t>
+      </w:r>
+      <w:proofErr w:type="spellStart"/>
+      <w:r>
+        <w:rPr>
+          <w:rStyle w:val="Hipervnculo"/>
+          <w:rFonts w:ascii="Baskerville" w:eastAsia="Adobe Ming Std L" w:hAnsi="Baskerville"/>
+          <w:i/>
+        </w:rPr>
+        <w:t>Cheongju</w:t>
+      </w:r>
+      <w:proofErr w:type="spellEnd"/>
+      <w:r>
+        <w:rPr>
+          <w:rStyle w:val="Hipervnculo"/>
+          <w:rFonts w:ascii="Baskerville" w:eastAsia="Adobe Ming Std L" w:hAnsi="Baskerville"/>
+          <w:i/>
+        </w:rPr>
+        <w:t xml:space="preserve"> 28644, </w:t>
+      </w:r>
+      <w:proofErr w:type="spellStart"/>
+      <w:r>
+        <w:rPr>
+          <w:rStyle w:val="Hipervnculo"/>
+          <w:rFonts w:ascii="Baskerville" w:eastAsia="Adobe Ming Std L" w:hAnsi="Baskerville"/>
+          <w:i/>
+        </w:rPr>
+        <w:t>Korea</w:t>
+      </w:r>
+      <w:proofErr w:type="spellEnd"/>
+      <w:r>
+        <w:rPr>
+          <w:rStyle w:val="Hipervnculo"/>
+          <w:rFonts w:ascii="Baskerville" w:eastAsia="Adobe Ming Std L" w:hAnsi="Baskerville"/>
+          <w:i/>
+        </w:rPr>
+        <w:t>.</w:t>
+      </w:r>
+    </w:p>
+    <w:p>
+      <w:pPr>
+        <w:pStyle w:val="Prrafodelista"/>
+        <w:ind w:left="1080"/>
+        <w:jc w:val="both"/>
+      </w:pPr>
+      <w:r>
+        <w:rPr>
+          <w:rFonts w:ascii="Baskerville" w:eastAsia="Adobe Ming Std L" w:hAnsi="Baskerville"/>
+          <w:i/>
+        </w:rPr>
+        <w:fldChar w:fldCharType="end"/>
+      </w:r>
+    </w:p>
+    <w:p>
+      <w:pPr>
+        <w:pStyle w:val="Prrafodelista"/>
+      </w:pPr>
+    </w:p>
+    <w:p>
+      <w:pPr>
+        <w:pStyle w:val="Prrafodelista"/>
+      </w:pPr>
+    </w:p>
+    <w:p>
+      <w:pPr>
+        <w:pStyle w:val="Prrafodelista"/>
+      </w:pPr>
+    </w:p>
+    <w:p>
+      <w:pPr>
+        <w:pStyle w:val="Prrafodelista"/>
+      </w:pPr>
+    </w:p>
+    <w:p/>
+    <w:p/>
+    <w:p>
+      <w:pPr>
+        <w:rPr>
+          <w:rFonts w:ascii="Adobe Heiti Std R" w:eastAsia="Adobe Heiti Std R" w:hAnsi="Adobe Heiti Std R"/>
+          <w:sz w:val="28"/>
+        </w:rPr>
+      </w:pPr>
+      <w:r>
+        <w:rPr>
+          <w:rFonts w:ascii="Adobe Heiti Std R" w:eastAsia="Adobe Heiti Std R" w:hAnsi="Adobe Heiti Std R"/>
+          <w:sz w:val="28"/>
+        </w:rPr>
+        <w:t>2.</w:t>
+      </w:r>
+      <w:r>
+        <w:rPr>
+          <w:rFonts w:ascii="Adobe Heiti Std R" w:eastAsia="Adobe Heiti Std R" w:hAnsi="Adobe Heiti Std R"/>
+          <w:sz w:val="28"/>
+        </w:rPr>
+        <w:t xml:space="preserve"> </w:t>
+      </w:r>
+      <w:r>
+        <w:rPr>
+          <w:rFonts w:ascii="Adobe Heiti Std R" w:eastAsia="Adobe Heiti Std R" w:hAnsi="Adobe Heiti Std R"/>
+          <w:sz w:val="28"/>
+        </w:rPr>
+        <w:t xml:space="preserve"> </w:t>
+      </w:r>
+      <w:r>
+        <w:rPr>
+          <w:rFonts w:ascii="Adobe Heiti Std R" w:eastAsia="Adobe Heiti Std R" w:hAnsi="Adobe Heiti Std R"/>
+          <w:sz w:val="28"/>
+        </w:rPr>
+        <w:t>DESCRIPCI</w:t>
+      </w:r>
+      <w:r>
+        <w:rPr>
+          <w:rFonts w:ascii="Calibri" w:eastAsia="Adobe Heiti Std R" w:hAnsi="Calibri" w:cs="Calibri"/>
+          <w:sz w:val="28"/>
+        </w:rPr>
+        <w:t>Ó</w:t>
+      </w:r>
+      <w:r>
+        <w:rPr>
+          <w:rFonts w:ascii="Adobe Heiti Std R" w:eastAsia="Adobe Heiti Std R" w:hAnsi="Adobe Heiti Std R"/>
+          <w:sz w:val="28"/>
+        </w:rPr>
+        <w:t>N DE LOS DATOS DE ENTRADA</w:t>
+      </w:r>
+    </w:p>
+    <w:p>
+      <w:pPr>
+        <w:pStyle w:val="Prrafodelista"/>
+        <w:jc w:val="both"/>
+        <w:rPr>
+          <w:rFonts w:ascii="Baskerville" w:eastAsia="Adobe Ming Std L" w:hAnsi="Baskerville"/>
+        </w:rPr>
+      </w:pPr>
+    </w:p>
+    <w:p>
+      <w:pPr>
+        <w:pStyle w:val="Prrafodelista"/>
+        <w:jc w:val="both"/>
+        <w:rPr>
+          <w:rFonts w:ascii="Baskerville" w:eastAsia="Adobe Ming Std L" w:hAnsi="Baskerville"/>
+        </w:rPr>
+      </w:pPr>
+    </w:p>
+    <w:p>
+      <w:pPr>
+        <w:pStyle w:val="Prrafodelista"/>
+        <w:ind w:left="360"/>
+        <w:jc w:val="both"/>
+        <w:rPr>
+          <w:rFonts w:ascii="Baskerville" w:eastAsia="Adobe Ming Std L" w:hAnsi="Baskerville"/>
+        </w:rPr>
+      </w:pPr>
+      <w:r>
+        <w:rPr>
+          <w:rFonts w:ascii="Baskerville" w:eastAsia="Adobe Ming Std L" w:hAnsi="Baskerville"/>
+        </w:rPr>
+        <w:t>Los datos usados en este trabajo se clasifican en 2 tipos:</w:t>
+      </w:r>
+    </w:p>
+    <w:p>
+      <w:pPr>
+        <w:pStyle w:val="Prrafodelista"/>
+        <w:ind w:left="360"/>
+        <w:jc w:val="both"/>
+        <w:rPr>
+          <w:rFonts w:ascii="Baskerville" w:eastAsia="Adobe Ming Std L" w:hAnsi="Baskerville"/>
+        </w:rPr>
       </w:pPr>
     </w:p>
     <w:p>
@@ -1360,40 +2537,775 @@
         <w:pStyle w:val="Prrafodelista"/>
         <w:numPr>
           <w:ilvl w:val="0"/>
-          <w:numId w:val="3"/>
+          <w:numId w:val="14"/>
         </w:numPr>
-      </w:pPr>
-      <w:r>
-        <w:t>RESULTADOS</w:t>
-      </w:r>
-    </w:p>
-    <w:p>
-      <w:pPr>
-        <w:pStyle w:val="Prrafodelista"/>
-      </w:pPr>
-    </w:p>
-    <w:p>
-      <w:pPr>
-        <w:pStyle w:val="Prrafodelista"/>
-      </w:pPr>
-      <w:r>
-        <w:t>Descripción de los resultados tras el análisis</w:t>
-      </w:r>
-    </w:p>
-    <w:p>
-      <w:pPr>
-        <w:pStyle w:val="Prrafodelista"/>
-      </w:pPr>
+        <w:ind w:left="1080"/>
+        <w:jc w:val="both"/>
+        <w:rPr>
+          <w:rStyle w:val="Hipervnculo"/>
+          <w:rFonts w:ascii="Baskerville" w:eastAsia="Adobe Ming Std L" w:hAnsi="Baskerville"/>
+        </w:rPr>
+      </w:pPr>
+      <w:r>
+        <w:rPr>
+          <w:rFonts w:ascii="Baskerville" w:eastAsia="Adobe Ming Std L" w:hAnsi="Baskerville"/>
+        </w:rPr>
+        <w:fldChar w:fldCharType="begin"/>
+      </w:r>
+      <w:r>
+        <w:rPr>
+          <w:rFonts w:ascii="Baskerville" w:eastAsia="Adobe Ming Std L" w:hAnsi="Baskerville"/>
+        </w:rPr>
+        <w:instrText xml:space="preserve"> HYPERLINK "https://datos.madrid.es/FWProjects/egob/Catalogo/Transporte/Trafico/ficheros/Estructura_DS_Contenido_Trafico_Historico.pdf" </w:instrText>
+      </w:r>
+      <w:r>
+        <w:rPr>
+          <w:rFonts w:ascii="Baskerville" w:eastAsia="Adobe Ming Std L" w:hAnsi="Baskerville"/>
+        </w:rPr>
+      </w:r>
+      <w:r>
+        <w:rPr>
+          <w:rFonts w:ascii="Baskerville" w:eastAsia="Adobe Ming Std L" w:hAnsi="Baskerville"/>
+        </w:rPr>
+        <w:fldChar w:fldCharType="separate"/>
+      </w:r>
+      <w:r>
+        <w:rPr>
+          <w:rStyle w:val="Hipervnculo"/>
+          <w:rFonts w:ascii="Baskerville" w:eastAsia="Adobe Ming Std L" w:hAnsi="Baskerville"/>
+        </w:rPr>
+        <w:t>Datos Históricos de Intensidad de tráfico desde Julio de 2013 (datos de los puntos de medida).</w:t>
+      </w:r>
+    </w:p>
+    <w:p>
+      <w:pPr>
+        <w:pStyle w:val="Prrafodelista"/>
+        <w:ind w:left="1080"/>
+        <w:jc w:val="both"/>
+        <w:rPr>
+          <w:rFonts w:ascii="Baskerville" w:eastAsia="Adobe Ming Std L" w:hAnsi="Baskerville"/>
+        </w:rPr>
+      </w:pPr>
+      <w:r>
+        <w:rPr>
+          <w:rFonts w:ascii="Baskerville" w:eastAsia="Adobe Ming Std L" w:hAnsi="Baskerville"/>
+        </w:rPr>
+        <w:fldChar w:fldCharType="end"/>
+      </w:r>
     </w:p>
     <w:p>
       <w:pPr>
         <w:pStyle w:val="Prrafodelista"/>
         <w:numPr>
           <w:ilvl w:val="0"/>
-          <w:numId w:val="3"/>
+          <w:numId w:val="14"/>
         </w:numPr>
-      </w:pPr>
-      <w:r>
+        <w:ind w:left="1080"/>
+        <w:jc w:val="both"/>
+        <w:rPr>
+          <w:rStyle w:val="Hipervnculo"/>
+          <w:rFonts w:ascii="Baskerville" w:eastAsia="Adobe Ming Std L" w:hAnsi="Baskerville"/>
+        </w:rPr>
+      </w:pPr>
+      <w:r>
+        <w:rPr>
+          <w:rFonts w:ascii="Baskerville" w:eastAsia="Adobe Ming Std L" w:hAnsi="Baskerville"/>
+        </w:rPr>
+        <w:fldChar w:fldCharType="begin"/>
+      </w:r>
+      <w:r>
+        <w:rPr>
+          <w:rFonts w:ascii="Baskerville" w:eastAsia="Adobe Ming Std L" w:hAnsi="Baskerville"/>
+        </w:rPr>
+        <w:instrText xml:space="preserve"> HYPERLINK "https://datos.madrid.es/FWProjects/egob/Catalogo/Transporte/Trafico/ficheros/InformacionUbicacionPuntosMedida.pdf" </w:instrText>
+      </w:r>
+      <w:r>
+        <w:rPr>
+          <w:rFonts w:ascii="Baskerville" w:eastAsia="Adobe Ming Std L" w:hAnsi="Baskerville"/>
+        </w:rPr>
+      </w:r>
+      <w:r>
+        <w:rPr>
+          <w:rFonts w:ascii="Baskerville" w:eastAsia="Adobe Ming Std L" w:hAnsi="Baskerville"/>
+        </w:rPr>
+        <w:fldChar w:fldCharType="separate"/>
+      </w:r>
+      <w:r>
+        <w:rPr>
+          <w:rStyle w:val="Hipervnculo"/>
+          <w:rFonts w:ascii="Baskerville" w:eastAsia="Adobe Ming Std L" w:hAnsi="Baskerville"/>
+        </w:rPr>
+        <w:t>Ubicación de los puntos de medida de tráfico.</w:t>
+      </w:r>
+    </w:p>
+    <w:p>
+      <w:pPr>
+        <w:pStyle w:val="Prrafodelista"/>
+        <w:ind w:left="360"/>
+        <w:jc w:val="both"/>
+        <w:rPr>
+          <w:rFonts w:ascii="Baskerville" w:eastAsia="Adobe Ming Std L" w:hAnsi="Baskerville"/>
+        </w:rPr>
+      </w:pPr>
+      <w:r>
+        <w:rPr>
+          <w:rFonts w:ascii="Baskerville" w:eastAsia="Adobe Ming Std L" w:hAnsi="Baskerville"/>
+        </w:rPr>
+        <w:fldChar w:fldCharType="end"/>
+      </w:r>
+    </w:p>
+    <w:p>
+      <w:pPr>
+        <w:pStyle w:val="Prrafodelista"/>
+        <w:ind w:left="360"/>
+        <w:jc w:val="both"/>
+        <w:rPr>
+          <w:rFonts w:ascii="Baskerville" w:eastAsia="Adobe Ming Std L" w:hAnsi="Baskerville"/>
+        </w:rPr>
+      </w:pPr>
+      <w:r>
+        <w:rPr>
+          <w:rFonts w:ascii="Baskerville" w:eastAsia="Adobe Ming Std L" w:hAnsi="Baskerville"/>
+        </w:rPr>
+        <w:t>Para el histórico de datos de la intensidad de tráfico, los datos vienen agrupados por meses desde 2013. Para cada mes se registran lecturas</w:t>
+      </w:r>
+      <w:r>
+        <w:rPr>
+          <w:rFonts w:ascii="Baskerville" w:eastAsia="Adobe Ming Std L" w:hAnsi="Baskerville"/>
+        </w:rPr>
+        <w:t xml:space="preserve"> en periodos de 15 minutos de</w:t>
+      </w:r>
+      <w:r>
+        <w:rPr>
+          <w:rFonts w:ascii="Baskerville" w:eastAsia="Adobe Ming Std L" w:hAnsi="Baskerville"/>
+        </w:rPr>
+        <w:t xml:space="preserve"> todos los sensores existentes</w:t>
+      </w:r>
+      <w:r>
+        <w:rPr>
+          <w:rFonts w:ascii="Baskerville" w:eastAsia="Adobe Ming Std L" w:hAnsi="Baskerville"/>
+        </w:rPr>
+        <w:t xml:space="preserve">. Los datos </w:t>
+      </w:r>
+      <w:r>
+        <w:rPr>
+          <w:rFonts w:ascii="Baskerville" w:eastAsia="Adobe Ming Std L" w:hAnsi="Baskerville"/>
+        </w:rPr>
+        <w:t xml:space="preserve">se presentan en formato CSV y están disponibles para descargar como archivos comprimidos ZIP. </w:t>
+      </w:r>
+    </w:p>
+    <w:p>
+      <w:pPr>
+        <w:pStyle w:val="Prrafodelista"/>
+        <w:ind w:left="360"/>
+        <w:jc w:val="both"/>
+        <w:rPr>
+          <w:rFonts w:ascii="Baskerville" w:eastAsia="Adobe Ming Std L" w:hAnsi="Baskerville"/>
+        </w:rPr>
+      </w:pPr>
+    </w:p>
+    <w:p>
+      <w:pPr>
+        <w:pStyle w:val="Prrafodelista"/>
+        <w:ind w:left="360"/>
+        <w:jc w:val="both"/>
+        <w:rPr>
+          <w:rFonts w:ascii="Baskerville" w:eastAsia="Adobe Ming Std L" w:hAnsi="Baskerville"/>
+        </w:rPr>
+      </w:pPr>
+      <w:r>
+        <w:rPr>
+          <w:rFonts w:ascii="Baskerville" w:eastAsia="Adobe Ming Std L" w:hAnsi="Baskerville"/>
+        </w:rPr>
+        <w:t>Los datos se estructuran de la siguiente forma</w:t>
+      </w:r>
+      <w:r>
+        <w:rPr>
+          <w:rFonts w:ascii="Baskerville" w:eastAsia="Adobe Ming Std L" w:hAnsi="Baskerville"/>
+        </w:rPr>
+        <w:t>:</w:t>
+      </w:r>
+    </w:p>
+    <w:p>
+      <w:pPr>
+        <w:pStyle w:val="Prrafodelista"/>
+        <w:ind w:left="360"/>
+        <w:jc w:val="both"/>
+        <w:rPr>
+          <w:rFonts w:ascii="Baskerville" w:eastAsia="Adobe Ming Std L" w:hAnsi="Baskerville"/>
+        </w:rPr>
+      </w:pPr>
+    </w:p>
+    <w:p>
+      <w:pPr>
+        <w:pStyle w:val="Prrafodelista"/>
+        <w:ind w:left="360"/>
+        <w:jc w:val="both"/>
+        <w:rPr>
+          <w:rFonts w:ascii="Baskerville" w:eastAsia="Adobe Ming Std L" w:hAnsi="Baskerville"/>
+        </w:rPr>
+      </w:pPr>
+      <w:r>
+        <w:rPr>
+          <w:rFonts w:ascii="Baskerville" w:eastAsia="Adobe Ming Std L" w:hAnsi="Baskerville"/>
+        </w:rPr>
+        <w:drawing>
+          <wp:inline distT="0" distB="0" distL="0" distR="0" wp14:anchorId="664C6B3E" wp14:editId="241409D2">
+            <wp:extent cx="4995874" cy="2506749"/>
+            <wp:effectExtent l="0" t="0" r="8255" b="8255"/>
+            <wp:docPr id="4" name="Imagen 4"/>
+            <wp:cNvGraphicFramePr>
+              <a:graphicFrameLocks xmlns:a="http://schemas.openxmlformats.org/drawingml/2006/main" noChangeAspect="1"/>
+            </wp:cNvGraphicFramePr>
+            <a:graphic xmlns:a="http://schemas.openxmlformats.org/drawingml/2006/main">
+              <a:graphicData uri="http://schemas.openxmlformats.org/drawingml/2006/picture">
+                <pic:pic xmlns:pic="http://schemas.openxmlformats.org/drawingml/2006/picture">
+                  <pic:nvPicPr>
+                    <pic:cNvPr id="1" name=""/>
+                    <pic:cNvPicPr/>
+                  </pic:nvPicPr>
+                  <pic:blipFill>
+                    <a:blip r:embed="rId13"/>
+                    <a:stretch>
+                      <a:fillRect/>
+                    </a:stretch>
+                  </pic:blipFill>
+                  <pic:spPr>
+                    <a:xfrm>
+                      <a:off x="0" y="0"/>
+                      <a:ext cx="5012141" cy="2514911"/>
+                    </a:xfrm>
+                    <a:prstGeom prst="rect">
+                      <a:avLst/>
+                    </a:prstGeom>
+                  </pic:spPr>
+                </pic:pic>
+              </a:graphicData>
+            </a:graphic>
+          </wp:inline>
+        </w:drawing>
+      </w:r>
+    </w:p>
+    <w:p>
+      <w:pPr>
+        <w:pStyle w:val="Prrafodelista"/>
+        <w:ind w:left="360"/>
+        <w:rPr>
+          <w:rFonts w:ascii="Baskerville" w:eastAsia="Adobe Ming Std L" w:hAnsi="Baskerville"/>
+        </w:rPr>
+      </w:pPr>
+    </w:p>
+    <w:p>
+      <w:pPr>
+        <w:pStyle w:val="Prrafodelista"/>
+        <w:ind w:left="360"/>
+        <w:jc w:val="both"/>
+        <w:rPr>
+          <w:rFonts w:ascii="Baskerville" w:eastAsia="Adobe Ming Std L" w:hAnsi="Baskerville"/>
+        </w:rPr>
+      </w:pPr>
+      <w:r>
+        <w:rPr>
+          <w:rFonts w:ascii="Baskerville" w:eastAsia="Adobe Ming Std L" w:hAnsi="Baskerville"/>
+        </w:rPr>
+        <w:t>Para este trabajo, se han usado datos correspondientes a los meses de Enero, Febrero, Marzo, Abril, Mayo, Ju</w:t>
+      </w:r>
+      <w:r>
+        <w:rPr>
+          <w:rFonts w:ascii="Baskerville" w:eastAsia="Adobe Ming Std L" w:hAnsi="Baskerville"/>
+        </w:rPr>
+        <w:t xml:space="preserve">nio, Julio, </w:t>
+      </w:r>
+      <w:r>
+        <w:rPr>
+          <w:rFonts w:ascii="Baskerville" w:eastAsia="Adobe Ming Std L" w:hAnsi="Baskerville"/>
+        </w:rPr>
+        <w:t>Agosto</w:t>
+      </w:r>
+      <w:r>
+        <w:rPr>
+          <w:rFonts w:ascii="Baskerville" w:eastAsia="Adobe Ming Std L" w:hAnsi="Baskerville"/>
+        </w:rPr>
+        <w:t xml:space="preserve"> y Septiembre</w:t>
+      </w:r>
+      <w:r>
+        <w:rPr>
+          <w:rFonts w:ascii="Baskerville" w:eastAsia="Adobe Ming Std L" w:hAnsi="Baskerville"/>
+        </w:rPr>
+        <w:t xml:space="preserve"> de 2018.</w:t>
+      </w:r>
+    </w:p>
+    <w:p>
+      <w:pPr>
+        <w:pStyle w:val="Prrafodelista"/>
+        <w:ind w:left="360"/>
+        <w:jc w:val="both"/>
+        <w:rPr>
+          <w:rFonts w:ascii="Baskerville" w:eastAsia="Adobe Ming Std L" w:hAnsi="Baskerville"/>
+        </w:rPr>
+      </w:pPr>
+    </w:p>
+    <w:p>
+      <w:pPr>
+        <w:pStyle w:val="Prrafodelista"/>
+        <w:ind w:left="360"/>
+        <w:jc w:val="both"/>
+        <w:rPr>
+          <w:rFonts w:ascii="Baskerville" w:eastAsia="Adobe Ming Std L" w:hAnsi="Baskerville"/>
+        </w:rPr>
+      </w:pPr>
+      <w:r>
+        <w:rPr>
+          <w:rFonts w:ascii="Baskerville" w:eastAsia="Adobe Ming Std L" w:hAnsi="Baskerville"/>
+        </w:rPr>
+        <w:t xml:space="preserve">De la misma que los datos de Intensidad del tráfico, tenemos los datos relativos a cada punto de medida. En este caso, en el portal de datos existen </w:t>
+      </w:r>
+      <w:r>
+        <w:rPr>
+          <w:rFonts w:ascii="Baskerville" w:eastAsia="Adobe Ming Std L" w:hAnsi="Baskerville"/>
+        </w:rPr>
+        <w:t>varios ficheros, clasificados por meses, con la información relativa a los puntos de medida operativos</w:t>
+      </w:r>
+      <w:r>
+        <w:rPr>
+          <w:rFonts w:ascii="Baskerville" w:eastAsia="Adobe Ming Std L" w:hAnsi="Baskerville"/>
+        </w:rPr>
+        <w:t xml:space="preserve"> a final de</w:t>
+      </w:r>
+      <w:r>
+        <w:rPr>
+          <w:rFonts w:ascii="Baskerville" w:eastAsia="Adobe Ming Std L" w:hAnsi="Baskerville"/>
+        </w:rPr>
+        <w:t xml:space="preserve"> </w:t>
+      </w:r>
+      <w:r>
+        <w:rPr>
+          <w:rFonts w:ascii="Baskerville" w:eastAsia="Adobe Ming Std L" w:hAnsi="Baskerville"/>
+        </w:rPr>
+        <w:t>dicho</w:t>
+      </w:r>
+      <w:r>
+        <w:rPr>
+          <w:rFonts w:ascii="Baskerville" w:eastAsia="Adobe Ming Std L" w:hAnsi="Baskerville"/>
+        </w:rPr>
+        <w:t xml:space="preserve"> mes. En nuestro caso, al</w:t>
+      </w:r>
+      <w:r>
+        <w:rPr>
+          <w:rFonts w:ascii="Baskerville" w:eastAsia="Adobe Ming Std L" w:hAnsi="Baskerville"/>
+        </w:rPr>
+        <w:t xml:space="preserve"> contar con datos hasta S</w:t>
+      </w:r>
+      <w:r>
+        <w:rPr>
+          <w:rFonts w:ascii="Baskerville" w:eastAsia="Adobe Ming Std L" w:hAnsi="Baskerville"/>
+        </w:rPr>
+        <w:t>eptiembre, sólo se ha usado el archivo de datos correspondiente. De esta forma nos aseguramos que los puntos de medida sobre los que trabajamos están operativos de acuerdo a la fecha de los datos con los que vamos a trabajar.</w:t>
+      </w:r>
+    </w:p>
+    <w:p>
+      <w:pPr>
+        <w:pStyle w:val="Prrafodelista"/>
+        <w:jc w:val="both"/>
+        <w:rPr>
+          <w:rFonts w:ascii="Baskerville" w:eastAsia="Adobe Ming Std L" w:hAnsi="Baskerville"/>
+        </w:rPr>
+      </w:pPr>
+    </w:p>
+    <w:p>
+      <w:pPr>
+        <w:pStyle w:val="Prrafodelista"/>
+        <w:jc w:val="both"/>
+        <w:rPr>
+          <w:rFonts w:ascii="Baskerville" w:eastAsia="Adobe Ming Std L" w:hAnsi="Baskerville"/>
+        </w:rPr>
+      </w:pPr>
+    </w:p>
+    <w:p>
+      <w:pPr>
+        <w:pStyle w:val="Prrafodelista"/>
+        <w:jc w:val="both"/>
+        <w:rPr>
+          <w:rFonts w:ascii="Baskerville" w:eastAsia="Adobe Ming Std L" w:hAnsi="Baskerville"/>
+        </w:rPr>
+      </w:pPr>
+    </w:p>
+    <w:p>
+      <w:pPr>
+        <w:pStyle w:val="Prrafodelista"/>
+        <w:jc w:val="both"/>
+        <w:rPr>
+          <w:rFonts w:ascii="Baskerville" w:eastAsia="Adobe Ming Std L" w:hAnsi="Baskerville"/>
+        </w:rPr>
+      </w:pPr>
+    </w:p>
+    <w:p>
+      <w:pPr>
+        <w:pStyle w:val="Prrafodelista"/>
+        <w:jc w:val="both"/>
+        <w:rPr>
+          <w:rFonts w:ascii="Baskerville" w:eastAsia="Adobe Ming Std L" w:hAnsi="Baskerville"/>
+        </w:rPr>
+      </w:pPr>
+    </w:p>
+    <w:p>
+      <w:pPr>
+        <w:pStyle w:val="Prrafodelista"/>
+        <w:ind w:left="426"/>
+        <w:jc w:val="both"/>
+        <w:rPr>
+          <w:rFonts w:ascii="Baskerville" w:eastAsia="Adobe Ming Std L" w:hAnsi="Baskerville"/>
+        </w:rPr>
+      </w:pPr>
+      <w:r>
+        <w:rPr>
+          <w:rFonts w:ascii="Baskerville" w:eastAsia="Adobe Ming Std L" w:hAnsi="Baskerville"/>
+        </w:rPr>
+        <w:t>Para los puntos de medida, los datos proporcionados tienen la siguiente estructura:</w:t>
+      </w:r>
+    </w:p>
+    <w:p>
+      <w:pPr>
+        <w:pStyle w:val="Prrafodelista"/>
+        <w:jc w:val="both"/>
+        <w:rPr>
+          <w:rFonts w:ascii="Baskerville" w:eastAsia="Adobe Ming Std L" w:hAnsi="Baskerville"/>
+        </w:rPr>
+      </w:pPr>
+    </w:p>
+    <w:p>
+      <w:pPr>
+        <w:pStyle w:val="Prrafodelista"/>
+        <w:ind w:left="426"/>
+        <w:jc w:val="both"/>
+        <w:rPr>
+          <w:rFonts w:ascii="Baskerville" w:eastAsia="Adobe Ming Std L" w:hAnsi="Baskerville"/>
+        </w:rPr>
+      </w:pPr>
+      <w:r>
+        <w:rPr>
+          <w:rFonts w:ascii="Baskerville" w:eastAsia="Adobe Ming Std L" w:hAnsi="Baskerville"/>
+        </w:rPr>
+        <w:drawing>
+          <wp:inline distT="0" distB="0" distL="0" distR="0" wp14:anchorId="28663C08" wp14:editId="21244D55">
+            <wp:extent cx="4914380" cy="2608019"/>
+            <wp:effectExtent l="0" t="0" r="0" b="8255"/>
+            <wp:docPr id="5" name="Imagen 5"/>
+            <wp:cNvGraphicFramePr>
+              <a:graphicFrameLocks xmlns:a="http://schemas.openxmlformats.org/drawingml/2006/main" noChangeAspect="1"/>
+            </wp:cNvGraphicFramePr>
+            <a:graphic xmlns:a="http://schemas.openxmlformats.org/drawingml/2006/main">
+              <a:graphicData uri="http://schemas.openxmlformats.org/drawingml/2006/picture">
+                <pic:pic xmlns:pic="http://schemas.openxmlformats.org/drawingml/2006/picture">
+                  <pic:nvPicPr>
+                    <pic:cNvPr id="1" name=""/>
+                    <pic:cNvPicPr/>
+                  </pic:nvPicPr>
+                  <pic:blipFill>
+                    <a:blip r:embed="rId14"/>
+                    <a:stretch>
+                      <a:fillRect/>
+                    </a:stretch>
+                  </pic:blipFill>
+                  <pic:spPr>
+                    <a:xfrm>
+                      <a:off x="0" y="0"/>
+                      <a:ext cx="4939998" cy="2621614"/>
+                    </a:xfrm>
+                    <a:prstGeom prst="rect">
+                      <a:avLst/>
+                    </a:prstGeom>
+                  </pic:spPr>
+                </pic:pic>
+              </a:graphicData>
+            </a:graphic>
+          </wp:inline>
+        </w:drawing>
+      </w:r>
+    </w:p>
+    <w:p>
+      <w:pPr>
+        <w:pStyle w:val="Prrafodelista"/>
+        <w:ind w:left="426"/>
+        <w:jc w:val="both"/>
+        <w:rPr>
+          <w:rFonts w:ascii="Baskerville" w:eastAsia="Adobe Ming Std L" w:hAnsi="Baskerville"/>
+        </w:rPr>
+      </w:pPr>
+    </w:p>
+    <w:p>
+      <w:pPr>
+        <w:pStyle w:val="Prrafodelista"/>
+        <w:ind w:left="426"/>
+        <w:jc w:val="both"/>
+        <w:rPr>
+          <w:rFonts w:ascii="Baskerville" w:eastAsia="Adobe Ming Std L" w:hAnsi="Baskerville"/>
+        </w:rPr>
+      </w:pPr>
+      <w:r>
+        <w:rPr>
+          <w:rFonts w:ascii="Baskerville" w:eastAsia="Adobe Ming Std L" w:hAnsi="Baskerville"/>
+        </w:rPr>
+        <w:t>De la misma forma que los datos de intensidad de tráfico, estos datos se presentan para la descarga en formato CSV</w:t>
+      </w:r>
+      <w:r>
+        <w:rPr>
+          <w:rFonts w:ascii="Baskerville" w:eastAsia="Adobe Ming Std L" w:hAnsi="Baskerville"/>
+        </w:rPr>
+        <w:t>.</w:t>
+      </w:r>
+    </w:p>
+    <w:p>
+      <w:pPr>
+        <w:jc w:val="both"/>
+        <w:rPr>
+          <w:rFonts w:ascii="Baskerville" w:eastAsia="Adobe Ming Std L" w:hAnsi="Baskerville"/>
+        </w:rPr>
+      </w:pPr>
+    </w:p>
+    <w:p>
+      <w:pPr>
+        <w:pStyle w:val="Prrafodelista"/>
+      </w:pPr>
+    </w:p>
+    <w:p>
+      <w:pPr>
+        <w:pStyle w:val="Prrafodelista"/>
+        <w:numPr>
+          <w:ilvl w:val="0"/>
+          <w:numId w:val="5"/>
+        </w:numPr>
+        <w:ind w:left="426" w:hanging="426"/>
+        <w:rPr>
+          <w:rFonts w:ascii="Adobe Heiti Std R" w:eastAsia="Adobe Heiti Std R" w:hAnsi="Adobe Heiti Std R"/>
+          <w:sz w:val="28"/>
+        </w:rPr>
+      </w:pPr>
+      <w:r>
+        <w:rPr>
+          <w:rFonts w:ascii="Adobe Heiti Std R" w:eastAsia="Adobe Heiti Std R" w:hAnsi="Adobe Heiti Std R"/>
+          <w:sz w:val="28"/>
+        </w:rPr>
+        <w:t>METODOLOG</w:t>
+      </w:r>
+      <w:r>
+        <w:rPr>
+          <w:rFonts w:ascii="Calibri" w:eastAsia="Adobe Heiti Std R" w:hAnsi="Calibri" w:cs="Calibri"/>
+          <w:sz w:val="28"/>
+        </w:rPr>
+        <w:t>Í</w:t>
+      </w:r>
+      <w:r>
+        <w:rPr>
+          <w:rFonts w:ascii="Adobe Heiti Std R" w:eastAsia="Adobe Heiti Std R" w:hAnsi="Adobe Heiti Std R"/>
+          <w:sz w:val="28"/>
+        </w:rPr>
+        <w:t>A</w:t>
+      </w:r>
+    </w:p>
+    <w:p>
+      <w:pPr>
+        <w:pStyle w:val="Prrafodelista"/>
+      </w:pPr>
+    </w:p>
+    <w:p>
+      <w:pPr>
+        <w:pStyle w:val="Prrafodelista"/>
+        <w:ind w:left="426"/>
+        <w:jc w:val="both"/>
+        <w:rPr>
+          <w:rFonts w:ascii="Baskerville" w:eastAsia="Adobe Ming Std L" w:hAnsi="Baskerville"/>
+        </w:rPr>
+      </w:pPr>
+    </w:p>
+    <w:p>
+      <w:pPr>
+        <w:pStyle w:val="Prrafodelista"/>
+        <w:ind w:left="426"/>
+        <w:jc w:val="both"/>
+        <w:rPr>
+          <w:rFonts w:ascii="Baskerville" w:eastAsia="Adobe Ming Std L" w:hAnsi="Baskerville"/>
+        </w:rPr>
+      </w:pPr>
+      <w:r>
+        <w:rPr>
+          <w:rFonts w:ascii="Baskerville" w:eastAsia="Adobe Ming Std L" w:hAnsi="Baskerville"/>
+        </w:rPr>
+        <w:t>Una vez obtenidos los datos con los que se va a trabajar, en este apartado se describe el tratamiento que se ha aplicado a estos. El proceso parte de la obtención de los datos en crudo hasta la obtención de un modelo de predicción que sea capaz de estimar, con un cierto error, la carga de tráfico en un itinerario que vendrá dado.</w:t>
+      </w:r>
+    </w:p>
+    <w:p>
+      <w:pPr>
+        <w:pStyle w:val="Prrafodelista"/>
+        <w:ind w:left="426"/>
+        <w:jc w:val="both"/>
+        <w:rPr>
+          <w:rFonts w:ascii="Baskerville" w:eastAsia="Adobe Ming Std L" w:hAnsi="Baskerville"/>
+        </w:rPr>
+      </w:pPr>
+    </w:p>
+    <w:p>
+      <w:pPr>
+        <w:pStyle w:val="Prrafodelista"/>
+        <w:ind w:left="426"/>
+        <w:jc w:val="both"/>
+        <w:rPr>
+          <w:rFonts w:ascii="Baskerville" w:eastAsia="Adobe Ming Std L" w:hAnsi="Baskerville"/>
+        </w:rPr>
+      </w:pPr>
+      <w:bookmarkStart w:id="0" w:name="_GoBack"/>
+      <w:bookmarkEnd w:id="0"/>
+    </w:p>
+    <w:p>
+      <w:pPr>
+        <w:pStyle w:val="Prrafodelista"/>
+        <w:ind w:left="426"/>
+        <w:jc w:val="both"/>
+        <w:rPr>
+          <w:rFonts w:ascii="Baskerville" w:eastAsia="Adobe Ming Std L" w:hAnsi="Baskerville"/>
+        </w:rPr>
+      </w:pPr>
+    </w:p>
+    <w:p>
+      <w:pPr>
+        <w:pStyle w:val="Prrafodelista"/>
+        <w:ind w:left="426"/>
+        <w:jc w:val="both"/>
+        <w:rPr>
+          <w:rFonts w:ascii="Baskerville" w:eastAsia="Adobe Ming Std L" w:hAnsi="Baskerville"/>
+        </w:rPr>
+      </w:pPr>
+    </w:p>
+    <w:p>
+      <w:pPr>
+        <w:pStyle w:val="Prrafodelista"/>
+        <w:ind w:left="426"/>
+        <w:jc w:val="both"/>
+        <w:rPr>
+          <w:rFonts w:ascii="Baskerville" w:eastAsia="Adobe Ming Std L" w:hAnsi="Baskerville"/>
+        </w:rPr>
+      </w:pPr>
+    </w:p>
+    <w:p>
+      <w:pPr>
+        <w:pStyle w:val="Prrafodelista"/>
+        <w:ind w:left="426"/>
+        <w:jc w:val="both"/>
+        <w:rPr>
+          <w:rFonts w:ascii="Baskerville" w:eastAsia="Adobe Ming Std L" w:hAnsi="Baskerville"/>
+          <w:b/>
+        </w:rPr>
+      </w:pPr>
+      <w:r>
+        <w:rPr>
+          <w:rFonts w:ascii="Baskerville" w:eastAsia="Adobe Ming Std L" w:hAnsi="Baskerville"/>
+          <w:b/>
+        </w:rPr>
+        <w:t xml:space="preserve">Esto incluye tanto una descripción genérica del proceso de datos que se ha realizado (sin excesivos detalles porque para los detalles ya está el código escrito), como una descripción del método estadístico o de machine </w:t>
+      </w:r>
+      <w:proofErr w:type="spellStart"/>
+      <w:r>
+        <w:rPr>
+          <w:rFonts w:ascii="Baskerville" w:eastAsia="Adobe Ming Std L" w:hAnsi="Baskerville"/>
+          <w:b/>
+        </w:rPr>
+        <w:t>learning</w:t>
+      </w:r>
+      <w:proofErr w:type="spellEnd"/>
+      <w:r>
+        <w:rPr>
+          <w:rFonts w:ascii="Baskerville" w:eastAsia="Adobe Ming Std L" w:hAnsi="Baskerville"/>
+          <w:b/>
+        </w:rPr>
+        <w:t xml:space="preserve"> que se use.</w:t>
+      </w:r>
+    </w:p>
+    <w:p>
+      <w:pPr>
+        <w:pStyle w:val="Prrafodelista"/>
+        <w:rPr>
+          <w:rFonts w:ascii="Baskerville" w:eastAsia="Adobe Ming Std L" w:hAnsi="Baskerville"/>
+        </w:rPr>
+      </w:pPr>
+    </w:p>
+    <w:p>
+      <w:pPr>
+        <w:pStyle w:val="Prrafodelista"/>
+        <w:rPr>
+          <w:rFonts w:ascii="Baskerville" w:eastAsia="Adobe Ming Std L" w:hAnsi="Baskerville"/>
+        </w:rPr>
+      </w:pPr>
+    </w:p>
+    <w:p>
+      <w:pPr>
+        <w:pStyle w:val="Prrafodelista"/>
+        <w:numPr>
+          <w:ilvl w:val="0"/>
+          <w:numId w:val="5"/>
+        </w:numPr>
+        <w:ind w:left="426" w:hanging="426"/>
+        <w:rPr>
+          <w:rFonts w:ascii="Adobe Heiti Std R" w:eastAsia="Adobe Heiti Std R" w:hAnsi="Adobe Heiti Std R"/>
+          <w:sz w:val="28"/>
+        </w:rPr>
+      </w:pPr>
+      <w:r>
+        <w:rPr>
+          <w:rFonts w:ascii="Adobe Heiti Std R" w:eastAsia="Adobe Heiti Std R" w:hAnsi="Adobe Heiti Std R"/>
+          <w:sz w:val="28"/>
+        </w:rPr>
+        <w:t>RESULTADOS</w:t>
+      </w:r>
+    </w:p>
+    <w:p>
+      <w:pPr>
+        <w:pStyle w:val="Prrafodelista"/>
+      </w:pPr>
+    </w:p>
+    <w:p>
+      <w:pPr>
+        <w:pStyle w:val="Prrafodelista"/>
+        <w:ind w:left="426"/>
+        <w:jc w:val="both"/>
+        <w:rPr>
+          <w:rFonts w:ascii="Baskerville" w:eastAsia="Adobe Ming Std L" w:hAnsi="Baskerville"/>
+        </w:rPr>
+      </w:pPr>
+      <w:r>
+        <w:rPr>
+          <w:rFonts w:ascii="Baskerville" w:eastAsia="Adobe Ming Std L" w:hAnsi="Baskerville"/>
+        </w:rPr>
+        <w:t>Descripción de los resultados tras el análisis</w:t>
+      </w:r>
+    </w:p>
+    <w:p>
+      <w:pPr>
+        <w:pStyle w:val="Prrafodelista"/>
+        <w:rPr>
+          <w:rFonts w:ascii="Adobe Heiti Std R" w:eastAsia="Adobe Heiti Std R" w:hAnsi="Adobe Heiti Std R"/>
+          <w:sz w:val="28"/>
+        </w:rPr>
+      </w:pPr>
+    </w:p>
+    <w:p>
+      <w:pPr>
+        <w:pStyle w:val="Prrafodelista"/>
+        <w:numPr>
+          <w:ilvl w:val="0"/>
+          <w:numId w:val="5"/>
+        </w:numPr>
+        <w:ind w:left="426" w:hanging="426"/>
+        <w:rPr>
+          <w:rFonts w:ascii="Adobe Heiti Std R" w:eastAsia="Adobe Heiti Std R" w:hAnsi="Adobe Heiti Std R"/>
+          <w:sz w:val="28"/>
+        </w:rPr>
+      </w:pPr>
+      <w:r>
+        <w:rPr>
+          <w:rFonts w:ascii="Adobe Heiti Std R" w:eastAsia="Adobe Heiti Std R" w:hAnsi="Adobe Heiti Std R"/>
+          <w:sz w:val="28"/>
+        </w:rPr>
+        <w:lastRenderedPageBreak/>
         <w:t>CONCLUSIONES</w:t>
       </w:r>
     </w:p>
@@ -1405,16 +3317,42 @@
     <w:p>
       <w:pPr>
         <w:pStyle w:val="Prrafodelista"/>
-      </w:pPr>
-      <w:r>
+        <w:ind w:left="426"/>
+        <w:jc w:val="both"/>
+        <w:rPr>
+          <w:rFonts w:ascii="Baskerville" w:eastAsia="Adobe Ming Std L" w:hAnsi="Baskerville"/>
+        </w:rPr>
+      </w:pPr>
+      <w:r>
+        <w:rPr>
+          <w:rFonts w:ascii="Baskerville" w:eastAsia="Adobe Ming Std L" w:hAnsi="Baskerville"/>
+        </w:rPr>
         <w:t xml:space="preserve">Conclusiones sobre el trabajo, problemas encontrados, puntos de interés… </w:t>
       </w:r>
     </w:p>
     <w:p>
       <w:pPr>
         <w:pStyle w:val="Prrafodelista"/>
-      </w:pPr>
-      <w:r>
+        <w:ind w:left="426"/>
+        <w:jc w:val="both"/>
+        <w:rPr>
+          <w:rFonts w:ascii="Baskerville" w:eastAsia="Adobe Ming Std L" w:hAnsi="Baskerville"/>
+        </w:rPr>
+      </w:pPr>
+    </w:p>
+    <w:p>
+      <w:pPr>
+        <w:pStyle w:val="Prrafodelista"/>
+        <w:ind w:left="426"/>
+        <w:jc w:val="both"/>
+        <w:rPr>
+          <w:rFonts w:ascii="Baskerville" w:eastAsia="Adobe Ming Std L" w:hAnsi="Baskerville"/>
+        </w:rPr>
+      </w:pPr>
+      <w:r>
+        <w:rPr>
+          <w:rFonts w:ascii="Baskerville" w:eastAsia="Adobe Ming Std L" w:hAnsi="Baskerville"/>
+        </w:rPr>
         <w:t>Sugerencias de mejora, mejoras para futuros trabajos…</w:t>
       </w:r>
     </w:p>
@@ -1444,8 +3382,8 @@
       </w:r>
     </w:p>
     <w:sectPr>
-      <w:headerReference w:type="default" r:id="rId11"/>
-      <w:footerReference w:type="default" r:id="rId12"/>
+      <w:headerReference w:type="default" r:id="rId15"/>
+      <w:footerReference w:type="default" r:id="rId16"/>
       <w:pgSz w:w="11906" w:h="16838"/>
       <w:pgMar w:top="1418" w:right="1701" w:bottom="1418" w:left="1701" w:header="907" w:footer="851" w:gutter="0"/>
       <w:pgNumType w:start="0"/>
@@ -1546,7 +3484,7 @@
         <w:sz w:val="24"/>
         <w:szCs w:val="24"/>
       </w:rPr>
-      <w:t>1</w:t>
+      <w:t>4</w:t>
     </w:r>
     <w:r>
       <w:rPr>
@@ -1595,7 +3533,7 @@
         <w:sz w:val="24"/>
         <w:szCs w:val="24"/>
       </w:rPr>
-      <w:t>2</w:t>
+      <w:t>5</w:t>
     </w:r>
     <w:r>
       <w:rPr>
@@ -1749,9 +3687,6 @@
         <w:alias w:val="Título"/>
         <w:tag w:val=""/>
         <w:id w:val="-932208079"/>
-        <w:placeholder>
-          <w:docPart w:val="CDA3D0BDFC484C7E96702366E10B4909"/>
-        </w:placeholder>
         <w:dataBinding w:prefixMappings="xmlns:ns0='http://purl.org/dc/elements/1.1/' xmlns:ns1='http://schemas.openxmlformats.org/package/2006/metadata/core-properties' " w:xpath="/ns1:coreProperties[1]/ns0:title[1]" w:storeItemID="{6C3C8BC8-F283-45AE-878A-BAB7291924A1}"/>
         <w:text/>
       </w:sdtPr>
@@ -1781,6 +3716,527 @@
 <file path=word/numbering.xml><?xml version="1.0" encoding="utf-8"?>
 <w:numbering xmlns:wpc="http://schemas.microsoft.com/office/word/2010/wordprocessingCanvas" xmlns:mo="http://schemas.microsoft.com/office/mac/office/2008/main" xmlns:mc="http://schemas.openxmlformats.org/markup-compatibility/2006" xmlns:mv="urn:schemas-microsoft-com:mac:vml" xmlns:o="urn:schemas-microsoft-com:office:office" xmlns:r="http://schemas.openxmlformats.org/officeDocument/2006/relationships" xmlns:m="http://schemas.openxmlformats.org/officeDocument/2006/math" xmlns:v="urn:schemas-microsoft-com:vml" xmlns:wp14="http://schemas.microsoft.com/office/word/2010/wordprocessingDrawing" xmlns:wp="http://schemas.openxmlformats.org/drawingml/2006/wordprocessingDrawing" xmlns:w10="urn:schemas-microsoft-com:office:word" xmlns:w="http://schemas.openxmlformats.org/wordprocessingml/2006/main" xmlns:w14="http://schemas.microsoft.com/office/word/2010/wordml" xmlns:w15="http://schemas.microsoft.com/office/word/2012/wordml" xmlns:wpg="http://schemas.microsoft.com/office/word/2010/wordprocessingGroup" xmlns:wpi="http://schemas.microsoft.com/office/word/2010/wordprocessingInk" xmlns:wne="http://schemas.microsoft.com/office/word/2006/wordml" xmlns:wps="http://schemas.microsoft.com/office/word/2010/wordprocessingShape" mc:Ignorable="w14 w15 wp14">
   <w:abstractNum w:abstractNumId="0">
+    <w:nsid w:val="04BA08FA"/>
+    <w:multiLevelType w:val="hybridMultilevel"/>
+    <w:tmpl w:val="9290227A"/>
+    <w:lvl w:ilvl="0" w:tplc="D3DE6B90">
+      <w:start w:val="1"/>
+      <w:numFmt w:val="decimal"/>
+      <w:lvlText w:val="%1."/>
+      <w:lvlJc w:val="left"/>
+      <w:pPr>
+        <w:ind w:left="1440" w:hanging="360"/>
+      </w:pPr>
+      <w:rPr>
+        <w:rFonts w:hint="default"/>
+        <w:color w:val="auto"/>
+        <w:u w:val="none"/>
+      </w:rPr>
+    </w:lvl>
+    <w:lvl w:ilvl="1" w:tplc="040A0019" w:tentative="1">
+      <w:start w:val="1"/>
+      <w:numFmt w:val="lowerLetter"/>
+      <w:lvlText w:val="%2."/>
+      <w:lvlJc w:val="left"/>
+      <w:pPr>
+        <w:ind w:left="2160" w:hanging="360"/>
+      </w:pPr>
+    </w:lvl>
+    <w:lvl w:ilvl="2" w:tplc="040A001B" w:tentative="1">
+      <w:start w:val="1"/>
+      <w:numFmt w:val="lowerRoman"/>
+      <w:lvlText w:val="%3."/>
+      <w:lvlJc w:val="right"/>
+      <w:pPr>
+        <w:ind w:left="2880" w:hanging="180"/>
+      </w:pPr>
+    </w:lvl>
+    <w:lvl w:ilvl="3" w:tplc="040A000F" w:tentative="1">
+      <w:start w:val="1"/>
+      <w:numFmt w:val="decimal"/>
+      <w:lvlText w:val="%4."/>
+      <w:lvlJc w:val="left"/>
+      <w:pPr>
+        <w:ind w:left="3600" w:hanging="360"/>
+      </w:pPr>
+    </w:lvl>
+    <w:lvl w:ilvl="4" w:tplc="040A0019" w:tentative="1">
+      <w:start w:val="1"/>
+      <w:numFmt w:val="lowerLetter"/>
+      <w:lvlText w:val="%5."/>
+      <w:lvlJc w:val="left"/>
+      <w:pPr>
+        <w:ind w:left="4320" w:hanging="360"/>
+      </w:pPr>
+    </w:lvl>
+    <w:lvl w:ilvl="5" w:tplc="040A001B" w:tentative="1">
+      <w:start w:val="1"/>
+      <w:numFmt w:val="lowerRoman"/>
+      <w:lvlText w:val="%6."/>
+      <w:lvlJc w:val="right"/>
+      <w:pPr>
+        <w:ind w:left="5040" w:hanging="180"/>
+      </w:pPr>
+    </w:lvl>
+    <w:lvl w:ilvl="6" w:tplc="040A000F" w:tentative="1">
+      <w:start w:val="1"/>
+      <w:numFmt w:val="decimal"/>
+      <w:lvlText w:val="%7."/>
+      <w:lvlJc w:val="left"/>
+      <w:pPr>
+        <w:ind w:left="5760" w:hanging="360"/>
+      </w:pPr>
+    </w:lvl>
+    <w:lvl w:ilvl="7" w:tplc="040A0019" w:tentative="1">
+      <w:start w:val="1"/>
+      <w:numFmt w:val="lowerLetter"/>
+      <w:lvlText w:val="%8."/>
+      <w:lvlJc w:val="left"/>
+      <w:pPr>
+        <w:ind w:left="6480" w:hanging="360"/>
+      </w:pPr>
+    </w:lvl>
+    <w:lvl w:ilvl="8" w:tplc="040A001B" w:tentative="1">
+      <w:start w:val="1"/>
+      <w:numFmt w:val="lowerRoman"/>
+      <w:lvlText w:val="%9."/>
+      <w:lvlJc w:val="right"/>
+      <w:pPr>
+        <w:ind w:left="7200" w:hanging="180"/>
+      </w:pPr>
+    </w:lvl>
+  </w:abstractNum>
+  <w:abstractNum w:abstractNumId="1">
+    <w:nsid w:val="0D6F1267"/>
+    <w:multiLevelType w:val="hybridMultilevel"/>
+    <w:tmpl w:val="1432173A"/>
+    <w:lvl w:ilvl="0" w:tplc="63DEBE0A">
+      <w:start w:val="2"/>
+      <w:numFmt w:val="bullet"/>
+      <w:lvlText w:val="-"/>
+      <w:lvlJc w:val="left"/>
+      <w:pPr>
+        <w:ind w:left="1440" w:hanging="360"/>
+      </w:pPr>
+      <w:rPr>
+        <w:rFonts w:ascii="Baskerville" w:eastAsia="Adobe Ming Std L" w:hAnsi="Baskerville" w:cstheme="minorBidi" w:hint="default"/>
+      </w:rPr>
+    </w:lvl>
+    <w:lvl w:ilvl="1" w:tplc="040A0003" w:tentative="1">
+      <w:start w:val="1"/>
+      <w:numFmt w:val="bullet"/>
+      <w:lvlText w:val="o"/>
+      <w:lvlJc w:val="left"/>
+      <w:pPr>
+        <w:ind w:left="2160" w:hanging="360"/>
+      </w:pPr>
+      <w:rPr>
+        <w:rFonts w:ascii="Courier New" w:hAnsi="Courier New" w:cs="Courier New" w:hint="default"/>
+      </w:rPr>
+    </w:lvl>
+    <w:lvl w:ilvl="2" w:tplc="040A0005" w:tentative="1">
+      <w:start w:val="1"/>
+      <w:numFmt w:val="bullet"/>
+      <w:lvlText w:val=""/>
+      <w:lvlJc w:val="left"/>
+      <w:pPr>
+        <w:ind w:left="2880" w:hanging="360"/>
+      </w:pPr>
+      <w:rPr>
+        <w:rFonts w:ascii="Wingdings" w:hAnsi="Wingdings" w:hint="default"/>
+      </w:rPr>
+    </w:lvl>
+    <w:lvl w:ilvl="3" w:tplc="040A0001" w:tentative="1">
+      <w:start w:val="1"/>
+      <w:numFmt w:val="bullet"/>
+      <w:lvlText w:val=""/>
+      <w:lvlJc w:val="left"/>
+      <w:pPr>
+        <w:ind w:left="3600" w:hanging="360"/>
+      </w:pPr>
+      <w:rPr>
+        <w:rFonts w:ascii="Symbol" w:hAnsi="Symbol" w:hint="default"/>
+      </w:rPr>
+    </w:lvl>
+    <w:lvl w:ilvl="4" w:tplc="040A0003" w:tentative="1">
+      <w:start w:val="1"/>
+      <w:numFmt w:val="bullet"/>
+      <w:lvlText w:val="o"/>
+      <w:lvlJc w:val="left"/>
+      <w:pPr>
+        <w:ind w:left="4320" w:hanging="360"/>
+      </w:pPr>
+      <w:rPr>
+        <w:rFonts w:ascii="Courier New" w:hAnsi="Courier New" w:cs="Courier New" w:hint="default"/>
+      </w:rPr>
+    </w:lvl>
+    <w:lvl w:ilvl="5" w:tplc="040A0005" w:tentative="1">
+      <w:start w:val="1"/>
+      <w:numFmt w:val="bullet"/>
+      <w:lvlText w:val=""/>
+      <w:lvlJc w:val="left"/>
+      <w:pPr>
+        <w:ind w:left="5040" w:hanging="360"/>
+      </w:pPr>
+      <w:rPr>
+        <w:rFonts w:ascii="Wingdings" w:hAnsi="Wingdings" w:hint="default"/>
+      </w:rPr>
+    </w:lvl>
+    <w:lvl w:ilvl="6" w:tplc="040A0001" w:tentative="1">
+      <w:start w:val="1"/>
+      <w:numFmt w:val="bullet"/>
+      <w:lvlText w:val=""/>
+      <w:lvlJc w:val="left"/>
+      <w:pPr>
+        <w:ind w:left="5760" w:hanging="360"/>
+      </w:pPr>
+      <w:rPr>
+        <w:rFonts w:ascii="Symbol" w:hAnsi="Symbol" w:hint="default"/>
+      </w:rPr>
+    </w:lvl>
+    <w:lvl w:ilvl="7" w:tplc="040A0003" w:tentative="1">
+      <w:start w:val="1"/>
+      <w:numFmt w:val="bullet"/>
+      <w:lvlText w:val="o"/>
+      <w:lvlJc w:val="left"/>
+      <w:pPr>
+        <w:ind w:left="6480" w:hanging="360"/>
+      </w:pPr>
+      <w:rPr>
+        <w:rFonts w:ascii="Courier New" w:hAnsi="Courier New" w:cs="Courier New" w:hint="default"/>
+      </w:rPr>
+    </w:lvl>
+    <w:lvl w:ilvl="8" w:tplc="040A0005" w:tentative="1">
+      <w:start w:val="1"/>
+      <w:numFmt w:val="bullet"/>
+      <w:lvlText w:val=""/>
+      <w:lvlJc w:val="left"/>
+      <w:pPr>
+        <w:ind w:left="7200" w:hanging="360"/>
+      </w:pPr>
+      <w:rPr>
+        <w:rFonts w:ascii="Wingdings" w:hAnsi="Wingdings" w:hint="default"/>
+      </w:rPr>
+    </w:lvl>
+  </w:abstractNum>
+  <w:abstractNum w:abstractNumId="2">
+    <w:nsid w:val="10E01372"/>
+    <w:multiLevelType w:val="hybridMultilevel"/>
+    <w:tmpl w:val="7340EBC2"/>
+    <w:lvl w:ilvl="0" w:tplc="9216E0EC">
+      <w:start w:val="2"/>
+      <w:numFmt w:val="bullet"/>
+      <w:lvlText w:val="-"/>
+      <w:lvlJc w:val="left"/>
+      <w:pPr>
+        <w:ind w:left="1080" w:hanging="360"/>
+      </w:pPr>
+      <w:rPr>
+        <w:rFonts w:ascii="Baskerville" w:eastAsia="Adobe Ming Std L" w:hAnsi="Baskerville" w:cstheme="minorBidi" w:hint="default"/>
+      </w:rPr>
+    </w:lvl>
+    <w:lvl w:ilvl="1" w:tplc="040A0003" w:tentative="1">
+      <w:start w:val="1"/>
+      <w:numFmt w:val="bullet"/>
+      <w:lvlText w:val="o"/>
+      <w:lvlJc w:val="left"/>
+      <w:pPr>
+        <w:ind w:left="1800" w:hanging="360"/>
+      </w:pPr>
+      <w:rPr>
+        <w:rFonts w:ascii="Courier New" w:hAnsi="Courier New" w:cs="Courier New" w:hint="default"/>
+      </w:rPr>
+    </w:lvl>
+    <w:lvl w:ilvl="2" w:tplc="040A0005" w:tentative="1">
+      <w:start w:val="1"/>
+      <w:numFmt w:val="bullet"/>
+      <w:lvlText w:val=""/>
+      <w:lvlJc w:val="left"/>
+      <w:pPr>
+        <w:ind w:left="2520" w:hanging="360"/>
+      </w:pPr>
+      <w:rPr>
+        <w:rFonts w:ascii="Wingdings" w:hAnsi="Wingdings" w:hint="default"/>
+      </w:rPr>
+    </w:lvl>
+    <w:lvl w:ilvl="3" w:tplc="040A0001" w:tentative="1">
+      <w:start w:val="1"/>
+      <w:numFmt w:val="bullet"/>
+      <w:lvlText w:val=""/>
+      <w:lvlJc w:val="left"/>
+      <w:pPr>
+        <w:ind w:left="3240" w:hanging="360"/>
+      </w:pPr>
+      <w:rPr>
+        <w:rFonts w:ascii="Symbol" w:hAnsi="Symbol" w:hint="default"/>
+      </w:rPr>
+    </w:lvl>
+    <w:lvl w:ilvl="4" w:tplc="040A0003" w:tentative="1">
+      <w:start w:val="1"/>
+      <w:numFmt w:val="bullet"/>
+      <w:lvlText w:val="o"/>
+      <w:lvlJc w:val="left"/>
+      <w:pPr>
+        <w:ind w:left="3960" w:hanging="360"/>
+      </w:pPr>
+      <w:rPr>
+        <w:rFonts w:ascii="Courier New" w:hAnsi="Courier New" w:cs="Courier New" w:hint="default"/>
+      </w:rPr>
+    </w:lvl>
+    <w:lvl w:ilvl="5" w:tplc="040A0005" w:tentative="1">
+      <w:start w:val="1"/>
+      <w:numFmt w:val="bullet"/>
+      <w:lvlText w:val=""/>
+      <w:lvlJc w:val="left"/>
+      <w:pPr>
+        <w:ind w:left="4680" w:hanging="360"/>
+      </w:pPr>
+      <w:rPr>
+        <w:rFonts w:ascii="Wingdings" w:hAnsi="Wingdings" w:hint="default"/>
+      </w:rPr>
+    </w:lvl>
+    <w:lvl w:ilvl="6" w:tplc="040A0001" w:tentative="1">
+      <w:start w:val="1"/>
+      <w:numFmt w:val="bullet"/>
+      <w:lvlText w:val=""/>
+      <w:lvlJc w:val="left"/>
+      <w:pPr>
+        <w:ind w:left="5400" w:hanging="360"/>
+      </w:pPr>
+      <w:rPr>
+        <w:rFonts w:ascii="Symbol" w:hAnsi="Symbol" w:hint="default"/>
+      </w:rPr>
+    </w:lvl>
+    <w:lvl w:ilvl="7" w:tplc="040A0003" w:tentative="1">
+      <w:start w:val="1"/>
+      <w:numFmt w:val="bullet"/>
+      <w:lvlText w:val="o"/>
+      <w:lvlJc w:val="left"/>
+      <w:pPr>
+        <w:ind w:left="6120" w:hanging="360"/>
+      </w:pPr>
+      <w:rPr>
+        <w:rFonts w:ascii="Courier New" w:hAnsi="Courier New" w:cs="Courier New" w:hint="default"/>
+      </w:rPr>
+    </w:lvl>
+    <w:lvl w:ilvl="8" w:tplc="040A0005" w:tentative="1">
+      <w:start w:val="1"/>
+      <w:numFmt w:val="bullet"/>
+      <w:lvlText w:val=""/>
+      <w:lvlJc w:val="left"/>
+      <w:pPr>
+        <w:ind w:left="6840" w:hanging="360"/>
+      </w:pPr>
+      <w:rPr>
+        <w:rFonts w:ascii="Wingdings" w:hAnsi="Wingdings" w:hint="default"/>
+      </w:rPr>
+    </w:lvl>
+  </w:abstractNum>
+  <w:abstractNum w:abstractNumId="3">
+    <w:nsid w:val="11A93D05"/>
+    <w:multiLevelType w:val="hybridMultilevel"/>
+    <w:tmpl w:val="9DBEF2F0"/>
+    <w:lvl w:ilvl="0" w:tplc="CE30C170">
+      <w:start w:val="2"/>
+      <w:numFmt w:val="bullet"/>
+      <w:lvlText w:val="-"/>
+      <w:lvlJc w:val="left"/>
+      <w:pPr>
+        <w:ind w:left="2136" w:hanging="360"/>
+      </w:pPr>
+      <w:rPr>
+        <w:rFonts w:ascii="Baskerville" w:eastAsia="Adobe Ming Std L" w:hAnsi="Baskerville" w:cstheme="minorBidi" w:hint="default"/>
+      </w:rPr>
+    </w:lvl>
+    <w:lvl w:ilvl="1" w:tplc="040A0003" w:tentative="1">
+      <w:start w:val="1"/>
+      <w:numFmt w:val="bullet"/>
+      <w:lvlText w:val="o"/>
+      <w:lvlJc w:val="left"/>
+      <w:pPr>
+        <w:ind w:left="2856" w:hanging="360"/>
+      </w:pPr>
+      <w:rPr>
+        <w:rFonts w:ascii="Courier New" w:hAnsi="Courier New" w:cs="Courier New" w:hint="default"/>
+      </w:rPr>
+    </w:lvl>
+    <w:lvl w:ilvl="2" w:tplc="040A0005" w:tentative="1">
+      <w:start w:val="1"/>
+      <w:numFmt w:val="bullet"/>
+      <w:lvlText w:val=""/>
+      <w:lvlJc w:val="left"/>
+      <w:pPr>
+        <w:ind w:left="3576" w:hanging="360"/>
+      </w:pPr>
+      <w:rPr>
+        <w:rFonts w:ascii="Wingdings" w:hAnsi="Wingdings" w:hint="default"/>
+      </w:rPr>
+    </w:lvl>
+    <w:lvl w:ilvl="3" w:tplc="040A0001" w:tentative="1">
+      <w:start w:val="1"/>
+      <w:numFmt w:val="bullet"/>
+      <w:lvlText w:val=""/>
+      <w:lvlJc w:val="left"/>
+      <w:pPr>
+        <w:ind w:left="4296" w:hanging="360"/>
+      </w:pPr>
+      <w:rPr>
+        <w:rFonts w:ascii="Symbol" w:hAnsi="Symbol" w:hint="default"/>
+      </w:rPr>
+    </w:lvl>
+    <w:lvl w:ilvl="4" w:tplc="040A0003" w:tentative="1">
+      <w:start w:val="1"/>
+      <w:numFmt w:val="bullet"/>
+      <w:lvlText w:val="o"/>
+      <w:lvlJc w:val="left"/>
+      <w:pPr>
+        <w:ind w:left="5016" w:hanging="360"/>
+      </w:pPr>
+      <w:rPr>
+        <w:rFonts w:ascii="Courier New" w:hAnsi="Courier New" w:cs="Courier New" w:hint="default"/>
+      </w:rPr>
+    </w:lvl>
+    <w:lvl w:ilvl="5" w:tplc="040A0005" w:tentative="1">
+      <w:start w:val="1"/>
+      <w:numFmt w:val="bullet"/>
+      <w:lvlText w:val=""/>
+      <w:lvlJc w:val="left"/>
+      <w:pPr>
+        <w:ind w:left="5736" w:hanging="360"/>
+      </w:pPr>
+      <w:rPr>
+        <w:rFonts w:ascii="Wingdings" w:hAnsi="Wingdings" w:hint="default"/>
+      </w:rPr>
+    </w:lvl>
+    <w:lvl w:ilvl="6" w:tplc="040A0001" w:tentative="1">
+      <w:start w:val="1"/>
+      <w:numFmt w:val="bullet"/>
+      <w:lvlText w:val=""/>
+      <w:lvlJc w:val="left"/>
+      <w:pPr>
+        <w:ind w:left="6456" w:hanging="360"/>
+      </w:pPr>
+      <w:rPr>
+        <w:rFonts w:ascii="Symbol" w:hAnsi="Symbol" w:hint="default"/>
+      </w:rPr>
+    </w:lvl>
+    <w:lvl w:ilvl="7" w:tplc="040A0003" w:tentative="1">
+      <w:start w:val="1"/>
+      <w:numFmt w:val="bullet"/>
+      <w:lvlText w:val="o"/>
+      <w:lvlJc w:val="left"/>
+      <w:pPr>
+        <w:ind w:left="7176" w:hanging="360"/>
+      </w:pPr>
+      <w:rPr>
+        <w:rFonts w:ascii="Courier New" w:hAnsi="Courier New" w:cs="Courier New" w:hint="default"/>
+      </w:rPr>
+    </w:lvl>
+    <w:lvl w:ilvl="8" w:tplc="040A0005" w:tentative="1">
+      <w:start w:val="1"/>
+      <w:numFmt w:val="bullet"/>
+      <w:lvlText w:val=""/>
+      <w:lvlJc w:val="left"/>
+      <w:pPr>
+        <w:ind w:left="7896" w:hanging="360"/>
+      </w:pPr>
+      <w:rPr>
+        <w:rFonts w:ascii="Wingdings" w:hAnsi="Wingdings" w:hint="default"/>
+      </w:rPr>
+    </w:lvl>
+  </w:abstractNum>
+  <w:abstractNum w:abstractNumId="4">
+    <w:nsid w:val="19354882"/>
+    <w:multiLevelType w:val="hybridMultilevel"/>
+    <w:tmpl w:val="C582AB06"/>
+    <w:lvl w:ilvl="0" w:tplc="D3DE6B90">
+      <w:start w:val="1"/>
+      <w:numFmt w:val="decimal"/>
+      <w:lvlText w:val="%1."/>
+      <w:lvlJc w:val="left"/>
+      <w:pPr>
+        <w:ind w:left="1440" w:hanging="360"/>
+      </w:pPr>
+      <w:rPr>
+        <w:rFonts w:hint="default"/>
+        <w:color w:val="auto"/>
+        <w:u w:val="none"/>
+      </w:rPr>
+    </w:lvl>
+    <w:lvl w:ilvl="1" w:tplc="040A0019" w:tentative="1">
+      <w:start w:val="1"/>
+      <w:numFmt w:val="lowerLetter"/>
+      <w:lvlText w:val="%2."/>
+      <w:lvlJc w:val="left"/>
+      <w:pPr>
+        <w:ind w:left="2160" w:hanging="360"/>
+      </w:pPr>
+    </w:lvl>
+    <w:lvl w:ilvl="2" w:tplc="040A001B" w:tentative="1">
+      <w:start w:val="1"/>
+      <w:numFmt w:val="lowerRoman"/>
+      <w:lvlText w:val="%3."/>
+      <w:lvlJc w:val="right"/>
+      <w:pPr>
+        <w:ind w:left="2880" w:hanging="180"/>
+      </w:pPr>
+    </w:lvl>
+    <w:lvl w:ilvl="3" w:tplc="040A000F" w:tentative="1">
+      <w:start w:val="1"/>
+      <w:numFmt w:val="decimal"/>
+      <w:lvlText w:val="%4."/>
+      <w:lvlJc w:val="left"/>
+      <w:pPr>
+        <w:ind w:left="3600" w:hanging="360"/>
+      </w:pPr>
+    </w:lvl>
+    <w:lvl w:ilvl="4" w:tplc="040A0019" w:tentative="1">
+      <w:start w:val="1"/>
+      <w:numFmt w:val="lowerLetter"/>
+      <w:lvlText w:val="%5."/>
+      <w:lvlJc w:val="left"/>
+      <w:pPr>
+        <w:ind w:left="4320" w:hanging="360"/>
+      </w:pPr>
+    </w:lvl>
+    <w:lvl w:ilvl="5" w:tplc="040A001B" w:tentative="1">
+      <w:start w:val="1"/>
+      <w:numFmt w:val="lowerRoman"/>
+      <w:lvlText w:val="%6."/>
+      <w:lvlJc w:val="right"/>
+      <w:pPr>
+        <w:ind w:left="5040" w:hanging="180"/>
+      </w:pPr>
+    </w:lvl>
+    <w:lvl w:ilvl="6" w:tplc="040A000F" w:tentative="1">
+      <w:start w:val="1"/>
+      <w:numFmt w:val="decimal"/>
+      <w:lvlText w:val="%7."/>
+      <w:lvlJc w:val="left"/>
+      <w:pPr>
+        <w:ind w:left="5760" w:hanging="360"/>
+      </w:pPr>
+    </w:lvl>
+    <w:lvl w:ilvl="7" w:tplc="040A0019" w:tentative="1">
+      <w:start w:val="1"/>
+      <w:numFmt w:val="lowerLetter"/>
+      <w:lvlText w:val="%8."/>
+      <w:lvlJc w:val="left"/>
+      <w:pPr>
+        <w:ind w:left="6480" w:hanging="360"/>
+      </w:pPr>
+    </w:lvl>
+    <w:lvl w:ilvl="8" w:tplc="040A001B" w:tentative="1">
+      <w:start w:val="1"/>
+      <w:numFmt w:val="lowerRoman"/>
+      <w:lvlText w:val="%9."/>
+      <w:lvlJc w:val="right"/>
+      <w:pPr>
+        <w:ind w:left="7200" w:hanging="180"/>
+      </w:pPr>
+    </w:lvl>
+  </w:abstractNum>
+  <w:abstractNum w:abstractNumId="5">
     <w:nsid w:val="1E862DC0"/>
     <w:multiLevelType w:val="hybridMultilevel"/>
     <w:tmpl w:val="1BB8DF22"/>
@@ -1869,7 +4325,120 @@
       </w:pPr>
     </w:lvl>
   </w:abstractNum>
-  <w:abstractNum w:abstractNumId="1">
+  <w:abstractNum w:abstractNumId="6">
+    <w:nsid w:val="252D65A4"/>
+    <w:multiLevelType w:val="hybridMultilevel"/>
+    <w:tmpl w:val="32184BDA"/>
+    <w:lvl w:ilvl="0" w:tplc="9C9EFAEE">
+      <w:start w:val="2"/>
+      <w:numFmt w:val="bullet"/>
+      <w:lvlText w:val="-"/>
+      <w:lvlJc w:val="left"/>
+      <w:pPr>
+        <w:ind w:left="1440" w:hanging="360"/>
+      </w:pPr>
+      <w:rPr>
+        <w:rFonts w:ascii="Baskerville" w:eastAsia="Adobe Ming Std L" w:hAnsi="Baskerville" w:cstheme="minorBidi" w:hint="default"/>
+      </w:rPr>
+    </w:lvl>
+    <w:lvl w:ilvl="1" w:tplc="040A0003" w:tentative="1">
+      <w:start w:val="1"/>
+      <w:numFmt w:val="bullet"/>
+      <w:lvlText w:val="o"/>
+      <w:lvlJc w:val="left"/>
+      <w:pPr>
+        <w:ind w:left="2160" w:hanging="360"/>
+      </w:pPr>
+      <w:rPr>
+        <w:rFonts w:ascii="Courier New" w:hAnsi="Courier New" w:cs="Courier New" w:hint="default"/>
+      </w:rPr>
+    </w:lvl>
+    <w:lvl w:ilvl="2" w:tplc="040A0005" w:tentative="1">
+      <w:start w:val="1"/>
+      <w:numFmt w:val="bullet"/>
+      <w:lvlText w:val=""/>
+      <w:lvlJc w:val="left"/>
+      <w:pPr>
+        <w:ind w:left="2880" w:hanging="360"/>
+      </w:pPr>
+      <w:rPr>
+        <w:rFonts w:ascii="Wingdings" w:hAnsi="Wingdings" w:hint="default"/>
+      </w:rPr>
+    </w:lvl>
+    <w:lvl w:ilvl="3" w:tplc="040A0001" w:tentative="1">
+      <w:start w:val="1"/>
+      <w:numFmt w:val="bullet"/>
+      <w:lvlText w:val=""/>
+      <w:lvlJc w:val="left"/>
+      <w:pPr>
+        <w:ind w:left="3600" w:hanging="360"/>
+      </w:pPr>
+      <w:rPr>
+        <w:rFonts w:ascii="Symbol" w:hAnsi="Symbol" w:hint="default"/>
+      </w:rPr>
+    </w:lvl>
+    <w:lvl w:ilvl="4" w:tplc="040A0003" w:tentative="1">
+      <w:start w:val="1"/>
+      <w:numFmt w:val="bullet"/>
+      <w:lvlText w:val="o"/>
+      <w:lvlJc w:val="left"/>
+      <w:pPr>
+        <w:ind w:left="4320" w:hanging="360"/>
+      </w:pPr>
+      <w:rPr>
+        <w:rFonts w:ascii="Courier New" w:hAnsi="Courier New" w:cs="Courier New" w:hint="default"/>
+      </w:rPr>
+    </w:lvl>
+    <w:lvl w:ilvl="5" w:tplc="040A0005" w:tentative="1">
+      <w:start w:val="1"/>
+      <w:numFmt w:val="bullet"/>
+      <w:lvlText w:val=""/>
+      <w:lvlJc w:val="left"/>
+      <w:pPr>
+        <w:ind w:left="5040" w:hanging="360"/>
+      </w:pPr>
+      <w:rPr>
+        <w:rFonts w:ascii="Wingdings" w:hAnsi="Wingdings" w:hint="default"/>
+      </w:rPr>
+    </w:lvl>
+    <w:lvl w:ilvl="6" w:tplc="040A0001" w:tentative="1">
+      <w:start w:val="1"/>
+      <w:numFmt w:val="bullet"/>
+      <w:lvlText w:val=""/>
+      <w:lvlJc w:val="left"/>
+      <w:pPr>
+        <w:ind w:left="5760" w:hanging="360"/>
+      </w:pPr>
+      <w:rPr>
+        <w:rFonts w:ascii="Symbol" w:hAnsi="Symbol" w:hint="default"/>
+      </w:rPr>
+    </w:lvl>
+    <w:lvl w:ilvl="7" w:tplc="040A0003" w:tentative="1">
+      <w:start w:val="1"/>
+      <w:numFmt w:val="bullet"/>
+      <w:lvlText w:val="o"/>
+      <w:lvlJc w:val="left"/>
+      <w:pPr>
+        <w:ind w:left="6480" w:hanging="360"/>
+      </w:pPr>
+      <w:rPr>
+        <w:rFonts w:ascii="Courier New" w:hAnsi="Courier New" w:cs="Courier New" w:hint="default"/>
+      </w:rPr>
+    </w:lvl>
+    <w:lvl w:ilvl="8" w:tplc="040A0005" w:tentative="1">
+      <w:start w:val="1"/>
+      <w:numFmt w:val="bullet"/>
+      <w:lvlText w:val=""/>
+      <w:lvlJc w:val="left"/>
+      <w:pPr>
+        <w:ind w:left="7200" w:hanging="360"/>
+      </w:pPr>
+      <w:rPr>
+        <w:rFonts w:ascii="Wingdings" w:hAnsi="Wingdings" w:hint="default"/>
+      </w:rPr>
+    </w:lvl>
+  </w:abstractNum>
+  <w:abstractNum w:abstractNumId="7">
     <w:nsid w:val="35C17C8C"/>
     <w:multiLevelType w:val="hybridMultilevel"/>
     <w:tmpl w:val="4B16139C"/>
@@ -1958,7 +4527,7 @@
       </w:pPr>
     </w:lvl>
   </w:abstractNum>
-  <w:abstractNum w:abstractNumId="2">
+  <w:abstractNum w:abstractNumId="8">
     <w:nsid w:val="44442E92"/>
     <w:multiLevelType w:val="hybridMultilevel"/>
     <w:tmpl w:val="FC4A6BA0"/>
@@ -2047,14 +4616,565 @@
       </w:pPr>
     </w:lvl>
   </w:abstractNum>
+  <w:abstractNum w:abstractNumId="9">
+    <w:nsid w:val="4DB01FA3"/>
+    <w:multiLevelType w:val="hybridMultilevel"/>
+    <w:tmpl w:val="1BB8DF22"/>
+    <w:lvl w:ilvl="0" w:tplc="0C0A000F">
+      <w:start w:val="1"/>
+      <w:numFmt w:val="decimal"/>
+      <w:lvlText w:val="%1."/>
+      <w:lvlJc w:val="left"/>
+      <w:pPr>
+        <w:ind w:left="720" w:hanging="360"/>
+      </w:pPr>
+      <w:rPr>
+        <w:rFonts w:hint="default"/>
+      </w:rPr>
+    </w:lvl>
+    <w:lvl w:ilvl="1" w:tplc="0C0A0019" w:tentative="1">
+      <w:start w:val="1"/>
+      <w:numFmt w:val="lowerLetter"/>
+      <w:lvlText w:val="%2."/>
+      <w:lvlJc w:val="left"/>
+      <w:pPr>
+        <w:ind w:left="1440" w:hanging="360"/>
+      </w:pPr>
+    </w:lvl>
+    <w:lvl w:ilvl="2" w:tplc="0C0A001B" w:tentative="1">
+      <w:start w:val="1"/>
+      <w:numFmt w:val="lowerRoman"/>
+      <w:lvlText w:val="%3."/>
+      <w:lvlJc w:val="right"/>
+      <w:pPr>
+        <w:ind w:left="2160" w:hanging="180"/>
+      </w:pPr>
+    </w:lvl>
+    <w:lvl w:ilvl="3" w:tplc="0C0A000F" w:tentative="1">
+      <w:start w:val="1"/>
+      <w:numFmt w:val="decimal"/>
+      <w:lvlText w:val="%4."/>
+      <w:lvlJc w:val="left"/>
+      <w:pPr>
+        <w:ind w:left="2880" w:hanging="360"/>
+      </w:pPr>
+    </w:lvl>
+    <w:lvl w:ilvl="4" w:tplc="0C0A0019" w:tentative="1">
+      <w:start w:val="1"/>
+      <w:numFmt w:val="lowerLetter"/>
+      <w:lvlText w:val="%5."/>
+      <w:lvlJc w:val="left"/>
+      <w:pPr>
+        <w:ind w:left="3600" w:hanging="360"/>
+      </w:pPr>
+    </w:lvl>
+    <w:lvl w:ilvl="5" w:tplc="0C0A001B" w:tentative="1">
+      <w:start w:val="1"/>
+      <w:numFmt w:val="lowerRoman"/>
+      <w:lvlText w:val="%6."/>
+      <w:lvlJc w:val="right"/>
+      <w:pPr>
+        <w:ind w:left="4320" w:hanging="180"/>
+      </w:pPr>
+    </w:lvl>
+    <w:lvl w:ilvl="6" w:tplc="0C0A000F" w:tentative="1">
+      <w:start w:val="1"/>
+      <w:numFmt w:val="decimal"/>
+      <w:lvlText w:val="%7."/>
+      <w:lvlJc w:val="left"/>
+      <w:pPr>
+        <w:ind w:left="5040" w:hanging="360"/>
+      </w:pPr>
+    </w:lvl>
+    <w:lvl w:ilvl="7" w:tplc="0C0A0019" w:tentative="1">
+      <w:start w:val="1"/>
+      <w:numFmt w:val="lowerLetter"/>
+      <w:lvlText w:val="%8."/>
+      <w:lvlJc w:val="left"/>
+      <w:pPr>
+        <w:ind w:left="5760" w:hanging="360"/>
+      </w:pPr>
+    </w:lvl>
+    <w:lvl w:ilvl="8" w:tplc="0C0A001B" w:tentative="1">
+      <w:start w:val="1"/>
+      <w:numFmt w:val="lowerRoman"/>
+      <w:lvlText w:val="%9."/>
+      <w:lvlJc w:val="right"/>
+      <w:pPr>
+        <w:ind w:left="6480" w:hanging="180"/>
+      </w:pPr>
+    </w:lvl>
+  </w:abstractNum>
+  <w:abstractNum w:abstractNumId="10">
+    <w:nsid w:val="4EC34E82"/>
+    <w:multiLevelType w:val="multilevel"/>
+    <w:tmpl w:val="C582AB06"/>
+    <w:lvl w:ilvl="0">
+      <w:start w:val="1"/>
+      <w:numFmt w:val="decimal"/>
+      <w:lvlText w:val="%1."/>
+      <w:lvlJc w:val="left"/>
+      <w:pPr>
+        <w:ind w:left="1440" w:hanging="360"/>
+      </w:pPr>
+      <w:rPr>
+        <w:rFonts w:hint="default"/>
+        <w:color w:val="auto"/>
+        <w:u w:val="none"/>
+      </w:rPr>
+    </w:lvl>
+    <w:lvl w:ilvl="1">
+      <w:start w:val="1"/>
+      <w:numFmt w:val="lowerLetter"/>
+      <w:lvlText w:val="%2."/>
+      <w:lvlJc w:val="left"/>
+      <w:pPr>
+        <w:ind w:left="2160" w:hanging="360"/>
+      </w:pPr>
+    </w:lvl>
+    <w:lvl w:ilvl="2">
+      <w:start w:val="1"/>
+      <w:numFmt w:val="lowerRoman"/>
+      <w:lvlText w:val="%3."/>
+      <w:lvlJc w:val="right"/>
+      <w:pPr>
+        <w:ind w:left="2880" w:hanging="180"/>
+      </w:pPr>
+    </w:lvl>
+    <w:lvl w:ilvl="3">
+      <w:start w:val="1"/>
+      <w:numFmt w:val="decimal"/>
+      <w:lvlText w:val="%4."/>
+      <w:lvlJc w:val="left"/>
+      <w:pPr>
+        <w:ind w:left="3600" w:hanging="360"/>
+      </w:pPr>
+    </w:lvl>
+    <w:lvl w:ilvl="4">
+      <w:start w:val="1"/>
+      <w:numFmt w:val="lowerLetter"/>
+      <w:lvlText w:val="%5."/>
+      <w:lvlJc w:val="left"/>
+      <w:pPr>
+        <w:ind w:left="4320" w:hanging="360"/>
+      </w:pPr>
+    </w:lvl>
+    <w:lvl w:ilvl="5">
+      <w:start w:val="1"/>
+      <w:numFmt w:val="lowerRoman"/>
+      <w:lvlText w:val="%6."/>
+      <w:lvlJc w:val="right"/>
+      <w:pPr>
+        <w:ind w:left="5040" w:hanging="180"/>
+      </w:pPr>
+    </w:lvl>
+    <w:lvl w:ilvl="6">
+      <w:start w:val="1"/>
+      <w:numFmt w:val="decimal"/>
+      <w:lvlText w:val="%7."/>
+      <w:lvlJc w:val="left"/>
+      <w:pPr>
+        <w:ind w:left="5760" w:hanging="360"/>
+      </w:pPr>
+    </w:lvl>
+    <w:lvl w:ilvl="7">
+      <w:start w:val="1"/>
+      <w:numFmt w:val="lowerLetter"/>
+      <w:lvlText w:val="%8."/>
+      <w:lvlJc w:val="left"/>
+      <w:pPr>
+        <w:ind w:left="6480" w:hanging="360"/>
+      </w:pPr>
+    </w:lvl>
+    <w:lvl w:ilvl="8">
+      <w:start w:val="1"/>
+      <w:numFmt w:val="lowerRoman"/>
+      <w:lvlText w:val="%9."/>
+      <w:lvlJc w:val="right"/>
+      <w:pPr>
+        <w:ind w:left="7200" w:hanging="180"/>
+      </w:pPr>
+    </w:lvl>
+  </w:abstractNum>
+  <w:abstractNum w:abstractNumId="11">
+    <w:nsid w:val="51CE0295"/>
+    <w:multiLevelType w:val="hybridMultilevel"/>
+    <w:tmpl w:val="1084D97E"/>
+    <w:lvl w:ilvl="0" w:tplc="9B2A01AA">
+      <w:start w:val="2"/>
+      <w:numFmt w:val="bullet"/>
+      <w:lvlText w:val="-"/>
+      <w:lvlJc w:val="left"/>
+      <w:pPr>
+        <w:ind w:left="1440" w:hanging="360"/>
+      </w:pPr>
+      <w:rPr>
+        <w:rFonts w:ascii="Baskerville" w:eastAsia="Adobe Ming Std L" w:hAnsi="Baskerville" w:cstheme="minorBidi" w:hint="default"/>
+      </w:rPr>
+    </w:lvl>
+    <w:lvl w:ilvl="1" w:tplc="040A0003" w:tentative="1">
+      <w:start w:val="1"/>
+      <w:numFmt w:val="bullet"/>
+      <w:lvlText w:val="o"/>
+      <w:lvlJc w:val="left"/>
+      <w:pPr>
+        <w:ind w:left="2160" w:hanging="360"/>
+      </w:pPr>
+      <w:rPr>
+        <w:rFonts w:ascii="Courier New" w:hAnsi="Courier New" w:cs="Courier New" w:hint="default"/>
+      </w:rPr>
+    </w:lvl>
+    <w:lvl w:ilvl="2" w:tplc="040A0005" w:tentative="1">
+      <w:start w:val="1"/>
+      <w:numFmt w:val="bullet"/>
+      <w:lvlText w:val=""/>
+      <w:lvlJc w:val="left"/>
+      <w:pPr>
+        <w:ind w:left="2880" w:hanging="360"/>
+      </w:pPr>
+      <w:rPr>
+        <w:rFonts w:ascii="Wingdings" w:hAnsi="Wingdings" w:hint="default"/>
+      </w:rPr>
+    </w:lvl>
+    <w:lvl w:ilvl="3" w:tplc="040A0001" w:tentative="1">
+      <w:start w:val="1"/>
+      <w:numFmt w:val="bullet"/>
+      <w:lvlText w:val=""/>
+      <w:lvlJc w:val="left"/>
+      <w:pPr>
+        <w:ind w:left="3600" w:hanging="360"/>
+      </w:pPr>
+      <w:rPr>
+        <w:rFonts w:ascii="Symbol" w:hAnsi="Symbol" w:hint="default"/>
+      </w:rPr>
+    </w:lvl>
+    <w:lvl w:ilvl="4" w:tplc="040A0003" w:tentative="1">
+      <w:start w:val="1"/>
+      <w:numFmt w:val="bullet"/>
+      <w:lvlText w:val="o"/>
+      <w:lvlJc w:val="left"/>
+      <w:pPr>
+        <w:ind w:left="4320" w:hanging="360"/>
+      </w:pPr>
+      <w:rPr>
+        <w:rFonts w:ascii="Courier New" w:hAnsi="Courier New" w:cs="Courier New" w:hint="default"/>
+      </w:rPr>
+    </w:lvl>
+    <w:lvl w:ilvl="5" w:tplc="040A0005" w:tentative="1">
+      <w:start w:val="1"/>
+      <w:numFmt w:val="bullet"/>
+      <w:lvlText w:val=""/>
+      <w:lvlJc w:val="left"/>
+      <w:pPr>
+        <w:ind w:left="5040" w:hanging="360"/>
+      </w:pPr>
+      <w:rPr>
+        <w:rFonts w:ascii="Wingdings" w:hAnsi="Wingdings" w:hint="default"/>
+      </w:rPr>
+    </w:lvl>
+    <w:lvl w:ilvl="6" w:tplc="040A0001" w:tentative="1">
+      <w:start w:val="1"/>
+      <w:numFmt w:val="bullet"/>
+      <w:lvlText w:val=""/>
+      <w:lvlJc w:val="left"/>
+      <w:pPr>
+        <w:ind w:left="5760" w:hanging="360"/>
+      </w:pPr>
+      <w:rPr>
+        <w:rFonts w:ascii="Symbol" w:hAnsi="Symbol" w:hint="default"/>
+      </w:rPr>
+    </w:lvl>
+    <w:lvl w:ilvl="7" w:tplc="040A0003" w:tentative="1">
+      <w:start w:val="1"/>
+      <w:numFmt w:val="bullet"/>
+      <w:lvlText w:val="o"/>
+      <w:lvlJc w:val="left"/>
+      <w:pPr>
+        <w:ind w:left="6480" w:hanging="360"/>
+      </w:pPr>
+      <w:rPr>
+        <w:rFonts w:ascii="Courier New" w:hAnsi="Courier New" w:cs="Courier New" w:hint="default"/>
+      </w:rPr>
+    </w:lvl>
+    <w:lvl w:ilvl="8" w:tplc="040A0005" w:tentative="1">
+      <w:start w:val="1"/>
+      <w:numFmt w:val="bullet"/>
+      <w:lvlText w:val=""/>
+      <w:lvlJc w:val="left"/>
+      <w:pPr>
+        <w:ind w:left="7200" w:hanging="360"/>
+      </w:pPr>
+      <w:rPr>
+        <w:rFonts w:ascii="Wingdings" w:hAnsi="Wingdings" w:hint="default"/>
+      </w:rPr>
+    </w:lvl>
+  </w:abstractNum>
+  <w:abstractNum w:abstractNumId="12">
+    <w:nsid w:val="69C62825"/>
+    <w:multiLevelType w:val="hybridMultilevel"/>
+    <w:tmpl w:val="3D66E784"/>
+    <w:lvl w:ilvl="0" w:tplc="9416A6E6">
+      <w:start w:val="2"/>
+      <w:numFmt w:val="bullet"/>
+      <w:lvlText w:val="-"/>
+      <w:lvlJc w:val="left"/>
+      <w:pPr>
+        <w:ind w:left="1776" w:hanging="360"/>
+      </w:pPr>
+      <w:rPr>
+        <w:rFonts w:ascii="Baskerville" w:eastAsia="Adobe Ming Std L" w:hAnsi="Baskerville" w:cstheme="minorBidi" w:hint="default"/>
+      </w:rPr>
+    </w:lvl>
+    <w:lvl w:ilvl="1" w:tplc="040A0003" w:tentative="1">
+      <w:start w:val="1"/>
+      <w:numFmt w:val="bullet"/>
+      <w:lvlText w:val="o"/>
+      <w:lvlJc w:val="left"/>
+      <w:pPr>
+        <w:ind w:left="2496" w:hanging="360"/>
+      </w:pPr>
+      <w:rPr>
+        <w:rFonts w:ascii="Courier New" w:hAnsi="Courier New" w:cs="Courier New" w:hint="default"/>
+      </w:rPr>
+    </w:lvl>
+    <w:lvl w:ilvl="2" w:tplc="040A0005" w:tentative="1">
+      <w:start w:val="1"/>
+      <w:numFmt w:val="bullet"/>
+      <w:lvlText w:val=""/>
+      <w:lvlJc w:val="left"/>
+      <w:pPr>
+        <w:ind w:left="3216" w:hanging="360"/>
+      </w:pPr>
+      <w:rPr>
+        <w:rFonts w:ascii="Wingdings" w:hAnsi="Wingdings" w:hint="default"/>
+      </w:rPr>
+    </w:lvl>
+    <w:lvl w:ilvl="3" w:tplc="040A0001" w:tentative="1">
+      <w:start w:val="1"/>
+      <w:numFmt w:val="bullet"/>
+      <w:lvlText w:val=""/>
+      <w:lvlJc w:val="left"/>
+      <w:pPr>
+        <w:ind w:left="3936" w:hanging="360"/>
+      </w:pPr>
+      <w:rPr>
+        <w:rFonts w:ascii="Symbol" w:hAnsi="Symbol" w:hint="default"/>
+      </w:rPr>
+    </w:lvl>
+    <w:lvl w:ilvl="4" w:tplc="040A0003" w:tentative="1">
+      <w:start w:val="1"/>
+      <w:numFmt w:val="bullet"/>
+      <w:lvlText w:val="o"/>
+      <w:lvlJc w:val="left"/>
+      <w:pPr>
+        <w:ind w:left="4656" w:hanging="360"/>
+      </w:pPr>
+      <w:rPr>
+        <w:rFonts w:ascii="Courier New" w:hAnsi="Courier New" w:cs="Courier New" w:hint="default"/>
+      </w:rPr>
+    </w:lvl>
+    <w:lvl w:ilvl="5" w:tplc="040A0005" w:tentative="1">
+      <w:start w:val="1"/>
+      <w:numFmt w:val="bullet"/>
+      <w:lvlText w:val=""/>
+      <w:lvlJc w:val="left"/>
+      <w:pPr>
+        <w:ind w:left="5376" w:hanging="360"/>
+      </w:pPr>
+      <w:rPr>
+        <w:rFonts w:ascii="Wingdings" w:hAnsi="Wingdings" w:hint="default"/>
+      </w:rPr>
+    </w:lvl>
+    <w:lvl w:ilvl="6" w:tplc="040A0001" w:tentative="1">
+      <w:start w:val="1"/>
+      <w:numFmt w:val="bullet"/>
+      <w:lvlText w:val=""/>
+      <w:lvlJc w:val="left"/>
+      <w:pPr>
+        <w:ind w:left="6096" w:hanging="360"/>
+      </w:pPr>
+      <w:rPr>
+        <w:rFonts w:ascii="Symbol" w:hAnsi="Symbol" w:hint="default"/>
+      </w:rPr>
+    </w:lvl>
+    <w:lvl w:ilvl="7" w:tplc="040A0003" w:tentative="1">
+      <w:start w:val="1"/>
+      <w:numFmt w:val="bullet"/>
+      <w:lvlText w:val="o"/>
+      <w:lvlJc w:val="left"/>
+      <w:pPr>
+        <w:ind w:left="6816" w:hanging="360"/>
+      </w:pPr>
+      <w:rPr>
+        <w:rFonts w:ascii="Courier New" w:hAnsi="Courier New" w:cs="Courier New" w:hint="default"/>
+      </w:rPr>
+    </w:lvl>
+    <w:lvl w:ilvl="8" w:tplc="040A0005" w:tentative="1">
+      <w:start w:val="1"/>
+      <w:numFmt w:val="bullet"/>
+      <w:lvlText w:val=""/>
+      <w:lvlJc w:val="left"/>
+      <w:pPr>
+        <w:ind w:left="7536" w:hanging="360"/>
+      </w:pPr>
+      <w:rPr>
+        <w:rFonts w:ascii="Wingdings" w:hAnsi="Wingdings" w:hint="default"/>
+      </w:rPr>
+    </w:lvl>
+  </w:abstractNum>
+  <w:abstractNum w:abstractNumId="13">
+    <w:nsid w:val="6D535B21"/>
+    <w:multiLevelType w:val="hybridMultilevel"/>
+    <w:tmpl w:val="7D3CD35C"/>
+    <w:lvl w:ilvl="0" w:tplc="3BBE7212">
+      <w:numFmt w:val="bullet"/>
+      <w:lvlText w:val="-"/>
+      <w:lvlJc w:val="left"/>
+      <w:pPr>
+        <w:ind w:left="1080" w:hanging="360"/>
+      </w:pPr>
+      <w:rPr>
+        <w:rFonts w:ascii="Baskerville" w:eastAsia="Adobe Ming Std L" w:hAnsi="Baskerville" w:cstheme="minorBidi" w:hint="default"/>
+      </w:rPr>
+    </w:lvl>
+    <w:lvl w:ilvl="1" w:tplc="040A0003" w:tentative="1">
+      <w:start w:val="1"/>
+      <w:numFmt w:val="bullet"/>
+      <w:lvlText w:val="o"/>
+      <w:lvlJc w:val="left"/>
+      <w:pPr>
+        <w:ind w:left="1800" w:hanging="360"/>
+      </w:pPr>
+      <w:rPr>
+        <w:rFonts w:ascii="Courier New" w:hAnsi="Courier New" w:cs="Courier New" w:hint="default"/>
+      </w:rPr>
+    </w:lvl>
+    <w:lvl w:ilvl="2" w:tplc="040A0005" w:tentative="1">
+      <w:start w:val="1"/>
+      <w:numFmt w:val="bullet"/>
+      <w:lvlText w:val=""/>
+      <w:lvlJc w:val="left"/>
+      <w:pPr>
+        <w:ind w:left="2520" w:hanging="360"/>
+      </w:pPr>
+      <w:rPr>
+        <w:rFonts w:ascii="Wingdings" w:hAnsi="Wingdings" w:hint="default"/>
+      </w:rPr>
+    </w:lvl>
+    <w:lvl w:ilvl="3" w:tplc="040A0001" w:tentative="1">
+      <w:start w:val="1"/>
+      <w:numFmt w:val="bullet"/>
+      <w:lvlText w:val=""/>
+      <w:lvlJc w:val="left"/>
+      <w:pPr>
+        <w:ind w:left="3240" w:hanging="360"/>
+      </w:pPr>
+      <w:rPr>
+        <w:rFonts w:ascii="Symbol" w:hAnsi="Symbol" w:hint="default"/>
+      </w:rPr>
+    </w:lvl>
+    <w:lvl w:ilvl="4" w:tplc="040A0003" w:tentative="1">
+      <w:start w:val="1"/>
+      <w:numFmt w:val="bullet"/>
+      <w:lvlText w:val="o"/>
+      <w:lvlJc w:val="left"/>
+      <w:pPr>
+        <w:ind w:left="3960" w:hanging="360"/>
+      </w:pPr>
+      <w:rPr>
+        <w:rFonts w:ascii="Courier New" w:hAnsi="Courier New" w:cs="Courier New" w:hint="default"/>
+      </w:rPr>
+    </w:lvl>
+    <w:lvl w:ilvl="5" w:tplc="040A0005" w:tentative="1">
+      <w:start w:val="1"/>
+      <w:numFmt w:val="bullet"/>
+      <w:lvlText w:val=""/>
+      <w:lvlJc w:val="left"/>
+      <w:pPr>
+        <w:ind w:left="4680" w:hanging="360"/>
+      </w:pPr>
+      <w:rPr>
+        <w:rFonts w:ascii="Wingdings" w:hAnsi="Wingdings" w:hint="default"/>
+      </w:rPr>
+    </w:lvl>
+    <w:lvl w:ilvl="6" w:tplc="040A0001" w:tentative="1">
+      <w:start w:val="1"/>
+      <w:numFmt w:val="bullet"/>
+      <w:lvlText w:val=""/>
+      <w:lvlJc w:val="left"/>
+      <w:pPr>
+        <w:ind w:left="5400" w:hanging="360"/>
+      </w:pPr>
+      <w:rPr>
+        <w:rFonts w:ascii="Symbol" w:hAnsi="Symbol" w:hint="default"/>
+      </w:rPr>
+    </w:lvl>
+    <w:lvl w:ilvl="7" w:tplc="040A0003" w:tentative="1">
+      <w:start w:val="1"/>
+      <w:numFmt w:val="bullet"/>
+      <w:lvlText w:val="o"/>
+      <w:lvlJc w:val="left"/>
+      <w:pPr>
+        <w:ind w:left="6120" w:hanging="360"/>
+      </w:pPr>
+      <w:rPr>
+        <w:rFonts w:ascii="Courier New" w:hAnsi="Courier New" w:cs="Courier New" w:hint="default"/>
+      </w:rPr>
+    </w:lvl>
+    <w:lvl w:ilvl="8" w:tplc="040A0005" w:tentative="1">
+      <w:start w:val="1"/>
+      <w:numFmt w:val="bullet"/>
+      <w:lvlText w:val=""/>
+      <w:lvlJc w:val="left"/>
+      <w:pPr>
+        <w:ind w:left="6840" w:hanging="360"/>
+      </w:pPr>
+      <w:rPr>
+        <w:rFonts w:ascii="Wingdings" w:hAnsi="Wingdings" w:hint="default"/>
+      </w:rPr>
+    </w:lvl>
+  </w:abstractNum>
   <w:num w:numId="1">
+    <w:abstractNumId w:val="8"/>
+  </w:num>
+  <w:num w:numId="2">
+    <w:abstractNumId w:val="7"/>
+  </w:num>
+  <w:num w:numId="3">
+    <w:abstractNumId w:val="5"/>
+  </w:num>
+  <w:num w:numId="4">
+    <w:abstractNumId w:val="13"/>
+  </w:num>
+  <w:num w:numId="5">
+    <w:abstractNumId w:val="0"/>
+  </w:num>
+  <w:num w:numId="6">
+    <w:abstractNumId w:val="9"/>
+  </w:num>
+  <w:num w:numId="7">
+    <w:abstractNumId w:val="4"/>
+  </w:num>
+  <w:num w:numId="8">
+    <w:abstractNumId w:val="10"/>
+  </w:num>
+  <w:num w:numId="9">
     <w:abstractNumId w:val="2"/>
   </w:num>
-  <w:num w:numId="2">
+  <w:num w:numId="10">
+    <w:abstractNumId w:val="11"/>
+  </w:num>
+  <w:num w:numId="11">
+    <w:abstractNumId w:val="6"/>
+  </w:num>
+  <w:num w:numId="12">
+    <w:abstractNumId w:val="3"/>
+  </w:num>
+  <w:num w:numId="13">
+    <w:abstractNumId w:val="12"/>
+  </w:num>
+  <w:num w:numId="14">
     <w:abstractNumId w:val="1"/>
-  </w:num>
-  <w:num w:numId="3">
-    <w:abstractNumId w:val="0"/>
   </w:num>
 </w:numbering>
 </file>
@@ -2068,588 +5188,6 @@
         <w:sz w:val="22"/>
         <w:szCs w:val="22"/>
         <w:lang w:val="es-ES" w:eastAsia="en-US" w:bidi="ar-SA"/>
-      </w:rPr>
-    </w:rPrDefault>
-    <w:pPrDefault>
-      <w:pPr>
-        <w:spacing w:after="160" w:line="259" w:lineRule="auto"/>
-      </w:pPr>
-    </w:pPrDefault>
-  </w:docDefaults>
-  <w:latentStyles w:defLockedState="0" w:defUIPriority="99" w:defSemiHidden="0" w:defUnhideWhenUsed="0" w:defQFormat="0" w:count="380">
-    <w:lsdException w:name="Normal" w:uiPriority="0" w:qFormat="1"/>
-    <w:lsdException w:name="heading 1" w:uiPriority="9" w:qFormat="1"/>
-    <w:lsdException w:name="heading 2" w:semiHidden="1" w:uiPriority="9" w:unhideWhenUsed="1" w:qFormat="1"/>
-    <w:lsdException w:name="heading 3" w:semiHidden="1" w:uiPriority="9" w:unhideWhenUsed="1" w:qFormat="1"/>
-    <w:lsdException w:name="heading 4" w:semiHidden="1" w:uiPriority="9" w:unhideWhenUsed="1" w:qFormat="1"/>
-    <w:lsdException w:name="heading 5" w:semiHidden="1" w:uiPriority="9" w:unhideWhenUsed="1" w:qFormat="1"/>
-    <w:lsdException w:name="heading 6" w:semiHidden="1" w:uiPriority="9" w:unhideWhenUsed="1" w:qFormat="1"/>
-    <w:lsdException w:name="heading 7" w:semiHidden="1" w:uiPriority="9" w:unhideWhenUsed="1" w:qFormat="1"/>
-    <w:lsdException w:name="heading 8" w:semiHidden="1" w:uiPriority="9" w:unhideWhenUsed="1" w:qFormat="1"/>
-    <w:lsdException w:name="heading 9" w:semiHidden="1" w:uiPriority="9" w:unhideWhenUsed="1" w:qFormat="1"/>
-    <w:lsdException w:name="index 1" w:semiHidden="1" w:unhideWhenUsed="1"/>
-    <w:lsdException w:name="index 2" w:semiHidden="1" w:unhideWhenUsed="1"/>
-    <w:lsdException w:name="index 3" w:semiHidden="1" w:unhideWhenUsed="1"/>
-    <w:lsdException w:name="index 4" w:semiHidden="1" w:unhideWhenUsed="1"/>
-    <w:lsdException w:name="index 5" w:semiHidden="1" w:unhideWhenUsed="1"/>
-    <w:lsdException w:name="index 6" w:semiHidden="1" w:unhideWhenUsed="1"/>
-    <w:lsdException w:name="index 7" w:semiHidden="1" w:unhideWhenUsed="1"/>
-    <w:lsdException w:name="index 8" w:semiHidden="1" w:unhideWhenUsed="1"/>
-    <w:lsdException w:name="index 9" w:semiHidden="1" w:unhideWhenUsed="1"/>
-    <w:lsdException w:name="toc 1" w:semiHidden="1" w:uiPriority="39" w:unhideWhenUsed="1"/>
-    <w:lsdException w:name="toc 2" w:semiHidden="1" w:uiPriority="39" w:unhideWhenUsed="1"/>
-    <w:lsdException w:name="toc 3" w:semiHidden="1" w:uiPriority="39" w:unhideWhenUsed="1"/>
-    <w:lsdException w:name="toc 4" w:semiHidden="1" w:uiPriority="39" w:unhideWhenUsed="1"/>
-    <w:lsdException w:name="toc 5" w:semiHidden="1" w:uiPriority="39" w:unhideWhenUsed="1"/>
-    <w:lsdException w:name="toc 6" w:semiHidden="1" w:uiPriority="39" w:unhideWhenUsed="1"/>
-    <w:lsdException w:name="toc 7" w:semiHidden="1" w:uiPriority="39" w:unhideWhenUsed="1"/>
-    <w:lsdException w:name="toc 8" w:semiHidden="1" w:uiPriority="39" w:unhideWhenUsed="1"/>
-    <w:lsdException w:name="toc 9" w:semiHidden="1" w:uiPriority="39" w:unhideWhenUsed="1"/>
-    <w:lsdException w:name="Normal Indent" w:semiHidden="1" w:unhideWhenUsed="1"/>
-    <w:lsdException w:name="footnote text" w:semiHidden="1" w:unhideWhenUsed="1"/>
-    <w:lsdException w:name="annotation text" w:semiHidden="1" w:unhideWhenUsed="1"/>
-    <w:lsdException w:name="header" w:semiHidden="1" w:unhideWhenUsed="1"/>
-    <w:lsdException w:name="footer" w:semiHidden="1" w:unhideWhenUsed="1"/>
-    <w:lsdException w:name="index heading" w:semiHidden="1" w:unhideWhenUsed="1"/>
-    <w:lsdException w:name="caption" w:semiHidden="1" w:uiPriority="35" w:unhideWhenUsed="1" w:qFormat="1"/>
-    <w:lsdException w:name="table of figures" w:semiHidden="1" w:unhideWhenUsed="1"/>
-    <w:lsdException w:name="envelope address" w:semiHidden="1" w:unhideWhenUsed="1"/>
-    <w:lsdException w:name="envelope return" w:semiHidden="1" w:unhideWhenUsed="1"/>
-    <w:lsdException w:name="footnote reference" w:semiHidden="1" w:unhideWhenUsed="1"/>
-    <w:lsdException w:name="annotation reference" w:semiHidden="1" w:unhideWhenUsed="1"/>
-    <w:lsdException w:name="line number" w:semiHidden="1" w:unhideWhenUsed="1"/>
-    <w:lsdException w:name="page number" w:semiHidden="1" w:unhideWhenUsed="1"/>
-    <w:lsdException w:name="endnote reference" w:semiHidden="1" w:unhideWhenUsed="1"/>
-    <w:lsdException w:name="endnote text" w:semiHidden="1" w:unhideWhenUsed="1"/>
-    <w:lsdException w:name="table of authorities" w:semiHidden="1" w:unhideWhenUsed="1"/>
-    <w:lsdException w:name="macro" w:semiHidden="1" w:unhideWhenUsed="1"/>
-    <w:lsdException w:name="toa heading" w:semiHidden="1" w:unhideWhenUsed="1"/>
-    <w:lsdException w:name="List" w:semiHidden="1" w:unhideWhenUsed="1"/>
-    <w:lsdException w:name="List Bullet" w:semiHidden="1" w:unhideWhenUsed="1"/>
-    <w:lsdException w:name="List Number" w:semiHidden="1" w:unhideWhenUsed="1"/>
-    <w:lsdException w:name="List 2" w:semiHidden="1" w:unhideWhenUsed="1"/>
-    <w:lsdException w:name="List 3" w:semiHidden="1" w:unhideWhenUsed="1"/>
-    <w:lsdException w:name="List 4" w:semiHidden="1" w:unhideWhenUsed="1"/>
-    <w:lsdException w:name="List 5" w:semiHidden="1" w:unhideWhenUsed="1"/>
-    <w:lsdException w:name="List Bullet 2" w:semiHidden="1" w:unhideWhenUsed="1"/>
-    <w:lsdException w:name="List Bullet 3" w:semiHidden="1" w:unhideWhenUsed="1"/>
-    <w:lsdException w:name="List Bullet 4" w:semiHidden="1" w:unhideWhenUsed="1"/>
-    <w:lsdException w:name="List Bullet 5" w:semiHidden="1" w:unhideWhenUsed="1"/>
-    <w:lsdException w:name="List Number 2" w:semiHidden="1" w:unhideWhenUsed="1"/>
-    <w:lsdException w:name="List Number 3" w:semiHidden="1" w:unhideWhenUsed="1"/>
-    <w:lsdException w:name="List Number 4" w:semiHidden="1" w:unhideWhenUsed="1"/>
-    <w:lsdException w:name="List Number 5" w:semiHidden="1" w:unhideWhenUsed="1"/>
-    <w:lsdException w:name="Title" w:uiPriority="10" w:qFormat="1"/>
-    <w:lsdException w:name="Closing" w:semiHidden="1" w:unhideWhenUsed="1"/>
-    <w:lsdException w:name="Signature" w:semiHidden="1" w:unhideWhenUsed="1"/>
-    <w:lsdException w:name="Default Paragraph Font" w:semiHidden="1" w:uiPriority="1" w:unhideWhenUsed="1"/>
-    <w:lsdException w:name="Body Text" w:semiHidden="1" w:unhideWhenUsed="1"/>
-    <w:lsdException w:name="Body Text Indent" w:semiHidden="1" w:unhideWhenUsed="1"/>
-    <w:lsdException w:name="List Continue" w:semiHidden="1" w:unhideWhenUsed="1"/>
-    <w:lsdException w:name="List Continue 2" w:semiHidden="1" w:unhideWhenUsed="1"/>
-    <w:lsdException w:name="List Continue 3" w:semiHidden="1" w:unhideWhenUsed="1"/>
-    <w:lsdException w:name="List Continue 4" w:semiHidden="1" w:unhideWhenUsed="1"/>
-    <w:lsdException w:name="List Continue 5" w:semiHidden="1" w:unhideWhenUsed="1"/>
-    <w:lsdException w:name="Message Header" w:semiHidden="1" w:unhideWhenUsed="1"/>
-    <w:lsdException w:name="Subtitle" w:uiPriority="11" w:qFormat="1"/>
-    <w:lsdException w:name="Salutation" w:semiHidden="1" w:unhideWhenUsed="1"/>
-    <w:lsdException w:name="Date" w:semiHidden="1" w:unhideWhenUsed="1"/>
-    <w:lsdException w:name="Body Text First Indent" w:semiHidden="1" w:unhideWhenUsed="1"/>
-    <w:lsdException w:name="Body Text First Indent 2" w:semiHidden="1" w:unhideWhenUsed="1"/>
-    <w:lsdException w:name="Note Heading" w:semiHidden="1" w:unhideWhenUsed="1"/>
-    <w:lsdException w:name="Body Text 2" w:semiHidden="1" w:unhideWhenUsed="1"/>
-    <w:lsdException w:name="Body Text 3" w:semiHidden="1" w:unhideWhenUsed="1"/>
-    <w:lsdException w:name="Body Text Indent 2" w:semiHidden="1" w:unhideWhenUsed="1"/>
-    <w:lsdException w:name="Body Text Indent 3" w:semiHidden="1" w:unhideWhenUsed="1"/>
-    <w:lsdException w:name="Block Text" w:semiHidden="1" w:unhideWhenUsed="1"/>
-    <w:lsdException w:name="Hyperlink" w:semiHidden="1" w:unhideWhenUsed="1"/>
-    <w:lsdException w:name="FollowedHyperlink" w:semiHidden="1" w:unhideWhenUsed="1"/>
-    <w:lsdException w:name="Strong" w:uiPriority="22" w:qFormat="1"/>
-    <w:lsdException w:name="Emphasis" w:uiPriority="20" w:qFormat="1"/>
-    <w:lsdException w:name="Document Map" w:semiHidden="1" w:unhideWhenUsed="1"/>
-    <w:lsdException w:name="Plain Text" w:semiHidden="1" w:unhideWhenUsed="1"/>
-    <w:lsdException w:name="E-mail Signature" w:semiHidden="1" w:unhideWhenUsed="1"/>
-    <w:lsdException w:name="HTML Top of Form" w:semiHidden="1" w:unhideWhenUsed="1"/>
-    <w:lsdException w:name="HTML Bottom of Form" w:semiHidden="1" w:unhideWhenUsed="1"/>
-    <w:lsdException w:name="Normal (Web)" w:semiHidden="1" w:unhideWhenUsed="1"/>
-    <w:lsdException w:name="HTML Acronym" w:semiHidden="1" w:unhideWhenUsed="1"/>
-    <w:lsdException w:name="HTML Address" w:semiHidden="1" w:unhideWhenUsed="1"/>
-    <w:lsdException w:name="HTML Cite" w:semiHidden="1" w:unhideWhenUsed="1"/>
-    <w:lsdException w:name="HTML Code" w:semiHidden="1" w:unhideWhenUsed="1"/>
-    <w:lsdException w:name="HTML Definition" w:semiHidden="1" w:unhideWhenUsed="1"/>
-    <w:lsdException w:name="HTML Keyboard" w:semiHidden="1" w:unhideWhenUsed="1"/>
-    <w:lsdException w:name="HTML Preformatted" w:semiHidden="1" w:unhideWhenUsed="1"/>
-    <w:lsdException w:name="HTML Sample" w:semiHidden="1" w:unhideWhenUsed="1"/>
-    <w:lsdException w:name="HTML Typewriter" w:semiHidden="1" w:unhideWhenUsed="1"/>
-    <w:lsdException w:name="HTML Variable" w:semiHidden="1" w:unhideWhenUsed="1"/>
-    <w:lsdException w:name="Normal Table" w:semiHidden="1" w:unhideWhenUsed="1"/>
-    <w:lsdException w:name="annotation subject" w:semiHidden="1" w:unhideWhenUsed="1"/>
-    <w:lsdException w:name="No List" w:semiHidden="1" w:unhideWhenUsed="1"/>
-    <w:lsdException w:name="Outline List 1" w:semiHidden="1" w:unhideWhenUsed="1"/>
-    <w:lsdException w:name="Outline List 2" w:semiHidden="1" w:unhideWhenUsed="1"/>
-    <w:lsdException w:name="Outline List 3" w:semiHidden="1" w:unhideWhenUsed="1"/>
-    <w:lsdException w:name="Table Simple 1" w:semiHidden="1" w:unhideWhenUsed="1"/>
-    <w:lsdException w:name="Table Simple 2" w:semiHidden="1" w:unhideWhenUsed="1"/>
-    <w:lsdException w:name="Table Simple 3" w:semiHidden="1" w:unhideWhenUsed="1"/>
-    <w:lsdException w:name="Table Classic 1" w:semiHidden="1" w:unhideWhenUsed="1"/>
-    <w:lsdException w:name="Table Classic 2" w:semiHidden="1" w:unhideWhenUsed="1"/>
-    <w:lsdException w:name="Table Classic 3" w:semiHidden="1" w:unhideWhenUsed="1"/>
-    <w:lsdException w:name="Table Classic 4" w:semiHidden="1" w:unhideWhenUsed="1"/>
-    <w:lsdException w:name="Table Colorful 1" w:semiHidden="1" w:unhideWhenUsed="1"/>
-    <w:lsdException w:name="Table Colorful 2" w:semiHidden="1" w:unhideWhenUsed="1"/>
-    <w:lsdException w:name="Table Colorful 3" w:semiHidden="1" w:unhideWhenUsed="1"/>
-    <w:lsdException w:name="Table Columns 1" w:semiHidden="1" w:unhideWhenUsed="1"/>
-    <w:lsdException w:name="Table Columns 2" w:semiHidden="1" w:unhideWhenUsed="1"/>
-    <w:lsdException w:name="Table Columns 3" w:semiHidden="1" w:unhideWhenUsed="1"/>
-    <w:lsdException w:name="Table Columns 4" w:semiHidden="1" w:unhideWhenUsed="1"/>
-    <w:lsdException w:name="Table Columns 5" w:semiHidden="1" w:unhideWhenUsed="1"/>
-    <w:lsdException w:name="Table Grid 1" w:semiHidden="1" w:unhideWhenUsed="1"/>
-    <w:lsdException w:name="Table Grid 2" w:semiHidden="1" w:unhideWhenUsed="1"/>
-    <w:lsdException w:name="Table Grid 3" w:semiHidden="1" w:unhideWhenUsed="1"/>
-    <w:lsdException w:name="Table Grid 4" w:semiHidden="1" w:unhideWhenUsed="1"/>
-    <w:lsdException w:name="Table Grid 5" w:semiHidden="1" w:unhideWhenUsed="1"/>
-    <w:lsdException w:name="Table Grid 6" w:semiHidden="1" w:unhideWhenUsed="1"/>
-    <w:lsdException w:name="Table Grid 7" w:semiHidden="1" w:unhideWhenUsed="1"/>
-    <w:lsdException w:name="Table Grid 8" w:semiHidden="1" w:unhideWhenUsed="1"/>
-    <w:lsdException w:name="Table List 1" w:semiHidden="1" w:unhideWhenUsed="1"/>
-    <w:lsdException w:name="Table List 2" w:semiHidden="1" w:unhideWhenUsed="1"/>
-    <w:lsdException w:name="Table List 3" w:semiHidden="1" w:unhideWhenUsed="1"/>
-    <w:lsdException w:name="Table List 4" w:semiHidden="1" w:unhideWhenUsed="1"/>
-    <w:lsdException w:name="Table List 5" w:semiHidden="1" w:unhideWhenUsed="1"/>
-    <w:lsdException w:name="Table List 6" w:semiHidden="1" w:unhideWhenUsed="1"/>
-    <w:lsdException w:name="Table List 7" w:semiHidden="1" w:unhideWhenUsed="1"/>
-    <w:lsdException w:name="Table List 8" w:semiHidden="1" w:unhideWhenUsed="1"/>
-    <w:lsdException w:name="Table 3D effects 1" w:semiHidden="1" w:unhideWhenUsed="1"/>
-    <w:lsdException w:name="Table 3D effects 2" w:semiHidden="1" w:unhideWhenUsed="1"/>
-    <w:lsdException w:name="Table 3D effects 3" w:semiHidden="1" w:unhideWhenUsed="1"/>
-    <w:lsdException w:name="Table Contemporary" w:semiHidden="1" w:unhideWhenUsed="1"/>
-    <w:lsdException w:name="Table Elegant" w:semiHidden="1" w:unhideWhenUsed="1"/>
-    <w:lsdException w:name="Table Professional" w:semiHidden="1" w:unhideWhenUsed="1"/>
-    <w:lsdException w:name="Table Subtle 1" w:semiHidden="1" w:unhideWhenUsed="1"/>
-    <w:lsdException w:name="Table Subtle 2" w:semiHidden="1" w:unhideWhenUsed="1"/>
-    <w:lsdException w:name="Table Web 1" w:semiHidden="1" w:unhideWhenUsed="1"/>
-    <w:lsdException w:name="Table Web 2" w:semiHidden="1" w:unhideWhenUsed="1"/>
-    <w:lsdException w:name="Table Web 3" w:semiHidden="1" w:unhideWhenUsed="1"/>
-    <w:lsdException w:name="Balloon Text" w:semiHidden="1" w:unhideWhenUsed="1"/>
-    <w:lsdException w:name="Table Grid" w:uiPriority="39"/>
-    <w:lsdException w:name="Table Theme" w:semiHidden="1" w:unhideWhenUsed="1"/>
-    <w:lsdException w:name="Placeholder Text" w:semiHidden="1"/>
-    <w:lsdException w:name="No Spacing" w:uiPriority="1" w:qFormat="1"/>
-    <w:lsdException w:name="Light Shading" w:uiPriority="60"/>
-    <w:lsdException w:name="Light List" w:uiPriority="61"/>
-    <w:lsdException w:name="Light Grid" w:uiPriority="62"/>
-    <w:lsdException w:name="Medium Shading 1" w:uiPriority="63"/>
-    <w:lsdException w:name="Medium Shading 2" w:uiPriority="64"/>
-    <w:lsdException w:name="Medium List 1" w:uiPriority="65"/>
-    <w:lsdException w:name="Medium List 2" w:uiPriority="66"/>
-    <w:lsdException w:name="Medium Grid 1" w:uiPriority="67"/>
-    <w:lsdException w:name="Medium Grid 2" w:uiPriority="68"/>
-    <w:lsdException w:name="Medium Grid 3" w:uiPriority="69"/>
-    <w:lsdException w:name="Dark List" w:uiPriority="70"/>
-    <w:lsdException w:name="Colorful Shading" w:uiPriority="71"/>
-    <w:lsdException w:name="Colorful List" w:uiPriority="72"/>
-    <w:lsdException w:name="Colorful Grid" w:uiPriority="73"/>
-    <w:lsdException w:name="Light Shading Accent 1" w:uiPriority="60"/>
-    <w:lsdException w:name="Light List Accent 1" w:uiPriority="61"/>
-    <w:lsdException w:name="Light Grid Accent 1" w:uiPriority="62"/>
-    <w:lsdException w:name="Medium Shading 1 Accent 1" w:uiPriority="63"/>
-    <w:lsdException w:name="Medium Shading 2 Accent 1" w:uiPriority="64"/>
-    <w:lsdException w:name="Medium List 1 Accent 1" w:uiPriority="65"/>
-    <w:lsdException w:name="Revision" w:semiHidden="1"/>
-    <w:lsdException w:name="List Paragraph" w:uiPriority="34" w:qFormat="1"/>
-    <w:lsdException w:name="Quote" w:uiPriority="29" w:qFormat="1"/>
-    <w:lsdException w:name="Intense Quote" w:uiPriority="30" w:qFormat="1"/>
-    <w:lsdException w:name="Medium List 2 Accent 1" w:uiPriority="66"/>
-    <w:lsdException w:name="Medium Grid 1 Accent 1" w:uiPriority="67"/>
-    <w:lsdException w:name="Medium Grid 2 Accent 1" w:uiPriority="68"/>
-    <w:lsdException w:name="Medium Grid 3 Accent 1" w:uiPriority="69"/>
-    <w:lsdException w:name="Dark List Accent 1" w:uiPriority="70"/>
-    <w:lsdException w:name="Colorful Shading Accent 1" w:uiPriority="71"/>
-    <w:lsdException w:name="Colorful List Accent 1" w:uiPriority="72"/>
-    <w:lsdException w:name="Colorful Grid Accent 1" w:uiPriority="73"/>
-    <w:lsdException w:name="Light Shading Accent 2" w:uiPriority="60"/>
-    <w:lsdException w:name="Light List Accent 2" w:uiPriority="61"/>
-    <w:lsdException w:name="Light Grid Accent 2" w:uiPriority="62"/>
-    <w:lsdException w:name="Medium Shading 1 Accent 2" w:uiPriority="63"/>
-    <w:lsdException w:name="Medium Shading 2 Accent 2" w:uiPriority="64"/>
-    <w:lsdException w:name="Medium List 1 Accent 2" w:uiPriority="65"/>
-    <w:lsdException w:name="Medium List 2 Accent 2" w:uiPriority="66"/>
-    <w:lsdException w:name="Medium Grid 1 Accent 2" w:uiPriority="67"/>
-    <w:lsdException w:name="Medium Grid 2 Accent 2" w:uiPriority="68"/>
-    <w:lsdException w:name="Medium Grid 3 Accent 2" w:uiPriority="69"/>
-    <w:lsdException w:name="Dark List Accent 2" w:uiPriority="70"/>
-    <w:lsdException w:name="Colorful Shading Accent 2" w:uiPriority="71"/>
-    <w:lsdException w:name="Colorful List Accent 2" w:uiPriority="72"/>
-    <w:lsdException w:name="Colorful Grid Accent 2" w:uiPriority="73"/>
-    <w:lsdException w:name="Light Shading Accent 3" w:uiPriority="60"/>
-    <w:lsdException w:name="Light List Accent 3" w:uiPriority="61"/>
-    <w:lsdException w:name="Light Grid Accent 3" w:uiPriority="62"/>
-    <w:lsdException w:name="Medium Shading 1 Accent 3" w:uiPriority="63"/>
-    <w:lsdException w:name="Medium Shading 2 Accent 3" w:uiPriority="64"/>
-    <w:lsdException w:name="Medium List 1 Accent 3" w:uiPriority="65"/>
-    <w:lsdException w:name="Medium List 2 Accent 3" w:uiPriority="66"/>
-    <w:lsdException w:name="Medium Grid 1 Accent 3" w:uiPriority="67"/>
-    <w:lsdException w:name="Medium Grid 2 Accent 3" w:uiPriority="68"/>
-    <w:lsdException w:name="Medium Grid 3 Accent 3" w:uiPriority="69"/>
-    <w:lsdException w:name="Dark List Accent 3" w:uiPriority="70"/>
-    <w:lsdException w:name="Colorful Shading Accent 3" w:uiPriority="71"/>
-    <w:lsdException w:name="Colorful List Accent 3" w:uiPriority="72"/>
-    <w:lsdException w:name="Colorful Grid Accent 3" w:uiPriority="73"/>
-    <w:lsdException w:name="Light Shading Accent 4" w:uiPriority="60"/>
-    <w:lsdException w:name="Light List Accent 4" w:uiPriority="61"/>
-    <w:lsdException w:name="Light Grid Accent 4" w:uiPriority="62"/>
-    <w:lsdException w:name="Medium Shading 1 Accent 4" w:uiPriority="63"/>
-    <w:lsdException w:name="Medium Shading 2 Accent 4" w:uiPriority="64"/>
-    <w:lsdException w:name="Medium List 1 Accent 4" w:uiPriority="65"/>
-    <w:lsdException w:name="Medium List 2 Accent 4" w:uiPriority="66"/>
-    <w:lsdException w:name="Medium Grid 1 Accent 4" w:uiPriority="67"/>
-    <w:lsdException w:name="Medium Grid 2 Accent 4" w:uiPriority="68"/>
-    <w:lsdException w:name="Medium Grid 3 Accent 4" w:uiPriority="69"/>
-    <w:lsdException w:name="Dark List Accent 4" w:uiPriority="70"/>
-    <w:lsdException w:name="Colorful Shading Accent 4" w:uiPriority="71"/>
-    <w:lsdException w:name="Colorful List Accent 4" w:uiPriority="72"/>
-    <w:lsdException w:name="Colorful Grid Accent 4" w:uiPriority="73"/>
-    <w:lsdException w:name="Light Shading Accent 5" w:uiPriority="60"/>
-    <w:lsdException w:name="Light List Accent 5" w:uiPriority="61"/>
-    <w:lsdException w:name="Light Grid Accent 5" w:uiPriority="62"/>
-    <w:lsdException w:name="Medium Shading 1 Accent 5" w:uiPriority="63"/>
-    <w:lsdException w:name="Medium Shading 2 Accent 5" w:uiPriority="64"/>
-    <w:lsdException w:name="Medium List 1 Accent 5" w:uiPriority="65"/>
-    <w:lsdException w:name="Medium List 2 Accent 5" w:uiPriority="66"/>
-    <w:lsdException w:name="Medium Grid 1 Accent 5" w:uiPriority="67"/>
-    <w:lsdException w:name="Medium Grid 2 Accent 5" w:uiPriority="68"/>
-    <w:lsdException w:name="Medium Grid 3 Accent 5" w:uiPriority="69"/>
-    <w:lsdException w:name="Dark List Accent 5" w:uiPriority="70"/>
-    <w:lsdException w:name="Colorful Shading Accent 5" w:uiPriority="71"/>
-    <w:lsdException w:name="Colorful List Accent 5" w:uiPriority="72"/>
-    <w:lsdException w:name="Colorful Grid Accent 5" w:uiPriority="73"/>
-    <w:lsdException w:name="Light Shading Accent 6" w:uiPriority="60"/>
-    <w:lsdException w:name="Light List Accent 6" w:uiPriority="61"/>
-    <w:lsdException w:name="Light Grid Accent 6" w:uiPriority="62"/>
-    <w:lsdException w:name="Medium Shading 1 Accent 6" w:uiPriority="63"/>
-    <w:lsdException w:name="Medium Shading 2 Accent 6" w:uiPriority="64"/>
-    <w:lsdException w:name="Medium List 1 Accent 6" w:uiPriority="65"/>
-    <w:lsdException w:name="Medium List 2 Accent 6" w:uiPriority="66"/>
-    <w:lsdException w:name="Medium Grid 1 Accent 6" w:uiPriority="67"/>
-    <w:lsdException w:name="Medium Grid 2 Accent 6" w:uiPriority="68"/>
-    <w:lsdException w:name="Medium Grid 3 Accent 6" w:uiPriority="69"/>
-    <w:lsdException w:name="Dark List Accent 6" w:uiPriority="70"/>
-    <w:lsdException w:name="Colorful Shading Accent 6" w:uiPriority="71"/>
-    <w:lsdException w:name="Colorful List Accent 6" w:uiPriority="72"/>
-    <w:lsdException w:name="Colorful Grid Accent 6" w:uiPriority="73"/>
-    <w:lsdException w:name="Subtle Emphasis" w:uiPriority="19" w:qFormat="1"/>
-    <w:lsdException w:name="Intense Emphasis" w:uiPriority="21" w:qFormat="1"/>
-    <w:lsdException w:name="Subtle Reference" w:uiPriority="31" w:qFormat="1"/>
-    <w:lsdException w:name="Intense Reference" w:uiPriority="32" w:qFormat="1"/>
-    <w:lsdException w:name="Book Title" w:uiPriority="33" w:qFormat="1"/>
-    <w:lsdException w:name="Bibliography" w:semiHidden="1" w:uiPriority="37" w:unhideWhenUsed="1"/>
-    <w:lsdException w:name="TOC Heading" w:semiHidden="1" w:uiPriority="39" w:unhideWhenUsed="1" w:qFormat="1"/>
-    <w:lsdException w:name="Plain Table 1" w:uiPriority="41"/>
-    <w:lsdException w:name="Plain Table 2" w:uiPriority="42"/>
-    <w:lsdException w:name="Plain Table 3" w:uiPriority="43"/>
-    <w:lsdException w:name="Plain Table 4" w:uiPriority="44"/>
-    <w:lsdException w:name="Plain Table 5" w:uiPriority="45"/>
-    <w:lsdException w:name="Grid Table Light" w:uiPriority="40"/>
-    <w:lsdException w:name="Grid Table 1 Light" w:uiPriority="46"/>
-    <w:lsdException w:name="Grid Table 2" w:uiPriority="47"/>
-    <w:lsdException w:name="Grid Table 3" w:uiPriority="48"/>
-    <w:lsdException w:name="Grid Table 4" w:uiPriority="49"/>
-    <w:lsdException w:name="Grid Table 5 Dark" w:uiPriority="50"/>
-    <w:lsdException w:name="Grid Table 6 Colorful" w:uiPriority="51"/>
-    <w:lsdException w:name="Grid Table 7 Colorful" w:uiPriority="52"/>
-    <w:lsdException w:name="Grid Table 1 Light Accent 1" w:uiPriority="46"/>
-    <w:lsdException w:name="Grid Table 2 Accent 1" w:uiPriority="47"/>
-    <w:lsdException w:name="Grid Table 3 Accent 1" w:uiPriority="48"/>
-    <w:lsdException w:name="Grid Table 4 Accent 1" w:uiPriority="49"/>
-    <w:lsdException w:name="Grid Table 5 Dark Accent 1" w:uiPriority="50"/>
-    <w:lsdException w:name="Grid Table 6 Colorful Accent 1" w:uiPriority="51"/>
-    <w:lsdException w:name="Grid Table 7 Colorful Accent 1" w:uiPriority="52"/>
-    <w:lsdException w:name="Grid Table 1 Light Accent 2" w:uiPriority="46"/>
-    <w:lsdException w:name="Grid Table 2 Accent 2" w:uiPriority="47"/>
-    <w:lsdException w:name="Grid Table 3 Accent 2" w:uiPriority="48"/>
-    <w:lsdException w:name="Grid Table 4 Accent 2" w:uiPriority="49"/>
-    <w:lsdException w:name="Grid Table 5 Dark Accent 2" w:uiPriority="50"/>
-    <w:lsdException w:name="Grid Table 6 Colorful Accent 2" w:uiPriority="51"/>
-    <w:lsdException w:name="Grid Table 7 Colorful Accent 2" w:uiPriority="52"/>
-    <w:lsdException w:name="Grid Table 1 Light Accent 3" w:uiPriority="46"/>
-    <w:lsdException w:name="Grid Table 2 Accent 3" w:uiPriority="47"/>
-    <w:lsdException w:name="Grid Table 3 Accent 3" w:uiPriority="48"/>
-    <w:lsdException w:name="Grid Table 4 Accent 3" w:uiPriority="49"/>
-    <w:lsdException w:name="Grid Table 5 Dark Accent 3" w:uiPriority="50"/>
-    <w:lsdException w:name="Grid Table 6 Colorful Accent 3" w:uiPriority="51"/>
-    <w:lsdException w:name="Grid Table 7 Colorful Accent 3" w:uiPriority="52"/>
-    <w:lsdException w:name="Grid Table 1 Light Accent 4" w:uiPriority="46"/>
-    <w:lsdException w:name="Grid Table 2 Accent 4" w:uiPriority="47"/>
-    <w:lsdException w:name="Grid Table 3 Accent 4" w:uiPriority="48"/>
-    <w:lsdException w:name="Grid Table 4 Accent 4" w:uiPriority="49"/>
-    <w:lsdException w:name="Grid Table 5 Dark Accent 4" w:uiPriority="50"/>
-    <w:lsdException w:name="Grid Table 6 Colorful Accent 4" w:uiPriority="51"/>
-    <w:lsdException w:name="Grid Table 7 Colorful Accent 4" w:uiPriority="52"/>
-    <w:lsdException w:name="Grid Table 1 Light Accent 5" w:uiPriority="46"/>
-    <w:lsdException w:name="Grid Table 2 Accent 5" w:uiPriority="47"/>
-    <w:lsdException w:name="Grid Table 3 Accent 5" w:uiPriority="48"/>
-    <w:lsdException w:name="Grid Table 4 Accent 5" w:uiPriority="49"/>
-    <w:lsdException w:name="Grid Table 5 Dark Accent 5" w:uiPriority="50"/>
-    <w:lsdException w:name="Grid Table 6 Colorful Accent 5" w:uiPriority="51"/>
-    <w:lsdException w:name="Grid Table 7 Colorful Accent 5" w:uiPriority="52"/>
-    <w:lsdException w:name="Grid Table 1 Light Accent 6" w:uiPriority="46"/>
-    <w:lsdException w:name="Grid Table 2 Accent 6" w:uiPriority="47"/>
-    <w:lsdException w:name="Grid Table 3 Accent 6" w:uiPriority="48"/>
-    <w:lsdException w:name="Grid Table 4 Accent 6" w:uiPriority="49"/>
-    <w:lsdException w:name="Grid Table 5 Dark Accent 6" w:uiPriority="50"/>
-    <w:lsdException w:name="Grid Table 6 Colorful Accent 6" w:uiPriority="51"/>
-    <w:lsdException w:name="Grid Table 7 Colorful Accent 6" w:uiPriority="52"/>
-    <w:lsdException w:name="List Table 1 Light" w:uiPriority="46"/>
-    <w:lsdException w:name="List Table 2" w:uiPriority="47"/>
-    <w:lsdException w:name="List Table 3" w:uiPriority="48"/>
-    <w:lsdException w:name="List Table 4" w:uiPriority="49"/>
-    <w:lsdException w:name="List Table 5 Dark" w:uiPriority="50"/>
-    <w:lsdException w:name="List Table 6 Colorful" w:uiPriority="51"/>
-    <w:lsdException w:name="List Table 7 Colorful" w:uiPriority="52"/>
-    <w:lsdException w:name="List Table 1 Light Accent 1" w:uiPriority="46"/>
-    <w:lsdException w:name="List Table 2 Accent 1" w:uiPriority="47"/>
-    <w:lsdException w:name="List Table 3 Accent 1" w:uiPriority="48"/>
-    <w:lsdException w:name="List Table 4 Accent 1" w:uiPriority="49"/>
-    <w:lsdException w:name="List Table 5 Dark Accent 1" w:uiPriority="50"/>
-    <w:lsdException w:name="List Table 6 Colorful Accent 1" w:uiPriority="51"/>
-    <w:lsdException w:name="List Table 7 Colorful Accent 1" w:uiPriority="52"/>
-    <w:lsdException w:name="List Table 1 Light Accent 2" w:uiPriority="46"/>
-    <w:lsdException w:name="List Table 2 Accent 2" w:uiPriority="47"/>
-    <w:lsdException w:name="List Table 3 Accent 2" w:uiPriority="48"/>
-    <w:lsdException w:name="List Table 4 Accent 2" w:uiPriority="49"/>
-    <w:lsdException w:name="List Table 5 Dark Accent 2" w:uiPriority="50"/>
-    <w:lsdException w:name="List Table 6 Colorful Accent 2" w:uiPriority="51"/>
-    <w:lsdException w:name="List Table 7 Colorful Accent 2" w:uiPriority="52"/>
-    <w:lsdException w:name="List Table 1 Light Accent 3" w:uiPriority="46"/>
-    <w:lsdException w:name="List Table 2 Accent 3" w:uiPriority="47"/>
-    <w:lsdException w:name="List Table 3 Accent 3" w:uiPriority="48"/>
-    <w:lsdException w:name="List Table 4 Accent 3" w:uiPriority="49"/>
-    <w:lsdException w:name="List Table 5 Dark Accent 3" w:uiPriority="50"/>
-    <w:lsdException w:name="List Table 6 Colorful Accent 3" w:uiPriority="51"/>
-    <w:lsdException w:name="List Table 7 Colorful Accent 3" w:uiPriority="52"/>
-    <w:lsdException w:name="List Table 1 Light Accent 4" w:uiPriority="46"/>
-    <w:lsdException w:name="List Table 2 Accent 4" w:uiPriority="47"/>
-    <w:lsdException w:name="List Table 3 Accent 4" w:uiPriority="48"/>
-    <w:lsdException w:name="List Table 4 Accent 4" w:uiPriority="49"/>
-    <w:lsdException w:name="List Table 5 Dark Accent 4" w:uiPriority="50"/>
-    <w:lsdException w:name="List Table 6 Colorful Accent 4" w:uiPriority="51"/>
-    <w:lsdException w:name="List Table 7 Colorful Accent 4" w:uiPriority="52"/>
-    <w:lsdException w:name="List Table 1 Light Accent 5" w:uiPriority="46"/>
-    <w:lsdException w:name="List Table 2 Accent 5" w:uiPriority="47"/>
-    <w:lsdException w:name="List Table 3 Accent 5" w:uiPriority="48"/>
-    <w:lsdException w:name="List Table 4 Accent 5" w:uiPriority="49"/>
-    <w:lsdException w:name="List Table 5 Dark Accent 5" w:uiPriority="50"/>
-    <w:lsdException w:name="List Table 6 Colorful Accent 5" w:uiPriority="51"/>
-    <w:lsdException w:name="List Table 7 Colorful Accent 5" w:uiPriority="52"/>
-    <w:lsdException w:name="List Table 1 Light Accent 6" w:uiPriority="46"/>
-    <w:lsdException w:name="List Table 2 Accent 6" w:uiPriority="47"/>
-    <w:lsdException w:name="List Table 3 Accent 6" w:uiPriority="48"/>
-    <w:lsdException w:name="List Table 4 Accent 6" w:uiPriority="49"/>
-    <w:lsdException w:name="List Table 5 Dark Accent 6" w:uiPriority="50"/>
-    <w:lsdException w:name="List Table 6 Colorful Accent 6" w:uiPriority="51"/>
-    <w:lsdException w:name="List Table 7 Colorful Accent 6" w:uiPriority="52"/>
-  </w:latentStyles>
-  <w:style w:type="paragraph" w:default="1" w:styleId="Normal">
-    <w:name w:val="Normal"/>
-    <w:qFormat/>
-  </w:style>
-  <w:style w:type="character" w:default="1" w:styleId="Fuentedeprrafopredeter">
-    <w:name w:val="Default Paragraph Font"/>
-    <w:uiPriority w:val="1"/>
-    <w:unhideWhenUsed/>
-  </w:style>
-  <w:style w:type="table" w:default="1" w:styleId="Tablanormal">
-    <w:name w:val="Normal Table"/>
-    <w:uiPriority w:val="99"/>
-    <w:semiHidden/>
-    <w:unhideWhenUsed/>
-    <w:tblPr>
-      <w:tblInd w:w="0" w:type="dxa"/>
-      <w:tblCellMar>
-        <w:top w:w="0" w:type="dxa"/>
-        <w:left w:w="108" w:type="dxa"/>
-        <w:bottom w:w="0" w:type="dxa"/>
-        <w:right w:w="108" w:type="dxa"/>
-      </w:tblCellMar>
-    </w:tblPr>
-  </w:style>
-  <w:style w:type="numbering" w:default="1" w:styleId="Sinlista">
-    <w:name w:val="No List"/>
-    <w:uiPriority w:val="99"/>
-    <w:semiHidden/>
-    <w:unhideWhenUsed/>
-  </w:style>
-  <w:style w:type="paragraph" w:styleId="Sinespaciado">
-    <w:name w:val="No Spacing"/>
-    <w:link w:val="SinespaciadoCar"/>
-    <w:uiPriority w:val="1"/>
-    <w:qFormat/>
-    <w:rsid w:val="003759FB"/>
-    <w:pPr>
-      <w:spacing w:after="0" w:line="240" w:lineRule="auto"/>
-    </w:pPr>
-    <w:rPr>
-      <w:rFonts w:eastAsiaTheme="minorEastAsia"/>
-      <w:lang w:eastAsia="es-ES"/>
-    </w:rPr>
-  </w:style>
-  <w:style w:type="character" w:customStyle="1" w:styleId="SinespaciadoCar">
-    <w:name w:val="Sin espaciado Car"/>
-    <w:basedOn w:val="Fuentedeprrafopredeter"/>
-    <w:link w:val="Sinespaciado"/>
-    <w:uiPriority w:val="1"/>
-    <w:rsid w:val="003759FB"/>
-    <w:rPr>
-      <w:rFonts w:eastAsiaTheme="minorEastAsia"/>
-      <w:lang w:eastAsia="es-ES"/>
-    </w:rPr>
-  </w:style>
-  <w:style w:type="paragraph" w:styleId="Encabezado">
-    <w:name w:val="header"/>
-    <w:basedOn w:val="Normal"/>
-    <w:link w:val="EncabezadoCar"/>
-    <w:uiPriority w:val="99"/>
-    <w:unhideWhenUsed/>
-    <w:rsid w:val="005414E5"/>
-    <w:pPr>
-      <w:tabs>
-        <w:tab w:val="center" w:pos="4252"/>
-        <w:tab w:val="right" w:pos="8504"/>
-      </w:tabs>
-      <w:spacing w:after="0" w:line="240" w:lineRule="auto"/>
-    </w:pPr>
-  </w:style>
-  <w:style w:type="character" w:customStyle="1" w:styleId="EncabezadoCar">
-    <w:name w:val="Encabezado Car"/>
-    <w:basedOn w:val="Fuentedeprrafopredeter"/>
-    <w:link w:val="Encabezado"/>
-    <w:uiPriority w:val="99"/>
-    <w:rsid w:val="005414E5"/>
-  </w:style>
-  <w:style w:type="paragraph" w:styleId="Piedepgina">
-    <w:name w:val="footer"/>
-    <w:basedOn w:val="Normal"/>
-    <w:link w:val="PiedepginaCar"/>
-    <w:uiPriority w:val="99"/>
-    <w:unhideWhenUsed/>
-    <w:rsid w:val="005414E5"/>
-    <w:pPr>
-      <w:tabs>
-        <w:tab w:val="center" w:pos="4252"/>
-        <w:tab w:val="right" w:pos="8504"/>
-      </w:tabs>
-      <w:spacing w:after="0" w:line="240" w:lineRule="auto"/>
-    </w:pPr>
-  </w:style>
-  <w:style w:type="character" w:customStyle="1" w:styleId="PiedepginaCar">
-    <w:name w:val="Pie de página Car"/>
-    <w:basedOn w:val="Fuentedeprrafopredeter"/>
-    <w:link w:val="Piedepgina"/>
-    <w:uiPriority w:val="99"/>
-    <w:rsid w:val="005414E5"/>
-  </w:style>
-  <w:style w:type="paragraph" w:styleId="Prrafodelista">
-    <w:name w:val="List Paragraph"/>
-    <w:basedOn w:val="Normal"/>
-    <w:uiPriority w:val="34"/>
-    <w:qFormat/>
-    <w:rsid w:val="00694879"/>
-    <w:pPr>
-      <w:ind w:left="720"/>
-      <w:contextualSpacing/>
-    </w:pPr>
-  </w:style>
-</w:styles>
-</file>
-
-<file path=word/glossary/document.xml><?xml version="1.0" encoding="utf-8"?>
-<w:glossaryDocument xmlns:wpc="http://schemas.microsoft.com/office/word/2010/wordprocessingCanvas" xmlns:mo="http://schemas.microsoft.com/office/mac/office/2008/main" xmlns:mc="http://schemas.openxmlformats.org/markup-compatibility/2006" xmlns:mv="urn:schemas-microsoft-com:mac:vml" xmlns:o="urn:schemas-microsoft-com:office:office" xmlns:r="http://schemas.openxmlformats.org/officeDocument/2006/relationships" xmlns:m="http://schemas.openxmlformats.org/officeDocument/2006/math" xmlns:v="urn:schemas-microsoft-com:vml" xmlns:wp14="http://schemas.microsoft.com/office/word/2010/wordprocessingDrawing" xmlns:wp="http://schemas.openxmlformats.org/drawingml/2006/wordprocessingDrawing" xmlns:w10="urn:schemas-microsoft-com:office:word" xmlns:w="http://schemas.openxmlformats.org/wordprocessingml/2006/main" xmlns:w14="http://schemas.microsoft.com/office/word/2010/wordml" xmlns:w15="http://schemas.microsoft.com/office/word/2012/wordml" xmlns:wpg="http://schemas.microsoft.com/office/word/2010/wordprocessingGroup" xmlns:wpi="http://schemas.microsoft.com/office/word/2010/wordprocessingInk" xmlns:wne="http://schemas.microsoft.com/office/word/2006/wordml" xmlns:wps="http://schemas.microsoft.com/office/word/2010/wordprocessingShape" mc:Ignorable="w14 w15 wp14"/>
-</file>
-
-<file path=word/glossary/fontTable.xml><?xml version="1.0" encoding="utf-8"?>
-<w:fonts xmlns:mc="http://schemas.openxmlformats.org/markup-compatibility/2006" xmlns:r="http://schemas.openxmlformats.org/officeDocument/2006/relationships" xmlns:w="http://schemas.openxmlformats.org/wordprocessingml/2006/main" xmlns:w14="http://schemas.microsoft.com/office/word/2010/wordml" xmlns:w15="http://schemas.microsoft.com/office/word/2012/wordml" mc:Ignorable="w14 w15">
-  <w:font w:name="Times New Roman">
-    <w:panose1 w:val="02020603050405020304"/>
-    <w:charset w:val="00"/>
-    <w:family w:val="auto"/>
-    <w:pitch w:val="variable"/>
-    <w:sig w:usb0="E0002AEF" w:usb1="C0007841" w:usb2="00000009" w:usb3="00000000" w:csb0="000001FF" w:csb1="00000000"/>
-  </w:font>
-  <w:font w:name="Calibri">
-    <w:panose1 w:val="020F0502020204030204"/>
-    <w:charset w:val="00"/>
-    <w:family w:val="auto"/>
-    <w:pitch w:val="variable"/>
-    <w:sig w:usb0="E00002FF" w:usb1="4000ACFF" w:usb2="00000001" w:usb3="00000000" w:csb0="0000019F" w:csb1="00000000"/>
-  </w:font>
-  <w:font w:name="Calibri Light">
-    <w:panose1 w:val="020F0302020204030204"/>
-    <w:charset w:val="00"/>
-    <w:family w:val="auto"/>
-    <w:pitch w:val="variable"/>
-    <w:sig w:usb0="A00002EF" w:usb1="4000207B" w:usb2="00000000" w:usb3="00000000" w:csb0="0000019F" w:csb1="00000000"/>
-  </w:font>
-  <w:font w:name="Arial">
-    <w:panose1 w:val="020B0604020202020204"/>
-    <w:charset w:val="00"/>
-    <w:family w:val="auto"/>
-    <w:pitch w:val="variable"/>
-    <w:sig w:usb0="E0002AFF" w:usb1="C0007843" w:usb2="00000009" w:usb3="00000000" w:csb0="000001FF" w:csb1="00000000"/>
-  </w:font>
-</w:fonts>
-</file>
-
-<file path=word/glossary/settings.xml><?xml version="1.0" encoding="utf-8"?>
-<w:settings xmlns:mc="http://schemas.openxmlformats.org/markup-compatibility/2006" xmlns:o="urn:schemas-microsoft-com:office:office" xmlns:r="http://schemas.openxmlformats.org/officeDocument/2006/relationships" xmlns:m="http://schemas.openxmlformats.org/officeDocument/2006/math" xmlns:v="urn:schemas-microsoft-com:vml" xmlns:w10="urn:schemas-microsoft-com:office:word" xmlns:w="http://schemas.openxmlformats.org/wordprocessingml/2006/main" xmlns:w14="http://schemas.microsoft.com/office/word/2010/wordml" xmlns:w15="http://schemas.microsoft.com/office/word/2012/wordml" xmlns:sl="http://schemas.openxmlformats.org/schemaLibrary/2006/main" mc:Ignorable="w14 w15">
-  <w:view w:val="normal"/>
-  <w:defaultTabStop w:val="708"/>
-  <w:hyphenationZone w:val="425"/>
-  <w:characterSpacingControl w:val="doNotCompress"/>
-  <w:compat>
-    <w:useFELayout/>
-    <w:compatSetting w:name="compatibilityMode" w:uri="http://schemas.microsoft.com/office/word" w:val="15"/>
-    <w:compatSetting w:name="overrideTableStyleFontSizeAndJustification" w:uri="http://schemas.microsoft.com/office/word" w:val="1"/>
-    <w:compatSetting w:name="enableOpenTypeFeatures" w:uri="http://schemas.microsoft.com/office/word" w:val="1"/>
-    <w:compatSetting w:name="doNotFlipMirrorIndents" w:uri="http://schemas.microsoft.com/office/word" w:val="1"/>
-    <w:compatSetting w:name="differentiateMultirowTableHeaders" w:uri="http://schemas.microsoft.com/office/word" w:val="1"/>
-  </w:compat>
-  <w:rsids>
-    <w:rsidRoot w:val="00E376F8"/>
-    <w:rsid w:val="006108C4"/>
-    <w:rsid w:val="00783D5D"/>
-    <w:rsid w:val="00B80368"/>
-    <w:rsid w:val="00E376F8"/>
-  </w:rsids>
-  <m:mathPr>
-    <m:mathFont m:val="Cambria Math"/>
-    <m:brkBin m:val="before"/>
-    <m:brkBinSub m:val="--"/>
-    <m:smallFrac m:val="0"/>
-    <m:dispDef/>
-    <m:lMargin m:val="0"/>
-    <m:rMargin m:val="0"/>
-    <m:defJc m:val="centerGroup"/>
-    <m:wrapIndent m:val="1440"/>
-    <m:intLim m:val="subSup"/>
-    <m:naryLim m:val="undOvr"/>
-  </m:mathPr>
-  <w:themeFontLang w:val="es-ES"/>
-  <w:clrSchemeMapping w:bg1="light1" w:t1="dark1" w:bg2="light2" w:t2="dark2" w:accent1="accent1" w:accent2="accent2" w:accent3="accent3" w:accent4="accent4" w:accent5="accent5" w:accent6="accent6" w:hyperlink="hyperlink" w:followedHyperlink="followedHyperlink"/>
-  <w:decimalSymbol w:val=","/>
-  <w:listSeparator w:val=";"/>
-  <w15:chartTrackingRefBased/>
-</w:settings>
-</file>
-
-<file path=word/glossary/styles.xml><?xml version="1.0" encoding="utf-8"?>
-<w:styles xmlns:mc="http://schemas.openxmlformats.org/markup-compatibility/2006" xmlns:r="http://schemas.openxmlformats.org/officeDocument/2006/relationships" xmlns:w="http://schemas.openxmlformats.org/wordprocessingml/2006/main" xmlns:w14="http://schemas.microsoft.com/office/word/2010/wordml" xmlns:w15="http://schemas.microsoft.com/office/word/2012/wordml" mc:Ignorable="w14 w15">
-  <w:docDefaults>
-    <w:rPrDefault>
-      <w:rPr>
-        <w:rFonts w:asciiTheme="minorHAnsi" w:eastAsiaTheme="minorEastAsia" w:hAnsiTheme="minorHAnsi" w:cstheme="minorBidi"/>
-        <w:sz w:val="22"/>
-        <w:szCs w:val="22"/>
-        <w:lang w:val="es-ES" w:eastAsia="es-ES" w:bidi="ar-SA"/>
       </w:rPr>
     </w:rPrDefault>
     <w:pPrDefault>
@@ -3062,19 +5600,110 @@
     <w:semiHidden/>
     <w:unhideWhenUsed/>
   </w:style>
-  <w:style w:type="paragraph" w:customStyle="1" w:styleId="CDA3D0BDFC484C7E96702366E10B4909">
-    <w:name w:val="CDA3D0BDFC484C7E96702366E10B4909"/>
-    <w:rsid w:val="00E376F8"/>
+  <w:style w:type="paragraph" w:styleId="Sinespaciado">
+    <w:name w:val="No Spacing"/>
+    <w:link w:val="SinespaciadoCar"/>
+    <w:uiPriority w:val="1"/>
+    <w:qFormat/>
+    <w:rsid w:val="003759FB"/>
+    <w:pPr>
+      <w:spacing w:after="0" w:line="240" w:lineRule="auto"/>
+    </w:pPr>
+    <w:rPr>
+      <w:rFonts w:eastAsiaTheme="minorEastAsia"/>
+      <w:lang w:eastAsia="es-ES"/>
+    </w:rPr>
+  </w:style>
+  <w:style w:type="character" w:customStyle="1" w:styleId="SinespaciadoCar">
+    <w:name w:val="Sin espaciado Car"/>
+    <w:basedOn w:val="Fuentedeprrafopredeter"/>
+    <w:link w:val="Sinespaciado"/>
+    <w:uiPriority w:val="1"/>
+    <w:rsid w:val="003759FB"/>
+    <w:rPr>
+      <w:rFonts w:eastAsiaTheme="minorEastAsia"/>
+      <w:lang w:eastAsia="es-ES"/>
+    </w:rPr>
+  </w:style>
+  <w:style w:type="paragraph" w:styleId="Encabezado">
+    <w:name w:val="header"/>
+    <w:basedOn w:val="Normal"/>
+    <w:link w:val="EncabezadoCar"/>
+    <w:uiPriority w:val="99"/>
+    <w:unhideWhenUsed/>
+    <w:rsid w:val="005414E5"/>
+    <w:pPr>
+      <w:tabs>
+        <w:tab w:val="center" w:pos="4252"/>
+        <w:tab w:val="right" w:pos="8504"/>
+      </w:tabs>
+      <w:spacing w:after="0" w:line="240" w:lineRule="auto"/>
+    </w:pPr>
+  </w:style>
+  <w:style w:type="character" w:customStyle="1" w:styleId="EncabezadoCar">
+    <w:name w:val="Encabezado Car"/>
+    <w:basedOn w:val="Fuentedeprrafopredeter"/>
+    <w:link w:val="Encabezado"/>
+    <w:uiPriority w:val="99"/>
+    <w:rsid w:val="005414E5"/>
+  </w:style>
+  <w:style w:type="paragraph" w:styleId="Piedepgina">
+    <w:name w:val="footer"/>
+    <w:basedOn w:val="Normal"/>
+    <w:link w:val="PiedepginaCar"/>
+    <w:uiPriority w:val="99"/>
+    <w:unhideWhenUsed/>
+    <w:rsid w:val="005414E5"/>
+    <w:pPr>
+      <w:tabs>
+        <w:tab w:val="center" w:pos="4252"/>
+        <w:tab w:val="right" w:pos="8504"/>
+      </w:tabs>
+      <w:spacing w:after="0" w:line="240" w:lineRule="auto"/>
+    </w:pPr>
+  </w:style>
+  <w:style w:type="character" w:customStyle="1" w:styleId="PiedepginaCar">
+    <w:name w:val="Pie de página Car"/>
+    <w:basedOn w:val="Fuentedeprrafopredeter"/>
+    <w:link w:val="Piedepgina"/>
+    <w:uiPriority w:val="99"/>
+    <w:rsid w:val="005414E5"/>
+  </w:style>
+  <w:style w:type="paragraph" w:styleId="Prrafodelista">
+    <w:name w:val="List Paragraph"/>
+    <w:basedOn w:val="Normal"/>
+    <w:uiPriority w:val="34"/>
+    <w:qFormat/>
+    <w:rsid w:val="00694879"/>
+    <w:pPr>
+      <w:ind w:left="720"/>
+      <w:contextualSpacing/>
+    </w:pPr>
+  </w:style>
+  <w:style w:type="character" w:styleId="Hipervnculo">
+    <w:name w:val="Hyperlink"/>
+    <w:basedOn w:val="Fuentedeprrafopredeter"/>
+    <w:uiPriority w:val="99"/>
+    <w:unhideWhenUsed/>
+    <w:rsid w:val="003D283E"/>
+    <w:rPr>
+      <w:color w:val="0563C1" w:themeColor="hyperlink"/>
+      <w:u w:val="single"/>
+    </w:rPr>
+  </w:style>
+  <w:style w:type="character" w:styleId="Hipervnculovisitado">
+    <w:name w:val="FollowedHyperlink"/>
+    <w:basedOn w:val="Fuentedeprrafopredeter"/>
+    <w:uiPriority w:val="99"/>
+    <w:semiHidden/>
+    <w:unhideWhenUsed/>
+    <w:rsid w:val="003D283E"/>
+    <w:rPr>
+      <w:color w:val="954F72" w:themeColor="followedHyperlink"/>
+      <w:u w:val="single"/>
+    </w:rPr>
   </w:style>
 </w:styles>
-</file>
-
-<file path=word/glossary/webSettings.xml><?xml version="1.0" encoding="utf-8"?>
-<w:webSettings xmlns:mc="http://schemas.openxmlformats.org/markup-compatibility/2006" xmlns:r="http://schemas.openxmlformats.org/officeDocument/2006/relationships" xmlns:w="http://schemas.openxmlformats.org/wordprocessingml/2006/main" xmlns:w14="http://schemas.microsoft.com/office/word/2010/wordml" xmlns:w15="http://schemas.microsoft.com/office/word/2012/wordml" mc:Ignorable="w14 w15">
-  <w:optimizeForBrowser/>
-  <w:allowPNG/>
-  <w:doNotSaveAsSingleFile/>
-</w:webSettings>
 </file>
 
 <file path=word/theme/theme1.xml><?xml version="1.0" encoding="utf-8"?>

</xml_diff>

<commit_message>
report v2 and other modifications
</commit_message>
<xml_diff>
--- a/Documents/memoria_esqueleto.docx
+++ b/Documents/memoria_esqueleto.docx
@@ -10,7 +10,6 @@
           <w:docPartUnique/>
         </w:docPartObj>
       </w:sdtPr>
-      <w:sdtEndPr/>
       <w:sdtContent>
         <w:p>
           <w:r>
@@ -447,7 +446,6 @@
                                   <w:dataBinding w:prefixMappings="xmlns:ns0='http://purl.org/dc/elements/1.1/' xmlns:ns1='http://schemas.openxmlformats.org/package/2006/metadata/core-properties' " w:xpath="/ns1:coreProperties[1]/ns0:creator[1]" w:storeItemID="{6C3C8BC8-F283-45AE-878A-BAB7291924A1}"/>
                                   <w:text/>
                                 </w:sdtPr>
-                                <w:sdtEndPr/>
                                 <w:sdtContent>
                                   <w:p>
                                     <w:pPr>
@@ -512,7 +510,6 @@
                                     <w:dataBinding w:prefixMappings="xmlns:ns0='http://schemas.microsoft.com/office/2006/coverPageProps' " w:xpath="/ns0:CoverPageProperties[1]/ns0:CompanyEmail[1]" w:storeItemID="{55AF091B-3C7A-41E3-B477-F2FDAA23CFDA}"/>
                                     <w:text/>
                                   </w:sdtPr>
-                                  <w:sdtEndPr/>
                                   <w:sdtContent>
                                     <w:r>
                                       <w:rPr>
@@ -572,7 +569,6 @@
                             <w:dataBinding w:prefixMappings="xmlns:ns0='http://purl.org/dc/elements/1.1/' xmlns:ns1='http://schemas.openxmlformats.org/package/2006/metadata/core-properties' " w:xpath="/ns1:coreProperties[1]/ns0:creator[1]" w:storeItemID="{6C3C8BC8-F283-45AE-878A-BAB7291924A1}"/>
                             <w:text/>
                           </w:sdtPr>
-                          <w:sdtEndPr/>
                           <w:sdtContent>
                             <w:p>
                               <w:pPr>
@@ -637,7 +633,6 @@
                               <w:dataBinding w:prefixMappings="xmlns:ns0='http://schemas.microsoft.com/office/2006/coverPageProps' " w:xpath="/ns0:CoverPageProperties[1]/ns0:CompanyEmail[1]" w:storeItemID="{55AF091B-3C7A-41E3-B477-F2FDAA23CFDA}"/>
                               <w:text/>
                             </w:sdtPr>
-                            <w:sdtEndPr/>
                             <w:sdtContent>
                               <w:r>
                                 <w:rPr>
@@ -1185,7 +1180,13 @@
         <w:ind w:firstLine="360"/>
       </w:pPr>
       <w:r>
-        <w:t>ANEXO I. GUÍA DE USUARIO DASHBOARD………………………………………………………..</w:t>
+        <w:t xml:space="preserve">ANEXO I. </w:t>
+      </w:r>
+      <w:r>
+        <w:t>DASHBOARDS-GUÍA DE USUARIO</w:t>
+      </w:r>
+      <w:r>
+        <w:t>………………………………………………………..</w:t>
       </w:r>
     </w:p>
     <w:p/>
@@ -1212,12 +1213,14 @@
         </w:numPr>
         <w:rPr>
           <w:rFonts w:ascii="Adobe Heiti Std R" w:eastAsia="Adobe Heiti Std R" w:hAnsi="Adobe Heiti Std R"/>
+          <w:b/>
           <w:sz w:val="28"/>
         </w:rPr>
       </w:pPr>
       <w:r>
         <w:rPr>
           <w:rFonts w:ascii="Adobe Heiti Std R" w:eastAsia="Adobe Heiti Std R" w:hAnsi="Adobe Heiti Std R"/>
+          <w:b/>
           <w:sz w:val="28"/>
         </w:rPr>
         <w:t>INTRODUCCI</w:t>
@@ -1225,6 +1228,7 @@
       <w:r>
         <w:rPr>
           <w:rFonts w:ascii="Calibri" w:eastAsia="Calibri" w:hAnsi="Calibri" w:cs="Calibri"/>
+          <w:b/>
           <w:sz w:val="28"/>
         </w:rPr>
         <w:t>Ó</w:t>
@@ -1232,6 +1236,7 @@
       <w:r>
         <w:rPr>
           <w:rFonts w:ascii="Adobe Heiti Std R" w:eastAsia="Adobe Heiti Std R" w:hAnsi="Adobe Heiti Std R"/>
+          <w:b/>
           <w:sz w:val="28"/>
         </w:rPr>
         <w:t>N AL TRABAJO REALIZADO</w:t>
@@ -1593,385 +1598,7 @@
           <w:rFonts w:ascii="Baskerville" w:eastAsia="Adobe Ming Std L" w:hAnsi="Baskerville"/>
           <w:i/>
         </w:rPr>
-        <w:t xml:space="preserve">Application of data </w:t>
-      </w:r>
-      <w:proofErr w:type="spellStart"/>
-      <w:r>
-        <w:rPr>
-          <w:rStyle w:val="Hipervnculo"/>
-          <w:rFonts w:ascii="Baskerville" w:eastAsia="Adobe Ming Std L" w:hAnsi="Baskerville"/>
-          <w:i/>
-        </w:rPr>
-        <w:t>mining</w:t>
-      </w:r>
-      <w:proofErr w:type="spellEnd"/>
-      <w:r>
-        <w:rPr>
-          <w:rStyle w:val="Hipervnculo"/>
-          <w:rFonts w:ascii="Baskerville" w:eastAsia="Adobe Ming Std L" w:hAnsi="Baskerville"/>
-          <w:i/>
-        </w:rPr>
-        <w:t xml:space="preserve"> </w:t>
-      </w:r>
-      <w:proofErr w:type="spellStart"/>
-      <w:r>
-        <w:rPr>
-          <w:rStyle w:val="Hipervnculo"/>
-          <w:rFonts w:ascii="Baskerville" w:eastAsia="Adobe Ming Std L" w:hAnsi="Baskerville"/>
-          <w:i/>
-        </w:rPr>
-        <w:t>techniques</w:t>
-      </w:r>
-      <w:proofErr w:type="spellEnd"/>
-      <w:r>
-        <w:rPr>
-          <w:rStyle w:val="Hipervnculo"/>
-          <w:rFonts w:ascii="Baskerville" w:eastAsia="Adobe Ming Std L" w:hAnsi="Baskerville"/>
-          <w:i/>
-        </w:rPr>
-        <w:t xml:space="preserve"> </w:t>
-      </w:r>
-      <w:proofErr w:type="spellStart"/>
-      <w:r>
-        <w:rPr>
-          <w:rStyle w:val="Hipervnculo"/>
-          <w:rFonts w:ascii="Baskerville" w:eastAsia="Adobe Ming Std L" w:hAnsi="Baskerville"/>
-          <w:i/>
-        </w:rPr>
-        <w:t>for</w:t>
-      </w:r>
-      <w:proofErr w:type="spellEnd"/>
-      <w:r>
-        <w:rPr>
-          <w:rStyle w:val="Hipervnculo"/>
-          <w:rFonts w:ascii="Baskerville" w:eastAsia="Adobe Ming Std L" w:hAnsi="Baskerville"/>
-          <w:i/>
-        </w:rPr>
-        <w:t xml:space="preserve"> </w:t>
-      </w:r>
-      <w:proofErr w:type="spellStart"/>
-      <w:r>
-        <w:rPr>
-          <w:rStyle w:val="Hipervnculo"/>
-          <w:rFonts w:ascii="Baskerville" w:eastAsia="Adobe Ming Std L" w:hAnsi="Baskerville"/>
-          <w:i/>
-        </w:rPr>
-        <w:t>traffic</w:t>
-      </w:r>
-      <w:proofErr w:type="spellEnd"/>
-      <w:r>
-        <w:rPr>
-          <w:rStyle w:val="Hipervnculo"/>
-          <w:rFonts w:ascii="Baskerville" w:eastAsia="Adobe Ming Std L" w:hAnsi="Baskerville"/>
-          <w:i/>
-        </w:rPr>
-        <w:t xml:space="preserve"> </w:t>
-      </w:r>
-      <w:proofErr w:type="spellStart"/>
-      <w:r>
-        <w:rPr>
-          <w:rStyle w:val="Hipervnculo"/>
-          <w:rFonts w:ascii="Baskerville" w:eastAsia="Adobe Ming Std L" w:hAnsi="Baskerville"/>
-          <w:i/>
-        </w:rPr>
-        <w:t>density</w:t>
-      </w:r>
-      <w:proofErr w:type="spellEnd"/>
-      <w:r>
-        <w:rPr>
-          <w:rStyle w:val="Hipervnculo"/>
-          <w:rFonts w:ascii="Baskerville" w:eastAsia="Adobe Ming Std L" w:hAnsi="Baskerville"/>
-          <w:i/>
-        </w:rPr>
-        <w:t xml:space="preserve"> </w:t>
-      </w:r>
-      <w:proofErr w:type="spellStart"/>
-      <w:r>
-        <w:rPr>
-          <w:rStyle w:val="Hipervnculo"/>
-          <w:rFonts w:ascii="Baskerville" w:eastAsia="Adobe Ming Std L" w:hAnsi="Baskerville"/>
-          <w:i/>
-        </w:rPr>
-        <w:t>estimation</w:t>
-      </w:r>
-      <w:proofErr w:type="spellEnd"/>
-      <w:r>
-        <w:rPr>
-          <w:rStyle w:val="Hipervnculo"/>
-          <w:rFonts w:ascii="Baskerville" w:eastAsia="Adobe Ming Std L" w:hAnsi="Baskerville"/>
-          <w:i/>
-        </w:rPr>
-        <w:t xml:space="preserve"> and </w:t>
-      </w:r>
-      <w:proofErr w:type="spellStart"/>
-      <w:r>
-        <w:rPr>
-          <w:rStyle w:val="Hipervnculo"/>
-          <w:rFonts w:ascii="Baskerville" w:eastAsia="Adobe Ming Std L" w:hAnsi="Baskerville"/>
-          <w:i/>
-        </w:rPr>
-        <w:t>prediction</w:t>
-      </w:r>
-      <w:proofErr w:type="spellEnd"/>
-      <w:r>
-        <w:rPr>
-          <w:rStyle w:val="Hipervnculo"/>
-          <w:rFonts w:ascii="Baskerville" w:eastAsia="Adobe Ming Std L" w:hAnsi="Baskerville"/>
-          <w:i/>
-        </w:rPr>
-        <w:t xml:space="preserve">. </w:t>
-      </w:r>
-      <w:proofErr w:type="spellStart"/>
-      <w:r>
-        <w:rPr>
-          <w:rStyle w:val="Hipervnculo"/>
-          <w:rFonts w:ascii="Baskerville" w:eastAsia="Adobe Ming Std L" w:hAnsi="Baskerville"/>
-          <w:i/>
-        </w:rPr>
-        <w:t>Jithin</w:t>
-      </w:r>
-      <w:proofErr w:type="spellEnd"/>
-      <w:r>
-        <w:rPr>
-          <w:rStyle w:val="Hipervnculo"/>
-          <w:rFonts w:ascii="Baskerville" w:eastAsia="Adobe Ming Std L" w:hAnsi="Baskerville"/>
-          <w:i/>
-        </w:rPr>
-        <w:t xml:space="preserve"> Raja, </w:t>
-      </w:r>
-      <w:proofErr w:type="spellStart"/>
-      <w:r>
-        <w:rPr>
-          <w:rStyle w:val="Hipervnculo"/>
-          <w:rFonts w:ascii="Baskerville" w:eastAsia="Adobe Ming Std L" w:hAnsi="Baskerville"/>
-          <w:i/>
-        </w:rPr>
-        <w:t>Hareesh</w:t>
-      </w:r>
-      <w:proofErr w:type="spellEnd"/>
-      <w:r>
-        <w:rPr>
-          <w:rStyle w:val="Hipervnculo"/>
-          <w:rFonts w:ascii="Baskerville" w:eastAsia="Adobe Ming Std L" w:hAnsi="Baskerville"/>
-          <w:i/>
-        </w:rPr>
-        <w:t xml:space="preserve"> </w:t>
-      </w:r>
-      <w:proofErr w:type="spellStart"/>
-      <w:r>
-        <w:rPr>
-          <w:rStyle w:val="Hipervnculo"/>
-          <w:rFonts w:ascii="Baskerville" w:eastAsia="Adobe Ming Std L" w:hAnsi="Baskerville"/>
-          <w:i/>
-        </w:rPr>
-        <w:t>Bahuleyana</w:t>
-      </w:r>
-      <w:proofErr w:type="spellEnd"/>
-      <w:r>
-        <w:rPr>
-          <w:rStyle w:val="Hipervnculo"/>
-          <w:rFonts w:ascii="Baskerville" w:eastAsia="Adobe Ming Std L" w:hAnsi="Baskerville"/>
-          <w:i/>
-        </w:rPr>
-        <w:t xml:space="preserve">, </w:t>
-      </w:r>
-      <w:proofErr w:type="spellStart"/>
-      <w:r>
-        <w:rPr>
-          <w:rStyle w:val="Hipervnculo"/>
-          <w:rFonts w:ascii="Baskerville" w:eastAsia="Adobe Ming Std L" w:hAnsi="Baskerville"/>
-          <w:i/>
-        </w:rPr>
-        <w:t>Lelitha</w:t>
-      </w:r>
-      <w:proofErr w:type="spellEnd"/>
-      <w:r>
-        <w:rPr>
-          <w:rStyle w:val="Hipervnculo"/>
-          <w:rFonts w:ascii="Baskerville" w:eastAsia="Adobe Ming Std L" w:hAnsi="Baskerville"/>
-          <w:i/>
-        </w:rPr>
-        <w:t xml:space="preserve"> </w:t>
-      </w:r>
-      <w:proofErr w:type="spellStart"/>
-      <w:r>
-        <w:rPr>
-          <w:rStyle w:val="Hipervnculo"/>
-          <w:rFonts w:ascii="Baskerville" w:eastAsia="Adobe Ming Std L" w:hAnsi="Baskerville"/>
-          <w:i/>
-        </w:rPr>
-        <w:t>Devi</w:t>
-      </w:r>
-      <w:proofErr w:type="spellEnd"/>
-      <w:r>
-        <w:rPr>
-          <w:rStyle w:val="Hipervnculo"/>
-          <w:rFonts w:ascii="Baskerville" w:eastAsia="Adobe Ming Std L" w:hAnsi="Baskerville"/>
-          <w:i/>
-        </w:rPr>
-        <w:t xml:space="preserve"> </w:t>
-      </w:r>
-      <w:proofErr w:type="spellStart"/>
-      <w:r>
-        <w:rPr>
-          <w:rStyle w:val="Hipervnculo"/>
-          <w:rFonts w:ascii="Baskerville" w:eastAsia="Adobe Ming Std L" w:hAnsi="Baskerville"/>
-          <w:i/>
-        </w:rPr>
-        <w:t>Vanajakshia</w:t>
-      </w:r>
-      <w:proofErr w:type="spellEnd"/>
-      <w:r>
-        <w:rPr>
-          <w:rStyle w:val="Hipervnculo"/>
-          <w:rFonts w:ascii="Baskerville" w:eastAsia="Adobe Ming Std L" w:hAnsi="Baskerville"/>
-          <w:i/>
-        </w:rPr>
-        <w:t xml:space="preserve">. 11th </w:t>
-      </w:r>
-      <w:proofErr w:type="spellStart"/>
-      <w:r>
-        <w:rPr>
-          <w:rStyle w:val="Hipervnculo"/>
-          <w:rFonts w:ascii="Baskerville" w:eastAsia="Adobe Ming Std L" w:hAnsi="Baskerville"/>
-          <w:i/>
-        </w:rPr>
-        <w:t>Transportation</w:t>
-      </w:r>
-      <w:proofErr w:type="spellEnd"/>
-      <w:r>
-        <w:rPr>
-          <w:rStyle w:val="Hipervnculo"/>
-          <w:rFonts w:ascii="Baskerville" w:eastAsia="Adobe Ming Std L" w:hAnsi="Baskerville"/>
-          <w:i/>
-        </w:rPr>
-        <w:t xml:space="preserve"> </w:t>
-      </w:r>
-      <w:proofErr w:type="spellStart"/>
-      <w:r>
-        <w:rPr>
-          <w:rStyle w:val="Hipervnculo"/>
-          <w:rFonts w:ascii="Baskerville" w:eastAsia="Adobe Ming Std L" w:hAnsi="Baskerville"/>
-          <w:i/>
-        </w:rPr>
-        <w:t>Planning</w:t>
-      </w:r>
-      <w:proofErr w:type="spellEnd"/>
-      <w:r>
-        <w:rPr>
-          <w:rStyle w:val="Hipervnculo"/>
-          <w:rFonts w:ascii="Baskerville" w:eastAsia="Adobe Ming Std L" w:hAnsi="Baskerville"/>
-          <w:i/>
-        </w:rPr>
-        <w:t xml:space="preserve"> and </w:t>
-      </w:r>
-      <w:proofErr w:type="spellStart"/>
-      <w:r>
-        <w:rPr>
-          <w:rStyle w:val="Hipervnculo"/>
-          <w:rFonts w:ascii="Baskerville" w:eastAsia="Adobe Ming Std L" w:hAnsi="Baskerville"/>
-          <w:i/>
-        </w:rPr>
-        <w:t>Implementation</w:t>
-      </w:r>
-      <w:proofErr w:type="spellEnd"/>
-      <w:r>
-        <w:rPr>
-          <w:rStyle w:val="Hipervnculo"/>
-          <w:rFonts w:ascii="Baskerville" w:eastAsia="Adobe Ming Std L" w:hAnsi="Baskerville"/>
-          <w:i/>
-        </w:rPr>
-        <w:t xml:space="preserve"> </w:t>
-      </w:r>
-      <w:proofErr w:type="spellStart"/>
-      <w:r>
-        <w:rPr>
-          <w:rStyle w:val="Hipervnculo"/>
-          <w:rFonts w:ascii="Baskerville" w:eastAsia="Adobe Ming Std L" w:hAnsi="Baskerville"/>
-          <w:i/>
-        </w:rPr>
-        <w:t>Methodologies</w:t>
-      </w:r>
-      <w:proofErr w:type="spellEnd"/>
-      <w:r>
-        <w:rPr>
-          <w:rStyle w:val="Hipervnculo"/>
-          <w:rFonts w:ascii="Baskerville" w:eastAsia="Adobe Ming Std L" w:hAnsi="Baskerville"/>
-          <w:i/>
-        </w:rPr>
-        <w:t xml:space="preserve"> </w:t>
-      </w:r>
-      <w:proofErr w:type="spellStart"/>
-      <w:r>
-        <w:rPr>
-          <w:rStyle w:val="Hipervnculo"/>
-          <w:rFonts w:ascii="Baskerville" w:eastAsia="Adobe Ming Std L" w:hAnsi="Baskerville"/>
-          <w:i/>
-        </w:rPr>
-        <w:t>for</w:t>
-      </w:r>
-      <w:proofErr w:type="spellEnd"/>
-      <w:r>
-        <w:rPr>
-          <w:rStyle w:val="Hipervnculo"/>
-          <w:rFonts w:ascii="Baskerville" w:eastAsia="Adobe Ming Std L" w:hAnsi="Baskerville"/>
-          <w:i/>
-        </w:rPr>
-        <w:t xml:space="preserve"> </w:t>
-      </w:r>
-      <w:proofErr w:type="spellStart"/>
-      <w:r>
-        <w:rPr>
-          <w:rStyle w:val="Hipervnculo"/>
-          <w:rFonts w:ascii="Baskerville" w:eastAsia="Adobe Ming Std L" w:hAnsi="Baskerville"/>
-          <w:i/>
-        </w:rPr>
-        <w:t>Developing</w:t>
-      </w:r>
-      <w:proofErr w:type="spellEnd"/>
-      <w:r>
-        <w:rPr>
-          <w:rStyle w:val="Hipervnculo"/>
-          <w:rFonts w:ascii="Baskerville" w:eastAsia="Adobe Ming Std L" w:hAnsi="Baskerville"/>
-          <w:i/>
-        </w:rPr>
-        <w:t xml:space="preserve"> </w:t>
-      </w:r>
-      <w:proofErr w:type="spellStart"/>
-      <w:r>
-        <w:rPr>
-          <w:rStyle w:val="Hipervnculo"/>
-          <w:rFonts w:ascii="Baskerville" w:eastAsia="Adobe Ming Std L" w:hAnsi="Baskerville"/>
-          <w:i/>
-        </w:rPr>
-        <w:t>Countries</w:t>
-      </w:r>
-      <w:proofErr w:type="spellEnd"/>
-      <w:r>
-        <w:rPr>
-          <w:rStyle w:val="Hipervnculo"/>
-          <w:rFonts w:ascii="Baskerville" w:eastAsia="Adobe Ming Std L" w:hAnsi="Baskerville"/>
-          <w:i/>
-        </w:rPr>
-        <w:t xml:space="preserve">, 10-12 </w:t>
-      </w:r>
-      <w:proofErr w:type="spellStart"/>
-      <w:r>
-        <w:rPr>
-          <w:rStyle w:val="Hipervnculo"/>
-          <w:rFonts w:ascii="Baskerville" w:eastAsia="Adobe Ming Std L" w:hAnsi="Baskerville"/>
-          <w:i/>
-        </w:rPr>
-        <w:t>December</w:t>
-      </w:r>
-      <w:proofErr w:type="spellEnd"/>
-      <w:r>
-        <w:rPr>
-          <w:rStyle w:val="Hipervnculo"/>
-          <w:rFonts w:ascii="Baskerville" w:eastAsia="Adobe Ming Std L" w:hAnsi="Baskerville"/>
-          <w:i/>
-        </w:rPr>
-        <w:t xml:space="preserve"> 2014, Mumbai, India.</w:t>
+        <w:t>Application of data mining techniques for traffic density estimation and prediction. Jithin Raja, Hareesh Bahuleyana, Lelitha Devi Vanajakshia. 11th Transportation Planning and Implementation Methodologies for Developing Countries, 10-12 December 2014, Mumbai, India.</w:t>
       </w:r>
     </w:p>
     <w:p>
@@ -2039,367 +1666,7 @@
           <w:rFonts w:ascii="Baskerville" w:eastAsia="Adobe Ming Std L" w:hAnsi="Baskerville"/>
           <w:i/>
         </w:rPr>
-        <w:t xml:space="preserve">Deep </w:t>
-      </w:r>
-      <w:proofErr w:type="spellStart"/>
-      <w:r>
-        <w:rPr>
-          <w:rStyle w:val="Hipervnculo"/>
-          <w:rFonts w:ascii="Baskerville" w:eastAsia="Adobe Ming Std L" w:hAnsi="Baskerville"/>
-          <w:i/>
-        </w:rPr>
-        <w:t>Learning-Based</w:t>
-      </w:r>
-      <w:proofErr w:type="spellEnd"/>
-      <w:r>
-        <w:rPr>
-          <w:rStyle w:val="Hipervnculo"/>
-          <w:rFonts w:ascii="Baskerville" w:eastAsia="Adobe Ming Std L" w:hAnsi="Baskerville"/>
-          <w:i/>
-        </w:rPr>
-        <w:t xml:space="preserve"> </w:t>
-      </w:r>
-      <w:proofErr w:type="spellStart"/>
-      <w:r>
-        <w:rPr>
-          <w:rStyle w:val="Hipervnculo"/>
-          <w:rFonts w:ascii="Baskerville" w:eastAsia="Adobe Ming Std L" w:hAnsi="Baskerville"/>
-          <w:i/>
-        </w:rPr>
-        <w:t>Caution</w:t>
-      </w:r>
-      <w:proofErr w:type="spellEnd"/>
-      <w:r>
-        <w:rPr>
-          <w:rStyle w:val="Hipervnculo"/>
-          <w:rFonts w:ascii="Baskerville" w:eastAsia="Adobe Ming Std L" w:hAnsi="Baskerville"/>
-          <w:i/>
-        </w:rPr>
-        <w:t xml:space="preserve"> </w:t>
-      </w:r>
-      <w:proofErr w:type="spellStart"/>
-      <w:r>
-        <w:rPr>
-          <w:rStyle w:val="Hipervnculo"/>
-          <w:rFonts w:ascii="Baskerville" w:eastAsia="Adobe Ming Std L" w:hAnsi="Baskerville"/>
-          <w:i/>
-        </w:rPr>
-        <w:t>Area</w:t>
-      </w:r>
-      <w:proofErr w:type="spellEnd"/>
-      <w:r>
-        <w:rPr>
-          <w:rStyle w:val="Hipervnculo"/>
-          <w:rFonts w:ascii="Baskerville" w:eastAsia="Adobe Ming Std L" w:hAnsi="Baskerville"/>
-          <w:i/>
-        </w:rPr>
-        <w:t xml:space="preserve"> </w:t>
-      </w:r>
-      <w:proofErr w:type="spellStart"/>
-      <w:r>
-        <w:rPr>
-          <w:rStyle w:val="Hipervnculo"/>
-          <w:rFonts w:ascii="Baskerville" w:eastAsia="Adobe Ming Std L" w:hAnsi="Baskerville"/>
-          <w:i/>
-        </w:rPr>
-        <w:t>Traffic</w:t>
-      </w:r>
-      <w:proofErr w:type="spellEnd"/>
-      <w:r>
-        <w:rPr>
-          <w:rStyle w:val="Hipervnculo"/>
-          <w:rFonts w:ascii="Baskerville" w:eastAsia="Adobe Ming Std L" w:hAnsi="Baskerville"/>
-          <w:i/>
-        </w:rPr>
-        <w:t xml:space="preserve"> </w:t>
-      </w:r>
-      <w:proofErr w:type="spellStart"/>
-      <w:r>
-        <w:rPr>
-          <w:rStyle w:val="Hipervnculo"/>
-          <w:rFonts w:ascii="Baskerville" w:eastAsia="Adobe Ming Std L" w:hAnsi="Baskerville"/>
-          <w:i/>
-        </w:rPr>
-        <w:t>Prediction</w:t>
-      </w:r>
-      <w:proofErr w:type="spellEnd"/>
-      <w:r>
-        <w:rPr>
-          <w:rStyle w:val="Hipervnculo"/>
-          <w:rFonts w:ascii="Baskerville" w:eastAsia="Adobe Ming Std L" w:hAnsi="Baskerville"/>
-          <w:i/>
-        </w:rPr>
-        <w:t xml:space="preserve"> </w:t>
-      </w:r>
-      <w:proofErr w:type="spellStart"/>
-      <w:r>
-        <w:rPr>
-          <w:rStyle w:val="Hipervnculo"/>
-          <w:rFonts w:ascii="Baskerville" w:eastAsia="Adobe Ming Std L" w:hAnsi="Baskerville"/>
-          <w:i/>
-        </w:rPr>
-        <w:t>with</w:t>
-      </w:r>
-      <w:proofErr w:type="spellEnd"/>
-      <w:r>
-        <w:rPr>
-          <w:rStyle w:val="Hipervnculo"/>
-          <w:rFonts w:ascii="Baskerville" w:eastAsia="Adobe Ming Std L" w:hAnsi="Baskerville"/>
-          <w:i/>
-        </w:rPr>
-        <w:t xml:space="preserve"> </w:t>
-      </w:r>
-      <w:proofErr w:type="spellStart"/>
-      <w:r>
-        <w:rPr>
-          <w:rStyle w:val="Hipervnculo"/>
-          <w:rFonts w:ascii="Baskerville" w:eastAsia="Adobe Ming Std L" w:hAnsi="Baskerville"/>
-          <w:i/>
-        </w:rPr>
-        <w:t>Automatic</w:t>
-      </w:r>
-      <w:proofErr w:type="spellEnd"/>
-      <w:r>
-        <w:rPr>
-          <w:rStyle w:val="Hipervnculo"/>
-          <w:rFonts w:ascii="Baskerville" w:eastAsia="Adobe Ming Std L" w:hAnsi="Baskerville"/>
-          <w:i/>
-        </w:rPr>
-        <w:t xml:space="preserve"> </w:t>
-      </w:r>
-      <w:proofErr w:type="spellStart"/>
-      <w:r>
-        <w:rPr>
-          <w:rStyle w:val="Hipervnculo"/>
-          <w:rFonts w:ascii="Baskerville" w:eastAsia="Adobe Ming Std L" w:hAnsi="Baskerville"/>
-          <w:i/>
-        </w:rPr>
-        <w:t>Identification</w:t>
-      </w:r>
-      <w:proofErr w:type="spellEnd"/>
-      <w:r>
-        <w:rPr>
-          <w:rStyle w:val="Hipervnculo"/>
-          <w:rFonts w:ascii="Baskerville" w:eastAsia="Adobe Ming Std L" w:hAnsi="Baskerville"/>
-          <w:i/>
-        </w:rPr>
-        <w:t xml:space="preserve"> </w:t>
-      </w:r>
-      <w:proofErr w:type="spellStart"/>
-      <w:r>
-        <w:rPr>
-          <w:rStyle w:val="Hipervnculo"/>
-          <w:rFonts w:ascii="Baskerville" w:eastAsia="Adobe Ming Std L" w:hAnsi="Baskerville"/>
-          <w:i/>
-        </w:rPr>
-        <w:t>System</w:t>
-      </w:r>
-      <w:proofErr w:type="spellEnd"/>
-      <w:r>
-        <w:rPr>
-          <w:rStyle w:val="Hipervnculo"/>
-          <w:rFonts w:ascii="Baskerville" w:eastAsia="Adobe Ming Std L" w:hAnsi="Baskerville"/>
-          <w:i/>
-        </w:rPr>
-        <w:t xml:space="preserve"> Sensor Data. </w:t>
-      </w:r>
-      <w:proofErr w:type="spellStart"/>
-      <w:r>
-        <w:rPr>
-          <w:rStyle w:val="Hipervnculo"/>
-          <w:rFonts w:ascii="Baskerville" w:eastAsia="Adobe Ming Std L" w:hAnsi="Baskerville"/>
-          <w:i/>
-        </w:rPr>
-        <w:t>Kwang-Il</w:t>
-      </w:r>
-      <w:proofErr w:type="spellEnd"/>
-      <w:r>
-        <w:rPr>
-          <w:rStyle w:val="Hipervnculo"/>
-          <w:rFonts w:ascii="Baskerville" w:eastAsia="Adobe Ming Std L" w:hAnsi="Baskerville"/>
-          <w:i/>
-        </w:rPr>
-        <w:t xml:space="preserve"> Kim and </w:t>
-      </w:r>
-      <w:proofErr w:type="spellStart"/>
-      <w:r>
-        <w:rPr>
-          <w:rStyle w:val="Hipervnculo"/>
-          <w:rFonts w:ascii="Baskerville" w:eastAsia="Adobe Ming Std L" w:hAnsi="Baskerville"/>
-          <w:i/>
-        </w:rPr>
-        <w:t>Keon</w:t>
-      </w:r>
-      <w:proofErr w:type="spellEnd"/>
-      <w:r>
-        <w:rPr>
-          <w:rStyle w:val="Hipervnculo"/>
-          <w:rFonts w:ascii="Baskerville" w:eastAsia="Adobe Ming Std L" w:hAnsi="Baskerville"/>
-          <w:i/>
-        </w:rPr>
-        <w:t xml:space="preserve"> </w:t>
-      </w:r>
-      <w:proofErr w:type="spellStart"/>
-      <w:r>
-        <w:rPr>
-          <w:rStyle w:val="Hipervnculo"/>
-          <w:rFonts w:ascii="Baskerville" w:eastAsia="Adobe Ming Std L" w:hAnsi="Baskerville"/>
-          <w:i/>
-        </w:rPr>
-        <w:t>Myung</w:t>
-      </w:r>
-      <w:proofErr w:type="spellEnd"/>
-      <w:r>
-        <w:rPr>
-          <w:rStyle w:val="Hipervnculo"/>
-          <w:rFonts w:ascii="Baskerville" w:eastAsia="Adobe Ming Std L" w:hAnsi="Baskerville"/>
-          <w:i/>
-        </w:rPr>
-        <w:t xml:space="preserve"> Lee. </w:t>
-      </w:r>
-      <w:proofErr w:type="spellStart"/>
-      <w:r>
-        <w:rPr>
-          <w:rStyle w:val="Hipervnculo"/>
-          <w:rFonts w:ascii="Baskerville" w:eastAsia="Adobe Ming Std L" w:hAnsi="Baskerville"/>
-          <w:i/>
-        </w:rPr>
-        <w:t>Department</w:t>
-      </w:r>
-      <w:proofErr w:type="spellEnd"/>
-      <w:r>
-        <w:rPr>
-          <w:rStyle w:val="Hipervnculo"/>
-          <w:rFonts w:ascii="Baskerville" w:eastAsia="Adobe Ming Std L" w:hAnsi="Baskerville"/>
-          <w:i/>
-        </w:rPr>
-        <w:t xml:space="preserve"> of </w:t>
-      </w:r>
-      <w:proofErr w:type="spellStart"/>
-      <w:r>
-        <w:rPr>
-          <w:rStyle w:val="Hipervnculo"/>
-          <w:rFonts w:ascii="Baskerville" w:eastAsia="Adobe Ming Std L" w:hAnsi="Baskerville"/>
-          <w:i/>
-        </w:rPr>
-        <w:t>Computer</w:t>
-      </w:r>
-      <w:proofErr w:type="spellEnd"/>
-      <w:r>
-        <w:rPr>
-          <w:rStyle w:val="Hipervnculo"/>
-          <w:rFonts w:ascii="Baskerville" w:eastAsia="Adobe Ming Std L" w:hAnsi="Baskerville"/>
-          <w:i/>
-        </w:rPr>
-        <w:t xml:space="preserve"> </w:t>
-      </w:r>
-      <w:proofErr w:type="spellStart"/>
-      <w:r>
-        <w:rPr>
-          <w:rStyle w:val="Hipervnculo"/>
-          <w:rFonts w:ascii="Baskerville" w:eastAsia="Adobe Ming Std L" w:hAnsi="Baskerville"/>
-          <w:i/>
-        </w:rPr>
-        <w:t>Science</w:t>
-      </w:r>
-      <w:proofErr w:type="spellEnd"/>
-      <w:r>
-        <w:rPr>
-          <w:rStyle w:val="Hipervnculo"/>
-          <w:rFonts w:ascii="Baskerville" w:eastAsia="Adobe Ming Std L" w:hAnsi="Baskerville"/>
-          <w:i/>
-        </w:rPr>
-        <w:t xml:space="preserve">, </w:t>
-      </w:r>
-      <w:proofErr w:type="spellStart"/>
-      <w:r>
-        <w:rPr>
-          <w:rStyle w:val="Hipervnculo"/>
-          <w:rFonts w:ascii="Baskerville" w:eastAsia="Adobe Ming Std L" w:hAnsi="Baskerville"/>
-          <w:i/>
-        </w:rPr>
-        <w:t>Chungbuk</w:t>
-      </w:r>
-      <w:proofErr w:type="spellEnd"/>
-      <w:r>
-        <w:rPr>
-          <w:rStyle w:val="Hipervnculo"/>
-          <w:rFonts w:ascii="Baskerville" w:eastAsia="Adobe Ming Std L" w:hAnsi="Baskerville"/>
-          <w:i/>
-        </w:rPr>
-        <w:t xml:space="preserve"> </w:t>
-      </w:r>
-      <w:proofErr w:type="spellStart"/>
-      <w:r>
-        <w:rPr>
-          <w:rStyle w:val="Hipervnculo"/>
-          <w:rFonts w:ascii="Baskerville" w:eastAsia="Adobe Ming Std L" w:hAnsi="Baskerville"/>
-          <w:i/>
-        </w:rPr>
-        <w:t>National</w:t>
-      </w:r>
-      <w:proofErr w:type="spellEnd"/>
-      <w:r>
-        <w:rPr>
-          <w:rStyle w:val="Hipervnculo"/>
-          <w:rFonts w:ascii="Baskerville" w:eastAsia="Adobe Ming Std L" w:hAnsi="Baskerville"/>
-          <w:i/>
-        </w:rPr>
-        <w:t xml:space="preserve"> </w:t>
-      </w:r>
-      <w:proofErr w:type="spellStart"/>
-      <w:r>
-        <w:rPr>
-          <w:rStyle w:val="Hipervnculo"/>
-          <w:rFonts w:ascii="Baskerville" w:eastAsia="Adobe Ming Std L" w:hAnsi="Baskerville"/>
-          <w:i/>
-        </w:rPr>
-        <w:t>University</w:t>
-      </w:r>
-      <w:proofErr w:type="spellEnd"/>
-      <w:r>
-        <w:rPr>
-          <w:rStyle w:val="Hipervnculo"/>
-          <w:rFonts w:ascii="Baskerville" w:eastAsia="Adobe Ming Std L" w:hAnsi="Baskerville"/>
-          <w:i/>
-        </w:rPr>
-        <w:t xml:space="preserve">, </w:t>
-      </w:r>
-      <w:proofErr w:type="spellStart"/>
-      <w:r>
-        <w:rPr>
-          <w:rStyle w:val="Hipervnculo"/>
-          <w:rFonts w:ascii="Baskerville" w:eastAsia="Adobe Ming Std L" w:hAnsi="Baskerville"/>
-          <w:i/>
-        </w:rPr>
-        <w:t>Cheongju</w:t>
-      </w:r>
-      <w:proofErr w:type="spellEnd"/>
-      <w:r>
-        <w:rPr>
-          <w:rStyle w:val="Hipervnculo"/>
-          <w:rFonts w:ascii="Baskerville" w:eastAsia="Adobe Ming Std L" w:hAnsi="Baskerville"/>
-          <w:i/>
-        </w:rPr>
-        <w:t xml:space="preserve"> 28644, </w:t>
-      </w:r>
-      <w:proofErr w:type="spellStart"/>
-      <w:r>
-        <w:rPr>
-          <w:rStyle w:val="Hipervnculo"/>
-          <w:rFonts w:ascii="Baskerville" w:eastAsia="Adobe Ming Std L" w:hAnsi="Baskerville"/>
-          <w:i/>
-        </w:rPr>
-        <w:t>Korea</w:t>
-      </w:r>
-      <w:proofErr w:type="spellEnd"/>
-      <w:r>
-        <w:rPr>
-          <w:rStyle w:val="Hipervnculo"/>
-          <w:rFonts w:ascii="Baskerville" w:eastAsia="Adobe Ming Std L" w:hAnsi="Baskerville"/>
-          <w:i/>
-        </w:rPr>
-        <w:t>.</w:t>
+        <w:t>Deep Learning-Based Caution Area Traffic Prediction with Automatic Identification System Sensor Data. Kwang-Il Kim and Keon Myung Lee. Department of Computer Science, Chungbuk National University, Cheongju 28644, Korea.</w:t>
       </w:r>
     </w:p>
     <w:p>
@@ -2442,19 +1709,22 @@
       <w:pPr>
         <w:rPr>
           <w:rFonts w:ascii="Adobe Heiti Std R" w:eastAsia="Adobe Heiti Std R" w:hAnsi="Adobe Heiti Std R"/>
+          <w:b/>
           <w:sz w:val="28"/>
         </w:rPr>
       </w:pPr>
       <w:r>
         <w:rPr>
           <w:rFonts w:ascii="Adobe Heiti Std R" w:eastAsia="Adobe Heiti Std R" w:hAnsi="Adobe Heiti Std R"/>
+          <w:b/>
           <w:sz w:val="28"/>
         </w:rPr>
-        <w:t>2.</w:t>
+        <w:t xml:space="preserve">2. </w:t>
       </w:r>
       <w:r>
         <w:rPr>
           <w:rFonts w:ascii="Adobe Heiti Std R" w:eastAsia="Adobe Heiti Std R" w:hAnsi="Adobe Heiti Std R"/>
+          <w:b/>
           <w:sz w:val="28"/>
         </w:rPr>
         <w:t xml:space="preserve"> </w:t>
@@ -2462,27 +1732,23 @@
       <w:r>
         <w:rPr>
           <w:rFonts w:ascii="Adobe Heiti Std R" w:eastAsia="Adobe Heiti Std R" w:hAnsi="Adobe Heiti Std R"/>
+          <w:b/>
           <w:sz w:val="28"/>
         </w:rPr>
-        <w:t xml:space="preserve"> </w:t>
+        <w:t>DESCRIPCI</w:t>
+      </w:r>
+      <w:r>
+        <w:rPr>
+          <w:rFonts w:ascii="Calibri" w:eastAsia="Adobe Heiti Std R" w:hAnsi="Calibri" w:cs="Calibri"/>
+          <w:b/>
+          <w:sz w:val="28"/>
+        </w:rPr>
+        <w:t>Ó</w:t>
       </w:r>
       <w:r>
         <w:rPr>
           <w:rFonts w:ascii="Adobe Heiti Std R" w:eastAsia="Adobe Heiti Std R" w:hAnsi="Adobe Heiti Std R"/>
-          <w:sz w:val="28"/>
-        </w:rPr>
-        <w:t>DESCRIPCI</w:t>
-      </w:r>
-      <w:r>
-        <w:rPr>
-          <w:rFonts w:ascii="Calibri" w:eastAsia="Adobe Heiti Std R" w:hAnsi="Calibri" w:cs="Calibri"/>
-          <w:sz w:val="28"/>
-        </w:rPr>
-        <w:t>Ó</w:t>
-      </w:r>
-      <w:r>
-        <w:rPr>
-          <w:rFonts w:ascii="Adobe Heiti Std R" w:eastAsia="Adobe Heiti Std R" w:hAnsi="Adobe Heiti Std R"/>
+          <w:b/>
           <w:sz w:val="28"/>
         </w:rPr>
         <w:t>N DE LOS DATOS DE ENTRADA</w:t>
@@ -3078,12 +2344,14 @@
         <w:ind w:left="426" w:hanging="426"/>
         <w:rPr>
           <w:rFonts w:ascii="Adobe Heiti Std R" w:eastAsia="Adobe Heiti Std R" w:hAnsi="Adobe Heiti Std R"/>
+          <w:b/>
           <w:sz w:val="28"/>
         </w:rPr>
       </w:pPr>
       <w:r>
         <w:rPr>
           <w:rFonts w:ascii="Adobe Heiti Std R" w:eastAsia="Adobe Heiti Std R" w:hAnsi="Adobe Heiti Std R"/>
+          <w:b/>
           <w:sz w:val="28"/>
         </w:rPr>
         <w:t>METODOLOG</w:t>
@@ -3091,6 +2359,7 @@
       <w:r>
         <w:rPr>
           <w:rFonts w:ascii="Calibri" w:eastAsia="Adobe Heiti Std R" w:hAnsi="Calibri" w:cs="Calibri"/>
+          <w:b/>
           <w:sz w:val="28"/>
         </w:rPr>
         <w:t>Í</w:t>
@@ -3098,6 +2367,7 @@
       <w:r>
         <w:rPr>
           <w:rFonts w:ascii="Adobe Heiti Std R" w:eastAsia="Adobe Heiti Std R" w:hAnsi="Adobe Heiti Std R"/>
+          <w:b/>
           <w:sz w:val="28"/>
         </w:rPr>
         <w:t>A</w:t>
@@ -3131,7 +2401,43 @@
         <w:rPr>
           <w:rFonts w:ascii="Baskerville" w:eastAsia="Adobe Ming Std L" w:hAnsi="Baskerville"/>
         </w:rPr>
-        <w:t>Una vez obtenidos los datos con los que se va a trabajar, en este apartado se describe el tratamiento que se ha aplicado a estos. El proceso parte de la obtención de los datos en crudo hasta la obtención de un modelo de predicción que sea capaz de estimar, con un cierto error, la carga de tráfico en un itinerario que vendrá dado.</w:t>
+        <w:t>Una vez obtenidos los datos con los que se va a trabajar, en este apartado se describe el tratamiento que se ha aplicado a estos. El proceso</w:t>
+      </w:r>
+      <w:r>
+        <w:rPr>
+          <w:rFonts w:ascii="Baskerville" w:eastAsia="Adobe Ming Std L" w:hAnsi="Baskerville"/>
+        </w:rPr>
+        <w:t xml:space="preserve"> parte </w:t>
+      </w:r>
+      <w:r>
+        <w:rPr>
+          <w:rFonts w:ascii="Baskerville" w:eastAsia="Adobe Ming Std L" w:hAnsi="Baskerville"/>
+        </w:rPr>
+        <w:t xml:space="preserve">de los datos en crudo hasta la obtención de un modelo de predicción que sea capaz de estimar, con un cierto error, la carga de tráfico </w:t>
+      </w:r>
+      <w:r>
+        <w:rPr>
+          <w:rFonts w:ascii="Baskerville" w:eastAsia="Adobe Ming Std L" w:hAnsi="Baskerville"/>
+        </w:rPr>
+        <w:t>para</w:t>
+      </w:r>
+      <w:r>
+        <w:rPr>
+          <w:rFonts w:ascii="Baskerville" w:eastAsia="Adobe Ming Std L" w:hAnsi="Baskerville"/>
+        </w:rPr>
+        <w:t xml:space="preserve"> un itinerario que vendrá dado</w:t>
+      </w:r>
+      <w:r>
+        <w:rPr>
+          <w:rFonts w:ascii="Baskerville" w:eastAsia="Adobe Ming Std L" w:hAnsi="Baskerville"/>
+        </w:rPr>
+        <w:t xml:space="preserve"> con anterioridad</w:t>
+      </w:r>
+      <w:r>
+        <w:rPr>
+          <w:rFonts w:ascii="Baskerville" w:eastAsia="Adobe Ming Std L" w:hAnsi="Baskerville"/>
+        </w:rPr>
+        <w:t>.</w:t>
       </w:r>
     </w:p>
     <w:p>
@@ -3151,7 +2457,28 @@
         <w:jc w:val="both"/>
         <w:rPr>
           <w:rFonts w:ascii="Baskerville" w:eastAsia="Adobe Ming Std L" w:hAnsi="Baskerville"/>
+        </w:rPr>
+      </w:pPr>
+    </w:p>
+    <w:p>
+      <w:pPr>
+        <w:pStyle w:val="Prrafodelista"/>
+        <w:ind w:left="426"/>
+        <w:jc w:val="both"/>
+        <w:rPr>
+          <w:rFonts w:ascii="Baskerville" w:eastAsia="Adobe Ming Std L" w:hAnsi="Baskerville"/>
+        </w:rPr>
+      </w:pPr>
+    </w:p>
+    <w:p>
+      <w:pPr>
+        <w:pStyle w:val="Prrafodelista"/>
+        <w:ind w:left="426"/>
+        <w:jc w:val="both"/>
+        <w:rPr>
+          <w:rFonts w:ascii="Baskerville" w:eastAsia="Adobe Ming Std L" w:hAnsi="Baskerville"/>
           <w:b/>
+          <w:u w:val="single"/>
         </w:rPr>
       </w:pPr>
       <w:r>
@@ -3159,47 +2486,45 @@
           <w:rFonts w:ascii="Baskerville" w:eastAsia="Adobe Ming Std L" w:hAnsi="Baskerville"/>
           <w:b/>
         </w:rPr>
-        <w:t>1. Data Acquisition, Preparations and Trans</w:t>
+        <w:t>1.</w:t>
       </w:r>
       <w:r>
         <w:rPr>
           <w:rFonts w:ascii="Baskerville" w:eastAsia="Adobe Ming Std L" w:hAnsi="Baskerville"/>
           <w:b/>
-        </w:rPr>
-        <w:t>formations</w:t>
-      </w:r>
+          <w:u w:val="single"/>
+        </w:rPr>
+        <w:t xml:space="preserve"> ADQUISICIÓN, PREPARACIÓN Y TRANSFORMACIÓN DE LOS DATOS</w:t>
+      </w:r>
+    </w:p>
+    <w:p>
+      <w:pPr>
+        <w:pStyle w:val="Prrafodelista"/>
+        <w:ind w:left="426"/>
+        <w:jc w:val="both"/>
+        <w:rPr>
+          <w:rFonts w:ascii="Baskerville" w:eastAsia="Adobe Ming Std L" w:hAnsi="Baskerville"/>
+        </w:rPr>
+      </w:pPr>
       <w:r>
         <w:rPr>
           <w:rFonts w:ascii="Baskerville" w:eastAsia="Adobe Ming Std L" w:hAnsi="Baskerville"/>
           <w:b/>
         </w:rPr>
-        <w:t xml:space="preserve">. </w:t>
-      </w:r>
-    </w:p>
-    <w:p>
-      <w:pPr>
-        <w:pStyle w:val="Prrafodelista"/>
-        <w:ind w:left="426"/>
-        <w:jc w:val="both"/>
-        <w:rPr>
-          <w:rFonts w:ascii="Baskerville" w:eastAsia="Adobe Ming Std L" w:hAnsi="Baskerville"/>
-        </w:rPr>
-      </w:pPr>
-      <w:r>
-        <w:rPr>
-          <w:rFonts w:ascii="Baskerville" w:eastAsia="Adobe Ming Std L" w:hAnsi="Baskerville"/>
-          <w:b/>
-        </w:rPr>
         <w:t>(</w:t>
       </w:r>
       <w:r>
         <w:rPr>
           <w:rFonts w:ascii="Baskerville" w:eastAsia="Adobe Ming Std L" w:hAnsi="Baskerville"/>
         </w:rPr>
-        <w:t xml:space="preserve">Notebook: Data Acquisition and Preparation.ipynb) </w:t>
-      </w:r>
-      <w:bookmarkStart w:id="0" w:name="_GoBack"/>
-      <w:bookmarkEnd w:id="0"/>
+        <w:t xml:space="preserve">Notebook </w:t>
+      </w:r>
+      <w:r>
+        <w:rPr>
+          <w:rFonts w:ascii="Baskerville" w:eastAsia="Adobe Ming Std L" w:hAnsi="Baskerville"/>
+        </w:rPr>
+        <w:t xml:space="preserve">Data Acquisition and Preparation.ipynb) </w:t>
+      </w:r>
     </w:p>
     <w:p>
       <w:pPr>
@@ -3230,274 +2555,88 @@
           <w:b/>
           <w:i/>
         </w:rPr>
-        <w:t>1.1.  Formato de las variables.</w:t>
-      </w:r>
-    </w:p>
-    <w:p>
-      <w:pPr>
-        <w:pStyle w:val="Prrafodelista"/>
-        <w:ind w:left="426" w:firstLine="282"/>
-        <w:jc w:val="both"/>
-        <w:rPr>
-          <w:rFonts w:ascii="Baskerville" w:eastAsia="Adobe Ming Std L" w:hAnsi="Baskerville"/>
-          <w:i/>
-        </w:rPr>
-      </w:pPr>
-    </w:p>
-    <w:p>
-      <w:pPr>
-        <w:pStyle w:val="Prrafodelista"/>
-        <w:ind w:left="426" w:firstLine="282"/>
-        <w:jc w:val="both"/>
-        <w:rPr>
-          <w:rFonts w:ascii="Baskerville" w:eastAsia="Adobe Ming Std L" w:hAnsi="Baskerville"/>
-        </w:rPr>
-      </w:pPr>
-      <w:r>
-        <w:rPr>
-          <w:rFonts w:ascii="Baskerville" w:eastAsia="Adobe Ming Std L" w:hAnsi="Baskerville"/>
-        </w:rPr>
-        <w:t xml:space="preserve">Transformaciones de variables tipo carácter en tipo fecha y tipo entero y viceversa. </w:t>
-      </w:r>
-    </w:p>
-    <w:p>
-      <w:pPr>
-        <w:pStyle w:val="Prrafodelista"/>
-        <w:ind w:left="426" w:firstLine="282"/>
-        <w:jc w:val="both"/>
-        <w:rPr>
-          <w:rFonts w:ascii="Baskerville" w:eastAsia="Adobe Ming Std L" w:hAnsi="Baskerville"/>
-          <w:i/>
-        </w:rPr>
-      </w:pPr>
-    </w:p>
-    <w:p>
-      <w:pPr>
-        <w:pStyle w:val="Prrafodelista"/>
-        <w:ind w:left="426" w:firstLine="282"/>
-        <w:jc w:val="both"/>
-        <w:rPr>
-          <w:rFonts w:ascii="Baskerville" w:eastAsia="Adobe Ming Std L" w:hAnsi="Baskerville"/>
-          <w:i/>
-        </w:rPr>
-      </w:pPr>
-      <w:r>
-        <w:rPr>
-          <w:rFonts w:ascii="Baskerville" w:eastAsia="Adobe Ming Std L" w:hAnsi="Baskerville"/>
-          <w:i/>
-        </w:rPr>
-        <w:t>1.2.  Obtención de la Latitud y la Longitud de cada sensor partiendo de las coordenadas UTM X e Y.</w:t>
-      </w:r>
-    </w:p>
-    <w:p>
-      <w:pPr>
-        <w:pStyle w:val="Prrafodelista"/>
-        <w:ind w:left="426" w:firstLine="282"/>
-        <w:jc w:val="both"/>
-        <w:rPr>
-          <w:rFonts w:ascii="Baskerville" w:eastAsia="Adobe Ming Std L" w:hAnsi="Baskerville"/>
-          <w:i/>
-        </w:rPr>
-      </w:pPr>
-      <w:r>
-        <w:rPr>
-          <w:rFonts w:ascii="Baskerville" w:eastAsia="Adobe Ming Std L" w:hAnsi="Baskerville"/>
-          <w:i/>
-        </w:rPr>
-        <w:t>1.3.  Missing Values.</w:t>
-      </w:r>
-    </w:p>
-    <w:p>
-      <w:pPr>
-        <w:pStyle w:val="Prrafodelista"/>
-        <w:ind w:left="426" w:firstLine="282"/>
-        <w:jc w:val="both"/>
-        <w:rPr>
-          <w:rFonts w:ascii="Baskerville" w:eastAsia="Adobe Ming Std L" w:hAnsi="Baskerville"/>
-          <w:i/>
-        </w:rPr>
-      </w:pPr>
-      <w:r>
-        <w:rPr>
-          <w:rFonts w:ascii="Baskerville" w:eastAsia="Adobe Ming Std L" w:hAnsi="Baskerville"/>
-          <w:i/>
-        </w:rPr>
-        <w:t xml:space="preserve">1.4. </w:t>
-      </w:r>
-      <w:r>
-        <w:rPr>
-          <w:rFonts w:ascii="Baskerville" w:eastAsia="Adobe Ming Std L" w:hAnsi="Baskerville"/>
-          <w:i/>
-        </w:rPr>
-        <w:t>Homogenización de las características tras concatenar varios registros de varios meses.</w:t>
-      </w:r>
-    </w:p>
-    <w:p>
-      <w:pPr>
-        <w:pStyle w:val="Prrafodelista"/>
-        <w:ind w:left="426" w:firstLine="282"/>
-        <w:jc w:val="both"/>
-        <w:rPr>
-          <w:rFonts w:ascii="Baskerville" w:eastAsia="Adobe Ming Std L" w:hAnsi="Baskerville"/>
-          <w:i/>
-        </w:rPr>
-      </w:pPr>
-      <w:r>
-        <w:rPr>
-          <w:rFonts w:ascii="Baskerville" w:eastAsia="Adobe Ming Std L" w:hAnsi="Baskerville"/>
-          <w:i/>
-        </w:rPr>
-        <w:t>1.5. Tratamiento de registros con información errónea.</w:t>
-      </w:r>
-    </w:p>
-    <w:p>
-      <w:pPr>
-        <w:pStyle w:val="Prrafodelista"/>
-        <w:ind w:left="426" w:firstLine="282"/>
-        <w:jc w:val="both"/>
-        <w:rPr>
-          <w:rFonts w:ascii="Baskerville" w:eastAsia="Adobe Ming Std L" w:hAnsi="Baskerville"/>
-          <w:i/>
-        </w:rPr>
-      </w:pPr>
-      <w:r>
-        <w:rPr>
-          <w:rFonts w:ascii="Baskerville" w:eastAsia="Adobe Ming Std L" w:hAnsi="Baskerville"/>
-          <w:i/>
-        </w:rPr>
-        <w:t>1.6. Outliers.</w:t>
-      </w:r>
-    </w:p>
-    <w:p>
-      <w:pPr>
-        <w:pStyle w:val="Prrafodelista"/>
-        <w:ind w:left="426" w:firstLine="282"/>
-        <w:jc w:val="both"/>
-        <w:rPr>
-          <w:rFonts w:ascii="Baskerville" w:eastAsia="Adobe Ming Std L" w:hAnsi="Baskerville"/>
-          <w:i/>
-        </w:rPr>
-      </w:pPr>
-      <w:r>
-        <w:rPr>
-          <w:rFonts w:ascii="Baskerville" w:eastAsia="Adobe Ming Std L" w:hAnsi="Baskerville"/>
-          <w:i/>
-        </w:rPr>
-        <w:t>1.7. Codificación de variables categóricas.</w:t>
-      </w:r>
-    </w:p>
-    <w:p>
-      <w:pPr>
-        <w:pStyle w:val="Prrafodelista"/>
-        <w:ind w:left="426" w:firstLine="282"/>
-        <w:jc w:val="both"/>
-        <w:rPr>
-          <w:rFonts w:ascii="Baskerville" w:eastAsia="Adobe Ming Std L" w:hAnsi="Baskerville"/>
-          <w:i/>
-        </w:rPr>
-      </w:pPr>
-      <w:r>
-        <w:rPr>
-          <w:rFonts w:ascii="Baskerville" w:eastAsia="Adobe Ming Std L" w:hAnsi="Baskerville"/>
-          <w:i/>
-        </w:rPr>
-        <w:t>1.8. Adecuación de los datos de entrada a algoritmos de ML.</w:t>
-      </w:r>
-    </w:p>
-    <w:p>
-      <w:pPr>
-        <w:pStyle w:val="Prrafodelista"/>
-        <w:ind w:left="426" w:firstLine="282"/>
-        <w:jc w:val="both"/>
-        <w:rPr>
-          <w:rFonts w:ascii="Baskerville" w:eastAsia="Adobe Ming Std L" w:hAnsi="Baskerville"/>
-          <w:i/>
-        </w:rPr>
-      </w:pPr>
-      <w:r>
-        <w:rPr>
-          <w:rFonts w:ascii="Baskerville" w:eastAsia="Adobe Ming Std L" w:hAnsi="Baskerville"/>
-          <w:i/>
-        </w:rPr>
-        <w:t>1.8. Guardado de los datos procesados.</w:t>
-      </w:r>
-    </w:p>
-    <w:p>
-      <w:pPr>
-        <w:pStyle w:val="Prrafodelista"/>
-        <w:ind w:left="426" w:firstLine="282"/>
-        <w:jc w:val="both"/>
-        <w:rPr>
-          <w:rFonts w:ascii="Baskerville" w:eastAsia="Adobe Ming Std L" w:hAnsi="Baskerville"/>
-          <w:i/>
-        </w:rPr>
-      </w:pPr>
-    </w:p>
-    <w:p>
-      <w:pPr>
-        <w:pStyle w:val="Prrafodelista"/>
-        <w:ind w:left="426" w:firstLine="282"/>
-        <w:jc w:val="both"/>
-        <w:rPr>
-          <w:rFonts w:ascii="Baskerville" w:eastAsia="Adobe Ming Std L" w:hAnsi="Baskerville"/>
-          <w:i/>
-        </w:rPr>
-      </w:pPr>
-    </w:p>
-    <w:p>
-      <w:pPr>
-        <w:pStyle w:val="Prrafodelista"/>
-        <w:ind w:left="426" w:firstLine="282"/>
-        <w:jc w:val="both"/>
-        <w:rPr>
-          <w:rFonts w:ascii="Baskerville" w:eastAsia="Adobe Ming Std L" w:hAnsi="Baskerville"/>
-          <w:i/>
-        </w:rPr>
-      </w:pPr>
-    </w:p>
-    <w:p>
-      <w:pPr>
-        <w:pStyle w:val="Prrafodelista"/>
-        <w:ind w:left="426" w:firstLine="282"/>
-        <w:jc w:val="both"/>
-        <w:rPr>
-          <w:rFonts w:ascii="Baskerville" w:eastAsia="Adobe Ming Std L" w:hAnsi="Baskerville"/>
-          <w:i/>
-        </w:rPr>
-      </w:pPr>
-    </w:p>
-    <w:p>
-      <w:pPr>
-        <w:pStyle w:val="Prrafodelista"/>
-        <w:ind w:left="426" w:firstLine="282"/>
-        <w:jc w:val="both"/>
-        <w:rPr>
-          <w:rFonts w:ascii="Baskerville" w:eastAsia="Adobe Ming Std L" w:hAnsi="Baskerville"/>
-          <w:i/>
-        </w:rPr>
-      </w:pPr>
-    </w:p>
-    <w:p>
-      <w:pPr>
-        <w:pStyle w:val="Prrafodelista"/>
-        <w:ind w:left="426" w:firstLine="282"/>
-        <w:jc w:val="both"/>
-        <w:rPr>
-          <w:rFonts w:ascii="Baskerville" w:eastAsia="Adobe Ming Std L" w:hAnsi="Baskerville"/>
-          <w:i/>
-        </w:rPr>
-      </w:pPr>
-    </w:p>
-    <w:p>
-      <w:pPr>
-        <w:pStyle w:val="Prrafodelista"/>
-        <w:ind w:left="426"/>
-        <w:jc w:val="both"/>
+        <w:t>1.1.  Formato de las variables</w:t>
+      </w:r>
+      <w:r>
         <w:rPr>
           <w:rFonts w:ascii="Baskerville" w:eastAsia="Adobe Ming Std L" w:hAnsi="Baskerville"/>
           <w:b/>
           <w:i/>
         </w:rPr>
+        <w:t>.</w:t>
+      </w:r>
+    </w:p>
+    <w:p>
+      <w:pPr>
+        <w:pStyle w:val="Prrafodelista"/>
+        <w:ind w:left="426" w:firstLine="282"/>
+        <w:jc w:val="both"/>
+        <w:rPr>
+          <w:rFonts w:ascii="Baskerville" w:eastAsia="Adobe Ming Std L" w:hAnsi="Baskerville"/>
+          <w:i/>
+        </w:rPr>
+      </w:pPr>
+    </w:p>
+    <w:p>
+      <w:pPr>
+        <w:pStyle w:val="Prrafodelista"/>
+        <w:ind w:left="426" w:firstLine="282"/>
+        <w:jc w:val="both"/>
+        <w:rPr>
+          <w:rFonts w:ascii="Baskerville" w:eastAsia="Adobe Ming Std L" w:hAnsi="Baskerville"/>
+        </w:rPr>
+      </w:pPr>
+      <w:r>
+        <w:rPr>
+          <w:rFonts w:ascii="Baskerville" w:eastAsia="Adobe Ming Std L" w:hAnsi="Baskerville"/>
+        </w:rPr>
+        <w:t>Transformaciones de</w:t>
+      </w:r>
+      <w:r>
+        <w:rPr>
+          <w:rFonts w:ascii="Baskerville" w:eastAsia="Adobe Ming Std L" w:hAnsi="Baskerville"/>
+        </w:rPr>
+        <w:t>l tipo de</w:t>
+      </w:r>
+      <w:r>
+        <w:rPr>
+          <w:rFonts w:ascii="Baskerville" w:eastAsia="Adobe Ming Std L" w:hAnsi="Baskerville"/>
+        </w:rPr>
+        <w:t xml:space="preserve"> variables </w:t>
+      </w:r>
+      <w:r>
+        <w:rPr>
+          <w:rFonts w:ascii="Baskerville" w:eastAsia="Adobe Ming Std L" w:hAnsi="Baskerville"/>
+        </w:rPr>
+        <w:t>para su correcto tratamiento.</w:t>
+      </w:r>
+      <w:r>
+        <w:rPr>
+          <w:rFonts w:ascii="Baskerville" w:eastAsia="Adobe Ming Std L" w:hAnsi="Baskerville"/>
+        </w:rPr>
+        <w:t xml:space="preserve"> </w:t>
+      </w:r>
+    </w:p>
+    <w:p>
+      <w:pPr>
+        <w:pStyle w:val="Prrafodelista"/>
+        <w:ind w:left="426" w:firstLine="282"/>
+        <w:jc w:val="both"/>
+        <w:rPr>
+          <w:rFonts w:ascii="Baskerville" w:eastAsia="Adobe Ming Std L" w:hAnsi="Baskerville"/>
+          <w:i/>
+        </w:rPr>
+      </w:pPr>
+    </w:p>
+    <w:p>
+      <w:pPr>
+        <w:pStyle w:val="Prrafodelista"/>
+        <w:ind w:left="426" w:firstLine="282"/>
+        <w:jc w:val="both"/>
+        <w:rPr>
+          <w:rFonts w:ascii="Baskerville" w:eastAsia="Adobe Ming Std L" w:hAnsi="Baskerville"/>
+          <w:i/>
+        </w:rPr>
       </w:pPr>
       <w:r>
         <w:rPr>
@@ -3505,7 +2644,7 @@
           <w:b/>
           <w:i/>
         </w:rPr>
-        <w:t>2. Predicción con algoritmos de ML</w:t>
+        <w:t>1.2.  Obtención de la Latit</w:t>
       </w:r>
       <w:r>
         <w:rPr>
@@ -3513,25 +2652,128 @@
           <w:b/>
           <w:i/>
         </w:rPr>
-        <w:t>.</w:t>
-      </w:r>
-    </w:p>
-    <w:p>
-      <w:pPr>
-        <w:pStyle w:val="Prrafodelista"/>
-        <w:ind w:left="426"/>
-        <w:jc w:val="both"/>
+        <w:t>ud y la Longitud de cada sensor</w:t>
+      </w:r>
+      <w:r>
         <w:rPr>
           <w:rFonts w:ascii="Baskerville" w:eastAsia="Adobe Ming Std L" w:hAnsi="Baskerville"/>
           <w:b/>
           <w:i/>
         </w:rPr>
-      </w:pPr>
-    </w:p>
-    <w:p>
-      <w:pPr>
-        <w:pStyle w:val="Prrafodelista"/>
-        <w:ind w:left="426"/>
+        <w:t>.</w:t>
+      </w:r>
+    </w:p>
+    <w:p>
+      <w:pPr>
+        <w:pStyle w:val="Prrafodelista"/>
+        <w:ind w:left="426" w:firstLine="282"/>
+        <w:jc w:val="both"/>
+        <w:rPr>
+          <w:rFonts w:ascii="Baskerville" w:eastAsia="Adobe Ming Std L" w:hAnsi="Baskerville"/>
+          <w:i/>
+        </w:rPr>
+      </w:pPr>
+    </w:p>
+    <w:p>
+      <w:pPr>
+        <w:pStyle w:val="Prrafodelista"/>
+        <w:ind w:left="708"/>
+        <w:jc w:val="both"/>
+        <w:rPr>
+          <w:rFonts w:ascii="Baskerville" w:eastAsia="Adobe Ming Std L" w:hAnsi="Baskerville"/>
+        </w:rPr>
+      </w:pPr>
+      <w:r>
+        <w:rPr>
+          <w:rFonts w:ascii="Baskerville" w:eastAsia="Adobe Ming Std L" w:hAnsi="Baskerville"/>
+        </w:rPr>
+        <w:t xml:space="preserve">En el fichero de información de cada </w:t>
+      </w:r>
+      <w:r>
+        <w:rPr>
+          <w:rFonts w:ascii="Baskerville" w:eastAsia="Adobe Ming Std L" w:hAnsi="Baskerville"/>
+        </w:rPr>
+        <w:t>punto de medida</w:t>
+      </w:r>
+      <w:r>
+        <w:rPr>
+          <w:rFonts w:ascii="Baskerville" w:eastAsia="Adobe Ming Std L" w:hAnsi="Baskerville"/>
+        </w:rPr>
+        <w:t xml:space="preserve"> están registradas las coordenadas UTM X e Y de cada sensor. Mediante una función aplicada a estas dos columnas se obtienen la Latitud y la Longitud. Posteriormente se hace un cruce entre este dataframe </w:t>
+      </w:r>
+    </w:p>
+    <w:p>
+      <w:pPr>
+        <w:pStyle w:val="Prrafodelista"/>
+        <w:ind w:left="708"/>
+        <w:jc w:val="both"/>
+        <w:rPr>
+          <w:rFonts w:ascii="Baskerville" w:eastAsia="Adobe Ming Std L" w:hAnsi="Baskerville"/>
+        </w:rPr>
+      </w:pPr>
+    </w:p>
+    <w:p>
+      <w:pPr>
+        <w:pStyle w:val="Prrafodelista"/>
+        <w:ind w:left="708"/>
+        <w:jc w:val="both"/>
+        <w:rPr>
+          <w:rFonts w:ascii="Baskerville" w:eastAsia="Adobe Ming Std L" w:hAnsi="Baskerville"/>
+        </w:rPr>
+      </w:pPr>
+    </w:p>
+    <w:p>
+      <w:pPr>
+        <w:pStyle w:val="Prrafodelista"/>
+        <w:ind w:left="708"/>
+        <w:jc w:val="both"/>
+        <w:rPr>
+          <w:rFonts w:ascii="Baskerville" w:eastAsia="Adobe Ming Std L" w:hAnsi="Baskerville"/>
+        </w:rPr>
+      </w:pPr>
+    </w:p>
+    <w:p>
+      <w:pPr>
+        <w:pStyle w:val="Prrafodelista"/>
+        <w:ind w:left="708"/>
+        <w:jc w:val="both"/>
+        <w:rPr>
+          <w:rFonts w:ascii="Baskerville" w:eastAsia="Adobe Ming Std L" w:hAnsi="Baskerville"/>
+        </w:rPr>
+      </w:pPr>
+      <w:r>
+        <w:rPr>
+          <w:rFonts w:ascii="Baskerville" w:eastAsia="Adobe Ming Std L" w:hAnsi="Baskerville"/>
+        </w:rPr>
+        <w:t xml:space="preserve">y el dataframe principal (datos de intensidad del tráfico) para </w:t>
+      </w:r>
+      <w:r>
+        <w:rPr>
+          <w:rFonts w:ascii="Baskerville" w:eastAsia="Adobe Ming Std L" w:hAnsi="Baskerville"/>
+        </w:rPr>
+        <w:t>incorporar</w:t>
+      </w:r>
+      <w:r>
+        <w:rPr>
+          <w:rFonts w:ascii="Baskerville" w:eastAsia="Adobe Ming Std L" w:hAnsi="Baskerville"/>
+        </w:rPr>
+        <w:t xml:space="preserve"> con estas dos columnas.</w:t>
+      </w:r>
+    </w:p>
+    <w:p>
+      <w:pPr>
+        <w:pStyle w:val="Prrafodelista"/>
+        <w:ind w:left="708"/>
+        <w:jc w:val="both"/>
+        <w:rPr>
+          <w:rFonts w:ascii="Baskerville" w:eastAsia="Adobe Ming Std L" w:hAnsi="Baskerville"/>
+        </w:rPr>
+      </w:pPr>
+    </w:p>
+    <w:p>
+      <w:pPr>
+        <w:pStyle w:val="Prrafodelista"/>
+        <w:ind w:left="426" w:firstLine="282"/>
         <w:jc w:val="both"/>
         <w:rPr>
           <w:rFonts w:ascii="Baskerville" w:eastAsia="Adobe Ming Std L" w:hAnsi="Baskerville"/>
@@ -3544,150 +2786,108 @@
           <w:b/>
           <w:i/>
         </w:rPr>
-        <w:tab/>
+        <w:t>1.3.  Missing Values</w:t>
       </w:r>
       <w:r>
         <w:rPr>
           <w:rFonts w:ascii="Baskerville" w:eastAsia="Adobe Ming Std L" w:hAnsi="Baskerville"/>
           <w:i/>
         </w:rPr>
-        <w:t>2.1</w:t>
-      </w:r>
-      <w:r>
+        <w:t>.</w:t>
+      </w:r>
+    </w:p>
+    <w:p>
+      <w:pPr>
+        <w:pStyle w:val="Prrafodelista"/>
+        <w:ind w:left="426" w:firstLine="282"/>
+        <w:jc w:val="both"/>
         <w:rPr>
           <w:rFonts w:ascii="Baskerville" w:eastAsia="Adobe Ming Std L" w:hAnsi="Baskerville"/>
           <w:i/>
         </w:rPr>
+      </w:pPr>
+    </w:p>
+    <w:p>
+      <w:pPr>
+        <w:pStyle w:val="Prrafodelista"/>
+        <w:ind w:left="708"/>
+        <w:jc w:val="both"/>
+        <w:rPr>
+          <w:rFonts w:ascii="Baskerville" w:eastAsia="Adobe Ming Std L" w:hAnsi="Baskerville"/>
+        </w:rPr>
+      </w:pPr>
+      <w:r>
+        <w:rPr>
+          <w:rFonts w:ascii="Baskerville" w:eastAsia="Adobe Ming Std L" w:hAnsi="Baskerville"/>
+        </w:rPr>
+        <w:t>Al realizar el cruce mencionado anteriormente hay algunos sensores de la dataframe principal cuyo identificador no aparece en el dataframe secundario, y como consecuencia se generan valores “Nan”. En este caso eliminaremos estos valores. Esta es una forma de asegurarnos que contamos únicamente con sensores que continúan operativos en el mes actual.</w:t>
+      </w:r>
+    </w:p>
+    <w:p>
+      <w:pPr>
+        <w:pStyle w:val="Prrafodelista"/>
+        <w:ind w:left="708"/>
+        <w:jc w:val="both"/>
+        <w:rPr>
+          <w:rFonts w:ascii="Baskerville" w:eastAsia="Adobe Ming Std L" w:hAnsi="Baskerville"/>
+        </w:rPr>
+      </w:pPr>
+    </w:p>
+    <w:p>
+      <w:pPr>
+        <w:pStyle w:val="Prrafodelista"/>
+        <w:ind w:left="708"/>
+        <w:jc w:val="both"/>
+        <w:rPr>
+          <w:rFonts w:ascii="Baskerville" w:eastAsia="Adobe Ming Std L" w:hAnsi="Baskerville"/>
+        </w:rPr>
+      </w:pPr>
+      <w:r>
+        <w:rPr>
+          <w:rFonts w:ascii="Baskerville" w:eastAsia="Adobe Ming Std L" w:hAnsi="Baskerville"/>
+        </w:rPr>
+        <w:t xml:space="preserve">Existen un total de </w:t>
+      </w:r>
+      <w:r>
+        <w:rPr>
+          <w:rFonts w:ascii="Baskerville" w:eastAsia="Adobe Ming Std L" w:hAnsi="Baskerville"/>
+        </w:rPr>
+        <w:t>201</w:t>
+      </w:r>
+      <w:r>
+        <w:rPr>
+          <w:rFonts w:ascii="Baskerville" w:eastAsia="Adobe Ming Std L" w:hAnsi="Baskerville"/>
+        </w:rPr>
         <w:t>.</w:t>
       </w:r>
       <w:r>
         <w:rPr>
           <w:rFonts w:ascii="Baskerville" w:eastAsia="Adobe Ming Std L" w:hAnsi="Baskerville"/>
+        </w:rPr>
+        <w:t>965</w:t>
+      </w:r>
+      <w:r>
+        <w:rPr>
+          <w:rFonts w:ascii="Baskerville" w:eastAsia="Adobe Ming Std L" w:hAnsi="Baskerville"/>
+        </w:rPr>
+        <w:t xml:space="preserve"> registros con valores Nan en características Latitud y Longitud , un 0,22% del total de los datos. </w:t>
+      </w:r>
+    </w:p>
+    <w:p>
+      <w:pPr>
+        <w:pStyle w:val="Prrafodelista"/>
+        <w:ind w:left="426" w:firstLine="282"/>
+        <w:jc w:val="both"/>
+        <w:rPr>
+          <w:rFonts w:ascii="Baskerville" w:eastAsia="Adobe Ming Std L" w:hAnsi="Baskerville"/>
           <w:i/>
         </w:rPr>
-        <w:t xml:space="preserve"> Algorit</w:t>
-      </w:r>
-      <w:r>
-        <w:rPr>
-          <w:rFonts w:ascii="Baskerville" w:eastAsia="Adobe Ming Std L" w:hAnsi="Baskerville"/>
-          <w:i/>
-        </w:rPr>
-        <w:t>mos adecuados para el tipo de datos usados.</w:t>
-      </w:r>
-    </w:p>
-    <w:p>
-      <w:pPr>
-        <w:pStyle w:val="Prrafodelista"/>
-        <w:ind w:left="426"/>
-        <w:jc w:val="both"/>
-        <w:rPr>
-          <w:rFonts w:ascii="Baskerville" w:eastAsia="Adobe Ming Std L" w:hAnsi="Baskerville"/>
-          <w:i/>
-        </w:rPr>
-      </w:pPr>
-      <w:r>
-        <w:rPr>
-          <w:rFonts w:ascii="Baskerville" w:eastAsia="Adobe Ming Std L" w:hAnsi="Baskerville"/>
-          <w:i/>
-        </w:rPr>
-        <w:tab/>
-        <w:t>2.2. Algoritmos basados en Árboles de decisión.</w:t>
-      </w:r>
-    </w:p>
-    <w:p>
-      <w:pPr>
-        <w:pStyle w:val="Prrafodelista"/>
-        <w:ind w:left="426"/>
-        <w:jc w:val="both"/>
-        <w:rPr>
-          <w:rFonts w:ascii="Baskerville" w:eastAsia="Adobe Ming Std L" w:hAnsi="Baskerville"/>
-          <w:i/>
-        </w:rPr>
-      </w:pPr>
-      <w:r>
-        <w:rPr>
-          <w:rFonts w:ascii="Baskerville" w:eastAsia="Adobe Ming Std L" w:hAnsi="Baskerville"/>
-          <w:i/>
-        </w:rPr>
-        <w:tab/>
-        <w:t xml:space="preserve">2.3. </w:t>
-      </w:r>
-      <w:proofErr w:type="spellStart"/>
-      <w:r>
-        <w:rPr>
-          <w:rFonts w:ascii="Baskerville" w:eastAsia="Adobe Ming Std L" w:hAnsi="Baskerville"/>
-          <w:i/>
-        </w:rPr>
-        <w:t>Random</w:t>
-      </w:r>
-      <w:proofErr w:type="spellEnd"/>
-      <w:r>
-        <w:rPr>
-          <w:rFonts w:ascii="Baskerville" w:eastAsia="Adobe Ming Std L" w:hAnsi="Baskerville"/>
-          <w:i/>
-        </w:rPr>
-        <w:t xml:space="preserve"> </w:t>
-      </w:r>
-      <w:proofErr w:type="spellStart"/>
-      <w:r>
-        <w:rPr>
-          <w:rFonts w:ascii="Baskerville" w:eastAsia="Adobe Ming Std L" w:hAnsi="Baskerville"/>
-          <w:i/>
-        </w:rPr>
-        <w:t>Forest</w:t>
-      </w:r>
-      <w:proofErr w:type="spellEnd"/>
-      <w:r>
-        <w:rPr>
-          <w:rFonts w:ascii="Baskerville" w:eastAsia="Adobe Ming Std L" w:hAnsi="Baskerville"/>
-          <w:i/>
-        </w:rPr>
-        <w:t xml:space="preserve"> </w:t>
-      </w:r>
-      <w:proofErr w:type="spellStart"/>
-      <w:r>
-        <w:rPr>
-          <w:rFonts w:ascii="Baskerville" w:eastAsia="Adobe Ming Std L" w:hAnsi="Baskerville"/>
-          <w:i/>
-        </w:rPr>
-        <w:t>Regressor</w:t>
-      </w:r>
-      <w:proofErr w:type="spellEnd"/>
-    </w:p>
-    <w:p>
-      <w:pPr>
-        <w:pStyle w:val="Prrafodelista"/>
-        <w:ind w:left="426"/>
-        <w:jc w:val="both"/>
-        <w:rPr>
-          <w:rFonts w:ascii="Baskerville" w:eastAsia="Adobe Ming Std L" w:hAnsi="Baskerville"/>
-          <w:i/>
-        </w:rPr>
-      </w:pPr>
-      <w:r>
-        <w:rPr>
-          <w:rFonts w:ascii="Baskerville" w:eastAsia="Adobe Ming Std L" w:hAnsi="Baskerville"/>
-          <w:i/>
-        </w:rPr>
-        <w:tab/>
-        <w:t>2.4. Predicción y error</w:t>
-      </w:r>
-    </w:p>
-    <w:p>
-      <w:pPr>
-        <w:pStyle w:val="Prrafodelista"/>
-        <w:ind w:left="426"/>
-        <w:jc w:val="both"/>
-        <w:rPr>
-          <w:rFonts w:ascii="Baskerville" w:eastAsia="Adobe Ming Std L" w:hAnsi="Baskerville"/>
-          <w:i/>
-        </w:rPr>
-      </w:pPr>
-    </w:p>
-    <w:p>
-      <w:pPr>
-        <w:pStyle w:val="Prrafodelista"/>
-        <w:ind w:left="426"/>
+      </w:pPr>
+    </w:p>
+    <w:p>
+      <w:pPr>
+        <w:pStyle w:val="Prrafodelista"/>
+        <w:ind w:left="708"/>
         <w:jc w:val="both"/>
         <w:rPr>
           <w:rFonts w:ascii="Baskerville" w:eastAsia="Adobe Ming Std L" w:hAnsi="Baskerville"/>
@@ -3701,47 +2901,187 @@
           <w:b/>
           <w:i/>
         </w:rPr>
-        <w:t>3. Front-</w:t>
-      </w:r>
-      <w:proofErr w:type="spellStart"/>
-      <w:r>
+        <w:t>1.4. Homogenización de las características tras concatenar varios registros de varios meses.</w:t>
+      </w:r>
+    </w:p>
+    <w:p>
+      <w:pPr>
+        <w:pStyle w:val="Prrafodelista"/>
+        <w:ind w:left="426" w:firstLine="282"/>
+        <w:jc w:val="both"/>
+        <w:rPr>
+          <w:rFonts w:ascii="Baskerville" w:eastAsia="Adobe Ming Std L" w:hAnsi="Baskerville"/>
+          <w:i/>
+        </w:rPr>
+      </w:pPr>
+    </w:p>
+    <w:p>
+      <w:pPr>
+        <w:pStyle w:val="Prrafodelista"/>
+        <w:ind w:left="708"/>
+        <w:jc w:val="both"/>
+        <w:rPr>
+          <w:rFonts w:ascii="Baskerville" w:eastAsia="Adobe Ming Std L" w:hAnsi="Baskerville"/>
+        </w:rPr>
+      </w:pPr>
+      <w:r>
+        <w:rPr>
+          <w:rFonts w:ascii="Baskerville" w:eastAsia="Adobe Ming Std L" w:hAnsi="Baskerville"/>
+        </w:rPr>
+        <w:t xml:space="preserve">Los ficheros de datos de Enero no presentan la misma estructura de datos que los de Agosto, por ejemplo. Esto ocurre con la característica “Tipo_elem”, la cual nos indica si el sensor es del tipo M30 o urbano. </w:t>
+      </w:r>
+      <w:r>
+        <w:rPr>
+          <w:rFonts w:ascii="Baskerville" w:eastAsia="Adobe Ming Std L" w:hAnsi="Baskerville"/>
+        </w:rPr>
+        <w:t xml:space="preserve">Para el fichero de Enero, en lugar de tomar el valor M30 toma “Puntos de Medida M-30”. </w:t>
+      </w:r>
+    </w:p>
+    <w:p>
+      <w:pPr>
+        <w:pStyle w:val="Prrafodelista"/>
+        <w:ind w:left="708"/>
+        <w:jc w:val="both"/>
+        <w:rPr>
+          <w:rFonts w:ascii="Baskerville" w:eastAsia="Adobe Ming Std L" w:hAnsi="Baskerville"/>
+        </w:rPr>
+      </w:pPr>
+    </w:p>
+    <w:p>
+      <w:pPr>
+        <w:pStyle w:val="Prrafodelista"/>
+        <w:ind w:left="708"/>
+        <w:jc w:val="both"/>
+        <w:rPr>
+          <w:rFonts w:ascii="Baskerville" w:eastAsia="Adobe Ming Std L" w:hAnsi="Baskerville"/>
+        </w:rPr>
+      </w:pPr>
+      <w:r>
+        <w:rPr>
+          <w:rFonts w:ascii="Baskerville" w:eastAsia="Adobe Ming Std L" w:hAnsi="Baskerville"/>
+        </w:rPr>
+        <w:t>Con el fin de homogeneizar la información se aplica una función específica para conseguirlo.</w:t>
+      </w:r>
+    </w:p>
+    <w:p>
+      <w:pPr>
+        <w:pStyle w:val="Prrafodelista"/>
+        <w:ind w:left="426" w:firstLine="282"/>
+        <w:jc w:val="both"/>
+        <w:rPr>
+          <w:rFonts w:ascii="Baskerville" w:eastAsia="Adobe Ming Std L" w:hAnsi="Baskerville"/>
+          <w:i/>
+        </w:rPr>
+      </w:pPr>
+    </w:p>
+    <w:p>
+      <w:pPr>
+        <w:pStyle w:val="Prrafodelista"/>
+        <w:ind w:left="426" w:firstLine="282"/>
+        <w:jc w:val="both"/>
         <w:rPr>
           <w:rFonts w:ascii="Baskerville" w:eastAsia="Adobe Ming Std L" w:hAnsi="Baskerville"/>
           <w:b/>
           <w:i/>
         </w:rPr>
-        <w:t>End</w:t>
-      </w:r>
-      <w:proofErr w:type="spellEnd"/>
+      </w:pPr>
       <w:r>
         <w:rPr>
           <w:rFonts w:ascii="Baskerville" w:eastAsia="Adobe Ming Std L" w:hAnsi="Baskerville"/>
           <w:b/>
           <w:i/>
         </w:rPr>
-        <w:t xml:space="preserve">. </w:t>
-      </w:r>
-      <w:proofErr w:type="spellStart"/>
-      <w:r>
+        <w:t>1.5. Tratamiento de registros con información errónea.</w:t>
+      </w:r>
+    </w:p>
+    <w:p>
+      <w:pPr>
+        <w:pStyle w:val="Prrafodelista"/>
+        <w:ind w:left="426" w:firstLine="282"/>
+        <w:jc w:val="both"/>
+        <w:rPr>
+          <w:rFonts w:ascii="Baskerville" w:eastAsia="Adobe Ming Std L" w:hAnsi="Baskerville"/>
+          <w:i/>
+        </w:rPr>
+      </w:pPr>
+    </w:p>
+    <w:p>
+      <w:pPr>
+        <w:pStyle w:val="Prrafodelista"/>
+        <w:ind w:left="708"/>
+        <w:jc w:val="both"/>
+        <w:rPr>
+          <w:rFonts w:ascii="Baskerville" w:eastAsia="Adobe Ming Std L" w:hAnsi="Baskerville"/>
+        </w:rPr>
+      </w:pPr>
+      <w:r>
+        <w:rPr>
+          <w:rFonts w:ascii="Baskerville" w:eastAsia="Adobe Ming Std L" w:hAnsi="Baskerville"/>
+        </w:rPr>
+        <w:t xml:space="preserve">Atendiendo a indicaciones de la fuente de datos, pueden existir registros cuyos valores sean negativos lo que implicaría la ausencia de datos. De la misma forma, se dice que si existen registros cuya velocidad media es 0 y existen datos para el resto de variables (intensidad, carga o ocupación) puede considerarse como un error en la toma de datos por algún fallo en el detector. </w:t>
+      </w:r>
+    </w:p>
+    <w:p>
+      <w:pPr>
+        <w:pStyle w:val="Prrafodelista"/>
+        <w:ind w:left="708"/>
+        <w:jc w:val="both"/>
+        <w:rPr>
+          <w:rFonts w:ascii="Baskerville" w:eastAsia="Adobe Ming Std L" w:hAnsi="Baskerville"/>
+        </w:rPr>
+      </w:pPr>
+    </w:p>
+    <w:p>
+      <w:pPr>
+        <w:pStyle w:val="Prrafodelista"/>
+        <w:ind w:left="708"/>
+        <w:jc w:val="both"/>
+        <w:rPr>
+          <w:rFonts w:ascii="Baskerville" w:eastAsia="Adobe Ming Std L" w:hAnsi="Baskerville"/>
+        </w:rPr>
+      </w:pPr>
+      <w:r>
+        <w:rPr>
+          <w:rFonts w:ascii="Baskerville" w:eastAsia="Adobe Ming Std L" w:hAnsi="Baskerville"/>
+        </w:rPr>
+        <w:t>En este caso se suprimen estos registros del conjunto de datos.</w:t>
+      </w:r>
+    </w:p>
+    <w:p>
+      <w:pPr>
+        <w:pStyle w:val="Prrafodelista"/>
+        <w:ind w:left="426" w:firstLine="282"/>
+        <w:jc w:val="both"/>
+        <w:rPr>
+          <w:rFonts w:ascii="Baskerville" w:eastAsia="Adobe Ming Std L" w:hAnsi="Baskerville"/>
+          <w:i/>
+        </w:rPr>
+      </w:pPr>
+    </w:p>
+    <w:p>
+      <w:pPr>
+        <w:pStyle w:val="Prrafodelista"/>
+        <w:ind w:left="426" w:firstLine="282"/>
+        <w:jc w:val="both"/>
         <w:rPr>
           <w:rFonts w:ascii="Baskerville" w:eastAsia="Adobe Ming Std L" w:hAnsi="Baskerville"/>
           <w:b/>
           <w:i/>
         </w:rPr>
-        <w:t>Dashboard</w:t>
-      </w:r>
-      <w:proofErr w:type="spellEnd"/>
+      </w:pPr>
       <w:r>
         <w:rPr>
           <w:rFonts w:ascii="Baskerville" w:eastAsia="Adobe Ming Std L" w:hAnsi="Baskerville"/>
           <w:b/>
           <w:i/>
         </w:rPr>
-        <w:t xml:space="preserve"> interactivo.</w:t>
-      </w:r>
-    </w:p>
-    <w:p>
-      <w:pPr>
+        <w:t>1.6. Outliers.</w:t>
+      </w:r>
+    </w:p>
+    <w:p>
+      <w:pPr>
+        <w:pStyle w:val="Prrafodelista"/>
+        <w:ind w:left="426" w:firstLine="282"/>
         <w:jc w:val="both"/>
         <w:rPr>
           <w:rFonts w:ascii="Baskerville" w:eastAsia="Adobe Ming Std L" w:hAnsi="Baskerville"/>
@@ -3752,12 +3092,346 @@
     <w:p>
       <w:pPr>
         <w:pStyle w:val="Prrafodelista"/>
+        <w:ind w:left="708"/>
+        <w:jc w:val="both"/>
+        <w:rPr>
+          <w:rFonts w:ascii="Baskerville" w:eastAsia="Adobe Ming Std L" w:hAnsi="Baskerville"/>
+        </w:rPr>
+      </w:pPr>
+      <w:r>
+        <w:rPr>
+          <w:rFonts w:ascii="Baskerville" w:eastAsia="Adobe Ming Std L" w:hAnsi="Baskerville"/>
+        </w:rPr>
+        <w:t xml:space="preserve">Se procede a comprobar la existencia de </w:t>
+      </w:r>
+      <w:r>
+        <w:rPr>
+          <w:rFonts w:ascii="Baskerville" w:eastAsia="Adobe Ming Std L" w:hAnsi="Baskerville"/>
+        </w:rPr>
+        <w:t>o</w:t>
+      </w:r>
+      <w:r>
+        <w:rPr>
+          <w:rFonts w:ascii="Baskerville" w:eastAsia="Adobe Ming Std L" w:hAnsi="Baskerville"/>
+        </w:rPr>
+        <w:t>utliers</w:t>
+      </w:r>
+      <w:r>
+        <w:rPr>
+          <w:rFonts w:ascii="Baskerville" w:eastAsia="Adobe Ming Std L" w:hAnsi="Baskerville"/>
+        </w:rPr>
+        <w:t xml:space="preserve"> en las características numéricas</w:t>
+      </w:r>
+      <w:r>
+        <w:rPr>
+          <w:rFonts w:ascii="Baskerville" w:eastAsia="Adobe Ming Std L" w:hAnsi="Baskerville"/>
+        </w:rPr>
+        <w:t xml:space="preserve"> </w:t>
+      </w:r>
+      <w:r>
+        <w:rPr>
+          <w:rFonts w:ascii="Baskerville" w:eastAsia="Adobe Ming Std L" w:hAnsi="Baskerville"/>
+        </w:rPr>
+        <w:t xml:space="preserve"> (intensidad, ocupación, carga y vmed) </w:t>
+      </w:r>
+      <w:r>
+        <w:rPr>
+          <w:rFonts w:ascii="Baskerville" w:eastAsia="Adobe Ming Std L" w:hAnsi="Baskerville"/>
+        </w:rPr>
+        <w:t xml:space="preserve">mediante </w:t>
+      </w:r>
+      <w:r>
+        <w:rPr>
+          <w:rFonts w:ascii="Baskerville" w:eastAsia="Adobe Ming Std L" w:hAnsi="Baskerville"/>
+        </w:rPr>
+        <w:t>2 aproximaciones: de forma visual; y de forma cuantitativa a través del parámetro Z-Score. Se eliminarán los registros cuyo Z-score se sitúe fuera de un intervalo determinado.</w:t>
+      </w:r>
+    </w:p>
+    <w:p>
+      <w:pPr>
+        <w:pStyle w:val="Prrafodelista"/>
+        <w:ind w:left="426" w:firstLine="282"/>
+        <w:jc w:val="both"/>
+        <w:rPr>
+          <w:rFonts w:ascii="Baskerville" w:eastAsia="Adobe Ming Std L" w:hAnsi="Baskerville"/>
+          <w:b/>
+          <w:i/>
+        </w:rPr>
+      </w:pPr>
+    </w:p>
+    <w:p>
+      <w:pPr>
+        <w:pStyle w:val="Prrafodelista"/>
+        <w:ind w:left="426" w:firstLine="282"/>
+        <w:jc w:val="both"/>
+        <w:rPr>
+          <w:rFonts w:ascii="Baskerville" w:eastAsia="Adobe Ming Std L" w:hAnsi="Baskerville"/>
+          <w:b/>
+          <w:i/>
+        </w:rPr>
+      </w:pPr>
+      <w:r>
+        <w:rPr>
+          <w:rFonts w:ascii="Baskerville" w:eastAsia="Adobe Ming Std L" w:hAnsi="Baskerville"/>
+          <w:b/>
+          <w:i/>
+        </w:rPr>
+        <w:t>1.7. Codificación de variables categóricas.</w:t>
+      </w:r>
+    </w:p>
+    <w:p>
+      <w:pPr>
+        <w:pStyle w:val="Prrafodelista"/>
+        <w:ind w:left="426" w:firstLine="282"/>
+        <w:jc w:val="both"/>
+        <w:rPr>
+          <w:rFonts w:ascii="Baskerville" w:eastAsia="Adobe Ming Std L" w:hAnsi="Baskerville"/>
+          <w:i/>
+        </w:rPr>
+      </w:pPr>
+    </w:p>
+    <w:p>
+      <w:pPr>
+        <w:pStyle w:val="Prrafodelista"/>
+        <w:ind w:left="708"/>
+        <w:jc w:val="both"/>
+        <w:rPr>
+          <w:rFonts w:ascii="Baskerville" w:eastAsia="Adobe Ming Std L" w:hAnsi="Baskerville"/>
+        </w:rPr>
+      </w:pPr>
+      <w:r>
+        <w:rPr>
+          <w:rFonts w:ascii="Baskerville" w:eastAsia="Adobe Ming Std L" w:hAnsi="Baskerville"/>
+        </w:rPr>
+        <w:t>Existen dos variables categóricas en el conjunto de datos: tipo_elem y error. Pudiendo tomar 2 valores diferentes la primera y 3 la segunda. Para que los algoritmos de ML puedan interpretarlas, se procede a codificarlas mediante la técnica One-Hot Encoding.</w:t>
+      </w:r>
+    </w:p>
+    <w:p>
+      <w:pPr>
+        <w:jc w:val="both"/>
+        <w:rPr>
+          <w:rFonts w:ascii="Baskerville" w:eastAsia="Adobe Ming Std L" w:hAnsi="Baskerville"/>
+        </w:rPr>
+      </w:pPr>
+    </w:p>
+    <w:p>
+      <w:pPr>
+        <w:jc w:val="both"/>
+        <w:rPr>
+          <w:rFonts w:ascii="Baskerville" w:eastAsia="Adobe Ming Std L" w:hAnsi="Baskerville"/>
+          <w:i/>
+        </w:rPr>
+      </w:pPr>
+    </w:p>
+    <w:p>
+      <w:pPr>
+        <w:pStyle w:val="Prrafodelista"/>
+        <w:ind w:left="426" w:firstLine="282"/>
+        <w:jc w:val="both"/>
+        <w:rPr>
+          <w:rFonts w:ascii="Baskerville" w:eastAsia="Adobe Ming Std L" w:hAnsi="Baskerville"/>
+          <w:i/>
+        </w:rPr>
+      </w:pPr>
+      <w:r>
+        <w:rPr>
+          <w:rFonts w:ascii="Baskerville" w:eastAsia="Adobe Ming Std L" w:hAnsi="Baskerville"/>
+          <w:b/>
+          <w:i/>
+        </w:rPr>
+        <w:t>1.8. Adecuación de los datos de entrada a algoritmos de ML.</w:t>
+      </w:r>
+    </w:p>
+    <w:p>
+      <w:pPr>
+        <w:pStyle w:val="Prrafodelista"/>
+        <w:ind w:left="426" w:firstLine="282"/>
+        <w:jc w:val="both"/>
+        <w:rPr>
+          <w:rFonts w:ascii="Baskerville" w:eastAsia="Adobe Ming Std L" w:hAnsi="Baskerville"/>
+          <w:i/>
+        </w:rPr>
+      </w:pPr>
+    </w:p>
+    <w:p>
+      <w:pPr>
+        <w:pStyle w:val="Prrafodelista"/>
+        <w:ind w:left="708"/>
+        <w:jc w:val="both"/>
+        <w:rPr>
+          <w:rFonts w:ascii="Baskerville" w:eastAsia="Adobe Ming Std L" w:hAnsi="Baskerville"/>
+        </w:rPr>
+      </w:pPr>
+      <w:r>
+        <w:rPr>
+          <w:rFonts w:ascii="Baskerville" w:eastAsia="Adobe Ming Std L" w:hAnsi="Baskerville"/>
+        </w:rPr>
+        <w:t>Para proporcionar al modelo de predicción un archivo limpio y optimizado se transforman los tipos de algunas variables. Este es el caso de la variable “Date”, de tipo “datetime”, que es dividida en campos día, mes, año, hora, minutos y segundos todos ellos de tipo entero.</w:t>
+      </w:r>
+    </w:p>
+    <w:p>
+      <w:pPr>
+        <w:pStyle w:val="Prrafodelista"/>
+        <w:ind w:left="708"/>
+        <w:jc w:val="both"/>
+        <w:rPr>
+          <w:rFonts w:ascii="Baskerville" w:eastAsia="Adobe Ming Std L" w:hAnsi="Baskerville"/>
+        </w:rPr>
+      </w:pPr>
+    </w:p>
+    <w:p>
+      <w:pPr>
+        <w:pStyle w:val="Prrafodelista"/>
+        <w:ind w:left="708"/>
+        <w:jc w:val="both"/>
+        <w:rPr>
+          <w:rFonts w:ascii="Baskerville" w:eastAsia="Adobe Ming Std L" w:hAnsi="Baskerville"/>
+        </w:rPr>
+      </w:pPr>
+      <w:r>
+        <w:rPr>
+          <w:rFonts w:ascii="Baskerville" w:eastAsia="Adobe Ming Std L" w:hAnsi="Baskerville"/>
+        </w:rPr>
+        <w:t xml:space="preserve">Revisando los datos tratados nos damos cuenta que se pueden eliminar ciertos campos que no serían representativos para el modelo ML por ser constates, es el caso de “segundos”, “error” y “año”. De esta forma, el conjunto de datos ocupará menos espacio en memoria, agilizando el funcionamiento del algoritmo y conteniendo la misma información. </w:t>
+      </w:r>
+    </w:p>
+    <w:p>
+      <w:pPr>
+        <w:pStyle w:val="Prrafodelista"/>
+        <w:ind w:left="426" w:firstLine="282"/>
+        <w:jc w:val="both"/>
+        <w:rPr>
+          <w:rFonts w:ascii="Baskerville" w:eastAsia="Adobe Ming Std L" w:hAnsi="Baskerville"/>
+          <w:i/>
+        </w:rPr>
+      </w:pPr>
+    </w:p>
+    <w:p>
+      <w:pPr>
+        <w:pStyle w:val="Prrafodelista"/>
+        <w:ind w:left="426" w:firstLine="282"/>
+        <w:jc w:val="both"/>
+        <w:rPr>
+          <w:rFonts w:ascii="Baskerville" w:eastAsia="Adobe Ming Std L" w:hAnsi="Baskerville"/>
+          <w:b/>
+          <w:i/>
+        </w:rPr>
+      </w:pPr>
+      <w:r>
+        <w:rPr>
+          <w:rFonts w:ascii="Baskerville" w:eastAsia="Adobe Ming Std L" w:hAnsi="Baskerville"/>
+          <w:b/>
+          <w:i/>
+        </w:rPr>
+        <w:t>1.9</w:t>
+      </w:r>
+      <w:r>
+        <w:rPr>
+          <w:rFonts w:ascii="Baskerville" w:eastAsia="Adobe Ming Std L" w:hAnsi="Baskerville"/>
+          <w:b/>
+          <w:i/>
+        </w:rPr>
+        <w:t xml:space="preserve">. </w:t>
+      </w:r>
+      <w:r>
+        <w:rPr>
+          <w:rFonts w:ascii="Baskerville" w:eastAsia="Adobe Ming Std L" w:hAnsi="Baskerville"/>
+          <w:b/>
+          <w:i/>
+        </w:rPr>
+        <w:t>Exportando</w:t>
+      </w:r>
+      <w:r>
+        <w:rPr>
+          <w:rFonts w:ascii="Baskerville" w:eastAsia="Adobe Ming Std L" w:hAnsi="Baskerville"/>
+          <w:b/>
+          <w:i/>
+        </w:rPr>
+        <w:t xml:space="preserve"> los datos procesados.</w:t>
+      </w:r>
+    </w:p>
+    <w:p>
+      <w:pPr>
+        <w:pStyle w:val="Prrafodelista"/>
+        <w:ind w:left="426" w:firstLine="282"/>
+        <w:jc w:val="both"/>
+        <w:rPr>
+          <w:rFonts w:ascii="Baskerville" w:eastAsia="Adobe Ming Std L" w:hAnsi="Baskerville"/>
+          <w:i/>
+        </w:rPr>
+      </w:pPr>
+    </w:p>
+    <w:p>
+      <w:pPr>
+        <w:pStyle w:val="Prrafodelista"/>
+        <w:ind w:left="708"/>
+        <w:jc w:val="both"/>
+        <w:rPr>
+          <w:rFonts w:ascii="Baskerville" w:eastAsia="Adobe Ming Std L" w:hAnsi="Baskerville"/>
+        </w:rPr>
+      </w:pPr>
+      <w:r>
+        <w:rPr>
+          <w:rFonts w:ascii="Baskerville" w:eastAsia="Adobe Ming Std L" w:hAnsi="Baskerville"/>
+        </w:rPr>
+        <w:t xml:space="preserve">Finalmente se exporta el dataframe procesado y adecuado para que el algoritmo trabaje con el desde otro notebook. También se guarda una versión de este antes del paso 1.8, la cual contendrá mas información que puede ser de utilidad en el proceso de visualización. </w:t>
+      </w:r>
+    </w:p>
+    <w:p>
+      <w:pPr>
+        <w:pStyle w:val="Prrafodelista"/>
+        <w:ind w:left="708"/>
+        <w:jc w:val="both"/>
+        <w:rPr>
+          <w:rFonts w:ascii="Baskerville" w:eastAsia="Adobe Ming Std L" w:hAnsi="Baskerville"/>
+        </w:rPr>
+      </w:pPr>
+    </w:p>
+    <w:p>
+      <w:pPr>
+        <w:pStyle w:val="Prrafodelista"/>
+        <w:ind w:left="426" w:firstLine="282"/>
+        <w:jc w:val="both"/>
+        <w:rPr>
+          <w:rFonts w:ascii="Baskerville" w:eastAsia="Adobe Ming Std L" w:hAnsi="Baskerville"/>
+          <w:i/>
+        </w:rPr>
+      </w:pPr>
+    </w:p>
+    <w:p>
+      <w:pPr>
+        <w:pStyle w:val="Prrafodelista"/>
         <w:ind w:left="426"/>
         <w:jc w:val="both"/>
         <w:rPr>
           <w:rFonts w:ascii="Baskerville" w:eastAsia="Adobe Ming Std L" w:hAnsi="Baskerville"/>
-        </w:rPr>
-      </w:pPr>
+          <w:b/>
+          <w:u w:val="single"/>
+        </w:rPr>
+      </w:pPr>
+      <w:r>
+        <w:rPr>
+          <w:rFonts w:ascii="Baskerville" w:eastAsia="Adobe Ming Std L" w:hAnsi="Baskerville"/>
+          <w:b/>
+        </w:rPr>
+        <w:t>2.</w:t>
+      </w:r>
+      <w:r>
+        <w:rPr>
+          <w:rFonts w:ascii="Baskerville" w:eastAsia="Adobe Ming Std L" w:hAnsi="Baskerville"/>
+          <w:b/>
+          <w:u w:val="single"/>
+        </w:rPr>
+        <w:t xml:space="preserve"> </w:t>
+      </w:r>
+      <w:r>
+        <w:rPr>
+          <w:rFonts w:ascii="Baskerville" w:eastAsia="Adobe Ming Std L" w:hAnsi="Baskerville"/>
+          <w:b/>
+          <w:u w:val="single"/>
+        </w:rPr>
+        <w:t>PREDICCIÓN CON ALGORITMOS DE ML.</w:t>
+      </w:r>
     </w:p>
     <w:p>
       <w:pPr>
@@ -3768,6 +3442,55 @@
           <w:rFonts w:ascii="Baskerville" w:eastAsia="Adobe Ming Std L" w:hAnsi="Baskerville"/>
         </w:rPr>
       </w:pPr>
+      <w:r>
+        <w:rPr>
+          <w:rFonts w:ascii="Baskerville" w:eastAsia="Adobe Ming Std L" w:hAnsi="Baskerville"/>
+          <w:b/>
+        </w:rPr>
+        <w:t>(</w:t>
+      </w:r>
+      <w:r>
+        <w:rPr>
+          <w:rFonts w:ascii="Baskerville" w:eastAsia="Adobe Ming Std L" w:hAnsi="Baskerville"/>
+        </w:rPr>
+        <w:t xml:space="preserve">Notebooks </w:t>
+      </w:r>
+      <w:r>
+        <w:rPr>
+          <w:rFonts w:ascii="Baskerville" w:eastAsia="Adobe Ming Std L" w:hAnsi="Baskerville"/>
+        </w:rPr>
+        <w:t xml:space="preserve">Data </w:t>
+      </w:r>
+      <w:r>
+        <w:rPr>
+          <w:rFonts w:ascii="Baskerville" w:eastAsia="Adobe Ming Std L" w:hAnsi="Baskerville"/>
+        </w:rPr>
+        <w:t>Modeling-full dataset</w:t>
+      </w:r>
+      <w:r>
+        <w:rPr>
+          <w:rFonts w:ascii="Baskerville" w:eastAsia="Adobe Ming Std L" w:hAnsi="Baskerville"/>
+        </w:rPr>
+        <w:t>.ipynb</w:t>
+      </w:r>
+      <w:r>
+        <w:rPr>
+          <w:rFonts w:ascii="Baskerville" w:eastAsia="Adobe Ming Std L" w:hAnsi="Baskerville"/>
+        </w:rPr>
+        <w:t xml:space="preserve"> y </w:t>
+      </w:r>
+      <w:r>
+        <w:rPr>
+          <w:rFonts w:ascii="Baskerville" w:eastAsia="Adobe Ming Std L" w:hAnsi="Baskerville"/>
+        </w:rPr>
+        <w:t>Data Modeling Colab-full dataset.ipynb</w:t>
+      </w:r>
+      <w:r>
+        <w:rPr>
+          <w:rFonts w:ascii="Baskerville" w:eastAsia="Adobe Ming Std L" w:hAnsi="Baskerville"/>
+        </w:rPr>
+        <w:t xml:space="preserve">) </w:t>
+      </w:r>
     </w:p>
     <w:p>
       <w:pPr>
@@ -3786,36 +3509,916 @@
         <w:jc w:val="both"/>
         <w:rPr>
           <w:rFonts w:ascii="Baskerville" w:eastAsia="Adobe Ming Std L" w:hAnsi="Baskerville"/>
+          <w:i/>
+        </w:rPr>
+      </w:pPr>
+      <w:r>
+        <w:rPr>
+          <w:rFonts w:ascii="Baskerville" w:eastAsia="Adobe Ming Std L" w:hAnsi="Baskerville"/>
+          <w:i/>
+        </w:rPr>
+        <w:tab/>
+      </w:r>
+      <w:r>
+        <w:rPr>
+          <w:rFonts w:ascii="Baskerville" w:eastAsia="Adobe Ming Std L" w:hAnsi="Baskerville"/>
           <w:b/>
-        </w:rPr>
-      </w:pPr>
+          <w:i/>
+        </w:rPr>
+        <w:t xml:space="preserve">2.2. Algoritmos </w:t>
+      </w:r>
       <w:r>
         <w:rPr>
           <w:rFonts w:ascii="Baskerville" w:eastAsia="Adobe Ming Std L" w:hAnsi="Baskerville"/>
           <w:b/>
-        </w:rPr>
-        <w:t xml:space="preserve">Esto incluye tanto una descripción genérica del proceso de datos que se ha realizado (sin excesivos detalles porque para los detalles ya está el código escrito), como una descripción del método estadístico o de machine </w:t>
-      </w:r>
-      <w:proofErr w:type="spellStart"/>
+          <w:i/>
+        </w:rPr>
+        <w:t>Machine Learning</w:t>
+      </w:r>
       <w:r>
         <w:rPr>
           <w:rFonts w:ascii="Baskerville" w:eastAsia="Adobe Ming Std L" w:hAnsi="Baskerville"/>
           <w:b/>
-        </w:rPr>
-        <w:t>learning</w:t>
-      </w:r>
-      <w:proofErr w:type="spellEnd"/>
+          <w:i/>
+        </w:rPr>
+        <w:t>.</w:t>
+      </w:r>
+    </w:p>
+    <w:p>
+      <w:pPr>
+        <w:pStyle w:val="Prrafodelista"/>
+        <w:ind w:left="426"/>
+        <w:jc w:val="both"/>
+        <w:rPr>
+          <w:rFonts w:ascii="Baskerville" w:eastAsia="Adobe Ming Std L" w:hAnsi="Baskerville"/>
+          <w:i/>
+        </w:rPr>
+      </w:pPr>
+    </w:p>
+    <w:p>
+      <w:pPr>
+        <w:pStyle w:val="Prrafodelista"/>
+        <w:ind w:left="706"/>
+        <w:jc w:val="both"/>
+        <w:rPr>
+          <w:rFonts w:ascii="Baskerville" w:eastAsia="Adobe Ming Std L" w:hAnsi="Baskerville"/>
+        </w:rPr>
+      </w:pPr>
+      <w:r>
+        <w:rPr>
+          <w:rFonts w:ascii="Baskerville" w:eastAsia="Adobe Ming Std L" w:hAnsi="Baskerville"/>
+        </w:rPr>
+        <w:t xml:space="preserve">En una primera aproximación se barajó la posibilidad de usar dos tipos de </w:t>
+      </w:r>
+      <w:r>
+        <w:rPr>
+          <w:rFonts w:ascii="Baskerville" w:eastAsia="Adobe Ming Std L" w:hAnsi="Baskerville"/>
+        </w:rPr>
+        <w:t>modelos predictivos</w:t>
+      </w:r>
+      <w:r>
+        <w:rPr>
+          <w:rFonts w:ascii="Baskerville" w:eastAsia="Adobe Ming Std L" w:hAnsi="Baskerville"/>
+        </w:rPr>
+        <w:t>:</w:t>
+      </w:r>
+    </w:p>
+    <w:p>
+      <w:pPr>
+        <w:pStyle w:val="Prrafodelista"/>
+        <w:ind w:left="426"/>
+        <w:jc w:val="both"/>
+        <w:rPr>
+          <w:rFonts w:ascii="Baskerville" w:eastAsia="Adobe Ming Std L" w:hAnsi="Baskerville"/>
+        </w:rPr>
+      </w:pPr>
+    </w:p>
+    <w:p>
+      <w:pPr>
+        <w:pStyle w:val="Prrafodelista"/>
+        <w:ind w:left="1134"/>
+        <w:jc w:val="both"/>
+        <w:rPr>
+          <w:rFonts w:ascii="Baskerville" w:eastAsia="Adobe Ming Std L" w:hAnsi="Baskerville"/>
+        </w:rPr>
+      </w:pPr>
+      <w:r>
+        <w:rPr>
+          <w:rFonts w:ascii="Baskerville" w:eastAsia="Adobe Ming Std L" w:hAnsi="Baskerville"/>
+        </w:rPr>
+        <w:t xml:space="preserve">- </w:t>
+      </w:r>
+      <w:r>
+        <w:rPr>
+          <w:rFonts w:ascii="Baskerville" w:eastAsia="Adobe Ming Std L" w:hAnsi="Baskerville"/>
+        </w:rPr>
+        <w:tab/>
+      </w:r>
+      <w:r>
+        <w:rPr>
+          <w:rFonts w:ascii="Baskerville" w:eastAsia="Adobe Ming Std L" w:hAnsi="Baskerville"/>
+        </w:rPr>
+        <w:t>Predictores basados en Árboles de Decisión</w:t>
+      </w:r>
+      <w:r>
+        <w:rPr>
+          <w:rFonts w:ascii="Baskerville" w:eastAsia="Adobe Ming Std L" w:hAnsi="Baskerville"/>
+        </w:rPr>
+        <w:t>.</w:t>
+      </w:r>
+    </w:p>
+    <w:p>
+      <w:pPr>
+        <w:pStyle w:val="Prrafodelista"/>
+        <w:ind w:left="1134"/>
+        <w:jc w:val="both"/>
+        <w:rPr>
+          <w:rFonts w:ascii="Baskerville" w:eastAsia="Adobe Ming Std L" w:hAnsi="Baskerville"/>
+        </w:rPr>
+      </w:pPr>
+    </w:p>
+    <w:p>
+      <w:pPr>
+        <w:pStyle w:val="Prrafodelista"/>
+        <w:ind w:left="852" w:firstLine="282"/>
+        <w:jc w:val="both"/>
+        <w:rPr>
+          <w:rFonts w:ascii="Baskerville" w:eastAsia="Adobe Ming Std L" w:hAnsi="Baskerville"/>
+        </w:rPr>
+      </w:pPr>
+      <w:r>
+        <w:rPr>
+          <w:rFonts w:ascii="Baskerville" w:eastAsia="Adobe Ming Std L" w:hAnsi="Baskerville"/>
+        </w:rPr>
+        <w:t xml:space="preserve">- </w:t>
+      </w:r>
+      <w:r>
+        <w:rPr>
+          <w:rFonts w:ascii="Baskerville" w:eastAsia="Adobe Ming Std L" w:hAnsi="Baskerville"/>
+        </w:rPr>
+        <w:tab/>
+      </w:r>
+      <w:r>
+        <w:rPr>
+          <w:rFonts w:ascii="Baskerville" w:eastAsia="Adobe Ming Std L" w:hAnsi="Baskerville"/>
+        </w:rPr>
+        <w:t>Perceptrón</w:t>
+      </w:r>
+      <w:r>
+        <w:rPr>
+          <w:rFonts w:ascii="Baskerville" w:eastAsia="Adobe Ming Std L" w:hAnsi="Baskerville"/>
+        </w:rPr>
+        <w:t xml:space="preserve"> Multicapa (Deep-Learning)</w:t>
+      </w:r>
+      <w:r>
+        <w:rPr>
+          <w:rFonts w:ascii="Baskerville" w:eastAsia="Adobe Ming Std L" w:hAnsi="Baskerville"/>
+        </w:rPr>
+        <w:t>.</w:t>
+      </w:r>
+    </w:p>
+    <w:p>
+      <w:pPr>
+        <w:ind w:left="700"/>
+        <w:jc w:val="both"/>
+        <w:rPr>
+          <w:rFonts w:ascii="Baskerville" w:eastAsia="Adobe Ming Std L" w:hAnsi="Baskerville"/>
+        </w:rPr>
+      </w:pPr>
+      <w:r>
+        <w:rPr>
+          <w:rFonts w:ascii="Baskerville" w:eastAsia="Adobe Ming Std L" w:hAnsi="Baskerville"/>
+        </w:rPr>
+        <w:t>Finalmente y tras no disponer de los recursos</w:t>
+      </w:r>
+      <w:r>
+        <w:rPr>
+          <w:rFonts w:ascii="Baskerville" w:eastAsia="Adobe Ming Std L" w:hAnsi="Baskerville"/>
+        </w:rPr>
+        <w:t xml:space="preserve"> computacionales</w:t>
+      </w:r>
+      <w:r>
+        <w:rPr>
+          <w:rFonts w:ascii="Baskerville" w:eastAsia="Adobe Ming Std L" w:hAnsi="Baskerville"/>
+        </w:rPr>
+        <w:t xml:space="preserve"> ni </w:t>
+      </w:r>
+      <w:r>
+        <w:rPr>
+          <w:rFonts w:ascii="Baskerville" w:eastAsia="Adobe Ming Std L" w:hAnsi="Baskerville"/>
+        </w:rPr>
+        <w:t>d</w:t>
+      </w:r>
+      <w:r>
+        <w:rPr>
+          <w:rFonts w:ascii="Baskerville" w:eastAsia="Adobe Ming Std L" w:hAnsi="Baskerville"/>
+        </w:rPr>
+        <w:t>el tiempo requerido para poder usar Deep Learning</w:t>
+      </w:r>
+      <w:r>
+        <w:rPr>
+          <w:rFonts w:ascii="Baskerville" w:eastAsia="Adobe Ming Std L" w:hAnsi="Baskerville"/>
+        </w:rPr>
+        <w:t>, se dejó esta opción a un lado y nos centramos en el uso de modelos basados en Árboles de Decisión.</w:t>
+      </w:r>
+    </w:p>
+    <w:p>
+      <w:pPr>
+        <w:ind w:left="700"/>
+        <w:jc w:val="both"/>
+        <w:rPr>
+          <w:rFonts w:ascii="Baskerville" w:eastAsia="Adobe Ming Std L" w:hAnsi="Baskerville"/>
+        </w:rPr>
+      </w:pPr>
+      <w:r>
+        <w:rPr>
+          <w:rFonts w:ascii="Baskerville" w:eastAsia="Adobe Ming Std L" w:hAnsi="Baskerville"/>
+        </w:rPr>
+        <w:t>Se ha procedido a comparar distintos algoritmos basados en Árboles de Decisión: Decisson Tree Regressor, Random Forest Regressor y XGBoost Regressor.</w:t>
+      </w:r>
+    </w:p>
+    <w:p>
+      <w:pPr>
+        <w:ind w:left="700"/>
+        <w:jc w:val="both"/>
+        <w:rPr>
+          <w:rFonts w:ascii="Baskerville" w:eastAsia="Adobe Ming Std L" w:hAnsi="Baskerville"/>
+        </w:rPr>
+      </w:pPr>
+      <w:r>
+        <w:rPr>
+          <w:rFonts w:ascii="Baskerville" w:eastAsia="Adobe Ming Std L" w:hAnsi="Baskerville"/>
+        </w:rPr>
+        <w:t xml:space="preserve">Evaluando cada uno de ellos, buscando los hiperparámetros que producen un resultado óptimo en cada caso, se ha elegido </w:t>
+      </w:r>
       <w:r>
         <w:rPr>
           <w:rFonts w:ascii="Baskerville" w:eastAsia="Adobe Ming Std L" w:hAnsi="Baskerville"/>
           <w:b/>
-        </w:rPr>
-        <w:t xml:space="preserve"> que se use.</w:t>
-      </w:r>
-    </w:p>
-    <w:p>
-      <w:pPr>
-        <w:pStyle w:val="Prrafodelista"/>
+          <w:color w:val="FF0000"/>
+        </w:rPr>
+        <w:t>poner algoritmo usado</w:t>
+      </w:r>
+      <w:r>
+        <w:rPr>
+          <w:rFonts w:ascii="Baskerville" w:eastAsia="Adobe Ming Std L" w:hAnsi="Baskerville"/>
+        </w:rPr>
+        <w:t>.</w:t>
+      </w:r>
+    </w:p>
+    <w:p>
+      <w:pPr>
+        <w:ind w:left="700"/>
+        <w:jc w:val="both"/>
+        <w:rPr>
+          <w:rFonts w:ascii="Baskerville" w:eastAsia="Adobe Ming Std L" w:hAnsi="Baskerville"/>
+        </w:rPr>
+      </w:pPr>
+    </w:p>
+    <w:p>
+      <w:pPr>
+        <w:ind w:left="700"/>
+        <w:jc w:val="both"/>
+        <w:rPr>
+          <w:rFonts w:ascii="Baskerville" w:eastAsia="Adobe Ming Std L" w:hAnsi="Baskerville"/>
+        </w:rPr>
+      </w:pPr>
+    </w:p>
+    <w:p>
+      <w:pPr>
+        <w:jc w:val="both"/>
+        <w:rPr>
+          <w:rFonts w:ascii="Baskerville" w:eastAsia="Adobe Ming Std L" w:hAnsi="Baskerville"/>
+        </w:rPr>
+      </w:pPr>
+    </w:p>
+    <w:p>
+      <w:pPr>
+        <w:jc w:val="both"/>
+        <w:rPr>
+          <w:rFonts w:ascii="Baskerville" w:eastAsia="Adobe Ming Std L" w:hAnsi="Baskerville"/>
+        </w:rPr>
+      </w:pPr>
+    </w:p>
+    <w:p>
+      <w:pPr>
+        <w:jc w:val="both"/>
+        <w:rPr>
+          <w:rFonts w:ascii="Baskerville" w:eastAsia="Adobe Ming Std L" w:hAnsi="Baskerville"/>
+        </w:rPr>
+      </w:pPr>
+    </w:p>
+    <w:p>
+      <w:pPr>
+        <w:jc w:val="both"/>
+        <w:rPr>
+          <w:rFonts w:ascii="Baskerville" w:eastAsia="Adobe Ming Std L" w:hAnsi="Baskerville"/>
+          <w:i/>
+        </w:rPr>
+      </w:pPr>
+    </w:p>
+    <w:p>
+      <w:pPr>
+        <w:pStyle w:val="Prrafodelista"/>
+        <w:ind w:left="426"/>
+        <w:jc w:val="both"/>
+        <w:rPr>
+          <w:rFonts w:ascii="Baskerville" w:eastAsia="Adobe Ming Std L" w:hAnsi="Baskerville"/>
+          <w:i/>
+        </w:rPr>
+      </w:pPr>
+      <w:r>
+        <w:rPr>
+          <w:rFonts w:ascii="Baskerville" w:eastAsia="Adobe Ming Std L" w:hAnsi="Baskerville"/>
+          <w:i/>
+        </w:rPr>
+        <w:tab/>
+      </w:r>
+      <w:r>
+        <w:rPr>
+          <w:rFonts w:ascii="Baskerville" w:eastAsia="Adobe Ming Std L" w:hAnsi="Baskerville"/>
+          <w:b/>
+          <w:i/>
+        </w:rPr>
+        <w:t xml:space="preserve">2.3. </w:t>
+      </w:r>
+      <w:r>
+        <w:rPr>
+          <w:rFonts w:ascii="Baskerville" w:eastAsia="Adobe Ming Std L" w:hAnsi="Baskerville"/>
+          <w:b/>
+          <w:i/>
+        </w:rPr>
+        <w:t>Train</w:t>
+      </w:r>
+      <w:r>
+        <w:rPr>
+          <w:rFonts w:ascii="Baskerville" w:eastAsia="Adobe Ming Std L" w:hAnsi="Baskerville"/>
+          <w:b/>
+          <w:i/>
+        </w:rPr>
+        <w:t>.</w:t>
+      </w:r>
+    </w:p>
+    <w:p>
+      <w:pPr>
+        <w:pStyle w:val="Prrafodelista"/>
+        <w:ind w:left="426"/>
+        <w:jc w:val="both"/>
+        <w:rPr>
+          <w:rFonts w:ascii="Baskerville" w:eastAsia="Adobe Ming Std L" w:hAnsi="Baskerville"/>
+          <w:i/>
+        </w:rPr>
+      </w:pPr>
+    </w:p>
+    <w:p>
+      <w:pPr>
+        <w:pStyle w:val="Prrafodelista"/>
+        <w:ind w:left="426"/>
+        <w:jc w:val="both"/>
+        <w:rPr>
+          <w:rFonts w:ascii="Baskerville" w:eastAsia="Adobe Ming Std L" w:hAnsi="Baskerville"/>
+        </w:rPr>
+      </w:pPr>
+      <w:r>
+        <w:rPr>
+          <w:rFonts w:ascii="Baskerville" w:eastAsia="Adobe Ming Std L" w:hAnsi="Baskerville"/>
+        </w:rPr>
+        <w:t>Antes de realizar el entrenamiento del modelo, se han escogido los hiperparámetros que minimizan el error con la ayuda del paquete “gridsearchcv” de Scikit-Learn. Una vez determinados, se produce a entrenar el modelo con los datos de entrada y los parámetros definidos.</w:t>
+      </w:r>
+    </w:p>
+    <w:p>
+      <w:pPr>
+        <w:pStyle w:val="Prrafodelista"/>
+        <w:ind w:left="426"/>
+        <w:jc w:val="both"/>
+        <w:rPr>
+          <w:rFonts w:ascii="Baskerville" w:eastAsia="Adobe Ming Std L" w:hAnsi="Baskerville"/>
+        </w:rPr>
+      </w:pPr>
+    </w:p>
+    <w:p>
+      <w:pPr>
+        <w:pStyle w:val="Prrafodelista"/>
+        <w:ind w:left="426"/>
+        <w:jc w:val="both"/>
+        <w:rPr>
+          <w:rFonts w:ascii="Baskerville" w:eastAsia="Adobe Ming Std L" w:hAnsi="Baskerville"/>
+        </w:rPr>
+      </w:pPr>
+      <w:r>
+        <w:rPr>
+          <w:rFonts w:ascii="Baskerville" w:eastAsia="Adobe Ming Std L" w:hAnsi="Baskerville"/>
+        </w:rPr>
+        <w:t>El conjunto de datos de train se compone de los registros correspondientes a los meses d</w:t>
+      </w:r>
+      <w:r>
+        <w:rPr>
+          <w:rFonts w:ascii="Baskerville" w:eastAsia="Adobe Ming Std L" w:hAnsi="Baskerville"/>
+        </w:rPr>
+        <w:t>esde Enero hasta Agosto de 2018, estos datos contemplan información de toda la red de sensores.</w:t>
+      </w:r>
+    </w:p>
+    <w:p>
+      <w:pPr>
+        <w:pStyle w:val="Prrafodelista"/>
+        <w:ind w:left="426"/>
+        <w:jc w:val="both"/>
+        <w:rPr>
+          <w:rFonts w:ascii="Baskerville" w:eastAsia="Adobe Ming Std L" w:hAnsi="Baskerville"/>
+        </w:rPr>
+      </w:pPr>
+    </w:p>
+    <w:p>
+      <w:pPr>
+        <w:pStyle w:val="Prrafodelista"/>
+        <w:ind w:left="426"/>
+        <w:jc w:val="both"/>
+        <w:rPr>
+          <w:rFonts w:ascii="Baskerville" w:eastAsia="Adobe Ming Std L" w:hAnsi="Baskerville"/>
+        </w:rPr>
+      </w:pPr>
+      <w:r>
+        <w:rPr>
+          <w:rFonts w:ascii="Baskerville" w:eastAsia="Adobe Ming Std L" w:hAnsi="Baskerville"/>
+        </w:rPr>
+        <w:t xml:space="preserve">En este apartado </w:t>
+      </w:r>
+      <w:r>
+        <w:rPr>
+          <w:rFonts w:ascii="Baskerville" w:eastAsia="Adobe Ming Std L" w:hAnsi="Baskerville"/>
+        </w:rPr>
+        <w:t>hay que mencionar que debido al elevado número de registros del dataset</w:t>
+      </w:r>
+      <w:r>
+        <w:rPr>
+          <w:rFonts w:ascii="Baskerville" w:eastAsia="Adobe Ming Std L" w:hAnsi="Baskerville"/>
+        </w:rPr>
+        <w:t>,</w:t>
+      </w:r>
+      <w:r>
+        <w:rPr>
+          <w:rFonts w:ascii="Baskerville" w:eastAsia="Adobe Ming Std L" w:hAnsi="Baskerville"/>
+        </w:rPr>
+        <w:t xml:space="preserve"> ha sido imposible entrenar el modelo cuando este se basa en algoritmos como RF y XGBoost, contemplando incluso periodos superiores a 2 días incluso usando “grids” con un número de parámetros reducido. Para estos caso ha sido necesario realizar el entrenamiento en </w:t>
+      </w:r>
+      <w:r>
+        <w:rPr>
+          <w:rFonts w:ascii="Baskerville" w:eastAsia="Adobe Ming Std L" w:hAnsi="Baskerville"/>
+        </w:rPr>
+        <w:t xml:space="preserve">un </w:t>
+      </w:r>
+      <w:r>
+        <w:rPr>
+          <w:rFonts w:ascii="Baskerville" w:eastAsia="Adobe Ming Std L" w:hAnsi="Baskerville"/>
+        </w:rPr>
+        <w:t>entorno virtualizado con Google Colab</w:t>
+      </w:r>
+      <w:r>
+        <w:rPr>
+          <w:rFonts w:ascii="Baskerville" w:eastAsia="Adobe Ming Std L" w:hAnsi="Baskerville"/>
+        </w:rPr>
+        <w:t>,</w:t>
+      </w:r>
+      <w:r>
+        <w:rPr>
+          <w:rFonts w:ascii="Baskerville" w:eastAsia="Adobe Ming Std L" w:hAnsi="Baskerville"/>
+        </w:rPr>
+        <w:t xml:space="preserve"> donde las capacidades de procesamiento son algo superiores.</w:t>
+      </w:r>
+      <w:r>
+        <w:rPr>
+          <w:rFonts w:ascii="Baskerville" w:eastAsia="Adobe Ming Std L" w:hAnsi="Baskerville"/>
+        </w:rPr>
+        <w:t xml:space="preserve"> </w:t>
+      </w:r>
+      <w:r>
+        <w:rPr>
+          <w:rFonts w:ascii="Baskerville" w:eastAsia="Adobe Ming Std L" w:hAnsi="Baskerville"/>
+        </w:rPr>
+        <w:t>Tras el entrenamiento en la nube, se exporta el modelo entrenado para evaluarlo en local a través del paquete “pickle”.</w:t>
+      </w:r>
+    </w:p>
+    <w:p>
+      <w:pPr>
+        <w:pStyle w:val="Prrafodelista"/>
+        <w:ind w:left="426"/>
+        <w:jc w:val="both"/>
+        <w:rPr>
+          <w:rFonts w:ascii="Baskerville" w:eastAsia="Adobe Ming Std L" w:hAnsi="Baskerville"/>
+          <w:i/>
+        </w:rPr>
+      </w:pPr>
+    </w:p>
+    <w:p>
+      <w:pPr>
+        <w:pStyle w:val="Prrafodelista"/>
+        <w:ind w:left="426"/>
+        <w:jc w:val="both"/>
+        <w:rPr>
+          <w:rFonts w:ascii="Baskerville" w:eastAsia="Adobe Ming Std L" w:hAnsi="Baskerville"/>
+          <w:i/>
+        </w:rPr>
+      </w:pPr>
+      <w:r>
+        <w:rPr>
+          <w:rFonts w:ascii="Baskerville" w:eastAsia="Adobe Ming Std L" w:hAnsi="Baskerville"/>
+          <w:i/>
+        </w:rPr>
+        <w:tab/>
+      </w:r>
+      <w:r>
+        <w:rPr>
+          <w:rFonts w:ascii="Baskerville" w:eastAsia="Adobe Ming Std L" w:hAnsi="Baskerville"/>
+          <w:b/>
+          <w:i/>
+        </w:rPr>
+        <w:t xml:space="preserve">2.4. </w:t>
+      </w:r>
+      <w:r>
+        <w:rPr>
+          <w:rFonts w:ascii="Baskerville" w:eastAsia="Adobe Ming Std L" w:hAnsi="Baskerville"/>
+          <w:b/>
+          <w:i/>
+        </w:rPr>
+        <w:t>Test</w:t>
+      </w:r>
+      <w:r>
+        <w:rPr>
+          <w:rFonts w:ascii="Baskerville" w:eastAsia="Adobe Ming Std L" w:hAnsi="Baskerville"/>
+          <w:b/>
+          <w:i/>
+        </w:rPr>
+        <w:t>.</w:t>
+      </w:r>
+    </w:p>
+    <w:p>
+      <w:pPr>
+        <w:pStyle w:val="Prrafodelista"/>
+        <w:ind w:left="426"/>
+        <w:jc w:val="both"/>
+        <w:rPr>
+          <w:rFonts w:ascii="Baskerville" w:eastAsia="Adobe Ming Std L" w:hAnsi="Baskerville"/>
+          <w:i/>
+        </w:rPr>
+      </w:pPr>
+    </w:p>
+    <w:p>
+      <w:pPr>
+        <w:pStyle w:val="Prrafodelista"/>
+        <w:ind w:left="426"/>
+        <w:jc w:val="both"/>
+        <w:rPr>
+          <w:rFonts w:ascii="Baskerville" w:eastAsia="Adobe Ming Std L" w:hAnsi="Baskerville"/>
+        </w:rPr>
+      </w:pPr>
+      <w:r>
+        <w:rPr>
+          <w:rFonts w:ascii="Baskerville" w:eastAsia="Adobe Ming Std L" w:hAnsi="Baskerville"/>
+        </w:rPr>
+        <w:t xml:space="preserve">Una vez el modelo ha sido entrenado se realiza una predicción de la carga sobre los datos de Septiembre de 2018, concretamente sobre la primera semana de este mes y en horario de 7:00 AM. </w:t>
+      </w:r>
+      <w:r>
+        <w:rPr>
+          <w:rFonts w:ascii="Baskerville" w:eastAsia="Adobe Ming Std L" w:hAnsi="Baskerville"/>
+        </w:rPr>
+        <w:t>Estos datos no han sido usados en el proceso de entrenamiento, por lo que el modelo no los ha contemplado en ningún momento, suponiendo así un caso real e inmejorable para evaluar el modelo.</w:t>
+      </w:r>
+    </w:p>
+    <w:p>
+      <w:pPr>
+        <w:pStyle w:val="Prrafodelista"/>
+        <w:ind w:left="426"/>
+        <w:jc w:val="both"/>
+        <w:rPr>
+          <w:rFonts w:ascii="Baskerville" w:eastAsia="Adobe Ming Std L" w:hAnsi="Baskerville"/>
+        </w:rPr>
+      </w:pPr>
+    </w:p>
+    <w:p>
+      <w:pPr>
+        <w:pStyle w:val="Prrafodelista"/>
+        <w:ind w:left="426"/>
+        <w:jc w:val="both"/>
+        <w:rPr>
+          <w:rFonts w:ascii="Baskerville" w:eastAsia="Adobe Ming Std L" w:hAnsi="Baskerville"/>
+        </w:rPr>
+      </w:pPr>
+      <w:r>
+        <w:rPr>
+          <w:rFonts w:ascii="Baskerville" w:eastAsia="Adobe Ming Std L" w:hAnsi="Baskerville"/>
+        </w:rPr>
+        <w:t>Cabe mencionar que para realizar el test, sólo se tienen en cuenta los sensores situados dentro del itinerario que hayamos establecido. De esta forma obtendremos el error de test asociado nuestro modelo.</w:t>
+      </w:r>
+    </w:p>
+    <w:p>
+      <w:pPr>
+        <w:jc w:val="both"/>
+        <w:rPr>
+          <w:rFonts w:ascii="Baskerville" w:eastAsia="Adobe Ming Std L" w:hAnsi="Baskerville"/>
+          <w:i/>
+        </w:rPr>
+      </w:pPr>
+    </w:p>
+    <w:p>
+      <w:pPr>
+        <w:pStyle w:val="Prrafodelista"/>
+        <w:ind w:left="426"/>
+        <w:jc w:val="both"/>
+        <w:rPr>
+          <w:rFonts w:ascii="Baskerville" w:eastAsia="Adobe Ming Std L" w:hAnsi="Baskerville"/>
+          <w:b/>
+        </w:rPr>
+      </w:pPr>
+      <w:r>
+        <w:rPr>
+          <w:rFonts w:ascii="Baskerville" w:eastAsia="Adobe Ming Std L" w:hAnsi="Baskerville"/>
+          <w:b/>
+        </w:rPr>
+        <w:t xml:space="preserve">3. </w:t>
+      </w:r>
+      <w:r>
+        <w:rPr>
+          <w:rFonts w:ascii="Baskerville" w:eastAsia="Adobe Ming Std L" w:hAnsi="Baskerville"/>
+          <w:b/>
+          <w:u w:val="single"/>
+        </w:rPr>
+        <w:t>FRONT-END. DASHBOARDS INTERACTIVOS</w:t>
+      </w:r>
+      <w:r>
+        <w:rPr>
+          <w:rFonts w:ascii="Baskerville" w:eastAsia="Adobe Ming Std L" w:hAnsi="Baskerville"/>
+          <w:b/>
+          <w:u w:val="single"/>
+        </w:rPr>
+        <w:t>.</w:t>
+      </w:r>
+    </w:p>
+    <w:p>
+      <w:pPr>
+        <w:pStyle w:val="Prrafodelista"/>
+        <w:ind w:left="426"/>
+        <w:jc w:val="both"/>
+        <w:rPr>
+          <w:rFonts w:ascii="Baskerville" w:eastAsia="Adobe Ming Std L" w:hAnsi="Baskerville"/>
+        </w:rPr>
+      </w:pPr>
+      <w:r>
+        <w:rPr>
+          <w:rFonts w:ascii="Baskerville" w:eastAsia="Adobe Ming Std L" w:hAnsi="Baskerville"/>
+          <w:b/>
+        </w:rPr>
+        <w:t>(</w:t>
+      </w:r>
+      <w:r>
+        <w:rPr>
+          <w:rFonts w:ascii="Baskerville" w:eastAsia="Adobe Ming Std L" w:hAnsi="Baskerville"/>
+        </w:rPr>
+        <w:t xml:space="preserve">Notebooks </w:t>
+      </w:r>
+      <w:r>
+        <w:rPr>
+          <w:rFonts w:ascii="Baskerville" w:eastAsia="Adobe Ming Std L" w:hAnsi="Baskerville"/>
+        </w:rPr>
+        <w:t>Data Visualization.ipynb</w:t>
+      </w:r>
+      <w:r>
+        <w:rPr>
+          <w:rFonts w:ascii="Baskerville" w:eastAsia="Adobe Ming Std L" w:hAnsi="Baskerville"/>
+        </w:rPr>
+        <w:t xml:space="preserve">, </w:t>
+      </w:r>
+      <w:r>
+        <w:rPr>
+          <w:rFonts w:ascii="Baskerville" w:eastAsia="Adobe Ming Std L" w:hAnsi="Baskerville"/>
+        </w:rPr>
+        <w:t>Measurement Points Location Visualization.ipynb</w:t>
+      </w:r>
+      <w:r>
+        <w:rPr>
+          <w:rFonts w:ascii="Baskerville" w:eastAsia="Adobe Ming Std L" w:hAnsi="Baskerville"/>
+        </w:rPr>
+        <w:t xml:space="preserve">) </w:t>
+      </w:r>
+    </w:p>
+    <w:p>
+      <w:pPr>
+        <w:pStyle w:val="Prrafodelista"/>
+        <w:ind w:left="426"/>
+        <w:jc w:val="both"/>
+        <w:rPr>
+          <w:rFonts w:ascii="Baskerville" w:eastAsia="Adobe Ming Std L" w:hAnsi="Baskerville"/>
+        </w:rPr>
+      </w:pPr>
+    </w:p>
+    <w:p>
+      <w:pPr>
+        <w:pStyle w:val="Prrafodelista"/>
+        <w:ind w:left="426"/>
+        <w:jc w:val="both"/>
+        <w:rPr>
+          <w:rFonts w:ascii="Baskerville" w:eastAsia="Adobe Ming Std L" w:hAnsi="Baskerville"/>
+        </w:rPr>
+      </w:pPr>
+      <w:r>
+        <w:rPr>
+          <w:rFonts w:ascii="Baskerville" w:eastAsia="Adobe Ming Std L" w:hAnsi="Baskerville"/>
+        </w:rPr>
+        <w:t xml:space="preserve">Para transformar la información contenida en los datos en información útil e interpretable para el usuario final, se elaboran principalmente 3 dashboards interactivos </w:t>
+      </w:r>
+      <w:r>
+        <w:rPr>
+          <w:rFonts w:ascii="Baskerville" w:eastAsia="Adobe Ming Std L" w:hAnsi="Baskerville"/>
+        </w:rPr>
+        <w:t xml:space="preserve">usando los paquetes “folium” y “altair”. Todos ellos se presentan </w:t>
+      </w:r>
+      <w:r>
+        <w:rPr>
+          <w:rFonts w:ascii="Baskerville" w:eastAsia="Adobe Ming Std L" w:hAnsi="Baskerville"/>
+        </w:rPr>
+        <w:t>en formato HTML.</w:t>
+      </w:r>
+    </w:p>
+    <w:p>
+      <w:pPr>
+        <w:pStyle w:val="Prrafodelista"/>
+        <w:ind w:left="426"/>
+        <w:jc w:val="both"/>
+        <w:rPr>
+          <w:rFonts w:ascii="Baskerville" w:eastAsia="Adobe Ming Std L" w:hAnsi="Baskerville"/>
+        </w:rPr>
+      </w:pPr>
+    </w:p>
+    <w:p>
+      <w:pPr>
+        <w:pStyle w:val="Prrafodelista"/>
+        <w:numPr>
+          <w:ilvl w:val="0"/>
+          <w:numId w:val="14"/>
+        </w:numPr>
+        <w:jc w:val="both"/>
+        <w:rPr>
+          <w:rFonts w:ascii="Baskerville" w:eastAsia="Adobe Ming Std L" w:hAnsi="Baskerville"/>
+        </w:rPr>
+      </w:pPr>
+      <w:r>
+        <w:rPr>
+          <w:rFonts w:ascii="Baskerville" w:eastAsia="Adobe Ming Std L" w:hAnsi="Baskerville"/>
+        </w:rPr>
+        <w:t xml:space="preserve">Mapa interactivo con información </w:t>
+      </w:r>
+      <w:r>
+        <w:rPr>
+          <w:rFonts w:ascii="Baskerville" w:eastAsia="Adobe Ming Std L" w:hAnsi="Baskerville"/>
+        </w:rPr>
+        <w:t>de la red completa de sensores</w:t>
+      </w:r>
+      <w:r>
+        <w:rPr>
+          <w:rFonts w:ascii="Baskerville" w:eastAsia="Adobe Ming Std L" w:hAnsi="Baskerville"/>
+        </w:rPr>
+        <w:t>.</w:t>
+      </w:r>
+    </w:p>
+    <w:p>
+      <w:pPr>
+        <w:pStyle w:val="Prrafodelista"/>
+        <w:numPr>
+          <w:ilvl w:val="0"/>
+          <w:numId w:val="14"/>
+        </w:numPr>
+        <w:jc w:val="both"/>
+        <w:rPr>
+          <w:rFonts w:ascii="Baskerville" w:eastAsia="Adobe Ming Std L" w:hAnsi="Baskerville"/>
+        </w:rPr>
+      </w:pPr>
+      <w:r>
+        <w:rPr>
+          <w:rFonts w:ascii="Baskerville" w:eastAsia="Adobe Ming Std L" w:hAnsi="Baskerville"/>
+        </w:rPr>
+        <w:t>Mapa interactivo con información de los sensores implicados en el itinerario definido.</w:t>
+      </w:r>
+    </w:p>
+    <w:p>
+      <w:pPr>
+        <w:pStyle w:val="Prrafodelista"/>
+        <w:numPr>
+          <w:ilvl w:val="0"/>
+          <w:numId w:val="14"/>
+        </w:numPr>
+        <w:jc w:val="both"/>
+        <w:rPr>
+          <w:rFonts w:ascii="Baskerville" w:eastAsia="Adobe Ming Std L" w:hAnsi="Baskerville"/>
+        </w:rPr>
+      </w:pPr>
+      <w:r>
+        <w:rPr>
+          <w:rFonts w:ascii="Baskerville" w:eastAsia="Adobe Ming Std L" w:hAnsi="Baskerville"/>
+        </w:rPr>
+        <w:t>Panel interactivo con gráficos que proporcionan información relativa a al tráfico en el itinerario seleccionado para los meses desde Enero hasta Agosto.</w:t>
+      </w:r>
+    </w:p>
+    <w:p>
+      <w:pPr>
+        <w:pStyle w:val="Prrafodelista"/>
+        <w:ind w:left="1440"/>
+        <w:jc w:val="both"/>
+        <w:rPr>
+          <w:rFonts w:ascii="Baskerville" w:eastAsia="Adobe Ming Std L" w:hAnsi="Baskerville"/>
+        </w:rPr>
+      </w:pPr>
+    </w:p>
+    <w:p>
+      <w:pPr>
+        <w:pStyle w:val="Prrafodelista"/>
+        <w:ind w:left="1440"/>
+        <w:jc w:val="both"/>
+        <w:rPr>
+          <w:rFonts w:ascii="Baskerville" w:eastAsia="Adobe Ming Std L" w:hAnsi="Baskerville"/>
+        </w:rPr>
+      </w:pPr>
+    </w:p>
+    <w:p>
+      <w:pPr>
+        <w:pStyle w:val="Prrafodelista"/>
+        <w:ind w:left="1440"/>
+        <w:jc w:val="both"/>
+        <w:rPr>
+          <w:rFonts w:ascii="Baskerville" w:eastAsia="Adobe Ming Std L" w:hAnsi="Baskerville"/>
+        </w:rPr>
+      </w:pPr>
+    </w:p>
+    <w:p>
+      <w:pPr>
+        <w:pStyle w:val="Prrafodelista"/>
+        <w:ind w:left="1440"/>
+        <w:jc w:val="both"/>
+        <w:rPr>
+          <w:rFonts w:ascii="Baskerville" w:eastAsia="Adobe Ming Std L" w:hAnsi="Baskerville"/>
+        </w:rPr>
+      </w:pPr>
+    </w:p>
+    <w:p>
+      <w:pPr>
+        <w:pStyle w:val="Prrafodelista"/>
+        <w:ind w:left="1440"/>
+        <w:jc w:val="both"/>
+        <w:rPr>
+          <w:rFonts w:ascii="Baskerville" w:eastAsia="Adobe Ming Std L" w:hAnsi="Baskerville"/>
+        </w:rPr>
+      </w:pPr>
+    </w:p>
+    <w:p>
+      <w:pPr>
+        <w:pStyle w:val="Prrafodelista"/>
+        <w:ind w:left="426"/>
+        <w:jc w:val="both"/>
+        <w:rPr>
+          <w:rFonts w:ascii="Baskerville" w:eastAsia="Adobe Ming Std L" w:hAnsi="Baskerville"/>
+        </w:rPr>
+      </w:pPr>
+    </w:p>
+    <w:p>
+      <w:pPr>
+        <w:pStyle w:val="Prrafodelista"/>
+        <w:ind w:left="426"/>
+        <w:jc w:val="both"/>
+        <w:rPr>
+          <w:rFonts w:ascii="Baskerville" w:eastAsia="Adobe Ming Std L" w:hAnsi="Baskerville"/>
+        </w:rPr>
+      </w:pPr>
+      <w:r>
+        <w:rPr>
+          <w:rFonts w:ascii="Baskerville" w:eastAsia="Adobe Ming Std L" w:hAnsi="Baskerville"/>
+        </w:rPr>
+        <w:t>El funcionamiento e interpretación de la información en estos archivos se detalla en el apartado “</w:t>
+      </w:r>
+      <w:r>
+        <w:rPr>
+          <w:rFonts w:ascii="Baskerville" w:eastAsia="Adobe Ming Std L" w:hAnsi="Baskerville"/>
+        </w:rPr>
+        <w:t>ANEXO I. D</w:t>
+      </w:r>
+      <w:r>
+        <w:rPr>
+          <w:rFonts w:ascii="Baskerville" w:eastAsia="Adobe Ming Std L" w:hAnsi="Baskerville"/>
+        </w:rPr>
+        <w:t>ashboards</w:t>
+      </w:r>
+      <w:r>
+        <w:rPr>
+          <w:rFonts w:ascii="Baskerville" w:eastAsia="Adobe Ming Std L" w:hAnsi="Baskerville"/>
+        </w:rPr>
+        <w:t>-</w:t>
+      </w:r>
+      <w:r>
+        <w:rPr>
+          <w:rFonts w:ascii="Baskerville" w:eastAsia="Adobe Ming Std L" w:hAnsi="Baskerville"/>
+        </w:rPr>
+        <w:t>Guía de usuario”.</w:t>
+      </w:r>
+    </w:p>
+    <w:p>
+      <w:pPr>
         <w:rPr>
           <w:rFonts w:ascii="Baskerville" w:eastAsia="Adobe Ming Std L" w:hAnsi="Baskerville"/>
         </w:rPr>
@@ -3839,12 +4442,14 @@
         <w:ind w:left="426" w:hanging="426"/>
         <w:rPr>
           <w:rFonts w:ascii="Adobe Heiti Std R" w:eastAsia="Adobe Heiti Std R" w:hAnsi="Adobe Heiti Std R"/>
+          <w:b/>
           <w:sz w:val="28"/>
         </w:rPr>
       </w:pPr>
       <w:r>
         <w:rPr>
           <w:rFonts w:ascii="Adobe Heiti Std R" w:eastAsia="Adobe Heiti Std R" w:hAnsi="Adobe Heiti Std R"/>
+          <w:b/>
           <w:sz w:val="28"/>
         </w:rPr>
         <w:t>RESULTADOS</w:t>
@@ -3868,8 +4473,719 @@
         <w:rPr>
           <w:rFonts w:ascii="Baskerville" w:eastAsia="Adobe Ming Std L" w:hAnsi="Baskerville"/>
         </w:rPr>
-        <w:t>Descripción de los resultados tras el análisis</w:t>
-      </w:r>
+        <w:t>Se han obtenido los siguientes r</w:t>
+      </w:r>
+      <w:r>
+        <w:rPr>
+          <w:rFonts w:ascii="Baskerville" w:eastAsia="Adobe Ming Std L" w:hAnsi="Baskerville"/>
+        </w:rPr>
+        <w:t>esultados tras la realización de este trabajo</w:t>
+      </w:r>
+    </w:p>
+    <w:p>
+      <w:pPr>
+        <w:pStyle w:val="Prrafodelista"/>
+        <w:ind w:left="426"/>
+        <w:jc w:val="both"/>
+        <w:rPr>
+          <w:rFonts w:ascii="Baskerville" w:eastAsia="Adobe Ming Std L" w:hAnsi="Baskerville"/>
+        </w:rPr>
+      </w:pPr>
+    </w:p>
+    <w:p>
+      <w:pPr>
+        <w:pStyle w:val="Prrafodelista"/>
+        <w:numPr>
+          <w:ilvl w:val="0"/>
+          <w:numId w:val="14"/>
+        </w:numPr>
+        <w:jc w:val="both"/>
+        <w:rPr>
+          <w:rFonts w:ascii="Baskerville" w:eastAsia="Adobe Ming Std L" w:hAnsi="Baskerville"/>
+        </w:rPr>
+      </w:pPr>
+      <w:r>
+        <w:rPr>
+          <w:rFonts w:ascii="Baskerville" w:eastAsia="Adobe Ming Std L" w:hAnsi="Baskerville"/>
+        </w:rPr>
+        <w:t>Poner las relaciones entre variables vistas</w:t>
+      </w:r>
+      <w:r>
+        <w:rPr>
+          <w:rFonts w:ascii="Baskerville" w:eastAsia="Adobe Ming Std L" w:hAnsi="Baskerville"/>
+        </w:rPr>
+        <w:t xml:space="preserve"> heatmap</w:t>
+      </w:r>
+      <w:r>
+        <w:rPr>
+          <w:rFonts w:ascii="Baskerville" w:eastAsia="Adobe Ming Std L" w:hAnsi="Baskerville"/>
+        </w:rPr>
+        <w:t>, explicando un poco</w:t>
+      </w:r>
+      <w:r>
+        <w:rPr>
+          <w:rFonts w:ascii="Baskerville" w:eastAsia="Adobe Ming Std L" w:hAnsi="Baskerville"/>
+        </w:rPr>
+        <w:t>. En este punto sección poner</w:t>
+      </w:r>
+      <w:r>
+        <w:rPr>
+          <w:rFonts w:ascii="Baskerville" w:eastAsia="Adobe Ming Std L" w:hAnsi="Baskerville"/>
+        </w:rPr>
+        <w:t xml:space="preserve"> los gráficos para relacionar las variables como a mas vmed, menos ocupación, y estas cosas.</w:t>
+      </w:r>
+    </w:p>
+    <w:p>
+      <w:pPr>
+        <w:pStyle w:val="Prrafodelista"/>
+        <w:ind w:left="1440"/>
+        <w:jc w:val="both"/>
+        <w:rPr>
+          <w:rFonts w:ascii="Baskerville" w:eastAsia="Adobe Ming Std L" w:hAnsi="Baskerville"/>
+        </w:rPr>
+      </w:pPr>
+      <w:r>
+        <w:rPr>
+          <w:rFonts w:ascii="Baskerville" w:eastAsia="Adobe Ming Std L" w:hAnsi="Baskerville"/>
+        </w:rPr>
+        <w:drawing>
+          <wp:inline distT="0" distB="0" distL="0" distR="0" wp14:anchorId="6894AA3A" wp14:editId="620C3889">
+            <wp:extent cx="3430442" cy="3466176"/>
+            <wp:effectExtent l="0" t="0" r="0" b="0"/>
+            <wp:docPr id="6" name="Imagen 6"/>
+            <wp:cNvGraphicFramePr>
+              <a:graphicFrameLocks xmlns:a="http://schemas.openxmlformats.org/drawingml/2006/main" noChangeAspect="1"/>
+            </wp:cNvGraphicFramePr>
+            <a:graphic xmlns:a="http://schemas.openxmlformats.org/drawingml/2006/main">
+              <a:graphicData uri="http://schemas.openxmlformats.org/drawingml/2006/picture">
+                <pic:pic xmlns:pic="http://schemas.openxmlformats.org/drawingml/2006/picture">
+                  <pic:nvPicPr>
+                    <pic:cNvPr id="1" name=""/>
+                    <pic:cNvPicPr/>
+                  </pic:nvPicPr>
+                  <pic:blipFill>
+                    <a:blip r:embed="rId15"/>
+                    <a:stretch>
+                      <a:fillRect/>
+                    </a:stretch>
+                  </pic:blipFill>
+                  <pic:spPr>
+                    <a:xfrm>
+                      <a:off x="0" y="0"/>
+                      <a:ext cx="3434999" cy="3470780"/>
+                    </a:xfrm>
+                    <a:prstGeom prst="rect">
+                      <a:avLst/>
+                    </a:prstGeom>
+                  </pic:spPr>
+                </pic:pic>
+              </a:graphicData>
+            </a:graphic>
+          </wp:inline>
+        </w:drawing>
+      </w:r>
+    </w:p>
+    <w:p>
+      <w:pPr>
+        <w:pStyle w:val="Prrafodelista"/>
+        <w:ind w:left="1440"/>
+        <w:jc w:val="both"/>
+        <w:rPr>
+          <w:rFonts w:ascii="Baskerville" w:eastAsia="Adobe Ming Std L" w:hAnsi="Baskerville"/>
+        </w:rPr>
+      </w:pPr>
+    </w:p>
+    <w:p>
+      <w:pPr>
+        <w:pStyle w:val="Prrafodelista"/>
+        <w:numPr>
+          <w:ilvl w:val="0"/>
+          <w:numId w:val="14"/>
+        </w:numPr>
+        <w:jc w:val="both"/>
+        <w:rPr>
+          <w:rFonts w:ascii="Baskerville" w:eastAsia="Adobe Ming Std L" w:hAnsi="Baskerville"/>
+        </w:rPr>
+      </w:pPr>
+      <w:r>
+        <w:rPr>
+          <w:rFonts w:ascii="Baskerville" w:eastAsia="Adobe Ming Std L" w:hAnsi="Baskerville"/>
+        </w:rPr>
+        <w:t>Poner diagrama del nº de M30 y URB una vez se ha hecho la homogenización.</w:t>
+      </w:r>
+    </w:p>
+    <w:p>
+      <w:pPr>
+        <w:pStyle w:val="Prrafodelista"/>
+        <w:ind w:left="1440"/>
+        <w:jc w:val="both"/>
+        <w:rPr>
+          <w:rFonts w:ascii="Baskerville" w:eastAsia="Adobe Ming Std L" w:hAnsi="Baskerville"/>
+        </w:rPr>
+      </w:pPr>
+    </w:p>
+    <w:p>
+      <w:pPr>
+        <w:pStyle w:val="Prrafodelista"/>
+        <w:ind w:left="1440"/>
+        <w:jc w:val="both"/>
+        <w:rPr>
+          <w:rFonts w:ascii="Baskerville" w:eastAsia="Adobe Ming Std L" w:hAnsi="Baskerville"/>
+        </w:rPr>
+      </w:pPr>
+      <w:r>
+        <w:rPr>
+          <w:rFonts w:ascii="Baskerville" w:eastAsia="Adobe Ming Std L" w:hAnsi="Baskerville"/>
+        </w:rPr>
+        <w:drawing>
+          <wp:inline distT="0" distB="0" distL="0" distR="0" wp14:anchorId="1BAA7B10" wp14:editId="61828F7B">
+            <wp:extent cx="2171180" cy="1616399"/>
+            <wp:effectExtent l="0" t="0" r="0" b="9525"/>
+            <wp:docPr id="7" name="Imagen 7"/>
+            <wp:cNvGraphicFramePr>
+              <a:graphicFrameLocks xmlns:a="http://schemas.openxmlformats.org/drawingml/2006/main" noChangeAspect="1"/>
+            </wp:cNvGraphicFramePr>
+            <a:graphic xmlns:a="http://schemas.openxmlformats.org/drawingml/2006/main">
+              <a:graphicData uri="http://schemas.openxmlformats.org/drawingml/2006/picture">
+                <pic:pic xmlns:pic="http://schemas.openxmlformats.org/drawingml/2006/picture">
+                  <pic:nvPicPr>
+                    <pic:cNvPr id="1" name=""/>
+                    <pic:cNvPicPr/>
+                  </pic:nvPicPr>
+                  <pic:blipFill>
+                    <a:blip r:embed="rId16"/>
+                    <a:stretch>
+                      <a:fillRect/>
+                    </a:stretch>
+                  </pic:blipFill>
+                  <pic:spPr>
+                    <a:xfrm>
+                      <a:off x="0" y="0"/>
+                      <a:ext cx="2174540" cy="1618901"/>
+                    </a:xfrm>
+                    <a:prstGeom prst="rect">
+                      <a:avLst/>
+                    </a:prstGeom>
+                  </pic:spPr>
+                </pic:pic>
+              </a:graphicData>
+            </a:graphic>
+          </wp:inline>
+        </w:drawing>
+      </w:r>
+    </w:p>
+    <w:p>
+      <w:pPr>
+        <w:pStyle w:val="Prrafodelista"/>
+        <w:ind w:left="1440"/>
+        <w:jc w:val="both"/>
+        <w:rPr>
+          <w:rFonts w:ascii="Baskerville" w:eastAsia="Adobe Ming Std L" w:hAnsi="Baskerville"/>
+        </w:rPr>
+      </w:pPr>
+    </w:p>
+    <w:p>
+      <w:pPr>
+        <w:pStyle w:val="Prrafodelista"/>
+        <w:ind w:left="1440"/>
+        <w:jc w:val="both"/>
+        <w:rPr>
+          <w:rFonts w:ascii="Baskerville" w:eastAsia="Adobe Ming Std L" w:hAnsi="Baskerville"/>
+        </w:rPr>
+      </w:pPr>
+    </w:p>
+    <w:p>
+      <w:pPr>
+        <w:pStyle w:val="Prrafodelista"/>
+        <w:ind w:left="1440"/>
+        <w:jc w:val="both"/>
+        <w:rPr>
+          <w:rFonts w:ascii="Baskerville" w:eastAsia="Adobe Ming Std L" w:hAnsi="Baskerville"/>
+        </w:rPr>
+      </w:pPr>
+    </w:p>
+    <w:p>
+      <w:pPr>
+        <w:pStyle w:val="Prrafodelista"/>
+        <w:ind w:left="1440"/>
+        <w:jc w:val="both"/>
+        <w:rPr>
+          <w:rFonts w:ascii="Baskerville" w:eastAsia="Adobe Ming Std L" w:hAnsi="Baskerville"/>
+        </w:rPr>
+      </w:pPr>
+    </w:p>
+    <w:p>
+      <w:pPr>
+        <w:pStyle w:val="Prrafodelista"/>
+        <w:numPr>
+          <w:ilvl w:val="0"/>
+          <w:numId w:val="14"/>
+        </w:numPr>
+        <w:jc w:val="both"/>
+        <w:rPr>
+          <w:rFonts w:ascii="Baskerville" w:eastAsia="Adobe Ming Std L" w:hAnsi="Baskerville"/>
+        </w:rPr>
+      </w:pPr>
+      <w:r>
+        <w:rPr>
+          <w:rFonts w:ascii="Baskerville" w:eastAsia="Adobe Ming Std L" w:hAnsi="Baskerville"/>
+        </w:rPr>
+        <w:t>Poner la gráfica de los outliers y como afecta a la distribución de las variables antes y después (gráficos de histogramas).</w:t>
+      </w:r>
+    </w:p>
+    <w:p>
+      <w:pPr>
+        <w:pStyle w:val="Prrafodelista"/>
+        <w:ind w:left="1440"/>
+        <w:jc w:val="both"/>
+        <w:rPr>
+          <w:rFonts w:ascii="Baskerville" w:eastAsia="Adobe Ming Std L" w:hAnsi="Baskerville"/>
+        </w:rPr>
+      </w:pPr>
+    </w:p>
+    <w:p>
+      <w:pPr>
+        <w:pStyle w:val="Prrafodelista"/>
+        <w:ind w:left="1440"/>
+        <w:jc w:val="both"/>
+        <w:rPr>
+          <w:rFonts w:ascii="Baskerville" w:eastAsia="Adobe Ming Std L" w:hAnsi="Baskerville"/>
+        </w:rPr>
+      </w:pPr>
+      <w:r>
+        <w:rPr>
+          <w:rFonts w:ascii="Baskerville" w:eastAsia="Adobe Ming Std L" w:hAnsi="Baskerville"/>
+        </w:rPr>
+        <w:drawing>
+          <wp:inline distT="0" distB="0" distL="0" distR="0" wp14:anchorId="665761E0" wp14:editId="72C000EC">
+            <wp:extent cx="2628380" cy="1329335"/>
+            <wp:effectExtent l="0" t="0" r="0" b="0"/>
+            <wp:docPr id="10" name="Imagen 10"/>
+            <wp:cNvGraphicFramePr>
+              <a:graphicFrameLocks xmlns:a="http://schemas.openxmlformats.org/drawingml/2006/main" noChangeAspect="1"/>
+            </wp:cNvGraphicFramePr>
+            <a:graphic xmlns:a="http://schemas.openxmlformats.org/drawingml/2006/main">
+              <a:graphicData uri="http://schemas.openxmlformats.org/drawingml/2006/picture">
+                <pic:pic xmlns:pic="http://schemas.openxmlformats.org/drawingml/2006/picture">
+                  <pic:nvPicPr>
+                    <pic:cNvPr id="1" name=""/>
+                    <pic:cNvPicPr/>
+                  </pic:nvPicPr>
+                  <pic:blipFill>
+                    <a:blip r:embed="rId17"/>
+                    <a:stretch>
+                      <a:fillRect/>
+                    </a:stretch>
+                  </pic:blipFill>
+                  <pic:spPr>
+                    <a:xfrm>
+                      <a:off x="0" y="0"/>
+                      <a:ext cx="2642674" cy="1336565"/>
+                    </a:xfrm>
+                    <a:prstGeom prst="rect">
+                      <a:avLst/>
+                    </a:prstGeom>
+                  </pic:spPr>
+                </pic:pic>
+              </a:graphicData>
+            </a:graphic>
+          </wp:inline>
+        </w:drawing>
+      </w:r>
+    </w:p>
+    <w:p>
+      <w:pPr>
+        <w:pStyle w:val="Prrafodelista"/>
+        <w:ind w:left="1440"/>
+        <w:jc w:val="both"/>
+        <w:rPr>
+          <w:rFonts w:ascii="Baskerville" w:eastAsia="Adobe Ming Std L" w:hAnsi="Baskerville"/>
+        </w:rPr>
+      </w:pPr>
+      <w:r>
+        <w:rPr>
+          <w:rFonts w:ascii="Baskerville" w:eastAsia="Adobe Ming Std L" w:hAnsi="Baskerville"/>
+        </w:rPr>
+        <w:drawing>
+          <wp:inline distT="0" distB="0" distL="0" distR="0" wp14:anchorId="6B574658" wp14:editId="722AF3F5">
+            <wp:extent cx="2628380" cy="1329334"/>
+            <wp:effectExtent l="0" t="0" r="0" b="0"/>
+            <wp:docPr id="11" name="Imagen 11"/>
+            <wp:cNvGraphicFramePr>
+              <a:graphicFrameLocks xmlns:a="http://schemas.openxmlformats.org/drawingml/2006/main" noChangeAspect="1"/>
+            </wp:cNvGraphicFramePr>
+            <a:graphic xmlns:a="http://schemas.openxmlformats.org/drawingml/2006/main">
+              <a:graphicData uri="http://schemas.openxmlformats.org/drawingml/2006/picture">
+                <pic:pic xmlns:pic="http://schemas.openxmlformats.org/drawingml/2006/picture">
+                  <pic:nvPicPr>
+                    <pic:cNvPr id="1" name=""/>
+                    <pic:cNvPicPr/>
+                  </pic:nvPicPr>
+                  <pic:blipFill>
+                    <a:blip r:embed="rId18"/>
+                    <a:stretch>
+                      <a:fillRect/>
+                    </a:stretch>
+                  </pic:blipFill>
+                  <pic:spPr>
+                    <a:xfrm>
+                      <a:off x="0" y="0"/>
+                      <a:ext cx="2653541" cy="1342060"/>
+                    </a:xfrm>
+                    <a:prstGeom prst="rect">
+                      <a:avLst/>
+                    </a:prstGeom>
+                  </pic:spPr>
+                </pic:pic>
+              </a:graphicData>
+            </a:graphic>
+          </wp:inline>
+        </w:drawing>
+      </w:r>
+    </w:p>
+    <w:p>
+      <w:pPr>
+        <w:pStyle w:val="Prrafodelista"/>
+        <w:ind w:left="1440"/>
+        <w:jc w:val="both"/>
+        <w:rPr>
+          <w:rFonts w:ascii="Baskerville" w:eastAsia="Adobe Ming Std L" w:hAnsi="Baskerville"/>
+        </w:rPr>
+      </w:pPr>
+    </w:p>
+    <w:p>
+      <w:pPr>
+        <w:pStyle w:val="Prrafodelista"/>
+        <w:ind w:left="1440"/>
+        <w:jc w:val="both"/>
+        <w:rPr>
+          <w:rFonts w:ascii="Baskerville" w:eastAsia="Adobe Ming Std L" w:hAnsi="Baskerville"/>
+        </w:rPr>
+      </w:pPr>
+      <w:r>
+        <w:rPr>
+          <w:rFonts w:ascii="Baskerville" w:eastAsia="Adobe Ming Std L" w:hAnsi="Baskerville"/>
+        </w:rPr>
+        <w:drawing>
+          <wp:inline distT="0" distB="0" distL="0" distR="0" wp14:anchorId="2C93EC80" wp14:editId="0A12CB87">
+            <wp:extent cx="2959682" cy="1945640"/>
+            <wp:effectExtent l="0" t="0" r="12700" b="10160"/>
+            <wp:docPr id="8" name="Imagen 8"/>
+            <wp:cNvGraphicFramePr>
+              <a:graphicFrameLocks xmlns:a="http://schemas.openxmlformats.org/drawingml/2006/main" noChangeAspect="1"/>
+            </wp:cNvGraphicFramePr>
+            <a:graphic xmlns:a="http://schemas.openxmlformats.org/drawingml/2006/main">
+              <a:graphicData uri="http://schemas.openxmlformats.org/drawingml/2006/picture">
+                <pic:pic xmlns:pic="http://schemas.openxmlformats.org/drawingml/2006/picture">
+                  <pic:nvPicPr>
+                    <pic:cNvPr id="1" name=""/>
+                    <pic:cNvPicPr/>
+                  </pic:nvPicPr>
+                  <pic:blipFill>
+                    <a:blip r:embed="rId19"/>
+                    <a:stretch>
+                      <a:fillRect/>
+                    </a:stretch>
+                  </pic:blipFill>
+                  <pic:spPr>
+                    <a:xfrm>
+                      <a:off x="0" y="0"/>
+                      <a:ext cx="2973277" cy="1954577"/>
+                    </a:xfrm>
+                    <a:prstGeom prst="rect">
+                      <a:avLst/>
+                    </a:prstGeom>
+                  </pic:spPr>
+                </pic:pic>
+              </a:graphicData>
+            </a:graphic>
+          </wp:inline>
+        </w:drawing>
+      </w:r>
+    </w:p>
+    <w:p>
+      <w:pPr>
+        <w:pStyle w:val="Prrafodelista"/>
+        <w:ind w:left="1440"/>
+        <w:jc w:val="both"/>
+        <w:rPr>
+          <w:rFonts w:ascii="Baskerville" w:eastAsia="Adobe Ming Std L" w:hAnsi="Baskerville"/>
+        </w:rPr>
+      </w:pPr>
+    </w:p>
+    <w:p>
+      <w:pPr>
+        <w:pStyle w:val="Prrafodelista"/>
+        <w:ind w:left="1440"/>
+        <w:jc w:val="both"/>
+        <w:rPr>
+          <w:rFonts w:ascii="Baskerville" w:eastAsia="Adobe Ming Std L" w:hAnsi="Baskerville"/>
+        </w:rPr>
+      </w:pPr>
+      <w:r>
+        <w:rPr>
+          <w:rFonts w:ascii="Baskerville" w:eastAsia="Adobe Ming Std L" w:hAnsi="Baskerville"/>
+        </w:rPr>
+        <w:drawing>
+          <wp:inline distT="0" distB="0" distL="0" distR="0" wp14:anchorId="32D77AF3" wp14:editId="527CD4F9">
+            <wp:extent cx="2971280" cy="1953264"/>
+            <wp:effectExtent l="0" t="0" r="635" b="2540"/>
+            <wp:docPr id="9" name="Imagen 9"/>
+            <wp:cNvGraphicFramePr>
+              <a:graphicFrameLocks xmlns:a="http://schemas.openxmlformats.org/drawingml/2006/main" noChangeAspect="1"/>
+            </wp:cNvGraphicFramePr>
+            <a:graphic xmlns:a="http://schemas.openxmlformats.org/drawingml/2006/main">
+              <a:graphicData uri="http://schemas.openxmlformats.org/drawingml/2006/picture">
+                <pic:pic xmlns:pic="http://schemas.openxmlformats.org/drawingml/2006/picture">
+                  <pic:nvPicPr>
+                    <pic:cNvPr id="1" name=""/>
+                    <pic:cNvPicPr/>
+                  </pic:nvPicPr>
+                  <pic:blipFill>
+                    <a:blip r:embed="rId20"/>
+                    <a:stretch>
+                      <a:fillRect/>
+                    </a:stretch>
+                  </pic:blipFill>
+                  <pic:spPr>
+                    <a:xfrm>
+                      <a:off x="0" y="0"/>
+                      <a:ext cx="2986775" cy="1963450"/>
+                    </a:xfrm>
+                    <a:prstGeom prst="rect">
+                      <a:avLst/>
+                    </a:prstGeom>
+                  </pic:spPr>
+                </pic:pic>
+              </a:graphicData>
+            </a:graphic>
+          </wp:inline>
+        </w:drawing>
+      </w:r>
+    </w:p>
+    <w:p>
+      <w:pPr>
+        <w:pStyle w:val="Prrafodelista"/>
+        <w:ind w:left="1440"/>
+        <w:jc w:val="both"/>
+        <w:rPr>
+          <w:rFonts w:ascii="Baskerville" w:eastAsia="Adobe Ming Std L" w:hAnsi="Baskerville"/>
+        </w:rPr>
+      </w:pPr>
+    </w:p>
+    <w:p>
+      <w:pPr>
+        <w:pStyle w:val="Prrafodelista"/>
+        <w:ind w:left="1440"/>
+        <w:jc w:val="both"/>
+        <w:rPr>
+          <w:rFonts w:ascii="Baskerville" w:eastAsia="Adobe Ming Std L" w:hAnsi="Baskerville"/>
+        </w:rPr>
+      </w:pPr>
+    </w:p>
+    <w:p>
+      <w:pPr>
+        <w:pStyle w:val="Prrafodelista"/>
+        <w:ind w:left="1440"/>
+        <w:jc w:val="both"/>
+        <w:rPr>
+          <w:rFonts w:ascii="Baskerville" w:eastAsia="Adobe Ming Std L" w:hAnsi="Baskerville"/>
+        </w:rPr>
+      </w:pPr>
+    </w:p>
+    <w:p>
+      <w:pPr>
+        <w:pStyle w:val="Prrafodelista"/>
+        <w:ind w:left="1440"/>
+        <w:jc w:val="both"/>
+        <w:rPr>
+          <w:rFonts w:ascii="Baskerville" w:eastAsia="Adobe Ming Std L" w:hAnsi="Baskerville"/>
+        </w:rPr>
+      </w:pPr>
+    </w:p>
+    <w:p>
+      <w:pPr>
+        <w:pStyle w:val="Prrafodelista"/>
+        <w:ind w:left="1440"/>
+        <w:jc w:val="both"/>
+        <w:rPr>
+          <w:rFonts w:ascii="Baskerville" w:eastAsia="Adobe Ming Std L" w:hAnsi="Baskerville"/>
+        </w:rPr>
+      </w:pPr>
+    </w:p>
+    <w:p>
+      <w:pPr>
+        <w:pStyle w:val="Prrafodelista"/>
+        <w:numPr>
+          <w:ilvl w:val="0"/>
+          <w:numId w:val="14"/>
+        </w:numPr>
+        <w:jc w:val="both"/>
+        <w:rPr>
+          <w:rFonts w:ascii="Baskerville" w:eastAsia="Adobe Ming Std L" w:hAnsi="Baskerville"/>
+        </w:rPr>
+      </w:pPr>
+      <w:r>
+        <w:rPr>
+          <w:rFonts w:ascii="Baskerville" w:eastAsia="Adobe Ming Std L" w:hAnsi="Baskerville"/>
+        </w:rPr>
+        <w:t xml:space="preserve">Poner error de entrenamiento con los distintos algoritmos usados </w:t>
+      </w:r>
+    </w:p>
+    <w:p>
+      <w:pPr>
+        <w:pStyle w:val="Prrafodelista"/>
+        <w:ind w:left="1440"/>
+        <w:jc w:val="both"/>
+        <w:rPr>
+          <w:rFonts w:ascii="Baskerville" w:eastAsia="Adobe Ming Std L" w:hAnsi="Baskerville"/>
+        </w:rPr>
+      </w:pPr>
+    </w:p>
+    <w:p>
+      <w:pPr>
+        <w:pStyle w:val="Prrafodelista"/>
+        <w:numPr>
+          <w:ilvl w:val="0"/>
+          <w:numId w:val="14"/>
+        </w:numPr>
+        <w:jc w:val="both"/>
+        <w:rPr>
+          <w:rFonts w:ascii="Baskerville" w:eastAsia="Adobe Ming Std L" w:hAnsi="Baskerville"/>
+        </w:rPr>
+      </w:pPr>
+      <w:r>
+        <w:rPr>
+          <w:rFonts w:ascii="Baskerville" w:eastAsia="Adobe Ming Std L" w:hAnsi="Baskerville"/>
+        </w:rPr>
+        <w:t>Poner los best params de cada modelo</w:t>
+      </w:r>
+    </w:p>
+    <w:p>
+      <w:pPr>
+        <w:jc w:val="both"/>
+        <w:rPr>
+          <w:rFonts w:ascii="Baskerville" w:eastAsia="Adobe Ming Std L" w:hAnsi="Baskerville"/>
+        </w:rPr>
+      </w:pPr>
+    </w:p>
+    <w:p>
+      <w:pPr>
+        <w:pStyle w:val="Prrafodelista"/>
+        <w:numPr>
+          <w:ilvl w:val="0"/>
+          <w:numId w:val="14"/>
+        </w:numPr>
+        <w:jc w:val="both"/>
+        <w:rPr>
+          <w:rFonts w:ascii="Baskerville" w:eastAsia="Adobe Ming Std L" w:hAnsi="Baskerville"/>
+        </w:rPr>
+      </w:pPr>
+      <w:r>
+        <w:rPr>
+          <w:rFonts w:ascii="Baskerville" w:eastAsia="Adobe Ming Std L" w:hAnsi="Baskerville"/>
+        </w:rPr>
+        <w:t xml:space="preserve">Poner el gráfico de importancia de las variables para el modelo final, ver </w:t>
+      </w:r>
+      <w:r>
+        <w:rPr>
+          <w:rFonts w:ascii="Baskerville" w:eastAsia="Adobe Ming Std L" w:hAnsi="Baskerville"/>
+        </w:rPr>
+        <w:t>towardsdatascience</w:t>
+      </w:r>
+      <w:r>
+        <w:rPr>
+          <w:rFonts w:ascii="Baskerville" w:eastAsia="Adobe Ming Std L" w:hAnsi="Baskerville"/>
+        </w:rPr>
+        <w:t>.</w:t>
+      </w:r>
+    </w:p>
+    <w:p>
+      <w:pPr>
+        <w:jc w:val="both"/>
+        <w:rPr>
+          <w:rFonts w:ascii="Baskerville" w:eastAsia="Adobe Ming Std L" w:hAnsi="Baskerville"/>
+        </w:rPr>
+      </w:pPr>
+    </w:p>
+    <w:p>
+      <w:pPr>
+        <w:pStyle w:val="Prrafodelista"/>
+        <w:numPr>
+          <w:ilvl w:val="0"/>
+          <w:numId w:val="14"/>
+        </w:numPr>
+        <w:jc w:val="both"/>
+        <w:rPr>
+          <w:rFonts w:ascii="Baskerville" w:eastAsia="Adobe Ming Std L" w:hAnsi="Baskerville"/>
+        </w:rPr>
+      </w:pPr>
+      <w:r>
+        <w:rPr>
+          <w:rFonts w:ascii="Baskerville" w:eastAsia="Adobe Ming Std L" w:hAnsi="Baskerville"/>
+        </w:rPr>
+        <w:t>Intentar hacer algún gráfico de error como el de towardsdatascience</w:t>
+      </w:r>
+    </w:p>
+    <w:p>
+      <w:pPr>
+        <w:pStyle w:val="Prrafodelista"/>
+        <w:ind w:left="426"/>
+        <w:jc w:val="both"/>
+        <w:rPr>
+          <w:rFonts w:ascii="Baskerville" w:eastAsia="Adobe Ming Std L" w:hAnsi="Baskerville"/>
+        </w:rPr>
+      </w:pPr>
+    </w:p>
+    <w:p>
+      <w:pPr>
+        <w:pStyle w:val="Prrafodelista"/>
+        <w:ind w:left="426"/>
+        <w:jc w:val="both"/>
+        <w:rPr>
+          <w:rFonts w:ascii="Baskerville" w:eastAsia="Adobe Ming Std L" w:hAnsi="Baskerville"/>
+        </w:rPr>
+      </w:pPr>
+    </w:p>
+    <w:p>
+      <w:pPr>
+        <w:pStyle w:val="Prrafodelista"/>
+        <w:ind w:left="426"/>
+        <w:jc w:val="both"/>
+        <w:rPr>
+          <w:rFonts w:ascii="Baskerville" w:eastAsia="Adobe Ming Std L" w:hAnsi="Baskerville"/>
+        </w:rPr>
+      </w:pPr>
+    </w:p>
+    <w:p>
+      <w:pPr>
+        <w:pStyle w:val="Prrafodelista"/>
+        <w:ind w:left="426"/>
+        <w:jc w:val="both"/>
+        <w:rPr>
+          <w:rFonts w:ascii="Baskerville" w:eastAsia="Adobe Ming Std L" w:hAnsi="Baskerville"/>
+        </w:rPr>
+      </w:pPr>
+    </w:p>
+    <w:p>
+      <w:pPr>
+        <w:pStyle w:val="Prrafodelista"/>
+        <w:ind w:left="426"/>
+        <w:jc w:val="both"/>
+        <w:rPr>
+          <w:rFonts w:ascii="Baskerville" w:eastAsia="Adobe Ming Std L" w:hAnsi="Baskerville"/>
+        </w:rPr>
+      </w:pPr>
+    </w:p>
+    <w:p>
+      <w:pPr>
+        <w:pStyle w:val="Prrafodelista"/>
+        <w:ind w:left="426"/>
+        <w:jc w:val="both"/>
+        <w:rPr>
+          <w:rFonts w:ascii="Baskerville" w:eastAsia="Adobe Ming Std L" w:hAnsi="Baskerville"/>
+        </w:rPr>
+      </w:pPr>
     </w:p>
     <w:p>
       <w:pPr>
@@ -3890,12 +5206,14 @@
         <w:ind w:left="426" w:hanging="426"/>
         <w:rPr>
           <w:rFonts w:ascii="Adobe Heiti Std R" w:eastAsia="Adobe Heiti Std R" w:hAnsi="Adobe Heiti Std R"/>
+          <w:b/>
           <w:sz w:val="28"/>
         </w:rPr>
       </w:pPr>
       <w:r>
         <w:rPr>
           <w:rFonts w:ascii="Adobe Heiti Std R" w:eastAsia="Adobe Heiti Std R" w:hAnsi="Adobe Heiti Std R"/>
+          <w:b/>
           <w:sz w:val="28"/>
         </w:rPr>
         <w:t>CONCLUSIONES</w:t>
@@ -3945,16 +5263,104 @@
         <w:rPr>
           <w:rFonts w:ascii="Baskerville" w:eastAsia="Adobe Ming Std L" w:hAnsi="Baskerville"/>
         </w:rPr>
-        <w:t>Sugerencias de mejora, mejoras para futuros trabajos…</w:t>
+        <w:t>Sugerencias de mejora, mejoras para futuros trabajos</w:t>
+      </w:r>
+      <w:r>
+        <w:rPr>
+          <w:rFonts w:ascii="Baskerville" w:eastAsia="Adobe Ming Std L" w:hAnsi="Baskerville"/>
+        </w:rPr>
+        <w:t>, incluir más datos de otros años para contemplar los posibles acontecimientos que puedan ser un patrón en los años.</w:t>
+      </w:r>
+    </w:p>
+    <w:p>
+      <w:pPr>
+        <w:pStyle w:val="Prrafodelista"/>
+        <w:ind w:left="426"/>
+        <w:jc w:val="both"/>
+        <w:rPr>
+          <w:rFonts w:ascii="Baskerville" w:eastAsia="Adobe Ming Std L" w:hAnsi="Baskerville"/>
+        </w:rPr>
+      </w:pPr>
+    </w:p>
+    <w:p>
+      <w:pPr>
+        <w:pStyle w:val="Prrafodelista"/>
+        <w:ind w:left="426"/>
+        <w:jc w:val="both"/>
+        <w:rPr>
+          <w:rFonts w:ascii="Baskerville" w:eastAsia="Adobe Ming Std L" w:hAnsi="Baskerville"/>
+        </w:rPr>
+      </w:pPr>
+      <w:r>
+        <w:rPr>
+          <w:rFonts w:ascii="Baskerville" w:eastAsia="Adobe Ming Std L" w:hAnsi="Baskerville"/>
+        </w:rPr>
+        <w:t>Comentar como se observan que los fines de semana disminuye el tráfico, también en navidad(reyes) y en semana santa, también para San Isidro.</w:t>
+      </w:r>
+    </w:p>
+    <w:p>
+      <w:pPr>
+        <w:pStyle w:val="Prrafodelista"/>
+        <w:ind w:left="426"/>
+        <w:jc w:val="both"/>
+        <w:rPr>
+          <w:rFonts w:ascii="Baskerville" w:eastAsia="Adobe Ming Std L" w:hAnsi="Baskerville"/>
+        </w:rPr>
+      </w:pPr>
+    </w:p>
+    <w:p>
+      <w:pPr>
+        <w:pStyle w:val="Prrafodelista"/>
+        <w:numPr>
+          <w:ilvl w:val="0"/>
+          <w:numId w:val="14"/>
+        </w:numPr>
+        <w:jc w:val="both"/>
+        <w:rPr>
+          <w:rFonts w:ascii="Baskerville" w:eastAsia="Adobe Ming Std L" w:hAnsi="Baskerville"/>
+        </w:rPr>
+      </w:pPr>
+      <w:r>
+        <w:rPr>
+          <w:rFonts w:ascii="Baskerville" w:eastAsia="Adobe Ming Std L" w:hAnsi="Baskerville"/>
+        </w:rPr>
+        <w:t>Porqué arboles de decisión…. Y por qué RF y XGboost</w:t>
+      </w:r>
+    </w:p>
+    <w:p>
+      <w:pPr>
+        <w:pStyle w:val="Prrafodelista"/>
+        <w:numPr>
+          <w:ilvl w:val="0"/>
+          <w:numId w:val="14"/>
+        </w:numPr>
+        <w:jc w:val="both"/>
+        <w:rPr>
+          <w:rFonts w:ascii="Baskerville" w:eastAsia="Adobe Ming Std L" w:hAnsi="Baskerville"/>
+        </w:rPr>
+      </w:pPr>
+      <w:r>
+        <w:rPr>
+          <w:rFonts w:ascii="Baskerville" w:eastAsia="Adobe Ming Std L" w:hAnsi="Baskerville"/>
+        </w:rPr>
+        <w:t>Poner diagramas donde</w:t>
+      </w:r>
+    </w:p>
+    <w:p/>
+    <w:p>
+      <w:pPr>
+        <w:pStyle w:val="Prrafodelista"/>
+        <w:numPr>
+          <w:ilvl w:val="0"/>
+          <w:numId w:val="14"/>
+        </w:numPr>
+      </w:pPr>
+      <w:r>
+        <w:t>Problemas encontrados con la capacidad computacional.</w:t>
       </w:r>
     </w:p>
     <w:p/>
     <w:p/>
-    <w:p>
-      <w:pPr>
-        <w:pStyle w:val="Prrafodelista"/>
-      </w:pPr>
-    </w:p>
     <w:p>
       <w:pPr>
         <w:pStyle w:val="Prrafodelista"/>
@@ -3963,21 +5369,90 @@
     <w:p/>
     <w:p/>
     <w:p/>
+    <w:p/>
+    <w:p>
+      <w:bookmarkStart w:id="0" w:name="_GoBack"/>
+      <w:bookmarkEnd w:id="0"/>
+    </w:p>
+    <w:p/>
+    <w:p/>
+    <w:p>
+      <w:pPr>
+        <w:pStyle w:val="Prrafodelista"/>
+        <w:ind w:left="426"/>
+        <w:jc w:val="center"/>
+        <w:rPr>
+          <w:rFonts w:ascii="Adobe Heiti Std R" w:eastAsia="Adobe Heiti Std R" w:hAnsi="Adobe Heiti Std R"/>
+          <w:b/>
+          <w:sz w:val="36"/>
+        </w:rPr>
+      </w:pPr>
+      <w:r>
+        <w:rPr>
+          <w:rFonts w:ascii="Adobe Heiti Std R" w:eastAsia="Adobe Heiti Std R" w:hAnsi="Adobe Heiti Std R"/>
+          <w:b/>
+          <w:sz w:val="36"/>
+        </w:rPr>
+        <w:t>ANEXO I. Dashboards-Gu</w:t>
+      </w:r>
+      <w:r>
+        <w:rPr>
+          <w:rFonts w:ascii="Calibri" w:eastAsia="Adobe Heiti Std R" w:hAnsi="Calibri" w:cs="Calibri"/>
+          <w:b/>
+          <w:sz w:val="36"/>
+        </w:rPr>
+        <w:t>í</w:t>
+      </w:r>
+      <w:r>
+        <w:rPr>
+          <w:rFonts w:ascii="Adobe Heiti Std R" w:eastAsia="Adobe Heiti Std R" w:hAnsi="Adobe Heiti Std R"/>
+          <w:b/>
+          <w:sz w:val="36"/>
+        </w:rPr>
+        <w:t>a de usuario</w:t>
+      </w:r>
+    </w:p>
     <w:p>
       <w:pPr>
         <w:tabs>
           <w:tab w:val="left" w:pos="1240"/>
         </w:tabs>
       </w:pPr>
-      <w:r>
-        <w:tab/>
-      </w:r>
+    </w:p>
+    <w:p>
+      <w:pPr>
+        <w:tabs>
+          <w:tab w:val="left" w:pos="1240"/>
+        </w:tabs>
+      </w:pPr>
+    </w:p>
+    <w:p>
+      <w:pPr>
+        <w:pStyle w:val="Prrafodelista"/>
+        <w:numPr>
+          <w:ilvl w:val="0"/>
+          <w:numId w:val="14"/>
+        </w:numPr>
+      </w:pPr>
+      <w:r>
+        <w:t xml:space="preserve">Poner capturas </w:t>
+      </w:r>
+      <w:r>
+        <w:t>de los 3 dashboards</w:t>
+      </w:r>
+    </w:p>
+    <w:p>
+      <w:pPr>
+        <w:tabs>
+          <w:tab w:val="left" w:pos="1240"/>
+        </w:tabs>
+      </w:pPr>
     </w:p>
     <w:sectPr>
-      <w:headerReference w:type="default" r:id="rId15"/>
-      <w:footerReference w:type="default" r:id="rId16"/>
+      <w:headerReference w:type="default" r:id="rId21"/>
+      <w:footerReference w:type="default" r:id="rId22"/>
       <w:pgSz w:w="11906" w:h="16838"/>
-      <w:pgMar w:top="1418" w:right="1701" w:bottom="1418" w:left="1701" w:header="907" w:footer="851" w:gutter="0"/>
+      <w:pgMar w:top="1418" w:right="1701" w:bottom="1418" w:left="1701" w:header="850" w:footer="851" w:gutter="0"/>
       <w:pgNumType w:start="0"/>
       <w:cols w:space="708"/>
       <w:titlePg/>
@@ -4073,10 +5548,8 @@
       <w:rPr>
         <w:noProof/>
         <w:color w:val="323E4F" w:themeColor="text2" w:themeShade="BF"/>
-        <w:sz w:val="24"/>
-        <w:szCs w:val="24"/>
-      </w:rPr>
-      <w:t>5</w:t>
+      </w:rPr>
+      <w:t>8</w:t>
     </w:r>
     <w:r>
       <w:rPr>
@@ -4122,10 +5595,8 @@
       <w:rPr>
         <w:noProof/>
         <w:color w:val="323E4F" w:themeColor="text2" w:themeShade="BF"/>
-        <w:sz w:val="24"/>
-        <w:szCs w:val="24"/>
-      </w:rPr>
-      <w:t>5</w:t>
+      </w:rPr>
+      <w:t>11</w:t>
     </w:r>
     <w:r>
       <w:rPr>
@@ -4282,7 +5753,6 @@
         <w:dataBinding w:prefixMappings="xmlns:ns0='http://purl.org/dc/elements/1.1/' xmlns:ns1='http://schemas.openxmlformats.org/package/2006/metadata/core-properties' " w:xpath="/ns1:coreProperties[1]/ns0:title[1]" w:storeItemID="{6C3C8BC8-F283-45AE-878A-BAB7291924A1}"/>
         <w:text/>
       </w:sdtPr>
-      <w:sdtEndPr/>
       <w:sdtContent>
         <w:r>
           <w:rPr>
@@ -4310,7 +5780,7 @@
   <w:abstractNum w:abstractNumId="0">
     <w:nsid w:val="04BA08FA"/>
     <w:multiLevelType w:val="hybridMultilevel"/>
-    <w:tmpl w:val="9290227A"/>
+    <w:tmpl w:val="9F80A15E"/>
     <w:lvl w:ilvl="0" w:tplc="D3DE6B90">
       <w:start w:val="1"/>
       <w:numFmt w:val="decimal"/>
@@ -6168,7 +7638,6 @@
   <w:style w:type="character" w:default="1" w:styleId="Fuentedeprrafopredeter">
     <w:name w:val="Default Paragraph Font"/>
     <w:uiPriority w:val="1"/>
-    <w:semiHidden/>
     <w:unhideWhenUsed/>
   </w:style>
   <w:style w:type="table" w:default="1" w:styleId="Tablanormal">

</xml_diff>

<commit_message>
test set data and prediciont attemp
</commit_message>
<xml_diff>
--- a/Documents/memoria_esqueleto.docx
+++ b/Documents/memoria_esqueleto.docx
@@ -1598,7 +1598,385 @@
           <w:rFonts w:ascii="Baskerville" w:eastAsia="Adobe Ming Std L" w:hAnsi="Baskerville"/>
           <w:i/>
         </w:rPr>
-        <w:t>Application of data mining techniques for traffic density estimation and prediction. Jithin Raja, Hareesh Bahuleyana, Lelitha Devi Vanajakshia. 11th Transportation Planning and Implementation Methodologies for Developing Countries, 10-12 December 2014, Mumbai, India.</w:t>
+        <w:t xml:space="preserve">Application of data </w:t>
+      </w:r>
+      <w:proofErr w:type="spellStart"/>
+      <w:r>
+        <w:rPr>
+          <w:rStyle w:val="Hipervnculo"/>
+          <w:rFonts w:ascii="Baskerville" w:eastAsia="Adobe Ming Std L" w:hAnsi="Baskerville"/>
+          <w:i/>
+        </w:rPr>
+        <w:t>mining</w:t>
+      </w:r>
+      <w:proofErr w:type="spellEnd"/>
+      <w:r>
+        <w:rPr>
+          <w:rStyle w:val="Hipervnculo"/>
+          <w:rFonts w:ascii="Baskerville" w:eastAsia="Adobe Ming Std L" w:hAnsi="Baskerville"/>
+          <w:i/>
+        </w:rPr>
+        <w:t xml:space="preserve"> </w:t>
+      </w:r>
+      <w:proofErr w:type="spellStart"/>
+      <w:r>
+        <w:rPr>
+          <w:rStyle w:val="Hipervnculo"/>
+          <w:rFonts w:ascii="Baskerville" w:eastAsia="Adobe Ming Std L" w:hAnsi="Baskerville"/>
+          <w:i/>
+        </w:rPr>
+        <w:t>techniques</w:t>
+      </w:r>
+      <w:proofErr w:type="spellEnd"/>
+      <w:r>
+        <w:rPr>
+          <w:rStyle w:val="Hipervnculo"/>
+          <w:rFonts w:ascii="Baskerville" w:eastAsia="Adobe Ming Std L" w:hAnsi="Baskerville"/>
+          <w:i/>
+        </w:rPr>
+        <w:t xml:space="preserve"> </w:t>
+      </w:r>
+      <w:proofErr w:type="spellStart"/>
+      <w:r>
+        <w:rPr>
+          <w:rStyle w:val="Hipervnculo"/>
+          <w:rFonts w:ascii="Baskerville" w:eastAsia="Adobe Ming Std L" w:hAnsi="Baskerville"/>
+          <w:i/>
+        </w:rPr>
+        <w:t>for</w:t>
+      </w:r>
+      <w:proofErr w:type="spellEnd"/>
+      <w:r>
+        <w:rPr>
+          <w:rStyle w:val="Hipervnculo"/>
+          <w:rFonts w:ascii="Baskerville" w:eastAsia="Adobe Ming Std L" w:hAnsi="Baskerville"/>
+          <w:i/>
+        </w:rPr>
+        <w:t xml:space="preserve"> </w:t>
+      </w:r>
+      <w:proofErr w:type="spellStart"/>
+      <w:r>
+        <w:rPr>
+          <w:rStyle w:val="Hipervnculo"/>
+          <w:rFonts w:ascii="Baskerville" w:eastAsia="Adobe Ming Std L" w:hAnsi="Baskerville"/>
+          <w:i/>
+        </w:rPr>
+        <w:t>traffic</w:t>
+      </w:r>
+      <w:proofErr w:type="spellEnd"/>
+      <w:r>
+        <w:rPr>
+          <w:rStyle w:val="Hipervnculo"/>
+          <w:rFonts w:ascii="Baskerville" w:eastAsia="Adobe Ming Std L" w:hAnsi="Baskerville"/>
+          <w:i/>
+        </w:rPr>
+        <w:t xml:space="preserve"> </w:t>
+      </w:r>
+      <w:proofErr w:type="spellStart"/>
+      <w:r>
+        <w:rPr>
+          <w:rStyle w:val="Hipervnculo"/>
+          <w:rFonts w:ascii="Baskerville" w:eastAsia="Adobe Ming Std L" w:hAnsi="Baskerville"/>
+          <w:i/>
+        </w:rPr>
+        <w:t>density</w:t>
+      </w:r>
+      <w:proofErr w:type="spellEnd"/>
+      <w:r>
+        <w:rPr>
+          <w:rStyle w:val="Hipervnculo"/>
+          <w:rFonts w:ascii="Baskerville" w:eastAsia="Adobe Ming Std L" w:hAnsi="Baskerville"/>
+          <w:i/>
+        </w:rPr>
+        <w:t xml:space="preserve"> </w:t>
+      </w:r>
+      <w:proofErr w:type="spellStart"/>
+      <w:r>
+        <w:rPr>
+          <w:rStyle w:val="Hipervnculo"/>
+          <w:rFonts w:ascii="Baskerville" w:eastAsia="Adobe Ming Std L" w:hAnsi="Baskerville"/>
+          <w:i/>
+        </w:rPr>
+        <w:t>estimation</w:t>
+      </w:r>
+      <w:proofErr w:type="spellEnd"/>
+      <w:r>
+        <w:rPr>
+          <w:rStyle w:val="Hipervnculo"/>
+          <w:rFonts w:ascii="Baskerville" w:eastAsia="Adobe Ming Std L" w:hAnsi="Baskerville"/>
+          <w:i/>
+        </w:rPr>
+        <w:t xml:space="preserve"> and </w:t>
+      </w:r>
+      <w:proofErr w:type="spellStart"/>
+      <w:r>
+        <w:rPr>
+          <w:rStyle w:val="Hipervnculo"/>
+          <w:rFonts w:ascii="Baskerville" w:eastAsia="Adobe Ming Std L" w:hAnsi="Baskerville"/>
+          <w:i/>
+        </w:rPr>
+        <w:t>prediction</w:t>
+      </w:r>
+      <w:proofErr w:type="spellEnd"/>
+      <w:r>
+        <w:rPr>
+          <w:rStyle w:val="Hipervnculo"/>
+          <w:rFonts w:ascii="Baskerville" w:eastAsia="Adobe Ming Std L" w:hAnsi="Baskerville"/>
+          <w:i/>
+        </w:rPr>
+        <w:t xml:space="preserve">. </w:t>
+      </w:r>
+      <w:proofErr w:type="spellStart"/>
+      <w:r>
+        <w:rPr>
+          <w:rStyle w:val="Hipervnculo"/>
+          <w:rFonts w:ascii="Baskerville" w:eastAsia="Adobe Ming Std L" w:hAnsi="Baskerville"/>
+          <w:i/>
+        </w:rPr>
+        <w:t>Jithin</w:t>
+      </w:r>
+      <w:proofErr w:type="spellEnd"/>
+      <w:r>
+        <w:rPr>
+          <w:rStyle w:val="Hipervnculo"/>
+          <w:rFonts w:ascii="Baskerville" w:eastAsia="Adobe Ming Std L" w:hAnsi="Baskerville"/>
+          <w:i/>
+        </w:rPr>
+        <w:t xml:space="preserve"> Raja, </w:t>
+      </w:r>
+      <w:proofErr w:type="spellStart"/>
+      <w:r>
+        <w:rPr>
+          <w:rStyle w:val="Hipervnculo"/>
+          <w:rFonts w:ascii="Baskerville" w:eastAsia="Adobe Ming Std L" w:hAnsi="Baskerville"/>
+          <w:i/>
+        </w:rPr>
+        <w:t>Hareesh</w:t>
+      </w:r>
+      <w:proofErr w:type="spellEnd"/>
+      <w:r>
+        <w:rPr>
+          <w:rStyle w:val="Hipervnculo"/>
+          <w:rFonts w:ascii="Baskerville" w:eastAsia="Adobe Ming Std L" w:hAnsi="Baskerville"/>
+          <w:i/>
+        </w:rPr>
+        <w:t xml:space="preserve"> </w:t>
+      </w:r>
+      <w:proofErr w:type="spellStart"/>
+      <w:r>
+        <w:rPr>
+          <w:rStyle w:val="Hipervnculo"/>
+          <w:rFonts w:ascii="Baskerville" w:eastAsia="Adobe Ming Std L" w:hAnsi="Baskerville"/>
+          <w:i/>
+        </w:rPr>
+        <w:t>Bahuleyana</w:t>
+      </w:r>
+      <w:proofErr w:type="spellEnd"/>
+      <w:r>
+        <w:rPr>
+          <w:rStyle w:val="Hipervnculo"/>
+          <w:rFonts w:ascii="Baskerville" w:eastAsia="Adobe Ming Std L" w:hAnsi="Baskerville"/>
+          <w:i/>
+        </w:rPr>
+        <w:t xml:space="preserve">, </w:t>
+      </w:r>
+      <w:proofErr w:type="spellStart"/>
+      <w:r>
+        <w:rPr>
+          <w:rStyle w:val="Hipervnculo"/>
+          <w:rFonts w:ascii="Baskerville" w:eastAsia="Adobe Ming Std L" w:hAnsi="Baskerville"/>
+          <w:i/>
+        </w:rPr>
+        <w:t>Lelitha</w:t>
+      </w:r>
+      <w:proofErr w:type="spellEnd"/>
+      <w:r>
+        <w:rPr>
+          <w:rStyle w:val="Hipervnculo"/>
+          <w:rFonts w:ascii="Baskerville" w:eastAsia="Adobe Ming Std L" w:hAnsi="Baskerville"/>
+          <w:i/>
+        </w:rPr>
+        <w:t xml:space="preserve"> </w:t>
+      </w:r>
+      <w:proofErr w:type="spellStart"/>
+      <w:r>
+        <w:rPr>
+          <w:rStyle w:val="Hipervnculo"/>
+          <w:rFonts w:ascii="Baskerville" w:eastAsia="Adobe Ming Std L" w:hAnsi="Baskerville"/>
+          <w:i/>
+        </w:rPr>
+        <w:t>Devi</w:t>
+      </w:r>
+      <w:proofErr w:type="spellEnd"/>
+      <w:r>
+        <w:rPr>
+          <w:rStyle w:val="Hipervnculo"/>
+          <w:rFonts w:ascii="Baskerville" w:eastAsia="Adobe Ming Std L" w:hAnsi="Baskerville"/>
+          <w:i/>
+        </w:rPr>
+        <w:t xml:space="preserve"> </w:t>
+      </w:r>
+      <w:proofErr w:type="spellStart"/>
+      <w:r>
+        <w:rPr>
+          <w:rStyle w:val="Hipervnculo"/>
+          <w:rFonts w:ascii="Baskerville" w:eastAsia="Adobe Ming Std L" w:hAnsi="Baskerville"/>
+          <w:i/>
+        </w:rPr>
+        <w:t>Vanajakshia</w:t>
+      </w:r>
+      <w:proofErr w:type="spellEnd"/>
+      <w:r>
+        <w:rPr>
+          <w:rStyle w:val="Hipervnculo"/>
+          <w:rFonts w:ascii="Baskerville" w:eastAsia="Adobe Ming Std L" w:hAnsi="Baskerville"/>
+          <w:i/>
+        </w:rPr>
+        <w:t xml:space="preserve">. 11th </w:t>
+      </w:r>
+      <w:proofErr w:type="spellStart"/>
+      <w:r>
+        <w:rPr>
+          <w:rStyle w:val="Hipervnculo"/>
+          <w:rFonts w:ascii="Baskerville" w:eastAsia="Adobe Ming Std L" w:hAnsi="Baskerville"/>
+          <w:i/>
+        </w:rPr>
+        <w:t>Transportation</w:t>
+      </w:r>
+      <w:proofErr w:type="spellEnd"/>
+      <w:r>
+        <w:rPr>
+          <w:rStyle w:val="Hipervnculo"/>
+          <w:rFonts w:ascii="Baskerville" w:eastAsia="Adobe Ming Std L" w:hAnsi="Baskerville"/>
+          <w:i/>
+        </w:rPr>
+        <w:t xml:space="preserve"> </w:t>
+      </w:r>
+      <w:proofErr w:type="spellStart"/>
+      <w:r>
+        <w:rPr>
+          <w:rStyle w:val="Hipervnculo"/>
+          <w:rFonts w:ascii="Baskerville" w:eastAsia="Adobe Ming Std L" w:hAnsi="Baskerville"/>
+          <w:i/>
+        </w:rPr>
+        <w:t>Planning</w:t>
+      </w:r>
+      <w:proofErr w:type="spellEnd"/>
+      <w:r>
+        <w:rPr>
+          <w:rStyle w:val="Hipervnculo"/>
+          <w:rFonts w:ascii="Baskerville" w:eastAsia="Adobe Ming Std L" w:hAnsi="Baskerville"/>
+          <w:i/>
+        </w:rPr>
+        <w:t xml:space="preserve"> and </w:t>
+      </w:r>
+      <w:proofErr w:type="spellStart"/>
+      <w:r>
+        <w:rPr>
+          <w:rStyle w:val="Hipervnculo"/>
+          <w:rFonts w:ascii="Baskerville" w:eastAsia="Adobe Ming Std L" w:hAnsi="Baskerville"/>
+          <w:i/>
+        </w:rPr>
+        <w:t>Implementation</w:t>
+      </w:r>
+      <w:proofErr w:type="spellEnd"/>
+      <w:r>
+        <w:rPr>
+          <w:rStyle w:val="Hipervnculo"/>
+          <w:rFonts w:ascii="Baskerville" w:eastAsia="Adobe Ming Std L" w:hAnsi="Baskerville"/>
+          <w:i/>
+        </w:rPr>
+        <w:t xml:space="preserve"> </w:t>
+      </w:r>
+      <w:proofErr w:type="spellStart"/>
+      <w:r>
+        <w:rPr>
+          <w:rStyle w:val="Hipervnculo"/>
+          <w:rFonts w:ascii="Baskerville" w:eastAsia="Adobe Ming Std L" w:hAnsi="Baskerville"/>
+          <w:i/>
+        </w:rPr>
+        <w:t>Methodologies</w:t>
+      </w:r>
+      <w:proofErr w:type="spellEnd"/>
+      <w:r>
+        <w:rPr>
+          <w:rStyle w:val="Hipervnculo"/>
+          <w:rFonts w:ascii="Baskerville" w:eastAsia="Adobe Ming Std L" w:hAnsi="Baskerville"/>
+          <w:i/>
+        </w:rPr>
+        <w:t xml:space="preserve"> </w:t>
+      </w:r>
+      <w:proofErr w:type="spellStart"/>
+      <w:r>
+        <w:rPr>
+          <w:rStyle w:val="Hipervnculo"/>
+          <w:rFonts w:ascii="Baskerville" w:eastAsia="Adobe Ming Std L" w:hAnsi="Baskerville"/>
+          <w:i/>
+        </w:rPr>
+        <w:t>for</w:t>
+      </w:r>
+      <w:proofErr w:type="spellEnd"/>
+      <w:r>
+        <w:rPr>
+          <w:rStyle w:val="Hipervnculo"/>
+          <w:rFonts w:ascii="Baskerville" w:eastAsia="Adobe Ming Std L" w:hAnsi="Baskerville"/>
+          <w:i/>
+        </w:rPr>
+        <w:t xml:space="preserve"> </w:t>
+      </w:r>
+      <w:proofErr w:type="spellStart"/>
+      <w:r>
+        <w:rPr>
+          <w:rStyle w:val="Hipervnculo"/>
+          <w:rFonts w:ascii="Baskerville" w:eastAsia="Adobe Ming Std L" w:hAnsi="Baskerville"/>
+          <w:i/>
+        </w:rPr>
+        <w:t>Developing</w:t>
+      </w:r>
+      <w:proofErr w:type="spellEnd"/>
+      <w:r>
+        <w:rPr>
+          <w:rStyle w:val="Hipervnculo"/>
+          <w:rFonts w:ascii="Baskerville" w:eastAsia="Adobe Ming Std L" w:hAnsi="Baskerville"/>
+          <w:i/>
+        </w:rPr>
+        <w:t xml:space="preserve"> </w:t>
+      </w:r>
+      <w:proofErr w:type="spellStart"/>
+      <w:r>
+        <w:rPr>
+          <w:rStyle w:val="Hipervnculo"/>
+          <w:rFonts w:ascii="Baskerville" w:eastAsia="Adobe Ming Std L" w:hAnsi="Baskerville"/>
+          <w:i/>
+        </w:rPr>
+        <w:t>Countries</w:t>
+      </w:r>
+      <w:proofErr w:type="spellEnd"/>
+      <w:r>
+        <w:rPr>
+          <w:rStyle w:val="Hipervnculo"/>
+          <w:rFonts w:ascii="Baskerville" w:eastAsia="Adobe Ming Std L" w:hAnsi="Baskerville"/>
+          <w:i/>
+        </w:rPr>
+        <w:t xml:space="preserve">, 10-12 </w:t>
+      </w:r>
+      <w:proofErr w:type="spellStart"/>
+      <w:r>
+        <w:rPr>
+          <w:rStyle w:val="Hipervnculo"/>
+          <w:rFonts w:ascii="Baskerville" w:eastAsia="Adobe Ming Std L" w:hAnsi="Baskerville"/>
+          <w:i/>
+        </w:rPr>
+        <w:t>December</w:t>
+      </w:r>
+      <w:proofErr w:type="spellEnd"/>
+      <w:r>
+        <w:rPr>
+          <w:rStyle w:val="Hipervnculo"/>
+          <w:rFonts w:ascii="Baskerville" w:eastAsia="Adobe Ming Std L" w:hAnsi="Baskerville"/>
+          <w:i/>
+        </w:rPr>
+        <w:t xml:space="preserve"> 2014, Mumbai, India.</w:t>
       </w:r>
     </w:p>
     <w:p>
@@ -1666,7 +2044,367 @@
           <w:rFonts w:ascii="Baskerville" w:eastAsia="Adobe Ming Std L" w:hAnsi="Baskerville"/>
           <w:i/>
         </w:rPr>
-        <w:t>Deep Learning-Based Caution Area Traffic Prediction with Automatic Identification System Sensor Data. Kwang-Il Kim and Keon Myung Lee. Department of Computer Science, Chungbuk National University, Cheongju 28644, Korea.</w:t>
+        <w:t>Deep Learning-</w:t>
+      </w:r>
+      <w:proofErr w:type="spellStart"/>
+      <w:r>
+        <w:rPr>
+          <w:rStyle w:val="Hipervnculo"/>
+          <w:rFonts w:ascii="Baskerville" w:eastAsia="Adobe Ming Std L" w:hAnsi="Baskerville"/>
+          <w:i/>
+        </w:rPr>
+        <w:t>Based</w:t>
+      </w:r>
+      <w:proofErr w:type="spellEnd"/>
+      <w:r>
+        <w:rPr>
+          <w:rStyle w:val="Hipervnculo"/>
+          <w:rFonts w:ascii="Baskerville" w:eastAsia="Adobe Ming Std L" w:hAnsi="Baskerville"/>
+          <w:i/>
+        </w:rPr>
+        <w:t xml:space="preserve"> </w:t>
+      </w:r>
+      <w:proofErr w:type="spellStart"/>
+      <w:r>
+        <w:rPr>
+          <w:rStyle w:val="Hipervnculo"/>
+          <w:rFonts w:ascii="Baskerville" w:eastAsia="Adobe Ming Std L" w:hAnsi="Baskerville"/>
+          <w:i/>
+        </w:rPr>
+        <w:t>Caution</w:t>
+      </w:r>
+      <w:proofErr w:type="spellEnd"/>
+      <w:r>
+        <w:rPr>
+          <w:rStyle w:val="Hipervnculo"/>
+          <w:rFonts w:ascii="Baskerville" w:eastAsia="Adobe Ming Std L" w:hAnsi="Baskerville"/>
+          <w:i/>
+        </w:rPr>
+        <w:t xml:space="preserve"> </w:t>
+      </w:r>
+      <w:proofErr w:type="spellStart"/>
+      <w:r>
+        <w:rPr>
+          <w:rStyle w:val="Hipervnculo"/>
+          <w:rFonts w:ascii="Baskerville" w:eastAsia="Adobe Ming Std L" w:hAnsi="Baskerville"/>
+          <w:i/>
+        </w:rPr>
+        <w:t>Area</w:t>
+      </w:r>
+      <w:proofErr w:type="spellEnd"/>
+      <w:r>
+        <w:rPr>
+          <w:rStyle w:val="Hipervnculo"/>
+          <w:rFonts w:ascii="Baskerville" w:eastAsia="Adobe Ming Std L" w:hAnsi="Baskerville"/>
+          <w:i/>
+        </w:rPr>
+        <w:t xml:space="preserve"> </w:t>
+      </w:r>
+      <w:proofErr w:type="spellStart"/>
+      <w:r>
+        <w:rPr>
+          <w:rStyle w:val="Hipervnculo"/>
+          <w:rFonts w:ascii="Baskerville" w:eastAsia="Adobe Ming Std L" w:hAnsi="Baskerville"/>
+          <w:i/>
+        </w:rPr>
+        <w:t>Traffic</w:t>
+      </w:r>
+      <w:proofErr w:type="spellEnd"/>
+      <w:r>
+        <w:rPr>
+          <w:rStyle w:val="Hipervnculo"/>
+          <w:rFonts w:ascii="Baskerville" w:eastAsia="Adobe Ming Std L" w:hAnsi="Baskerville"/>
+          <w:i/>
+        </w:rPr>
+        <w:t xml:space="preserve"> </w:t>
+      </w:r>
+      <w:proofErr w:type="spellStart"/>
+      <w:r>
+        <w:rPr>
+          <w:rStyle w:val="Hipervnculo"/>
+          <w:rFonts w:ascii="Baskerville" w:eastAsia="Adobe Ming Std L" w:hAnsi="Baskerville"/>
+          <w:i/>
+        </w:rPr>
+        <w:t>Prediction</w:t>
+      </w:r>
+      <w:proofErr w:type="spellEnd"/>
+      <w:r>
+        <w:rPr>
+          <w:rStyle w:val="Hipervnculo"/>
+          <w:rFonts w:ascii="Baskerville" w:eastAsia="Adobe Ming Std L" w:hAnsi="Baskerville"/>
+          <w:i/>
+        </w:rPr>
+        <w:t xml:space="preserve"> </w:t>
+      </w:r>
+      <w:proofErr w:type="spellStart"/>
+      <w:r>
+        <w:rPr>
+          <w:rStyle w:val="Hipervnculo"/>
+          <w:rFonts w:ascii="Baskerville" w:eastAsia="Adobe Ming Std L" w:hAnsi="Baskerville"/>
+          <w:i/>
+        </w:rPr>
+        <w:t>with</w:t>
+      </w:r>
+      <w:proofErr w:type="spellEnd"/>
+      <w:r>
+        <w:rPr>
+          <w:rStyle w:val="Hipervnculo"/>
+          <w:rFonts w:ascii="Baskerville" w:eastAsia="Adobe Ming Std L" w:hAnsi="Baskerville"/>
+          <w:i/>
+        </w:rPr>
+        <w:t xml:space="preserve"> </w:t>
+      </w:r>
+      <w:proofErr w:type="spellStart"/>
+      <w:r>
+        <w:rPr>
+          <w:rStyle w:val="Hipervnculo"/>
+          <w:rFonts w:ascii="Baskerville" w:eastAsia="Adobe Ming Std L" w:hAnsi="Baskerville"/>
+          <w:i/>
+        </w:rPr>
+        <w:t>Automatic</w:t>
+      </w:r>
+      <w:proofErr w:type="spellEnd"/>
+      <w:r>
+        <w:rPr>
+          <w:rStyle w:val="Hipervnculo"/>
+          <w:rFonts w:ascii="Baskerville" w:eastAsia="Adobe Ming Std L" w:hAnsi="Baskerville"/>
+          <w:i/>
+        </w:rPr>
+        <w:t xml:space="preserve"> </w:t>
+      </w:r>
+      <w:proofErr w:type="spellStart"/>
+      <w:r>
+        <w:rPr>
+          <w:rStyle w:val="Hipervnculo"/>
+          <w:rFonts w:ascii="Baskerville" w:eastAsia="Adobe Ming Std L" w:hAnsi="Baskerville"/>
+          <w:i/>
+        </w:rPr>
+        <w:t>Identification</w:t>
+      </w:r>
+      <w:proofErr w:type="spellEnd"/>
+      <w:r>
+        <w:rPr>
+          <w:rStyle w:val="Hipervnculo"/>
+          <w:rFonts w:ascii="Baskerville" w:eastAsia="Adobe Ming Std L" w:hAnsi="Baskerville"/>
+          <w:i/>
+        </w:rPr>
+        <w:t xml:space="preserve"> </w:t>
+      </w:r>
+      <w:proofErr w:type="spellStart"/>
+      <w:r>
+        <w:rPr>
+          <w:rStyle w:val="Hipervnculo"/>
+          <w:rFonts w:ascii="Baskerville" w:eastAsia="Adobe Ming Std L" w:hAnsi="Baskerville"/>
+          <w:i/>
+        </w:rPr>
+        <w:t>System</w:t>
+      </w:r>
+      <w:proofErr w:type="spellEnd"/>
+      <w:r>
+        <w:rPr>
+          <w:rStyle w:val="Hipervnculo"/>
+          <w:rFonts w:ascii="Baskerville" w:eastAsia="Adobe Ming Std L" w:hAnsi="Baskerville"/>
+          <w:i/>
+        </w:rPr>
+        <w:t xml:space="preserve"> Sensor Data. </w:t>
+      </w:r>
+      <w:proofErr w:type="spellStart"/>
+      <w:r>
+        <w:rPr>
+          <w:rStyle w:val="Hipervnculo"/>
+          <w:rFonts w:ascii="Baskerville" w:eastAsia="Adobe Ming Std L" w:hAnsi="Baskerville"/>
+          <w:i/>
+        </w:rPr>
+        <w:t>Kwang-Il</w:t>
+      </w:r>
+      <w:proofErr w:type="spellEnd"/>
+      <w:r>
+        <w:rPr>
+          <w:rStyle w:val="Hipervnculo"/>
+          <w:rFonts w:ascii="Baskerville" w:eastAsia="Adobe Ming Std L" w:hAnsi="Baskerville"/>
+          <w:i/>
+        </w:rPr>
+        <w:t xml:space="preserve"> Kim and </w:t>
+      </w:r>
+      <w:proofErr w:type="spellStart"/>
+      <w:r>
+        <w:rPr>
+          <w:rStyle w:val="Hipervnculo"/>
+          <w:rFonts w:ascii="Baskerville" w:eastAsia="Adobe Ming Std L" w:hAnsi="Baskerville"/>
+          <w:i/>
+        </w:rPr>
+        <w:t>Keon</w:t>
+      </w:r>
+      <w:proofErr w:type="spellEnd"/>
+      <w:r>
+        <w:rPr>
+          <w:rStyle w:val="Hipervnculo"/>
+          <w:rFonts w:ascii="Baskerville" w:eastAsia="Adobe Ming Std L" w:hAnsi="Baskerville"/>
+          <w:i/>
+        </w:rPr>
+        <w:t xml:space="preserve"> </w:t>
+      </w:r>
+      <w:proofErr w:type="spellStart"/>
+      <w:r>
+        <w:rPr>
+          <w:rStyle w:val="Hipervnculo"/>
+          <w:rFonts w:ascii="Baskerville" w:eastAsia="Adobe Ming Std L" w:hAnsi="Baskerville"/>
+          <w:i/>
+        </w:rPr>
+        <w:t>Myung</w:t>
+      </w:r>
+      <w:proofErr w:type="spellEnd"/>
+      <w:r>
+        <w:rPr>
+          <w:rStyle w:val="Hipervnculo"/>
+          <w:rFonts w:ascii="Baskerville" w:eastAsia="Adobe Ming Std L" w:hAnsi="Baskerville"/>
+          <w:i/>
+        </w:rPr>
+        <w:t xml:space="preserve"> Lee. </w:t>
+      </w:r>
+      <w:proofErr w:type="spellStart"/>
+      <w:r>
+        <w:rPr>
+          <w:rStyle w:val="Hipervnculo"/>
+          <w:rFonts w:ascii="Baskerville" w:eastAsia="Adobe Ming Std L" w:hAnsi="Baskerville"/>
+          <w:i/>
+        </w:rPr>
+        <w:t>Department</w:t>
+      </w:r>
+      <w:proofErr w:type="spellEnd"/>
+      <w:r>
+        <w:rPr>
+          <w:rStyle w:val="Hipervnculo"/>
+          <w:rFonts w:ascii="Baskerville" w:eastAsia="Adobe Ming Std L" w:hAnsi="Baskerville"/>
+          <w:i/>
+        </w:rPr>
+        <w:t xml:space="preserve"> of </w:t>
+      </w:r>
+      <w:proofErr w:type="spellStart"/>
+      <w:r>
+        <w:rPr>
+          <w:rStyle w:val="Hipervnculo"/>
+          <w:rFonts w:ascii="Baskerville" w:eastAsia="Adobe Ming Std L" w:hAnsi="Baskerville"/>
+          <w:i/>
+        </w:rPr>
+        <w:t>Computer</w:t>
+      </w:r>
+      <w:proofErr w:type="spellEnd"/>
+      <w:r>
+        <w:rPr>
+          <w:rStyle w:val="Hipervnculo"/>
+          <w:rFonts w:ascii="Baskerville" w:eastAsia="Adobe Ming Std L" w:hAnsi="Baskerville"/>
+          <w:i/>
+        </w:rPr>
+        <w:t xml:space="preserve"> </w:t>
+      </w:r>
+      <w:proofErr w:type="spellStart"/>
+      <w:r>
+        <w:rPr>
+          <w:rStyle w:val="Hipervnculo"/>
+          <w:rFonts w:ascii="Baskerville" w:eastAsia="Adobe Ming Std L" w:hAnsi="Baskerville"/>
+          <w:i/>
+        </w:rPr>
+        <w:t>Science</w:t>
+      </w:r>
+      <w:proofErr w:type="spellEnd"/>
+      <w:r>
+        <w:rPr>
+          <w:rStyle w:val="Hipervnculo"/>
+          <w:rFonts w:ascii="Baskerville" w:eastAsia="Adobe Ming Std L" w:hAnsi="Baskerville"/>
+          <w:i/>
+        </w:rPr>
+        <w:t xml:space="preserve">, </w:t>
+      </w:r>
+      <w:proofErr w:type="spellStart"/>
+      <w:r>
+        <w:rPr>
+          <w:rStyle w:val="Hipervnculo"/>
+          <w:rFonts w:ascii="Baskerville" w:eastAsia="Adobe Ming Std L" w:hAnsi="Baskerville"/>
+          <w:i/>
+        </w:rPr>
+        <w:t>Chungbuk</w:t>
+      </w:r>
+      <w:proofErr w:type="spellEnd"/>
+      <w:r>
+        <w:rPr>
+          <w:rStyle w:val="Hipervnculo"/>
+          <w:rFonts w:ascii="Baskerville" w:eastAsia="Adobe Ming Std L" w:hAnsi="Baskerville"/>
+          <w:i/>
+        </w:rPr>
+        <w:t xml:space="preserve"> </w:t>
+      </w:r>
+      <w:proofErr w:type="spellStart"/>
+      <w:r>
+        <w:rPr>
+          <w:rStyle w:val="Hipervnculo"/>
+          <w:rFonts w:ascii="Baskerville" w:eastAsia="Adobe Ming Std L" w:hAnsi="Baskerville"/>
+          <w:i/>
+        </w:rPr>
+        <w:t>National</w:t>
+      </w:r>
+      <w:proofErr w:type="spellEnd"/>
+      <w:r>
+        <w:rPr>
+          <w:rStyle w:val="Hipervnculo"/>
+          <w:rFonts w:ascii="Baskerville" w:eastAsia="Adobe Ming Std L" w:hAnsi="Baskerville"/>
+          <w:i/>
+        </w:rPr>
+        <w:t xml:space="preserve"> </w:t>
+      </w:r>
+      <w:proofErr w:type="spellStart"/>
+      <w:r>
+        <w:rPr>
+          <w:rStyle w:val="Hipervnculo"/>
+          <w:rFonts w:ascii="Baskerville" w:eastAsia="Adobe Ming Std L" w:hAnsi="Baskerville"/>
+          <w:i/>
+        </w:rPr>
+        <w:t>University</w:t>
+      </w:r>
+      <w:proofErr w:type="spellEnd"/>
+      <w:r>
+        <w:rPr>
+          <w:rStyle w:val="Hipervnculo"/>
+          <w:rFonts w:ascii="Baskerville" w:eastAsia="Adobe Ming Std L" w:hAnsi="Baskerville"/>
+          <w:i/>
+        </w:rPr>
+        <w:t xml:space="preserve">, </w:t>
+      </w:r>
+      <w:proofErr w:type="spellStart"/>
+      <w:r>
+        <w:rPr>
+          <w:rStyle w:val="Hipervnculo"/>
+          <w:rFonts w:ascii="Baskerville" w:eastAsia="Adobe Ming Std L" w:hAnsi="Baskerville"/>
+          <w:i/>
+        </w:rPr>
+        <w:t>Cheongju</w:t>
+      </w:r>
+      <w:proofErr w:type="spellEnd"/>
+      <w:r>
+        <w:rPr>
+          <w:rStyle w:val="Hipervnculo"/>
+          <w:rFonts w:ascii="Baskerville" w:eastAsia="Adobe Ming Std L" w:hAnsi="Baskerville"/>
+          <w:i/>
+        </w:rPr>
+        <w:t xml:space="preserve"> 28644, </w:t>
+      </w:r>
+      <w:proofErr w:type="spellStart"/>
+      <w:r>
+        <w:rPr>
+          <w:rStyle w:val="Hipervnculo"/>
+          <w:rFonts w:ascii="Baskerville" w:eastAsia="Adobe Ming Std L" w:hAnsi="Baskerville"/>
+          <w:i/>
+        </w:rPr>
+        <w:t>Korea</w:t>
+      </w:r>
+      <w:proofErr w:type="spellEnd"/>
+      <w:r>
+        <w:rPr>
+          <w:rStyle w:val="Hipervnculo"/>
+          <w:rFonts w:ascii="Baskerville" w:eastAsia="Adobe Ming Std L" w:hAnsi="Baskerville"/>
+          <w:i/>
+        </w:rPr>
+        <w:t>.</w:t>
       </w:r>
     </w:p>
     <w:p>
@@ -3266,7 +4004,21 @@
         <w:rPr>
           <w:rFonts w:ascii="Baskerville" w:eastAsia="Adobe Ming Std L" w:hAnsi="Baskerville"/>
         </w:rPr>
-        <w:t>Para proporcionar al modelo de predicción un archivo limpio y optimizado se transforman los tipos de algunas variables. Este es el caso de la variable “Date”, de tipo “datetime”, que es dividida en campos día, mes, año, hora, minutos y segundos todos ellos de tipo entero.</w:t>
+        <w:t>Para proporcionar al modelo de predicción un archivo limpio y optimizado se transforman los tipos de algunas variables. Este es el caso de la variable “Date”, de tipo “</w:t>
+      </w:r>
+      <w:proofErr w:type="spellStart"/>
+      <w:r>
+        <w:rPr>
+          <w:rFonts w:ascii="Baskerville" w:eastAsia="Adobe Ming Std L" w:hAnsi="Baskerville"/>
+        </w:rPr>
+        <w:t>datetime</w:t>
+      </w:r>
+      <w:proofErr w:type="spellEnd"/>
+      <w:r>
+        <w:rPr>
+          <w:rFonts w:ascii="Baskerville" w:eastAsia="Adobe Ming Std L" w:hAnsi="Baskerville"/>
+        </w:rPr>
+        <w:t>”, que es dividida en campos día, mes, año, hora, minutos y segundos todos ellos de tipo entero.</w:t>
       </w:r>
     </w:p>
     <w:p>
@@ -3734,7 +4486,105 @@
         <w:rPr>
           <w:rFonts w:ascii="Baskerville" w:eastAsia="Adobe Ming Std L" w:hAnsi="Baskerville"/>
         </w:rPr>
-        <w:t>Se ha procedido a comparar distintos algoritmos basados en Árboles de Decisión: Decisson Tree Regressor, Random Forest Regressor y XGBoost Regressor.</w:t>
+        <w:t xml:space="preserve">Se ha procedido a comparar distintos algoritmos basados en Árboles de Decisión: </w:t>
+      </w:r>
+      <w:proofErr w:type="spellStart"/>
+      <w:r>
+        <w:rPr>
+          <w:rFonts w:ascii="Baskerville" w:eastAsia="Adobe Ming Std L" w:hAnsi="Baskerville"/>
+        </w:rPr>
+        <w:t>Decisson</w:t>
+      </w:r>
+      <w:proofErr w:type="spellEnd"/>
+      <w:r>
+        <w:rPr>
+          <w:rFonts w:ascii="Baskerville" w:eastAsia="Adobe Ming Std L" w:hAnsi="Baskerville"/>
+        </w:rPr>
+        <w:t xml:space="preserve"> </w:t>
+      </w:r>
+      <w:proofErr w:type="spellStart"/>
+      <w:r>
+        <w:rPr>
+          <w:rFonts w:ascii="Baskerville" w:eastAsia="Adobe Ming Std L" w:hAnsi="Baskerville"/>
+        </w:rPr>
+        <w:t>Tree</w:t>
+      </w:r>
+      <w:proofErr w:type="spellEnd"/>
+      <w:r>
+        <w:rPr>
+          <w:rFonts w:ascii="Baskerville" w:eastAsia="Adobe Ming Std L" w:hAnsi="Baskerville"/>
+        </w:rPr>
+        <w:t xml:space="preserve"> </w:t>
+      </w:r>
+      <w:proofErr w:type="spellStart"/>
+      <w:r>
+        <w:rPr>
+          <w:rFonts w:ascii="Baskerville" w:eastAsia="Adobe Ming Std L" w:hAnsi="Baskerville"/>
+        </w:rPr>
+        <w:t>Regressor</w:t>
+      </w:r>
+      <w:proofErr w:type="spellEnd"/>
+      <w:r>
+        <w:rPr>
+          <w:rFonts w:ascii="Baskerville" w:eastAsia="Adobe Ming Std L" w:hAnsi="Baskerville"/>
+        </w:rPr>
+        <w:t xml:space="preserve">, </w:t>
+      </w:r>
+      <w:proofErr w:type="spellStart"/>
+      <w:r>
+        <w:rPr>
+          <w:rFonts w:ascii="Baskerville" w:eastAsia="Adobe Ming Std L" w:hAnsi="Baskerville"/>
+        </w:rPr>
+        <w:t>Random</w:t>
+      </w:r>
+      <w:proofErr w:type="spellEnd"/>
+      <w:r>
+        <w:rPr>
+          <w:rFonts w:ascii="Baskerville" w:eastAsia="Adobe Ming Std L" w:hAnsi="Baskerville"/>
+        </w:rPr>
+        <w:t xml:space="preserve"> </w:t>
+      </w:r>
+      <w:proofErr w:type="spellStart"/>
+      <w:r>
+        <w:rPr>
+          <w:rFonts w:ascii="Baskerville" w:eastAsia="Adobe Ming Std L" w:hAnsi="Baskerville"/>
+        </w:rPr>
+        <w:t>Forest</w:t>
+      </w:r>
+      <w:proofErr w:type="spellEnd"/>
+      <w:r>
+        <w:rPr>
+          <w:rFonts w:ascii="Baskerville" w:eastAsia="Adobe Ming Std L" w:hAnsi="Baskerville"/>
+        </w:rPr>
+        <w:t xml:space="preserve"> </w:t>
+      </w:r>
+      <w:proofErr w:type="spellStart"/>
+      <w:r>
+        <w:rPr>
+          <w:rFonts w:ascii="Baskerville" w:eastAsia="Adobe Ming Std L" w:hAnsi="Baskerville"/>
+        </w:rPr>
+        <w:t>Regressor</w:t>
+      </w:r>
+      <w:proofErr w:type="spellEnd"/>
+      <w:r>
+        <w:rPr>
+          <w:rFonts w:ascii="Baskerville" w:eastAsia="Adobe Ming Std L" w:hAnsi="Baskerville"/>
+        </w:rPr>
+        <w:t xml:space="preserve"> y XGBoost </w:t>
+      </w:r>
+      <w:proofErr w:type="spellStart"/>
+      <w:r>
+        <w:rPr>
+          <w:rFonts w:ascii="Baskerville" w:eastAsia="Adobe Ming Std L" w:hAnsi="Baskerville"/>
+        </w:rPr>
+        <w:t>Regressor</w:t>
+      </w:r>
+      <w:proofErr w:type="spellEnd"/>
+      <w:r>
+        <w:rPr>
+          <w:rFonts w:ascii="Baskerville" w:eastAsia="Adobe Ming Std L" w:hAnsi="Baskerville"/>
+        </w:rPr>
+        <w:t>.</w:t>
       </w:r>
     </w:p>
     <w:p>
@@ -3959,7 +4809,21 @@
         <w:rPr>
           <w:rFonts w:ascii="Baskerville" w:eastAsia="Adobe Ming Std L" w:hAnsi="Baskerville"/>
         </w:rPr>
-        <w:t xml:space="preserve"> ha sido imposible entrenar el modelo cuando este se basa en algoritmos como RF y XGBoost, contemplando incluso periodos superiores a 2 días incluso usando “grids” con un número de parámetros reducido. Para estos caso ha sido necesario realizar el entrenamiento en </w:t>
+        <w:t xml:space="preserve"> ha sido imposible entrenar el modelo cuando este se basa en algoritmos como RF y XGBoost, contemplando incluso periodos superiores a 2 días incluso usando “</w:t>
+      </w:r>
+      <w:proofErr w:type="spellStart"/>
+      <w:r>
+        <w:rPr>
+          <w:rFonts w:ascii="Baskerville" w:eastAsia="Adobe Ming Std L" w:hAnsi="Baskerville"/>
+        </w:rPr>
+        <w:t>grids</w:t>
+      </w:r>
+      <w:proofErr w:type="spellEnd"/>
+      <w:r>
+        <w:rPr>
+          <w:rFonts w:ascii="Baskerville" w:eastAsia="Adobe Ming Std L" w:hAnsi="Baskerville"/>
+        </w:rPr>
+        <w:t xml:space="preserve">” con un número de parámetros reducido. Para estos caso ha sido necesario realizar el entrenamiento en </w:t>
       </w:r>
       <w:r>
         <w:rPr>
@@ -3971,7 +4835,21 @@
         <w:rPr>
           <w:rFonts w:ascii="Baskerville" w:eastAsia="Adobe Ming Std L" w:hAnsi="Baskerville"/>
         </w:rPr>
-        <w:t>entorno virtualizado con Google Colab</w:t>
+        <w:t xml:space="preserve">entorno </w:t>
+      </w:r>
+      <w:proofErr w:type="spellStart"/>
+      <w:r>
+        <w:rPr>
+          <w:rFonts w:ascii="Baskerville" w:eastAsia="Adobe Ming Std L" w:hAnsi="Baskerville"/>
+        </w:rPr>
+        <w:t>virtualizado</w:t>
+      </w:r>
+      <w:proofErr w:type="spellEnd"/>
+      <w:r>
+        <w:rPr>
+          <w:rFonts w:ascii="Baskerville" w:eastAsia="Adobe Ming Std L" w:hAnsi="Baskerville"/>
+        </w:rPr>
+        <w:t xml:space="preserve"> con Google Colab</w:t>
       </w:r>
       <w:r>
         <w:rPr>
@@ -3995,7 +4873,21 @@
         <w:rPr>
           <w:rFonts w:ascii="Baskerville" w:eastAsia="Adobe Ming Std L" w:hAnsi="Baskerville"/>
         </w:rPr>
-        <w:t>Tras el entrenamiento en la nube, se exporta el modelo entrenado para evaluarlo en local a través del paquete “pickle”.</w:t>
+        <w:t>Tras el entrenamiento en la nube, se exporta el modelo entrenado para evaluarlo en local a través del paquete “</w:t>
+      </w:r>
+      <w:proofErr w:type="spellStart"/>
+      <w:r>
+        <w:rPr>
+          <w:rFonts w:ascii="Baskerville" w:eastAsia="Adobe Ming Std L" w:hAnsi="Baskerville"/>
+        </w:rPr>
+        <w:t>pickle</w:t>
+      </w:r>
+      <w:proofErr w:type="spellEnd"/>
+      <w:r>
+        <w:rPr>
+          <w:rFonts w:ascii="Baskerville" w:eastAsia="Adobe Ming Std L" w:hAnsi="Baskerville"/>
+        </w:rPr>
+        <w:t>”.</w:t>
       </w:r>
     </w:p>
     <w:p>
@@ -4179,20 +5071,72 @@
         <w:rPr>
           <w:rFonts w:ascii="Baskerville" w:eastAsia="Adobe Ming Std L" w:hAnsi="Baskerville"/>
         </w:rPr>
-        <w:t>Data Visualization.ipynb</w:t>
-      </w:r>
+        <w:t xml:space="preserve">Data </w:t>
+      </w:r>
+      <w:proofErr w:type="spellStart"/>
+      <w:r>
+        <w:rPr>
+          <w:rFonts w:ascii="Baskerville" w:eastAsia="Adobe Ming Std L" w:hAnsi="Baskerville"/>
+        </w:rPr>
+        <w:t>Visualization.ipynb</w:t>
+      </w:r>
+      <w:proofErr w:type="spellEnd"/>
       <w:r>
         <w:rPr>
           <w:rFonts w:ascii="Baskerville" w:eastAsia="Adobe Ming Std L" w:hAnsi="Baskerville"/>
         </w:rPr>
         <w:t xml:space="preserve">, </w:t>
       </w:r>
-      <w:r>
-        <w:rPr>
-          <w:rFonts w:ascii="Baskerville" w:eastAsia="Adobe Ming Std L" w:hAnsi="Baskerville"/>
-        </w:rPr>
-        <w:t>Measurement Points Location Visualization.ipynb</w:t>
-      </w:r>
+      <w:proofErr w:type="spellStart"/>
+      <w:r>
+        <w:rPr>
+          <w:rFonts w:ascii="Baskerville" w:eastAsia="Adobe Ming Std L" w:hAnsi="Baskerville"/>
+        </w:rPr>
+        <w:t>Measurement</w:t>
+      </w:r>
+      <w:proofErr w:type="spellEnd"/>
+      <w:r>
+        <w:rPr>
+          <w:rFonts w:ascii="Baskerville" w:eastAsia="Adobe Ming Std L" w:hAnsi="Baskerville"/>
+        </w:rPr>
+        <w:t xml:space="preserve"> </w:t>
+      </w:r>
+      <w:proofErr w:type="spellStart"/>
+      <w:r>
+        <w:rPr>
+          <w:rFonts w:ascii="Baskerville" w:eastAsia="Adobe Ming Std L" w:hAnsi="Baskerville"/>
+        </w:rPr>
+        <w:t>Points</w:t>
+      </w:r>
+      <w:proofErr w:type="spellEnd"/>
+      <w:r>
+        <w:rPr>
+          <w:rFonts w:ascii="Baskerville" w:eastAsia="Adobe Ming Std L" w:hAnsi="Baskerville"/>
+        </w:rPr>
+        <w:t xml:space="preserve"> </w:t>
+      </w:r>
+      <w:proofErr w:type="spellStart"/>
+      <w:r>
+        <w:rPr>
+          <w:rFonts w:ascii="Baskerville" w:eastAsia="Adobe Ming Std L" w:hAnsi="Baskerville"/>
+        </w:rPr>
+        <w:t>Location</w:t>
+      </w:r>
+      <w:proofErr w:type="spellEnd"/>
+      <w:r>
+        <w:rPr>
+          <w:rFonts w:ascii="Baskerville" w:eastAsia="Adobe Ming Std L" w:hAnsi="Baskerville"/>
+        </w:rPr>
+        <w:t xml:space="preserve"> </w:t>
+      </w:r>
+      <w:proofErr w:type="spellStart"/>
+      <w:r>
+        <w:rPr>
+          <w:rFonts w:ascii="Baskerville" w:eastAsia="Adobe Ming Std L" w:hAnsi="Baskerville"/>
+        </w:rPr>
+        <w:t>Visualization.ipynb</w:t>
+      </w:r>
+      <w:proofErr w:type="spellEnd"/>
       <w:r>
         <w:rPr>
           <w:rFonts w:ascii="Baskerville" w:eastAsia="Adobe Ming Std L" w:hAnsi="Baskerville"/>
@@ -4229,7 +5173,35 @@
         <w:rPr>
           <w:rFonts w:ascii="Baskerville" w:eastAsia="Adobe Ming Std L" w:hAnsi="Baskerville"/>
         </w:rPr>
-        <w:t xml:space="preserve">usando los paquetes “folium” y “altair”. Todos ellos se presentan </w:t>
+        <w:t>usando los paquetes “</w:t>
+      </w:r>
+      <w:proofErr w:type="spellStart"/>
+      <w:r>
+        <w:rPr>
+          <w:rFonts w:ascii="Baskerville" w:eastAsia="Adobe Ming Std L" w:hAnsi="Baskerville"/>
+        </w:rPr>
+        <w:t>folium</w:t>
+      </w:r>
+      <w:proofErr w:type="spellEnd"/>
+      <w:r>
+        <w:rPr>
+          <w:rFonts w:ascii="Baskerville" w:eastAsia="Adobe Ming Std L" w:hAnsi="Baskerville"/>
+        </w:rPr>
+        <w:t>” y “</w:t>
+      </w:r>
+      <w:proofErr w:type="spellStart"/>
+      <w:r>
+        <w:rPr>
+          <w:rFonts w:ascii="Baskerville" w:eastAsia="Adobe Ming Std L" w:hAnsi="Baskerville"/>
+        </w:rPr>
+        <w:t>altair</w:t>
+      </w:r>
+      <w:proofErr w:type="spellEnd"/>
+      <w:r>
+        <w:rPr>
+          <w:rFonts w:ascii="Baskerville" w:eastAsia="Adobe Ming Std L" w:hAnsi="Baskerville"/>
+        </w:rPr>
+        <w:t xml:space="preserve">”. Todos ellos se presentan </w:t>
       </w:r>
       <w:r>
         <w:rPr>
@@ -4463,6 +5435,11 @@
     <w:p>
       <w:pPr>
         <w:pStyle w:val="Prrafodelista"/>
+      </w:pPr>
+    </w:p>
+    <w:p>
+      <w:pPr>
+        <w:pStyle w:val="Prrafodelista"/>
         <w:ind w:left="426"/>
         <w:jc w:val="both"/>
         <w:rPr>
@@ -4514,8 +5491,16 @@
         <w:rPr>
           <w:rFonts w:ascii="Baskerville" w:eastAsia="Adobe Ming Std L" w:hAnsi="Baskerville"/>
         </w:rPr>
-        <w:t xml:space="preserve"> heatmap</w:t>
-      </w:r>
+        <w:t xml:space="preserve"> </w:t>
+      </w:r>
+      <w:proofErr w:type="spellStart"/>
+      <w:r>
+        <w:rPr>
+          <w:rFonts w:ascii="Baskerville" w:eastAsia="Adobe Ming Std L" w:hAnsi="Baskerville"/>
+        </w:rPr>
+        <w:t>heatmap</w:t>
+      </w:r>
+      <w:proofErr w:type="spellEnd"/>
       <w:r>
         <w:rPr>
           <w:rFonts w:ascii="Baskerville" w:eastAsia="Adobe Ming Std L" w:hAnsi="Baskerville"/>
@@ -4544,15 +5529,25 @@
           <w:rFonts w:ascii="Baskerville" w:eastAsia="Adobe Ming Std L" w:hAnsi="Baskerville"/>
         </w:rPr>
       </w:pPr>
+    </w:p>
+    <w:p>
+      <w:pPr>
+        <w:pStyle w:val="Prrafodelista"/>
+        <w:ind w:left="1440"/>
+        <w:jc w:val="both"/>
+        <w:rPr>
+          <w:rFonts w:ascii="Baskerville" w:eastAsia="Adobe Ming Std L" w:hAnsi="Baskerville"/>
+        </w:rPr>
+      </w:pPr>
       <w:r>
         <w:rPr>
           <w:rFonts w:ascii="Baskerville" w:eastAsia="Adobe Ming Std L" w:hAnsi="Baskerville"/>
         </w:rPr>
         <w:drawing>
-          <wp:inline distT="0" distB="0" distL="0" distR="0" wp14:anchorId="6894AA3A" wp14:editId="620C3889">
-            <wp:extent cx="3430442" cy="3466176"/>
-            <wp:effectExtent l="0" t="0" r="0" b="0"/>
-            <wp:docPr id="6" name="Imagen 6"/>
+          <wp:inline distT="0" distB="0" distL="0" distR="0" wp14:anchorId="7FC5D311" wp14:editId="777A7182">
+            <wp:extent cx="4571480" cy="1792790"/>
+            <wp:effectExtent l="0" t="0" r="635" b="10795"/>
+            <wp:docPr id="12" name="Imagen 12"/>
             <wp:cNvGraphicFramePr>
               <a:graphicFrameLocks xmlns:a="http://schemas.openxmlformats.org/drawingml/2006/main" noChangeAspect="1"/>
             </wp:cNvGraphicFramePr>
@@ -4572,7 +5567,7 @@
                   <pic:spPr>
                     <a:xfrm>
                       <a:off x="0" y="0"/>
-                      <a:ext cx="3434999" cy="3470780"/>
+                      <a:ext cx="4573936" cy="1793753"/>
                     </a:xfrm>
                     <a:prstGeom prst="rect">
                       <a:avLst/>
@@ -4598,50 +5593,21 @@
     <w:p>
       <w:pPr>
         <w:pStyle w:val="Prrafodelista"/>
-        <w:numPr>
-          <w:ilvl w:val="0"/>
-          <w:numId w:val="14"/>
-        </w:numPr>
-        <w:jc w:val="both"/>
-        <w:rPr>
-          <w:rFonts w:ascii="Baskerville" w:eastAsia="Adobe Ming Std L" w:hAnsi="Baskerville"/>
-        </w:rPr>
-      </w:pPr>
-      <w:r>
-        <w:rPr>
-          <w:rFonts w:ascii="Baskerville" w:eastAsia="Adobe Ming Std L" w:hAnsi="Baskerville"/>
-        </w:rPr>
-        <w:t>Poner diagrama del nº de M30 y URB una vez se ha hecho la homogenización.</w:t>
-      </w:r>
-    </w:p>
-    <w:p>
-      <w:pPr>
-        <w:pStyle w:val="Prrafodelista"/>
         <w:ind w:left="1440"/>
         <w:jc w:val="both"/>
         <w:rPr>
           <w:rFonts w:ascii="Baskerville" w:eastAsia="Adobe Ming Std L" w:hAnsi="Baskerville"/>
         </w:rPr>
       </w:pPr>
-    </w:p>
-    <w:p>
-      <w:pPr>
-        <w:pStyle w:val="Prrafodelista"/>
-        <w:ind w:left="1440"/>
-        <w:jc w:val="both"/>
-        <w:rPr>
-          <w:rFonts w:ascii="Baskerville" w:eastAsia="Adobe Ming Std L" w:hAnsi="Baskerville"/>
-        </w:rPr>
-      </w:pPr>
       <w:r>
         <w:rPr>
           <w:rFonts w:ascii="Baskerville" w:eastAsia="Adobe Ming Std L" w:hAnsi="Baskerville"/>
         </w:rPr>
         <w:drawing>
-          <wp:inline distT="0" distB="0" distL="0" distR="0" wp14:anchorId="1BAA7B10" wp14:editId="61828F7B">
-            <wp:extent cx="2171180" cy="1616399"/>
-            <wp:effectExtent l="0" t="0" r="0" b="9525"/>
-            <wp:docPr id="7" name="Imagen 7"/>
+          <wp:inline distT="0" distB="0" distL="0" distR="0" wp14:anchorId="5D244C12" wp14:editId="1713013F">
+            <wp:extent cx="4577459" cy="1924858"/>
+            <wp:effectExtent l="0" t="0" r="0" b="5715"/>
+            <wp:docPr id="14" name="Imagen 14"/>
             <wp:cNvGraphicFramePr>
               <a:graphicFrameLocks xmlns:a="http://schemas.openxmlformats.org/drawingml/2006/main" noChangeAspect="1"/>
             </wp:cNvGraphicFramePr>
@@ -4661,7 +5627,7 @@
                   <pic:spPr>
                     <a:xfrm>
                       <a:off x="0" y="0"/>
-                      <a:ext cx="2174540" cy="1618901"/>
+                      <a:ext cx="4579236" cy="1925605"/>
                     </a:xfrm>
                     <a:prstGeom prst="rect">
                       <a:avLst/>
@@ -4683,84 +5649,16 @@
           <w:rFonts w:ascii="Baskerville" w:eastAsia="Adobe Ming Std L" w:hAnsi="Baskerville"/>
         </w:rPr>
       </w:pPr>
-    </w:p>
-    <w:p>
-      <w:pPr>
-        <w:pStyle w:val="Prrafodelista"/>
-        <w:ind w:left="1440"/>
-        <w:jc w:val="both"/>
-        <w:rPr>
-          <w:rFonts w:ascii="Baskerville" w:eastAsia="Adobe Ming Std L" w:hAnsi="Baskerville"/>
-        </w:rPr>
-      </w:pPr>
-    </w:p>
-    <w:p>
-      <w:pPr>
-        <w:pStyle w:val="Prrafodelista"/>
-        <w:ind w:left="1440"/>
-        <w:jc w:val="both"/>
-        <w:rPr>
-          <w:rFonts w:ascii="Baskerville" w:eastAsia="Adobe Ming Std L" w:hAnsi="Baskerville"/>
-        </w:rPr>
-      </w:pPr>
-    </w:p>
-    <w:p>
-      <w:pPr>
-        <w:pStyle w:val="Prrafodelista"/>
-        <w:ind w:left="1440"/>
-        <w:jc w:val="both"/>
-        <w:rPr>
-          <w:rFonts w:ascii="Baskerville" w:eastAsia="Adobe Ming Std L" w:hAnsi="Baskerville"/>
-        </w:rPr>
-      </w:pPr>
-    </w:p>
-    <w:p>
-      <w:pPr>
-        <w:pStyle w:val="Prrafodelista"/>
-        <w:numPr>
-          <w:ilvl w:val="0"/>
-          <w:numId w:val="14"/>
-        </w:numPr>
-        <w:jc w:val="both"/>
-        <w:rPr>
-          <w:rFonts w:ascii="Baskerville" w:eastAsia="Adobe Ming Std L" w:hAnsi="Baskerville"/>
-        </w:rPr>
-      </w:pPr>
-      <w:r>
-        <w:rPr>
-          <w:rFonts w:ascii="Baskerville" w:eastAsia="Adobe Ming Std L" w:hAnsi="Baskerville"/>
-        </w:rPr>
-        <w:t>Poner la gráfica de los outliers y como afecta a la distribución de las variables antes y después (gráficos de histogramas).</w:t>
-      </w:r>
-    </w:p>
-    <w:p>
-      <w:pPr>
-        <w:pStyle w:val="Prrafodelista"/>
-        <w:ind w:left="1440"/>
-        <w:jc w:val="both"/>
-        <w:rPr>
-          <w:rFonts w:ascii="Baskerville" w:eastAsia="Adobe Ming Std L" w:hAnsi="Baskerville"/>
-        </w:rPr>
-      </w:pPr>
-    </w:p>
-    <w:p>
-      <w:pPr>
-        <w:pStyle w:val="Prrafodelista"/>
-        <w:ind w:left="1440"/>
-        <w:jc w:val="both"/>
-        <w:rPr>
-          <w:rFonts w:ascii="Baskerville" w:eastAsia="Adobe Ming Std L" w:hAnsi="Baskerville"/>
-        </w:rPr>
-      </w:pPr>
-      <w:r>
-        <w:rPr>
-          <w:rFonts w:ascii="Baskerville" w:eastAsia="Adobe Ming Std L" w:hAnsi="Baskerville"/>
-        </w:rPr>
+      <w:r>
+        <w:rPr>
+          <w:rFonts w:ascii="Baskerville" w:eastAsia="Adobe Ming Std L" w:hAnsi="Baskerville"/>
+        </w:rPr>
+        <w:lastRenderedPageBreak/>
         <w:drawing>
-          <wp:inline distT="0" distB="0" distL="0" distR="0" wp14:anchorId="665761E0" wp14:editId="72C000EC">
-            <wp:extent cx="2628380" cy="1329335"/>
-            <wp:effectExtent l="0" t="0" r="0" b="0"/>
-            <wp:docPr id="10" name="Imagen 10"/>
+          <wp:inline distT="0" distB="0" distL="0" distR="0" wp14:anchorId="7E6A6F5A" wp14:editId="5E108695">
+            <wp:extent cx="2222866" cy="2168150"/>
+            <wp:effectExtent l="0" t="0" r="12700" b="0"/>
+            <wp:docPr id="13" name="Imagen 13"/>
             <wp:cNvGraphicFramePr>
               <a:graphicFrameLocks xmlns:a="http://schemas.openxmlformats.org/drawingml/2006/main" noChangeAspect="1"/>
             </wp:cNvGraphicFramePr>
@@ -4780,7 +5678,7 @@
                   <pic:spPr>
                     <a:xfrm>
                       <a:off x="0" y="0"/>
-                      <a:ext cx="2642674" cy="1336565"/>
+                      <a:ext cx="2229623" cy="2174741"/>
                     </a:xfrm>
                     <a:prstGeom prst="rect">
                       <a:avLst/>
@@ -4792,25 +5690,15 @@
           </wp:inline>
         </w:drawing>
       </w:r>
-    </w:p>
-    <w:p>
-      <w:pPr>
-        <w:pStyle w:val="Prrafodelista"/>
-        <w:ind w:left="1440"/>
-        <w:jc w:val="both"/>
-        <w:rPr>
-          <w:rFonts w:ascii="Baskerville" w:eastAsia="Adobe Ming Std L" w:hAnsi="Baskerville"/>
-        </w:rPr>
-      </w:pPr>
       <w:r>
         <w:rPr>
           <w:rFonts w:ascii="Baskerville" w:eastAsia="Adobe Ming Std L" w:hAnsi="Baskerville"/>
         </w:rPr>
         <w:drawing>
-          <wp:inline distT="0" distB="0" distL="0" distR="0" wp14:anchorId="6B574658" wp14:editId="722AF3F5">
-            <wp:extent cx="2628380" cy="1329334"/>
-            <wp:effectExtent l="0" t="0" r="0" b="0"/>
-            <wp:docPr id="11" name="Imagen 11"/>
+          <wp:inline distT="0" distB="0" distL="0" distR="0" wp14:anchorId="5D8553C3" wp14:editId="460F2494">
+            <wp:extent cx="2031847" cy="2053013"/>
+            <wp:effectExtent l="0" t="0" r="635" b="4445"/>
+            <wp:docPr id="6" name="Imagen 6"/>
             <wp:cNvGraphicFramePr>
               <a:graphicFrameLocks xmlns:a="http://schemas.openxmlformats.org/drawingml/2006/main" noChangeAspect="1"/>
             </wp:cNvGraphicFramePr>
@@ -4830,7 +5718,7 @@
                   <pic:spPr>
                     <a:xfrm>
                       <a:off x="0" y="0"/>
-                      <a:ext cx="2653541" cy="1342060"/>
+                      <a:ext cx="2049981" cy="2071336"/>
                     </a:xfrm>
                     <a:prstGeom prst="rect">
                       <a:avLst/>
@@ -4862,15 +5750,64 @@
           <w:rFonts w:ascii="Baskerville" w:eastAsia="Adobe Ming Std L" w:hAnsi="Baskerville"/>
         </w:rPr>
       </w:pPr>
+    </w:p>
+    <w:p>
+      <w:pPr>
+        <w:pStyle w:val="Prrafodelista"/>
+        <w:ind w:left="1440"/>
+        <w:jc w:val="both"/>
+        <w:rPr>
+          <w:rFonts w:ascii="Baskerville" w:eastAsia="Adobe Ming Std L" w:hAnsi="Baskerville"/>
+        </w:rPr>
+      </w:pPr>
+    </w:p>
+    <w:p>
+      <w:pPr>
+        <w:pStyle w:val="Prrafodelista"/>
+        <w:numPr>
+          <w:ilvl w:val="0"/>
+          <w:numId w:val="14"/>
+        </w:numPr>
+        <w:jc w:val="both"/>
+        <w:rPr>
+          <w:rFonts w:ascii="Baskerville" w:eastAsia="Adobe Ming Std L" w:hAnsi="Baskerville"/>
+        </w:rPr>
+      </w:pPr>
+      <w:r>
+        <w:rPr>
+          <w:rFonts w:ascii="Baskerville" w:eastAsia="Adobe Ming Std L" w:hAnsi="Baskerville"/>
+        </w:rPr>
+        <w:t>Poner diagrama del nº de M30 y URB una vez se ha hecho la homogenización.</w:t>
+      </w:r>
+    </w:p>
+    <w:p>
+      <w:pPr>
+        <w:pStyle w:val="Prrafodelista"/>
+        <w:ind w:left="1440"/>
+        <w:jc w:val="both"/>
+        <w:rPr>
+          <w:rFonts w:ascii="Baskerville" w:eastAsia="Adobe Ming Std L" w:hAnsi="Baskerville"/>
+        </w:rPr>
+      </w:pPr>
+    </w:p>
+    <w:p>
+      <w:pPr>
+        <w:pStyle w:val="Prrafodelista"/>
+        <w:ind w:left="1440"/>
+        <w:jc w:val="both"/>
+        <w:rPr>
+          <w:rFonts w:ascii="Baskerville" w:eastAsia="Adobe Ming Std L" w:hAnsi="Baskerville"/>
+        </w:rPr>
+      </w:pPr>
       <w:r>
         <w:rPr>
           <w:rFonts w:ascii="Baskerville" w:eastAsia="Adobe Ming Std L" w:hAnsi="Baskerville"/>
         </w:rPr>
         <w:drawing>
-          <wp:inline distT="0" distB="0" distL="0" distR="0" wp14:anchorId="2C93EC80" wp14:editId="0A12CB87">
-            <wp:extent cx="2959682" cy="1945640"/>
-            <wp:effectExtent l="0" t="0" r="12700" b="10160"/>
-            <wp:docPr id="8" name="Imagen 8"/>
+          <wp:inline distT="0" distB="0" distL="0" distR="0" wp14:anchorId="1BAA7B10" wp14:editId="61828F7B">
+            <wp:extent cx="2171180" cy="1616399"/>
+            <wp:effectExtent l="0" t="0" r="0" b="9525"/>
+            <wp:docPr id="7" name="Imagen 7"/>
             <wp:cNvGraphicFramePr>
               <a:graphicFrameLocks xmlns:a="http://schemas.openxmlformats.org/drawingml/2006/main" noChangeAspect="1"/>
             </wp:cNvGraphicFramePr>
@@ -4890,7 +5827,7 @@
                   <pic:spPr>
                     <a:xfrm>
                       <a:off x="0" y="0"/>
-                      <a:ext cx="2973277" cy="1954577"/>
+                      <a:ext cx="2174540" cy="1618901"/>
                     </a:xfrm>
                     <a:prstGeom prst="rect">
                       <a:avLst/>
@@ -4902,6 +5839,8 @@
           </wp:inline>
         </w:drawing>
       </w:r>
+      <w:bookmarkStart w:id="0" w:name="_GoBack"/>
+      <w:bookmarkEnd w:id="0"/>
     </w:p>
     <w:p>
       <w:pPr>
@@ -4922,15 +5861,74 @@
           <w:rFonts w:ascii="Baskerville" w:eastAsia="Adobe Ming Std L" w:hAnsi="Baskerville"/>
         </w:rPr>
       </w:pPr>
+    </w:p>
+    <w:p>
+      <w:pPr>
+        <w:pStyle w:val="Prrafodelista"/>
+        <w:ind w:left="1440"/>
+        <w:jc w:val="both"/>
+        <w:rPr>
+          <w:rFonts w:ascii="Baskerville" w:eastAsia="Adobe Ming Std L" w:hAnsi="Baskerville"/>
+        </w:rPr>
+      </w:pPr>
+    </w:p>
+    <w:p>
+      <w:pPr>
+        <w:pStyle w:val="Prrafodelista"/>
+        <w:ind w:left="1440"/>
+        <w:jc w:val="both"/>
+        <w:rPr>
+          <w:rFonts w:ascii="Baskerville" w:eastAsia="Adobe Ming Std L" w:hAnsi="Baskerville"/>
+        </w:rPr>
+      </w:pPr>
+    </w:p>
+    <w:p>
+      <w:pPr>
+        <w:pStyle w:val="Prrafodelista"/>
+        <w:numPr>
+          <w:ilvl w:val="0"/>
+          <w:numId w:val="14"/>
+        </w:numPr>
+        <w:jc w:val="both"/>
+        <w:rPr>
+          <w:rFonts w:ascii="Baskerville" w:eastAsia="Adobe Ming Std L" w:hAnsi="Baskerville"/>
+        </w:rPr>
+      </w:pPr>
+      <w:r>
+        <w:rPr>
+          <w:rFonts w:ascii="Baskerville" w:eastAsia="Adobe Ming Std L" w:hAnsi="Baskerville"/>
+        </w:rPr>
+        <w:t>Poner la gráfica de los outliers y como afecta a la distribución de las variables antes y después (gráficos de histogramas).</w:t>
+      </w:r>
+    </w:p>
+    <w:p>
+      <w:pPr>
+        <w:pStyle w:val="Prrafodelista"/>
+        <w:ind w:left="1440"/>
+        <w:jc w:val="both"/>
+        <w:rPr>
+          <w:rFonts w:ascii="Baskerville" w:eastAsia="Adobe Ming Std L" w:hAnsi="Baskerville"/>
+        </w:rPr>
+      </w:pPr>
+    </w:p>
+    <w:p>
+      <w:pPr>
+        <w:pStyle w:val="Prrafodelista"/>
+        <w:ind w:left="1440"/>
+        <w:jc w:val="both"/>
+        <w:rPr>
+          <w:rFonts w:ascii="Baskerville" w:eastAsia="Adobe Ming Std L" w:hAnsi="Baskerville"/>
+        </w:rPr>
+      </w:pPr>
       <w:r>
         <w:rPr>
           <w:rFonts w:ascii="Baskerville" w:eastAsia="Adobe Ming Std L" w:hAnsi="Baskerville"/>
         </w:rPr>
         <w:drawing>
-          <wp:inline distT="0" distB="0" distL="0" distR="0" wp14:anchorId="32D77AF3" wp14:editId="527CD4F9">
-            <wp:extent cx="2971280" cy="1953264"/>
-            <wp:effectExtent l="0" t="0" r="635" b="2540"/>
-            <wp:docPr id="9" name="Imagen 9"/>
+          <wp:inline distT="0" distB="0" distL="0" distR="0" wp14:anchorId="665761E0" wp14:editId="72C000EC">
+            <wp:extent cx="2628380" cy="1329335"/>
+            <wp:effectExtent l="0" t="0" r="0" b="0"/>
+            <wp:docPr id="10" name="Imagen 10"/>
             <wp:cNvGraphicFramePr>
               <a:graphicFrameLocks xmlns:a="http://schemas.openxmlformats.org/drawingml/2006/main" noChangeAspect="1"/>
             </wp:cNvGraphicFramePr>
@@ -4950,6 +5948,177 @@
                   <pic:spPr>
                     <a:xfrm>
                       <a:off x="0" y="0"/>
+                      <a:ext cx="2642674" cy="1336565"/>
+                    </a:xfrm>
+                    <a:prstGeom prst="rect">
+                      <a:avLst/>
+                    </a:prstGeom>
+                  </pic:spPr>
+                </pic:pic>
+              </a:graphicData>
+            </a:graphic>
+          </wp:inline>
+        </w:drawing>
+      </w:r>
+    </w:p>
+    <w:p>
+      <w:pPr>
+        <w:pStyle w:val="Prrafodelista"/>
+        <w:ind w:left="1440"/>
+        <w:jc w:val="both"/>
+        <w:rPr>
+          <w:rFonts w:ascii="Baskerville" w:eastAsia="Adobe Ming Std L" w:hAnsi="Baskerville"/>
+        </w:rPr>
+      </w:pPr>
+      <w:r>
+        <w:rPr>
+          <w:rFonts w:ascii="Baskerville" w:eastAsia="Adobe Ming Std L" w:hAnsi="Baskerville"/>
+        </w:rPr>
+        <w:lastRenderedPageBreak/>
+        <w:drawing>
+          <wp:inline distT="0" distB="0" distL="0" distR="0" wp14:anchorId="6B574658" wp14:editId="722AF3F5">
+            <wp:extent cx="2628380" cy="1329334"/>
+            <wp:effectExtent l="0" t="0" r="0" b="0"/>
+            <wp:docPr id="11" name="Imagen 11"/>
+            <wp:cNvGraphicFramePr>
+              <a:graphicFrameLocks xmlns:a="http://schemas.openxmlformats.org/drawingml/2006/main" noChangeAspect="1"/>
+            </wp:cNvGraphicFramePr>
+            <a:graphic xmlns:a="http://schemas.openxmlformats.org/drawingml/2006/main">
+              <a:graphicData uri="http://schemas.openxmlformats.org/drawingml/2006/picture">
+                <pic:pic xmlns:pic="http://schemas.openxmlformats.org/drawingml/2006/picture">
+                  <pic:nvPicPr>
+                    <pic:cNvPr id="1" name=""/>
+                    <pic:cNvPicPr/>
+                  </pic:nvPicPr>
+                  <pic:blipFill>
+                    <a:blip r:embed="rId21"/>
+                    <a:stretch>
+                      <a:fillRect/>
+                    </a:stretch>
+                  </pic:blipFill>
+                  <pic:spPr>
+                    <a:xfrm>
+                      <a:off x="0" y="0"/>
+                      <a:ext cx="2653541" cy="1342060"/>
+                    </a:xfrm>
+                    <a:prstGeom prst="rect">
+                      <a:avLst/>
+                    </a:prstGeom>
+                  </pic:spPr>
+                </pic:pic>
+              </a:graphicData>
+            </a:graphic>
+          </wp:inline>
+        </w:drawing>
+      </w:r>
+    </w:p>
+    <w:p>
+      <w:pPr>
+        <w:pStyle w:val="Prrafodelista"/>
+        <w:ind w:left="1440"/>
+        <w:jc w:val="both"/>
+        <w:rPr>
+          <w:rFonts w:ascii="Baskerville" w:eastAsia="Adobe Ming Std L" w:hAnsi="Baskerville"/>
+        </w:rPr>
+      </w:pPr>
+    </w:p>
+    <w:p>
+      <w:pPr>
+        <w:pStyle w:val="Prrafodelista"/>
+        <w:ind w:left="1440"/>
+        <w:jc w:val="both"/>
+        <w:rPr>
+          <w:rFonts w:ascii="Baskerville" w:eastAsia="Adobe Ming Std L" w:hAnsi="Baskerville"/>
+        </w:rPr>
+      </w:pPr>
+      <w:r>
+        <w:rPr>
+          <w:rFonts w:ascii="Baskerville" w:eastAsia="Adobe Ming Std L" w:hAnsi="Baskerville"/>
+        </w:rPr>
+        <w:drawing>
+          <wp:inline distT="0" distB="0" distL="0" distR="0" wp14:anchorId="2C93EC80" wp14:editId="0A12CB87">
+            <wp:extent cx="2959682" cy="1945640"/>
+            <wp:effectExtent l="0" t="0" r="12700" b="10160"/>
+            <wp:docPr id="8" name="Imagen 8"/>
+            <wp:cNvGraphicFramePr>
+              <a:graphicFrameLocks xmlns:a="http://schemas.openxmlformats.org/drawingml/2006/main" noChangeAspect="1"/>
+            </wp:cNvGraphicFramePr>
+            <a:graphic xmlns:a="http://schemas.openxmlformats.org/drawingml/2006/main">
+              <a:graphicData uri="http://schemas.openxmlformats.org/drawingml/2006/picture">
+                <pic:pic xmlns:pic="http://schemas.openxmlformats.org/drawingml/2006/picture">
+                  <pic:nvPicPr>
+                    <pic:cNvPr id="1" name=""/>
+                    <pic:cNvPicPr/>
+                  </pic:nvPicPr>
+                  <pic:blipFill>
+                    <a:blip r:embed="rId22"/>
+                    <a:stretch>
+                      <a:fillRect/>
+                    </a:stretch>
+                  </pic:blipFill>
+                  <pic:spPr>
+                    <a:xfrm>
+                      <a:off x="0" y="0"/>
+                      <a:ext cx="2973277" cy="1954577"/>
+                    </a:xfrm>
+                    <a:prstGeom prst="rect">
+                      <a:avLst/>
+                    </a:prstGeom>
+                  </pic:spPr>
+                </pic:pic>
+              </a:graphicData>
+            </a:graphic>
+          </wp:inline>
+        </w:drawing>
+      </w:r>
+    </w:p>
+    <w:p>
+      <w:pPr>
+        <w:pStyle w:val="Prrafodelista"/>
+        <w:ind w:left="1440"/>
+        <w:jc w:val="both"/>
+        <w:rPr>
+          <w:rFonts w:ascii="Baskerville" w:eastAsia="Adobe Ming Std L" w:hAnsi="Baskerville"/>
+        </w:rPr>
+      </w:pPr>
+    </w:p>
+    <w:p>
+      <w:pPr>
+        <w:pStyle w:val="Prrafodelista"/>
+        <w:ind w:left="1440"/>
+        <w:jc w:val="both"/>
+        <w:rPr>
+          <w:rFonts w:ascii="Baskerville" w:eastAsia="Adobe Ming Std L" w:hAnsi="Baskerville"/>
+        </w:rPr>
+      </w:pPr>
+      <w:r>
+        <w:rPr>
+          <w:rFonts w:ascii="Baskerville" w:eastAsia="Adobe Ming Std L" w:hAnsi="Baskerville"/>
+        </w:rPr>
+        <w:drawing>
+          <wp:inline distT="0" distB="0" distL="0" distR="0" wp14:anchorId="32D77AF3" wp14:editId="527CD4F9">
+            <wp:extent cx="2971280" cy="1953264"/>
+            <wp:effectExtent l="0" t="0" r="635" b="2540"/>
+            <wp:docPr id="9" name="Imagen 9"/>
+            <wp:cNvGraphicFramePr>
+              <a:graphicFrameLocks xmlns:a="http://schemas.openxmlformats.org/drawingml/2006/main" noChangeAspect="1"/>
+            </wp:cNvGraphicFramePr>
+            <a:graphic xmlns:a="http://schemas.openxmlformats.org/drawingml/2006/main">
+              <a:graphicData uri="http://schemas.openxmlformats.org/drawingml/2006/picture">
+                <pic:pic xmlns:pic="http://schemas.openxmlformats.org/drawingml/2006/picture">
+                  <pic:nvPicPr>
+                    <pic:cNvPr id="1" name=""/>
+                    <pic:cNvPicPr/>
+                  </pic:nvPicPr>
+                  <pic:blipFill>
+                    <a:blip r:embed="rId23"/>
+                    <a:stretch>
+                      <a:fillRect/>
+                    </a:stretch>
+                  </pic:blipFill>
+                  <pic:spPr>
+                    <a:xfrm>
+                      <a:off x="0" y="0"/>
                       <a:ext cx="2986775" cy="1963450"/>
                     </a:xfrm>
                     <a:prstGeom prst="rect">
@@ -5058,7 +6227,35 @@
         <w:rPr>
           <w:rFonts w:ascii="Baskerville" w:eastAsia="Adobe Ming Std L" w:hAnsi="Baskerville"/>
         </w:rPr>
-        <w:t>Poner los best params de cada modelo</w:t>
+        <w:t xml:space="preserve">Poner los </w:t>
+      </w:r>
+      <w:proofErr w:type="spellStart"/>
+      <w:r>
+        <w:rPr>
+          <w:rFonts w:ascii="Baskerville" w:eastAsia="Adobe Ming Std L" w:hAnsi="Baskerville"/>
+        </w:rPr>
+        <w:t>best</w:t>
+      </w:r>
+      <w:proofErr w:type="spellEnd"/>
+      <w:r>
+        <w:rPr>
+          <w:rFonts w:ascii="Baskerville" w:eastAsia="Adobe Ming Std L" w:hAnsi="Baskerville"/>
+        </w:rPr>
+        <w:t xml:space="preserve"> </w:t>
+      </w:r>
+      <w:proofErr w:type="spellStart"/>
+      <w:r>
+        <w:rPr>
+          <w:rFonts w:ascii="Baskerville" w:eastAsia="Adobe Ming Std L" w:hAnsi="Baskerville"/>
+        </w:rPr>
+        <w:t>params</w:t>
+      </w:r>
+      <w:proofErr w:type="spellEnd"/>
+      <w:r>
+        <w:rPr>
+          <w:rFonts w:ascii="Baskerville" w:eastAsia="Adobe Ming Std L" w:hAnsi="Baskerville"/>
+        </w:rPr>
+        <w:t xml:space="preserve"> de cada modelo</w:t>
       </w:r>
     </w:p>
     <w:p>
@@ -5087,12 +6284,14 @@
         </w:rPr>
         <w:t xml:space="preserve">Poner el gráfico de importancia de las variables para el modelo final, ver </w:t>
       </w:r>
+      <w:proofErr w:type="spellStart"/>
       <w:r>
         <w:rPr>
           <w:rFonts w:ascii="Baskerville" w:eastAsia="Adobe Ming Std L" w:hAnsi="Baskerville"/>
         </w:rPr>
         <w:t>towardsdatascience</w:t>
       </w:r>
+      <w:proofErr w:type="spellEnd"/>
       <w:r>
         <w:rPr>
           <w:rFonts w:ascii="Baskerville" w:eastAsia="Adobe Ming Std L" w:hAnsi="Baskerville"/>
@@ -5124,8 +6323,16 @@
         <w:rPr>
           <w:rFonts w:ascii="Baskerville" w:eastAsia="Adobe Ming Std L" w:hAnsi="Baskerville"/>
         </w:rPr>
-        <w:t>Intentar hacer algún gráfico de error como el de towardsdatascience</w:t>
-      </w:r>
+        <w:t xml:space="preserve">Intentar hacer algún gráfico de error como el de </w:t>
+      </w:r>
+      <w:proofErr w:type="spellStart"/>
+      <w:r>
+        <w:rPr>
+          <w:rFonts w:ascii="Baskerville" w:eastAsia="Adobe Ming Std L" w:hAnsi="Baskerville"/>
+        </w:rPr>
+        <w:t>towardsdatascience</w:t>
+      </w:r>
+      <w:proofErr w:type="spellEnd"/>
     </w:p>
     <w:p>
       <w:pPr>
@@ -5324,8 +6531,16 @@
         <w:rPr>
           <w:rFonts w:ascii="Baskerville" w:eastAsia="Adobe Ming Std L" w:hAnsi="Baskerville"/>
         </w:rPr>
-        <w:t>Porqué arboles de decisión…. Y por qué RF y XGboost</w:t>
-      </w:r>
+        <w:t xml:space="preserve">Porqué arboles de decisión…. Y por qué RF y </w:t>
+      </w:r>
+      <w:proofErr w:type="spellStart"/>
+      <w:r>
+        <w:rPr>
+          <w:rFonts w:ascii="Baskerville" w:eastAsia="Adobe Ming Std L" w:hAnsi="Baskerville"/>
+        </w:rPr>
+        <w:t>XGboost</w:t>
+      </w:r>
+      <w:proofErr w:type="spellEnd"/>
     </w:p>
     <w:p>
       <w:pPr>
@@ -5370,10 +6585,7 @@
     <w:p/>
     <w:p/>
     <w:p/>
-    <w:p>
-      <w:bookmarkStart w:id="0" w:name="_GoBack"/>
-      <w:bookmarkEnd w:id="0"/>
-    </w:p>
+    <w:p/>
     <w:p/>
     <w:p/>
     <w:p>
@@ -5449,8 +6661,8 @@
       </w:pPr>
     </w:p>
     <w:sectPr>
-      <w:headerReference w:type="default" r:id="rId21"/>
-      <w:footerReference w:type="default" r:id="rId22"/>
+      <w:headerReference w:type="default" r:id="rId24"/>
+      <w:footerReference w:type="default" r:id="rId25"/>
       <w:pgSz w:w="11906" w:h="16838"/>
       <w:pgMar w:top="1418" w:right="1701" w:bottom="1418" w:left="1701" w:header="850" w:footer="851" w:gutter="0"/>
       <w:pgNumType w:start="0"/>
@@ -5549,7 +6761,7 @@
         <w:noProof/>
         <w:color w:val="323E4F" w:themeColor="text2" w:themeShade="BF"/>
       </w:rPr>
-      <w:t>8</w:t>
+      <w:t>9</w:t>
     </w:r>
     <w:r>
       <w:rPr>

</xml_diff>